<commit_message>
Construction phase half written
</commit_message>
<xml_diff>
--- a/Untitled 1.docx
+++ b/Untitled 1.docx
@@ -19,7 +19,6 @@
           <w:rFonts w:ascii="Liberation Serif" w:eastAsia="Droid Sans Fallback" w:hAnsi="Liberation Serif" w:cs="FreeSans"/>
           <w:caps w:val="0"/>
           <w:color w:val="00000A"/>
-          <w:sz w:val="24"/>
           <w:szCs w:val="24"/>
           <w:lang w:eastAsia="zh-CN" w:bidi="hi-IN"/>
         </w:rPr>
@@ -424,7 +423,7 @@
           <w:r>
             <w:fldChar w:fldCharType="separate"/>
           </w:r>
-          <w:hyperlink w:anchor="_Toc417117613" w:history="1">
+          <w:hyperlink w:anchor="_Toc417123965" w:history="1">
             <w:r>
               <w:rPr>
                 <w:rStyle w:val="Hyperlink"/>
@@ -469,7 +468,7 @@
                 <w:noProof/>
                 <w:webHidden/>
               </w:rPr>
-              <w:instrText xml:space="preserve"> PAGEREF _Toc417117613 \h </w:instrText>
+              <w:instrText xml:space="preserve"> PAGEREF _Toc417123965 \h </w:instrText>
             </w:r>
             <w:r>
               <w:rPr>
@@ -516,7 +515,7 @@
               <w:lang w:eastAsia="en-US" w:bidi="si-LK"/>
             </w:rPr>
           </w:pPr>
-          <w:hyperlink w:anchor="_Toc417117614" w:history="1">
+          <w:hyperlink w:anchor="_Toc417123966" w:history="1">
             <w:r>
               <w:rPr>
                 <w:rStyle w:val="Hyperlink"/>
@@ -561,7 +560,7 @@
                 <w:noProof/>
                 <w:webHidden/>
               </w:rPr>
-              <w:instrText xml:space="preserve"> PAGEREF _Toc417117614 \h </w:instrText>
+              <w:instrText xml:space="preserve"> PAGEREF _Toc417123966 \h </w:instrText>
             </w:r>
             <w:r>
               <w:rPr>
@@ -608,7 +607,7 @@
               <w:lang w:eastAsia="en-US" w:bidi="si-LK"/>
             </w:rPr>
           </w:pPr>
-          <w:hyperlink w:anchor="_Toc417117615" w:history="1">
+          <w:hyperlink w:anchor="_Toc417123967" w:history="1">
             <w:r>
               <w:rPr>
                 <w:rStyle w:val="Hyperlink"/>
@@ -653,7 +652,7 @@
                 <w:noProof/>
                 <w:webHidden/>
               </w:rPr>
-              <w:instrText xml:space="preserve"> PAGEREF _Toc417117615 \h </w:instrText>
+              <w:instrText xml:space="preserve"> PAGEREF _Toc417123967 \h </w:instrText>
             </w:r>
             <w:r>
               <w:rPr>
@@ -700,7 +699,7 @@
               <w:lang w:eastAsia="en-US" w:bidi="si-LK"/>
             </w:rPr>
           </w:pPr>
-          <w:hyperlink w:anchor="_Toc417117616" w:history="1">
+          <w:hyperlink w:anchor="_Toc417123968" w:history="1">
             <w:r>
               <w:rPr>
                 <w:rStyle w:val="Hyperlink"/>
@@ -724,7 +723,7 @@
                 <w:rStyle w:val="Hyperlink"/>
                 <w:noProof/>
               </w:rPr>
-              <w:t>Diving Deep - Elaboration Phase</w:t>
+              <w:t>Packing up - Elaboration Phase</w:t>
             </w:r>
             <w:r>
               <w:rPr>
@@ -745,7 +744,7 @@
                 <w:noProof/>
                 <w:webHidden/>
               </w:rPr>
-              <w:instrText xml:space="preserve"> PAGEREF _Toc417117616 \h </w:instrText>
+              <w:instrText xml:space="preserve"> PAGEREF _Toc417123968 \h </w:instrText>
             </w:r>
             <w:r>
               <w:rPr>
@@ -777,6 +776,98 @@
           </w:hyperlink>
         </w:p>
         <w:p>
+          <w:pPr>
+            <w:pStyle w:val="TOC3"/>
+            <w:tabs>
+              <w:tab w:val="left" w:pos="1320"/>
+              <w:tab w:val="right" w:leader="dot" w:pos="9628"/>
+            </w:tabs>
+            <w:rPr>
+              <w:rFonts w:asciiTheme="minorHAnsi" w:eastAsiaTheme="minorEastAsia" w:hAnsiTheme="minorHAnsi" w:cstheme="minorBidi"/>
+              <w:noProof/>
+              <w:color w:val="auto"/>
+              <w:sz w:val="22"/>
+              <w:szCs w:val="22"/>
+              <w:lang w:eastAsia="en-US" w:bidi="si-LK"/>
+            </w:rPr>
+          </w:pPr>
+          <w:hyperlink w:anchor="_Toc417123969" w:history="1">
+            <w:r>
+              <w:rPr>
+                <w:rStyle w:val="Hyperlink"/>
+                <w:noProof/>
+              </w:rPr>
+              <w:t>2.2.4.</w:t>
+            </w:r>
+            <w:r>
+              <w:rPr>
+                <w:rFonts w:asciiTheme="minorHAnsi" w:eastAsiaTheme="minorEastAsia" w:hAnsiTheme="minorHAnsi" w:cstheme="minorBidi"/>
+                <w:noProof/>
+                <w:color w:val="auto"/>
+                <w:sz w:val="22"/>
+                <w:szCs w:val="22"/>
+                <w:lang w:eastAsia="en-US" w:bidi="si-LK"/>
+              </w:rPr>
+              <w:tab/>
+            </w:r>
+            <w:r>
+              <w:rPr>
+                <w:rStyle w:val="Hyperlink"/>
+                <w:noProof/>
+              </w:rPr>
+              <w:t>Setting off - Construction Phase</w:t>
+            </w:r>
+            <w:r>
+              <w:rPr>
+                <w:noProof/>
+                <w:webHidden/>
+              </w:rPr>
+              <w:tab/>
+            </w:r>
+            <w:r>
+              <w:rPr>
+                <w:noProof/>
+                <w:webHidden/>
+              </w:rPr>
+              <w:fldChar w:fldCharType="begin"/>
+            </w:r>
+            <w:r>
+              <w:rPr>
+                <w:noProof/>
+                <w:webHidden/>
+              </w:rPr>
+              <w:instrText xml:space="preserve"> PAGEREF _Toc417123969 \h </w:instrText>
+            </w:r>
+            <w:r>
+              <w:rPr>
+                <w:noProof/>
+                <w:webHidden/>
+              </w:rPr>
+            </w:r>
+            <w:r>
+              <w:rPr>
+                <w:noProof/>
+                <w:webHidden/>
+              </w:rPr>
+              <w:fldChar w:fldCharType="separate"/>
+            </w:r>
+            <w:r>
+              <w:rPr>
+                <w:noProof/>
+                <w:webHidden/>
+              </w:rPr>
+              <w:t>6</w:t>
+            </w:r>
+            <w:r>
+              <w:rPr>
+                <w:noProof/>
+                <w:webHidden/>
+              </w:rPr>
+              <w:fldChar w:fldCharType="end"/>
+            </w:r>
+          </w:hyperlink>
+        </w:p>
+        <w:p>
           <w:r>
             <w:fldChar w:fldCharType="end"/>
           </w:r>
@@ -806,7 +897,7 @@
         <w:spacing w:before="0"/>
         <w:ind w:left="720" w:hanging="720"/>
       </w:pPr>
-      <w:bookmarkStart w:id="0" w:name="_Toc417117613"/>
+      <w:bookmarkStart w:id="0" w:name="_Toc417123965"/>
       <w:r>
         <w:lastRenderedPageBreak/>
         <w:t>Fast Track Training Project</w:t>
@@ -976,7 +1067,7 @@
         </w:numPr>
         <w:ind w:left="720" w:hanging="720"/>
       </w:pPr>
-      <w:bookmarkStart w:id="1" w:name="_Toc417117614"/>
+      <w:bookmarkStart w:id="1" w:name="_Toc417123966"/>
       <w:r>
         <w:t>Project Description</w:t>
       </w:r>
@@ -1095,7 +1186,7 @@
         </w:numPr>
         <w:ind w:left="720" w:hanging="720"/>
       </w:pPr>
-      <w:bookmarkStart w:id="2" w:name="_Toc417117615"/>
+      <w:bookmarkStart w:id="2" w:name="_Toc417123967"/>
       <w:r>
         <w:t>Getting Started – Inception Phase</w:t>
       </w:r>
@@ -1379,41 +1470,6 @@
     </w:p>
     <w:p>
       <w:pPr>
-        <w:jc w:val="both"/>
-        <w:rPr>
-          <w:rFonts w:ascii="Times New Roman" w:hAnsi="Times New Roman" w:cs="Times New Roman"/>
-        </w:rPr>
-      </w:pPr>
-    </w:p>
-    <w:p>
-      <w:pPr>
-        <w:jc w:val="both"/>
-        <w:rPr>
-          <w:rFonts w:ascii="Times New Roman" w:hAnsi="Times New Roman" w:cs="Times New Roman"/>
-        </w:rPr>
-      </w:pPr>
-      <w:r>
-        <w:rPr>
-          <w:rFonts w:ascii="Times New Roman" w:hAnsi="Times New Roman" w:cs="Times New Roman"/>
-        </w:rPr>
-        <w:t xml:space="preserve">Shown below are few samples from their official website, </w:t>
-      </w:r>
-      <w:r>
-        <w:rPr>
-          <w:rFonts w:ascii="Times New Roman" w:hAnsi="Times New Roman" w:cs="Times New Roman"/>
-          <w:u w:val="single"/>
-        </w:rPr>
-        <w:t>d3js.org</w:t>
-      </w:r>
-      <w:r>
-        <w:rPr>
-          <w:rFonts w:ascii="Times New Roman" w:hAnsi="Times New Roman" w:cs="Times New Roman"/>
-        </w:rPr>
-        <w:t xml:space="preserve"> </w:t>
-      </w:r>
-    </w:p>
-    <w:p>
-      <w:pPr>
         <w:rPr>
           <w:rFonts w:ascii="Times New Roman" w:hAnsi="Times New Roman" w:cs="Times New Roman"/>
         </w:rPr>
@@ -1425,18 +1481,18 @@
           <w:lang w:eastAsia="en-US" w:bidi="si-LK"/>
         </w:rPr>
         <w:drawing>
-          <wp:anchor distT="0" distB="0" distL="0" distR="0" simplePos="0" relativeHeight="251658240" behindDoc="0" locked="0" layoutInCell="1" allowOverlap="1">
+          <wp:anchor distT="0" distB="0" distL="114300" distR="114300" simplePos="0" relativeHeight="251662336" behindDoc="1" locked="0" layoutInCell="1" allowOverlap="1">
             <wp:simplePos x="0" y="0"/>
             <wp:positionH relativeFrom="column">
-              <wp:posOffset>41275</wp:posOffset>
+              <wp:posOffset>1917113</wp:posOffset>
             </wp:positionH>
             <wp:positionV relativeFrom="paragraph">
-              <wp:posOffset>92075</wp:posOffset>
+              <wp:posOffset>37806</wp:posOffset>
             </wp:positionV>
-            <wp:extent cx="2824480" cy="1836420"/>
-            <wp:effectExtent l="0" t="0" r="0" b="0"/>
-            <wp:wrapSquare wrapText="largest"/>
-            <wp:docPr id="1" name="Picture"/>
+            <wp:extent cx="2363373" cy="336062"/>
+            <wp:effectExtent l="19050" t="19050" r="17877" b="25888"/>
+            <wp:wrapNone/>
+            <wp:docPr id="3" name="Picture 3"/>
             <wp:cNvGraphicFramePr>
               <a:graphicFrameLocks xmlns:a="http://schemas.openxmlformats.org/drawingml/2006/main" noChangeAspect="1"/>
             </wp:cNvGraphicFramePr>
@@ -1444,13 +1500,14 @@
               <a:graphicData uri="http://schemas.openxmlformats.org/drawingml/2006/picture">
                 <pic:pic xmlns:pic="http://schemas.openxmlformats.org/drawingml/2006/picture">
                   <pic:nvPicPr>
-                    <pic:cNvPr id="0" name="Picture"/>
+                    <pic:cNvPr id="0" name="Picture 3"/>
                     <pic:cNvPicPr>
                       <a:picLocks noChangeAspect="1" noChangeArrowheads="1"/>
                     </pic:cNvPicPr>
                   </pic:nvPicPr>
                   <pic:blipFill>
-                    <a:blip r:embed="rId8" cstate="print"/>
+                    <a:blip r:embed="rId8"/>
+                    <a:srcRect/>
                     <a:stretch>
                       <a:fillRect/>
                     </a:stretch>
@@ -1458,14 +1515,18 @@
                   <pic:spPr bwMode="auto">
                     <a:xfrm>
                       <a:off x="0" y="0"/>
-                      <a:ext cx="2824480" cy="1836420"/>
+                      <a:ext cx="2363373" cy="336062"/>
                     </a:xfrm>
                     <a:prstGeom prst="rect">
                       <a:avLst/>
                     </a:prstGeom>
                     <a:noFill/>
                     <a:ln w="9525">
-                      <a:noFill/>
+                      <a:solidFill>
+                        <a:schemeClr val="bg1">
+                          <a:lumMod val="50000"/>
+                        </a:schemeClr>
+                      </a:solidFill>
                       <a:miter lim="800000"/>
                       <a:headEnd/>
                       <a:tailEnd/>
@@ -1484,6 +1545,83 @@
           <w:rFonts w:ascii="Times New Roman" w:hAnsi="Times New Roman" w:cs="Times New Roman"/>
         </w:rPr>
       </w:pPr>
+    </w:p>
+    <w:p>
+      <w:pPr>
+        <w:rPr>
+          <w:rFonts w:ascii="Times New Roman" w:hAnsi="Times New Roman" w:cs="Times New Roman"/>
+        </w:rPr>
+      </w:pPr>
+      <w:r>
+        <w:rPr>
+          <w:rFonts w:ascii="Times New Roman" w:hAnsi="Times New Roman" w:cs="Times New Roman"/>
+          <w:noProof/>
+          <w:lang w:eastAsia="zh-TW" w:bidi="ar-SA"/>
+        </w:rPr>
+        <w:pict>
+          <v:shapetype id="_x0000_t202" coordsize="21600,21600" o:spt="202" path="m,l,21600r21600,l21600,xe">
+            <v:stroke joinstyle="miter"/>
+            <v:path gradientshapeok="t" o:connecttype="rect"/>
+          </v:shapetype>
+          <v:shape id="_x0000_s1029" type="#_x0000_t202" style="position:absolute;margin-left:189.55pt;margin-top:.15pt;width:116.9pt;height:17.75pt;z-index:251666432;mso-width-relative:margin;mso-height-relative:margin" filled="f" stroked="f">
+            <v:textbox>
+              <w:txbxContent>
+                <w:p>
+                  <w:pPr>
+                    <w:rPr>
+                      <w:b/>
+                      <w:bCs/>
+                      <w:sz w:val="20"/>
+                      <w:szCs w:val="20"/>
+                    </w:rPr>
+                  </w:pPr>
+                  <w:r>
+                    <w:rPr>
+                      <w:b/>
+                      <w:bCs/>
+                      <w:sz w:val="20"/>
+                      <w:szCs w:val="20"/>
+                    </w:rPr>
+                    <w:t xml:space="preserve">Figure 2.1 </w:t>
+                  </w:r>
+                  <w:r>
+                    <w:rPr>
+                      <w:b/>
+                      <w:bCs/>
+                      <w:sz w:val="20"/>
+                      <w:szCs w:val="20"/>
+                    </w:rPr>
+                    <w:t xml:space="preserve">- </w:t>
+                  </w:r>
+                  <w:r>
+                    <w:rPr>
+                      <w:b/>
+                      <w:bCs/>
+                      <w:sz w:val="20"/>
+                      <w:szCs w:val="20"/>
+                    </w:rPr>
+                    <w:t>d3js Logo</w:t>
+                  </w:r>
+                </w:p>
+              </w:txbxContent>
+            </v:textbox>
+          </v:shape>
+        </w:pict>
+      </w:r>
+    </w:p>
+    <w:p>
+      <w:pPr>
+        <w:rPr>
+          <w:rFonts w:ascii="Times New Roman" w:hAnsi="Times New Roman" w:cs="Times New Roman"/>
+        </w:rPr>
+      </w:pPr>
+    </w:p>
+    <w:p>
+      <w:pPr>
+        <w:rPr>
+          <w:rFonts w:ascii="Times New Roman" w:hAnsi="Times New Roman" w:cs="Times New Roman"/>
+        </w:rPr>
+      </w:pPr>
       <w:r>
         <w:rPr>
           <w:rFonts w:ascii="Times New Roman" w:hAnsi="Times New Roman" w:cs="Times New Roman"/>
@@ -1491,18 +1629,18 @@
           <w:lang w:eastAsia="en-US" w:bidi="si-LK"/>
         </w:rPr>
         <w:drawing>
-          <wp:anchor distT="0" distB="0" distL="0" distR="0" simplePos="0" relativeHeight="251659264" behindDoc="0" locked="0" layoutInCell="1" allowOverlap="1">
+          <wp:anchor distT="0" distB="0" distL="114300" distR="114300" simplePos="0" relativeHeight="251668480" behindDoc="1" locked="0" layoutInCell="1" allowOverlap="1">
             <wp:simplePos x="0" y="0"/>
             <wp:positionH relativeFrom="column">
-              <wp:posOffset>277495</wp:posOffset>
+              <wp:posOffset>88314</wp:posOffset>
             </wp:positionH>
             <wp:positionV relativeFrom="paragraph">
-              <wp:posOffset>79375</wp:posOffset>
+              <wp:posOffset>1075</wp:posOffset>
             </wp:positionV>
-            <wp:extent cx="3017520" cy="1660525"/>
-            <wp:effectExtent l="0" t="0" r="0" b="0"/>
-            <wp:wrapSquare wrapText="largest"/>
-            <wp:docPr id="2" name="Picture"/>
+            <wp:extent cx="5928458" cy="734646"/>
+            <wp:effectExtent l="19050" t="19050" r="15142" b="27354"/>
+            <wp:wrapNone/>
+            <wp:docPr id="12" name="Picture 12"/>
             <wp:cNvGraphicFramePr>
               <a:graphicFrameLocks xmlns:a="http://schemas.openxmlformats.org/drawingml/2006/main" noChangeAspect="1"/>
             </wp:cNvGraphicFramePr>
@@ -1510,13 +1648,14 @@
               <a:graphicData uri="http://schemas.openxmlformats.org/drawingml/2006/picture">
                 <pic:pic xmlns:pic="http://schemas.openxmlformats.org/drawingml/2006/picture">
                   <pic:nvPicPr>
-                    <pic:cNvPr id="1" name="Picture"/>
+                    <pic:cNvPr id="0" name="Picture 12"/>
                     <pic:cNvPicPr>
                       <a:picLocks noChangeAspect="1" noChangeArrowheads="1"/>
                     </pic:cNvPicPr>
                   </pic:nvPicPr>
                   <pic:blipFill>
                     <a:blip r:embed="rId9"/>
+                    <a:srcRect/>
                     <a:stretch>
                       <a:fillRect/>
                     </a:stretch>
@@ -1524,14 +1663,18 @@
                   <pic:spPr bwMode="auto">
                     <a:xfrm>
                       <a:off x="0" y="0"/>
-                      <a:ext cx="3017520" cy="1660525"/>
+                      <a:ext cx="5928458" cy="734646"/>
                     </a:xfrm>
                     <a:prstGeom prst="rect">
                       <a:avLst/>
                     </a:prstGeom>
                     <a:noFill/>
                     <a:ln w="9525">
-                      <a:noFill/>
+                      <a:solidFill>
+                        <a:schemeClr val="bg1">
+                          <a:lumMod val="50000"/>
+                        </a:schemeClr>
+                      </a:solidFill>
                       <a:miter lim="800000"/>
                       <a:headEnd/>
                       <a:tailEnd/>
@@ -1571,16 +1714,71 @@
           <w:rFonts w:ascii="Times New Roman" w:hAnsi="Times New Roman" w:cs="Times New Roman"/>
         </w:rPr>
       </w:pPr>
-    </w:p>
-    <w:p>
-      <w:pPr>
-        <w:rPr>
-          <w:rFonts w:ascii="Times New Roman" w:hAnsi="Times New Roman" w:cs="Times New Roman"/>
-        </w:rPr>
-      </w:pPr>
-    </w:p>
-    <w:p>
-      <w:pPr>
+      <w:r>
+        <w:rPr>
+          <w:rFonts w:ascii="Times New Roman" w:hAnsi="Times New Roman" w:cs="Times New Roman"/>
+          <w:noProof/>
+          <w:lang w:eastAsia="en-US" w:bidi="si-LK"/>
+        </w:rPr>
+        <w:pict>
+          <v:shape id="_x0000_s1030" type="#_x0000_t202" style="position:absolute;margin-left:161.2pt;margin-top:3.5pt;width:211.65pt;height:17.75pt;z-index:251667456;mso-width-relative:margin;mso-height-relative:margin" filled="f" stroked="f">
+            <v:textbox>
+              <w:txbxContent>
+                <w:p>
+                  <w:pPr>
+                    <w:rPr>
+                      <w:b/>
+                      <w:bCs/>
+                      <w:sz w:val="20"/>
+                      <w:szCs w:val="20"/>
+                    </w:rPr>
+                  </w:pPr>
+                  <w:r>
+                    <w:rPr>
+                      <w:b/>
+                      <w:bCs/>
+                      <w:sz w:val="20"/>
+                      <w:szCs w:val="20"/>
+                    </w:rPr>
+                    <w:t>Figure 2.</w:t>
+                  </w:r>
+                  <w:r>
+                    <w:rPr>
+                      <w:b/>
+                      <w:bCs/>
+                      <w:sz w:val="20"/>
+                      <w:szCs w:val="20"/>
+                    </w:rPr>
+                    <w:t>2</w:t>
+                  </w:r>
+                  <w:r>
+                    <w:rPr>
+                      <w:b/>
+                      <w:bCs/>
+                      <w:sz w:val="20"/>
+                      <w:szCs w:val="20"/>
+                    </w:rPr>
+                    <w:t xml:space="preserve"> </w:t>
+                  </w:r>
+                  <w:r>
+                    <w:rPr>
+                      <w:b/>
+                      <w:bCs/>
+                      <w:sz w:val="20"/>
+                      <w:szCs w:val="20"/>
+                    </w:rPr>
+                    <w:t>– Samples from d3js.org</w:t>
+                  </w:r>
+                </w:p>
+              </w:txbxContent>
+            </v:textbox>
+          </v:shape>
+        </w:pict>
+      </w:r>
+    </w:p>
+    <w:p>
+      <w:pPr>
+        <w:jc w:val="both"/>
         <w:rPr>
           <w:rFonts w:ascii="Times New Roman" w:hAnsi="Times New Roman" w:cs="Times New Roman"/>
         </w:rPr>
@@ -1874,9 +2072,12 @@
         </w:numPr>
         <w:ind w:left="720" w:hanging="720"/>
       </w:pPr>
-      <w:bookmarkStart w:id="3" w:name="_Toc417117616"/>
-      <w:r>
-        <w:t>Diving Deep - Elaboration Phase</w:t>
+      <w:bookmarkStart w:id="3" w:name="_Toc417123968"/>
+      <w:r>
+        <w:t>Packing up</w:t>
+      </w:r>
+      <w:r>
+        <w:t xml:space="preserve"> - Elaboration Phase</w:t>
       </w:r>
       <w:bookmarkEnd w:id="3"/>
     </w:p>
@@ -2325,13 +2526,6 @@
     </w:p>
     <w:p>
       <w:pPr>
-        <w:rPr>
-          <w:rFonts w:ascii="Times New Roman" w:hAnsi="Times New Roman" w:cs="Times New Roman"/>
-        </w:rPr>
-      </w:pPr>
-    </w:p>
-    <w:p>
-      <w:pPr>
         <w:widowControl/>
         <w:suppressAutoHyphens w:val="0"/>
         <w:overflowPunct/>
@@ -2363,59 +2557,99 @@
           <w:lang w:eastAsia="zh-TW" w:bidi="ar-SA"/>
         </w:rPr>
         <w:pict>
-          <v:shapetype id="_x0000_t202" coordsize="21600,21600" o:spt="202" path="m,l,21600r21600,l21600,xe">
-            <v:stroke joinstyle="miter"/>
-            <v:path gradientshapeok="t" o:connecttype="rect"/>
-          </v:shapetype>
-          <v:shape id="_x0000_s1027" type="#_x0000_t202" style="position:absolute;left:0;text-align:left;margin-left:75.85pt;margin-top:46.3pt;width:335.1pt;height:145.95pt;z-index:251661312;mso-height-percent:200;mso-height-percent:200;mso-width-relative:margin;mso-height-relative:margin">
-            <v:textbox style="mso-next-textbox:#_x0000_s1027;mso-fit-shape-to-text:t">
+          <v:shape id="_x0000_s1027" type="#_x0000_t202" style="position:absolute;left:0;text-align:left;margin-left:34.6pt;margin-top:46.3pt;width:445.9pt;height:140.9pt;z-index:251661312;mso-width-relative:margin;mso-height-relative:margin">
+            <v:textbox style="mso-next-textbox:#_x0000_s1027">
               <w:txbxContent>
                 <w:p>
                   <w:pPr>
                     <w:rPr>
-                      <w:rFonts w:ascii="Times New Roman" w:hAnsi="Times New Roman" w:cs="Times New Roman"/>
+                      <w:rFonts w:ascii="Consolas" w:hAnsi="Consolas" w:cs="Consolas"/>
                       <w:sz w:val="16"/>
                       <w:szCs w:val="16"/>
                     </w:rPr>
                   </w:pPr>
                   <w:r>
                     <w:rPr>
-                      <w:rFonts w:ascii="Times New Roman" w:hAnsi="Times New Roman" w:cs="Times New Roman"/>
-                      <w:sz w:val="16"/>
-                      <w:szCs w:val="16"/>
-                    </w:rPr>
-                    <w:t>“dataTable”: {</w:t>
+                      <w:rFonts w:ascii="Consolas" w:hAnsi="Consolas" w:cs="Consolas"/>
+                      <w:sz w:val="16"/>
+                      <w:szCs w:val="16"/>
+                    </w:rPr>
+                    <w:t>"</w:t>
+                  </w:r>
+                  <w:r>
+                    <w:rPr>
+                      <w:rFonts w:ascii="Consolas" w:hAnsi="Consolas" w:cs="Consolas"/>
+                      <w:color w:val="0070C0"/>
+                      <w:sz w:val="16"/>
+                      <w:szCs w:val="16"/>
+                    </w:rPr>
+                    <w:t>dataTable</w:t>
+                  </w:r>
+                  <w:r>
+                    <w:rPr>
+                      <w:rFonts w:ascii="Consolas" w:hAnsi="Consolas" w:cs="Consolas"/>
+                      <w:sz w:val="16"/>
+                      <w:szCs w:val="16"/>
+                    </w:rPr>
+                    <w:t>"</w:t>
+                  </w:r>
+                  <w:r>
+                    <w:rPr>
+                      <w:rFonts w:ascii="Consolas" w:hAnsi="Consolas" w:cs="Consolas"/>
+                      <w:sz w:val="16"/>
+                      <w:szCs w:val="16"/>
+                    </w:rPr>
+                    <w:t>: {</w:t>
                   </w:r>
                 </w:p>
                 <w:p>
                   <w:pPr>
+                    <w:spacing w:line="276" w:lineRule="auto"/>
                     <w:ind w:firstLine="709"/>
                     <w:rPr>
-                      <w:rFonts w:ascii="Times New Roman" w:hAnsi="Times New Roman" w:cs="Times New Roman"/>
+                      <w:rFonts w:ascii="Consolas" w:hAnsi="Consolas" w:cs="Consolas"/>
                       <w:sz w:val="16"/>
                       <w:szCs w:val="16"/>
                     </w:rPr>
                   </w:pPr>
                   <w:r>
                     <w:rPr>
-                      <w:rFonts w:ascii="Times New Roman" w:hAnsi="Times New Roman" w:cs="Times New Roman"/>
-                      <w:sz w:val="16"/>
-                      <w:szCs w:val="16"/>
-                    </w:rPr>
-                    <w:t xml:space="preserve"> "metadata":{</w:t>
+                      <w:rFonts w:ascii="Consolas" w:hAnsi="Consolas" w:cs="Consolas"/>
+                      <w:sz w:val="16"/>
+                      <w:szCs w:val="16"/>
+                    </w:rPr>
+                    <w:t>"</w:t>
+                  </w:r>
+                  <w:r>
+                    <w:rPr>
+                      <w:rFonts w:ascii="Consolas" w:hAnsi="Consolas" w:cs="Consolas"/>
+                      <w:color w:val="0070C0"/>
+                      <w:sz w:val="16"/>
+                      <w:szCs w:val="16"/>
+                    </w:rPr>
+                    <w:t>metadata</w:t>
+                  </w:r>
+                  <w:r>
+                    <w:rPr>
+                      <w:rFonts w:ascii="Consolas" w:hAnsi="Consolas" w:cs="Consolas"/>
+                      <w:sz w:val="16"/>
+                      <w:szCs w:val="16"/>
+                    </w:rPr>
+                    <w:t>":{</w:t>
                   </w:r>
                 </w:p>
                 <w:p>
                   <w:pPr>
-                    <w:rPr>
-                      <w:rFonts w:ascii="Times New Roman" w:hAnsi="Times New Roman" w:cs="Times New Roman"/>
+                    <w:spacing w:line="276" w:lineRule="auto"/>
+                    <w:rPr>
+                      <w:rFonts w:ascii="Consolas" w:hAnsi="Consolas" w:cs="Consolas"/>
                       <w:sz w:val="16"/>
                       <w:szCs w:val="16"/>
                     </w:rPr>
                   </w:pPr>
                   <w:r>
                     <w:rPr>
-                      <w:rFonts w:ascii="Times New Roman" w:hAnsi="Times New Roman" w:cs="Times New Roman"/>
+                      <w:rFonts w:ascii="Consolas" w:hAnsi="Consolas" w:cs="Consolas"/>
                       <w:sz w:val="16"/>
                       <w:szCs w:val="16"/>
                     </w:rPr>
@@ -2423,51 +2657,357 @@
                   </w:r>
                   <w:r>
                     <w:rPr>
-                      <w:rFonts w:ascii="Times New Roman" w:hAnsi="Times New Roman" w:cs="Times New Roman"/>
-                      <w:sz w:val="16"/>
-                      <w:szCs w:val="16"/>
-                    </w:rPr>
-                    <w:tab/>
-                    <w:t>"names":["Country","Area","GDP","Inflation","Life.expect","Military","Pop.growth"],</w:t>
+                      <w:rFonts w:ascii="Consolas" w:hAnsi="Consolas" w:cs="Consolas"/>
+                      <w:sz w:val="16"/>
+                      <w:szCs w:val="16"/>
+                    </w:rPr>
+                    <w:t xml:space="preserve">    </w:t>
+                  </w:r>
+                  <w:r>
+                    <w:rPr>
+                      <w:rFonts w:ascii="Consolas" w:hAnsi="Consolas" w:cs="Consolas"/>
+                      <w:sz w:val="16"/>
+                      <w:szCs w:val="16"/>
+                    </w:rPr>
+                    <w:t>"</w:t>
+                  </w:r>
+                  <w:r>
+                    <w:rPr>
+                      <w:rFonts w:ascii="Consolas" w:hAnsi="Consolas" w:cs="Consolas"/>
+                      <w:color w:val="0070C0"/>
+                      <w:sz w:val="16"/>
+                      <w:szCs w:val="16"/>
+                    </w:rPr>
+                    <w:t>names</w:t>
+                  </w:r>
+                  <w:r>
+                    <w:rPr>
+                      <w:rFonts w:ascii="Consolas" w:hAnsi="Consolas" w:cs="Consolas"/>
+                      <w:sz w:val="16"/>
+                      <w:szCs w:val="16"/>
+                    </w:rPr>
+                    <w:t>":["</w:t>
+                  </w:r>
+                  <w:r>
+                    <w:rPr>
+                      <w:rFonts w:ascii="Consolas" w:hAnsi="Consolas" w:cs="Consolas"/>
+                      <w:color w:val="0070C0"/>
+                      <w:sz w:val="16"/>
+                      <w:szCs w:val="16"/>
+                    </w:rPr>
+                    <w:t>Country</w:t>
+                  </w:r>
+                  <w:r>
+                    <w:rPr>
+                      <w:rFonts w:ascii="Consolas" w:hAnsi="Consolas" w:cs="Consolas"/>
+                      <w:sz w:val="16"/>
+                      <w:szCs w:val="16"/>
+                    </w:rPr>
+                    <w:t>","</w:t>
+                  </w:r>
+                  <w:r>
+                    <w:rPr>
+                      <w:rFonts w:ascii="Consolas" w:hAnsi="Consolas" w:cs="Consolas"/>
+                      <w:color w:val="0070C0"/>
+                      <w:sz w:val="16"/>
+                      <w:szCs w:val="16"/>
+                    </w:rPr>
+                    <w:t>Area</w:t>
+                  </w:r>
+                  <w:r>
+                    <w:rPr>
+                      <w:rFonts w:ascii="Consolas" w:hAnsi="Consolas" w:cs="Consolas"/>
+                      <w:sz w:val="16"/>
+                      <w:szCs w:val="16"/>
+                    </w:rPr>
+                    <w:t>","</w:t>
+                  </w:r>
+                  <w:r>
+                    <w:rPr>
+                      <w:rFonts w:ascii="Consolas" w:hAnsi="Consolas" w:cs="Consolas"/>
+                      <w:color w:val="0070C0"/>
+                      <w:sz w:val="16"/>
+                      <w:szCs w:val="16"/>
+                    </w:rPr>
+                    <w:t>GDP</w:t>
+                  </w:r>
+                  <w:r>
+                    <w:rPr>
+                      <w:rFonts w:ascii="Consolas" w:hAnsi="Consolas" w:cs="Consolas"/>
+                      <w:sz w:val="16"/>
+                      <w:szCs w:val="16"/>
+                    </w:rPr>
+                    <w:t>","</w:t>
+                  </w:r>
+                  <w:r>
+                    <w:rPr>
+                      <w:rFonts w:ascii="Consolas" w:hAnsi="Consolas" w:cs="Consolas"/>
+                      <w:color w:val="0070C0"/>
+                      <w:sz w:val="16"/>
+                      <w:szCs w:val="16"/>
+                    </w:rPr>
+                    <w:t>Inflation</w:t>
+                  </w:r>
+                  <w:r>
+                    <w:rPr>
+                      <w:rFonts w:ascii="Consolas" w:hAnsi="Consolas" w:cs="Consolas"/>
+                      <w:sz w:val="16"/>
+                      <w:szCs w:val="16"/>
+                    </w:rPr>
+                    <w:t>","</w:t>
+                  </w:r>
+                  <w:r>
+                    <w:rPr>
+                      <w:rFonts w:ascii="Consolas" w:hAnsi="Consolas" w:cs="Consolas"/>
+                      <w:color w:val="0070C0"/>
+                      <w:sz w:val="16"/>
+                      <w:szCs w:val="16"/>
+                    </w:rPr>
+                    <w:t>Life.expect</w:t>
+                  </w:r>
+                  <w:r>
+                    <w:rPr>
+                      <w:rFonts w:ascii="Consolas" w:hAnsi="Consolas" w:cs="Consolas"/>
+                      <w:sz w:val="16"/>
+                      <w:szCs w:val="16"/>
+                    </w:rPr>
+                    <w:t>","</w:t>
+                  </w:r>
+                  <w:r>
+                    <w:rPr>
+                      <w:rFonts w:ascii="Consolas" w:hAnsi="Consolas" w:cs="Consolas"/>
+                      <w:color w:val="0070C0"/>
+                      <w:sz w:val="16"/>
+                      <w:szCs w:val="16"/>
+                    </w:rPr>
+                    <w:t>Military</w:t>
+                  </w:r>
+                  <w:r>
+                    <w:rPr>
+                      <w:rFonts w:ascii="Consolas" w:hAnsi="Consolas" w:cs="Consolas"/>
+                      <w:sz w:val="16"/>
+                      <w:szCs w:val="16"/>
+                    </w:rPr>
+                    <w:t>","</w:t>
+                  </w:r>
+                  <w:r>
+                    <w:rPr>
+                      <w:rFonts w:ascii="Consolas" w:hAnsi="Consolas" w:cs="Consolas"/>
+                      <w:color w:val="0070C0"/>
+                      <w:sz w:val="16"/>
+                      <w:szCs w:val="16"/>
+                    </w:rPr>
+                    <w:t>Pop.growth</w:t>
+                  </w:r>
+                  <w:r>
+                    <w:rPr>
+                      <w:rFonts w:ascii="Consolas" w:hAnsi="Consolas" w:cs="Consolas"/>
+                      <w:sz w:val="16"/>
+                      <w:szCs w:val="16"/>
+                    </w:rPr>
+                    <w:t>"],</w:t>
                   </w:r>
                 </w:p>
                 <w:p>
                   <w:pPr>
-                    <w:rPr>
-                      <w:rFonts w:ascii="Times New Roman" w:hAnsi="Times New Roman" w:cs="Times New Roman"/>
+                    <w:spacing w:line="276" w:lineRule="auto"/>
+                    <w:rPr>
+                      <w:rFonts w:ascii="Consolas" w:hAnsi="Consolas" w:cs="Consolas"/>
                       <w:sz w:val="16"/>
                       <w:szCs w:val="16"/>
                     </w:rPr>
                   </w:pPr>
                   <w:r>
                     <w:rPr>
-                      <w:rFonts w:ascii="Times New Roman" w:hAnsi="Times New Roman" w:cs="Times New Roman"/>
+                      <w:rFonts w:ascii="Consolas" w:hAnsi="Consolas" w:cs="Consolas"/>
+                      <w:sz w:val="16"/>
+                      <w:szCs w:val="16"/>
+                    </w:rPr>
+                    <w:t xml:space="preserve">      </w:t>
+                  </w:r>
+                  <w:r>
+                    <w:rPr>
+                      <w:rFonts w:ascii="Consolas" w:hAnsi="Consolas" w:cs="Consolas"/>
                       <w:sz w:val="16"/>
                       <w:szCs w:val="16"/>
                     </w:rPr>
                     <w:tab/>
-                  </w:r>
-                  <w:r>
-                    <w:rPr>
-                      <w:rFonts w:ascii="Times New Roman" w:hAnsi="Times New Roman" w:cs="Times New Roman"/>
-                      <w:sz w:val="16"/>
-                      <w:szCs w:val="16"/>
-                    </w:rPr>
-                    <w:tab/>
-                    <w:t>"types":['C', 'N', 'N', 'N', 'N', 'N', 'N','N']</w:t>
+                    <w:t xml:space="preserve">    </w:t>
+                  </w:r>
+                  <w:r>
+                    <w:rPr>
+                      <w:rFonts w:ascii="Consolas" w:hAnsi="Consolas" w:cs="Consolas"/>
+                      <w:sz w:val="16"/>
+                      <w:szCs w:val="16"/>
+                    </w:rPr>
+                    <w:t>"</w:t>
+                  </w:r>
+                  <w:r>
+                    <w:rPr>
+                      <w:rFonts w:ascii="Consolas" w:hAnsi="Consolas" w:cs="Consolas"/>
+                      <w:color w:val="0070C0"/>
+                      <w:sz w:val="16"/>
+                      <w:szCs w:val="16"/>
+                    </w:rPr>
+                    <w:t>types</w:t>
+                  </w:r>
+                  <w:r>
+                    <w:rPr>
+                      <w:rFonts w:ascii="Consolas" w:hAnsi="Consolas" w:cs="Consolas"/>
+                      <w:sz w:val="16"/>
+                      <w:szCs w:val="16"/>
+                    </w:rPr>
+                    <w:t>":['</w:t>
+                  </w:r>
+                  <w:r>
+                    <w:rPr>
+                      <w:rFonts w:ascii="Consolas" w:hAnsi="Consolas" w:cs="Consolas"/>
+                      <w:color w:val="7030A0"/>
+                      <w:sz w:val="16"/>
+                      <w:szCs w:val="16"/>
+                    </w:rPr>
+                    <w:t>C</w:t>
+                  </w:r>
+                  <w:r>
+                    <w:rPr>
+                      <w:rFonts w:ascii="Consolas" w:hAnsi="Consolas" w:cs="Consolas"/>
+                      <w:sz w:val="16"/>
+                      <w:szCs w:val="16"/>
+                    </w:rPr>
+                    <w:t>', '</w:t>
+                  </w:r>
+                  <w:r>
+                    <w:rPr>
+                      <w:rFonts w:ascii="Consolas" w:hAnsi="Consolas" w:cs="Consolas"/>
+                      <w:color w:val="7030A0"/>
+                      <w:sz w:val="16"/>
+                      <w:szCs w:val="16"/>
+                    </w:rPr>
+                    <w:t>N</w:t>
+                  </w:r>
+                  <w:r>
+                    <w:rPr>
+                      <w:rFonts w:ascii="Consolas" w:hAnsi="Consolas" w:cs="Consolas"/>
+                      <w:sz w:val="16"/>
+                      <w:szCs w:val="16"/>
+                    </w:rPr>
+                    <w:t>', '</w:t>
+                  </w:r>
+                  <w:r>
+                    <w:rPr>
+                      <w:rFonts w:ascii="Consolas" w:hAnsi="Consolas" w:cs="Consolas"/>
+                      <w:color w:val="7030A0"/>
+                      <w:sz w:val="16"/>
+                      <w:szCs w:val="16"/>
+                    </w:rPr>
+                    <w:t>N</w:t>
+                  </w:r>
+                  <w:r>
+                    <w:rPr>
+                      <w:rFonts w:ascii="Consolas" w:hAnsi="Consolas" w:cs="Consolas"/>
+                      <w:sz w:val="16"/>
+                      <w:szCs w:val="16"/>
+                    </w:rPr>
+                    <w:t>', '</w:t>
+                  </w:r>
+                  <w:r>
+                    <w:rPr>
+                      <w:rFonts w:ascii="Consolas" w:hAnsi="Consolas" w:cs="Consolas"/>
+                      <w:color w:val="7030A0"/>
+                      <w:sz w:val="16"/>
+                      <w:szCs w:val="16"/>
+                    </w:rPr>
+                    <w:t>N</w:t>
+                  </w:r>
+                  <w:r>
+                    <w:rPr>
+                      <w:rFonts w:ascii="Consolas" w:hAnsi="Consolas" w:cs="Consolas"/>
+                      <w:sz w:val="16"/>
+                      <w:szCs w:val="16"/>
+                    </w:rPr>
+                    <w:t>', '</w:t>
+                  </w:r>
+                  <w:r>
+                    <w:rPr>
+                      <w:rFonts w:ascii="Consolas" w:hAnsi="Consolas" w:cs="Consolas"/>
+                      <w:color w:val="7030A0"/>
+                      <w:sz w:val="16"/>
+                      <w:szCs w:val="16"/>
+                    </w:rPr>
+                    <w:t>N</w:t>
+                  </w:r>
+                  <w:r>
+                    <w:rPr>
+                      <w:rFonts w:ascii="Consolas" w:hAnsi="Consolas" w:cs="Consolas"/>
+                      <w:sz w:val="16"/>
+                      <w:szCs w:val="16"/>
+                    </w:rPr>
+                    <w:t>', '</w:t>
+                  </w:r>
+                  <w:r>
+                    <w:rPr>
+                      <w:rFonts w:ascii="Consolas" w:hAnsi="Consolas" w:cs="Consolas"/>
+                      <w:color w:val="7030A0"/>
+                      <w:sz w:val="16"/>
+                      <w:szCs w:val="16"/>
+                    </w:rPr>
+                    <w:t>N</w:t>
+                  </w:r>
+                  <w:r>
+                    <w:rPr>
+                      <w:rFonts w:ascii="Consolas" w:hAnsi="Consolas" w:cs="Consolas"/>
+                      <w:sz w:val="16"/>
+                      <w:szCs w:val="16"/>
+                    </w:rPr>
+                    <w:t>', '</w:t>
+                  </w:r>
+                  <w:r>
+                    <w:rPr>
+                      <w:rFonts w:ascii="Consolas" w:hAnsi="Consolas" w:cs="Consolas"/>
+                      <w:color w:val="7030A0"/>
+                      <w:sz w:val="16"/>
+                      <w:szCs w:val="16"/>
+                    </w:rPr>
+                    <w:t>N</w:t>
+                  </w:r>
+                  <w:r>
+                    <w:rPr>
+                      <w:rFonts w:ascii="Consolas" w:hAnsi="Consolas" w:cs="Consolas"/>
+                      <w:sz w:val="16"/>
+                      <w:szCs w:val="16"/>
+                    </w:rPr>
+                    <w:t>','</w:t>
+                  </w:r>
+                  <w:r>
+                    <w:rPr>
+                      <w:rFonts w:ascii="Consolas" w:hAnsi="Consolas" w:cs="Consolas"/>
+                      <w:color w:val="7030A0"/>
+                      <w:sz w:val="16"/>
+                      <w:szCs w:val="16"/>
+                    </w:rPr>
+                    <w:t>N</w:t>
+                  </w:r>
+                  <w:r>
+                    <w:rPr>
+                      <w:rFonts w:ascii="Consolas" w:hAnsi="Consolas" w:cs="Consolas"/>
+                      <w:sz w:val="16"/>
+                      <w:szCs w:val="16"/>
+                    </w:rPr>
+                    <w:t>']</w:t>
                   </w:r>
                 </w:p>
                 <w:p>
                   <w:pPr>
-                    <w:rPr>
-                      <w:rFonts w:ascii="Times New Roman" w:hAnsi="Times New Roman" w:cs="Times New Roman"/>
+                    <w:spacing w:line="276" w:lineRule="auto"/>
+                    <w:rPr>
+                      <w:rFonts w:ascii="Consolas" w:hAnsi="Consolas" w:cs="Consolas"/>
                       <w:sz w:val="16"/>
                       <w:szCs w:val="16"/>
                     </w:rPr>
                   </w:pPr>
                   <w:r>
                     <w:rPr>
-                      <w:rFonts w:ascii="Times New Roman" w:hAnsi="Times New Roman" w:cs="Times New Roman"/>
+                      <w:rFonts w:ascii="Consolas" w:hAnsi="Consolas" w:cs="Consolas"/>
                       <w:sz w:val="16"/>
                       <w:szCs w:val="16"/>
                     </w:rPr>
@@ -2475,7 +3015,7 @@
                   </w:r>
                   <w:r>
                     <w:rPr>
-                      <w:rFonts w:ascii="Times New Roman" w:hAnsi="Times New Roman" w:cs="Times New Roman"/>
+                      <w:rFonts w:ascii="Consolas" w:hAnsi="Consolas" w:cs="Consolas"/>
                       <w:sz w:val="16"/>
                       <w:szCs w:val="16"/>
                     </w:rPr>
@@ -2485,33 +3025,51 @@
                 </w:p>
                 <w:p>
                   <w:pPr>
-                    <w:rPr>
-                      <w:rFonts w:ascii="Times New Roman" w:hAnsi="Times New Roman" w:cs="Times New Roman"/>
+                    <w:spacing w:line="276" w:lineRule="auto"/>
+                    <w:rPr>
+                      <w:rFonts w:ascii="Consolas" w:hAnsi="Consolas" w:cs="Consolas"/>
                       <w:sz w:val="16"/>
                       <w:szCs w:val="16"/>
                     </w:rPr>
                   </w:pPr>
                   <w:r>
                     <w:rPr>
-                      <w:rFonts w:ascii="Times New Roman" w:hAnsi="Times New Roman" w:cs="Times New Roman"/>
+                      <w:rFonts w:ascii="Consolas" w:hAnsi="Consolas" w:cs="Consolas"/>
                       <w:sz w:val="16"/>
                       <w:szCs w:val="16"/>
                     </w:rPr>
                     <w:tab/>
-                    <w:t>"data": [</w:t>
+                    <w:t>"</w:t>
+                  </w:r>
+                  <w:r>
+                    <w:rPr>
+                      <w:rFonts w:ascii="Consolas" w:hAnsi="Consolas" w:cs="Consolas"/>
+                      <w:color w:val="0070C0"/>
+                      <w:sz w:val="16"/>
+                      <w:szCs w:val="16"/>
+                    </w:rPr>
+                    <w:t>data</w:t>
+                  </w:r>
+                  <w:r>
+                    <w:rPr>
+                      <w:rFonts w:ascii="Consolas" w:hAnsi="Consolas" w:cs="Consolas"/>
+                      <w:sz w:val="16"/>
+                      <w:szCs w:val="16"/>
+                    </w:rPr>
+                    <w:t>": [</w:t>
                   </w:r>
                 </w:p>
                 <w:p>
                   <w:pPr>
                     <w:rPr>
-                      <w:rFonts w:ascii="Times New Roman" w:hAnsi="Times New Roman" w:cs="Times New Roman"/>
+                      <w:rFonts w:ascii="Consolas" w:hAnsi="Consolas" w:cs="Consolas"/>
                       <w:sz w:val="16"/>
                       <w:szCs w:val="16"/>
                     </w:rPr>
                   </w:pPr>
                   <w:r>
                     <w:rPr>
-                      <w:rFonts w:ascii="Times New Roman" w:hAnsi="Times New Roman" w:cs="Times New Roman"/>
+                      <w:rFonts w:ascii="Consolas" w:hAnsi="Consolas" w:cs="Consolas"/>
                       <w:sz w:val="16"/>
                       <w:szCs w:val="16"/>
                     </w:rPr>
@@ -2519,25 +3077,144 @@
                   </w:r>
                   <w:r>
                     <w:rPr>
-                      <w:rFonts w:ascii="Times New Roman" w:hAnsi="Times New Roman" w:cs="Times New Roman"/>
+                      <w:rFonts w:ascii="Consolas" w:hAnsi="Consolas" w:cs="Consolas"/>
                       <w:sz w:val="16"/>
                       <w:szCs w:val="16"/>
                     </w:rPr>
                     <w:tab/>
-                    <w:t>["Austria", 83871, 41600, 3.5, 79.91, 0.8, 0.03],</w:t>
+                    <w:t>["</w:t>
+                  </w:r>
+                  <w:r>
+                    <w:rPr>
+                      <w:rFonts w:ascii="Consolas" w:hAnsi="Consolas" w:cs="Consolas"/>
+                      <w:color w:val="0070C0"/>
+                      <w:sz w:val="16"/>
+                      <w:szCs w:val="16"/>
+                    </w:rPr>
+                    <w:t>Austria</w:t>
+                  </w:r>
+                  <w:r>
+                    <w:rPr>
+                      <w:rFonts w:ascii="Consolas" w:hAnsi="Consolas" w:cs="Consolas"/>
+                      <w:sz w:val="16"/>
+                      <w:szCs w:val="16"/>
+                    </w:rPr>
+                    <w:t xml:space="preserve">", </w:t>
+                  </w:r>
+                  <w:r>
+                    <w:rPr>
+                      <w:rFonts w:ascii="Consolas" w:hAnsi="Consolas" w:cs="Consolas"/>
+                      <w:color w:val="E36C0A" w:themeColor="accent6" w:themeShade="BF"/>
+                      <w:sz w:val="16"/>
+                      <w:szCs w:val="16"/>
+                    </w:rPr>
+                    <w:t>83871</w:t>
+                  </w:r>
+                  <w:r>
+                    <w:rPr>
+                      <w:rFonts w:ascii="Consolas" w:hAnsi="Consolas" w:cs="Consolas"/>
+                      <w:sz w:val="16"/>
+                      <w:szCs w:val="16"/>
+                    </w:rPr>
+                    <w:t xml:space="preserve">, </w:t>
+                  </w:r>
+                  <w:r>
+                    <w:rPr>
+                      <w:rFonts w:ascii="Consolas" w:hAnsi="Consolas" w:cs="Consolas"/>
+                      <w:color w:val="E36C0A" w:themeColor="accent6" w:themeShade="BF"/>
+                      <w:sz w:val="16"/>
+                      <w:szCs w:val="16"/>
+                    </w:rPr>
+                    <w:t>41600</w:t>
+                  </w:r>
+                  <w:r>
+                    <w:rPr>
+                      <w:rFonts w:ascii="Consolas" w:hAnsi="Consolas" w:cs="Consolas"/>
+                      <w:sz w:val="16"/>
+                      <w:szCs w:val="16"/>
+                    </w:rPr>
+                    <w:t xml:space="preserve">, </w:t>
+                  </w:r>
+                  <w:r>
+                    <w:rPr>
+                      <w:rFonts w:ascii="Consolas" w:hAnsi="Consolas" w:cs="Consolas"/>
+                      <w:color w:val="E36C0A" w:themeColor="accent6" w:themeShade="BF"/>
+                      <w:sz w:val="16"/>
+                      <w:szCs w:val="16"/>
+                    </w:rPr>
+                    <w:t>3.5</w:t>
+                  </w:r>
+                  <w:r>
+                    <w:rPr>
+                      <w:rFonts w:ascii="Consolas" w:hAnsi="Consolas" w:cs="Consolas"/>
+                      <w:sz w:val="16"/>
+                      <w:szCs w:val="16"/>
+                    </w:rPr>
+                    <w:t xml:space="preserve">, </w:t>
+                  </w:r>
+                  <w:r>
+                    <w:rPr>
+                      <w:rFonts w:ascii="Consolas" w:hAnsi="Consolas" w:cs="Consolas"/>
+                      <w:color w:val="E36C0A" w:themeColor="accent6" w:themeShade="BF"/>
+                      <w:sz w:val="16"/>
+                      <w:szCs w:val="16"/>
+                    </w:rPr>
+                    <w:t>79.91</w:t>
+                  </w:r>
+                  <w:r>
+                    <w:rPr>
+                      <w:rFonts w:ascii="Consolas" w:hAnsi="Consolas" w:cs="Consolas"/>
+                      <w:sz w:val="16"/>
+                      <w:szCs w:val="16"/>
+                    </w:rPr>
+                    <w:t xml:space="preserve">, </w:t>
+                  </w:r>
+                  <w:r>
+                    <w:rPr>
+                      <w:rFonts w:ascii="Consolas" w:hAnsi="Consolas" w:cs="Consolas"/>
+                      <w:color w:val="E36C0A" w:themeColor="accent6" w:themeShade="BF"/>
+                      <w:sz w:val="16"/>
+                      <w:szCs w:val="16"/>
+                    </w:rPr>
+                    <w:t>0.8</w:t>
+                  </w:r>
+                  <w:r>
+                    <w:rPr>
+                      <w:rFonts w:ascii="Consolas" w:hAnsi="Consolas" w:cs="Consolas"/>
+                      <w:sz w:val="16"/>
+                      <w:szCs w:val="16"/>
+                    </w:rPr>
+                    <w:t xml:space="preserve">, </w:t>
+                  </w:r>
+                  <w:r>
+                    <w:rPr>
+                      <w:rFonts w:ascii="Consolas" w:hAnsi="Consolas" w:cs="Consolas"/>
+                      <w:color w:val="E36C0A" w:themeColor="accent6" w:themeShade="BF"/>
+                      <w:sz w:val="16"/>
+                      <w:szCs w:val="16"/>
+                    </w:rPr>
+                    <w:t>0.03</w:t>
+                  </w:r>
+                  <w:r>
+                    <w:rPr>
+                      <w:rFonts w:ascii="Consolas" w:hAnsi="Consolas" w:cs="Consolas"/>
+                      <w:sz w:val="16"/>
+                      <w:szCs w:val="16"/>
+                    </w:rPr>
+                    <w:t>],</w:t>
                   </w:r>
                 </w:p>
                 <w:p>
                   <w:pPr>
                     <w:rPr>
-                      <w:rFonts w:ascii="Times New Roman" w:hAnsi="Times New Roman" w:cs="Times New Roman"/>
+                      <w:rFonts w:ascii="Consolas" w:hAnsi="Consolas" w:cs="Consolas"/>
                       <w:sz w:val="16"/>
                       <w:szCs w:val="16"/>
                     </w:rPr>
                   </w:pPr>
                   <w:r>
                     <w:rPr>
-                      <w:rFonts w:ascii="Times New Roman" w:hAnsi="Times New Roman" w:cs="Times New Roman"/>
+                      <w:rFonts w:ascii="Consolas" w:hAnsi="Consolas" w:cs="Consolas"/>
                       <w:sz w:val="16"/>
                       <w:szCs w:val="16"/>
                     </w:rPr>
@@ -2545,25 +3222,144 @@
                   </w:r>
                   <w:r>
                     <w:rPr>
-                      <w:rFonts w:ascii="Times New Roman" w:hAnsi="Times New Roman" w:cs="Times New Roman"/>
+                      <w:rFonts w:ascii="Consolas" w:hAnsi="Consolas" w:cs="Consolas"/>
                       <w:sz w:val="16"/>
                       <w:szCs w:val="16"/>
                     </w:rPr>
                     <w:tab/>
-                    <w:t>["Belgium", 30528, 37800, 3.5, 79.65, 1.3, 0.06],</w:t>
+                    <w:t>["</w:t>
+                  </w:r>
+                  <w:r>
+                    <w:rPr>
+                      <w:rFonts w:ascii="Consolas" w:hAnsi="Consolas" w:cs="Consolas"/>
+                      <w:color w:val="0070C0"/>
+                      <w:sz w:val="16"/>
+                      <w:szCs w:val="16"/>
+                    </w:rPr>
+                    <w:t>Belgium</w:t>
+                  </w:r>
+                  <w:r>
+                    <w:rPr>
+                      <w:rFonts w:ascii="Consolas" w:hAnsi="Consolas" w:cs="Consolas"/>
+                      <w:sz w:val="16"/>
+                      <w:szCs w:val="16"/>
+                    </w:rPr>
+                    <w:t xml:space="preserve">", </w:t>
+                  </w:r>
+                  <w:r>
+                    <w:rPr>
+                      <w:rFonts w:ascii="Consolas" w:hAnsi="Consolas" w:cs="Consolas"/>
+                      <w:color w:val="E36C0A" w:themeColor="accent6" w:themeShade="BF"/>
+                      <w:sz w:val="16"/>
+                      <w:szCs w:val="16"/>
+                    </w:rPr>
+                    <w:t>30528</w:t>
+                  </w:r>
+                  <w:r>
+                    <w:rPr>
+                      <w:rFonts w:ascii="Consolas" w:hAnsi="Consolas" w:cs="Consolas"/>
+                      <w:sz w:val="16"/>
+                      <w:szCs w:val="16"/>
+                    </w:rPr>
+                    <w:t xml:space="preserve">, </w:t>
+                  </w:r>
+                  <w:r>
+                    <w:rPr>
+                      <w:rFonts w:ascii="Consolas" w:hAnsi="Consolas" w:cs="Consolas"/>
+                      <w:color w:val="E36C0A" w:themeColor="accent6" w:themeShade="BF"/>
+                      <w:sz w:val="16"/>
+                      <w:szCs w:val="16"/>
+                    </w:rPr>
+                    <w:t>37800</w:t>
+                  </w:r>
+                  <w:r>
+                    <w:rPr>
+                      <w:rFonts w:ascii="Consolas" w:hAnsi="Consolas" w:cs="Consolas"/>
+                      <w:sz w:val="16"/>
+                      <w:szCs w:val="16"/>
+                    </w:rPr>
+                    <w:t xml:space="preserve">, </w:t>
+                  </w:r>
+                  <w:r>
+                    <w:rPr>
+                      <w:rFonts w:ascii="Consolas" w:hAnsi="Consolas" w:cs="Consolas"/>
+                      <w:color w:val="E36C0A" w:themeColor="accent6" w:themeShade="BF"/>
+                      <w:sz w:val="16"/>
+                      <w:szCs w:val="16"/>
+                    </w:rPr>
+                    <w:t>3.5</w:t>
+                  </w:r>
+                  <w:r>
+                    <w:rPr>
+                      <w:rFonts w:ascii="Consolas" w:hAnsi="Consolas" w:cs="Consolas"/>
+                      <w:sz w:val="16"/>
+                      <w:szCs w:val="16"/>
+                    </w:rPr>
+                    <w:t xml:space="preserve">, </w:t>
+                  </w:r>
+                  <w:r>
+                    <w:rPr>
+                      <w:rFonts w:ascii="Consolas" w:hAnsi="Consolas" w:cs="Consolas"/>
+                      <w:color w:val="E36C0A" w:themeColor="accent6" w:themeShade="BF"/>
+                      <w:sz w:val="16"/>
+                      <w:szCs w:val="16"/>
+                    </w:rPr>
+                    <w:t>79.65</w:t>
+                  </w:r>
+                  <w:r>
+                    <w:rPr>
+                      <w:rFonts w:ascii="Consolas" w:hAnsi="Consolas" w:cs="Consolas"/>
+                      <w:sz w:val="16"/>
+                      <w:szCs w:val="16"/>
+                    </w:rPr>
+                    <w:t xml:space="preserve">, </w:t>
+                  </w:r>
+                  <w:r>
+                    <w:rPr>
+                      <w:rFonts w:ascii="Consolas" w:hAnsi="Consolas" w:cs="Consolas"/>
+                      <w:color w:val="E36C0A" w:themeColor="accent6" w:themeShade="BF"/>
+                      <w:sz w:val="16"/>
+                      <w:szCs w:val="16"/>
+                    </w:rPr>
+                    <w:t>1.3</w:t>
+                  </w:r>
+                  <w:r>
+                    <w:rPr>
+                      <w:rFonts w:ascii="Consolas" w:hAnsi="Consolas" w:cs="Consolas"/>
+                      <w:sz w:val="16"/>
+                      <w:szCs w:val="16"/>
+                    </w:rPr>
+                    <w:t xml:space="preserve">, </w:t>
+                  </w:r>
+                  <w:r>
+                    <w:rPr>
+                      <w:rFonts w:ascii="Consolas" w:hAnsi="Consolas" w:cs="Consolas"/>
+                      <w:color w:val="E36C0A" w:themeColor="accent6" w:themeShade="BF"/>
+                      <w:sz w:val="16"/>
+                      <w:szCs w:val="16"/>
+                    </w:rPr>
+                    <w:t>0.06</w:t>
+                  </w:r>
+                  <w:r>
+                    <w:rPr>
+                      <w:rFonts w:ascii="Consolas" w:hAnsi="Consolas" w:cs="Consolas"/>
+                      <w:sz w:val="16"/>
+                      <w:szCs w:val="16"/>
+                    </w:rPr>
+                    <w:t>],</w:t>
                   </w:r>
                 </w:p>
                 <w:p>
                   <w:pPr>
                     <w:rPr>
-                      <w:rFonts w:ascii="Times New Roman" w:hAnsi="Times New Roman" w:cs="Times New Roman"/>
+                      <w:rFonts w:ascii="Consolas" w:hAnsi="Consolas" w:cs="Consolas"/>
                       <w:sz w:val="16"/>
                       <w:szCs w:val="16"/>
                     </w:rPr>
                   </w:pPr>
                   <w:r>
                     <w:rPr>
-                      <w:rFonts w:ascii="Times New Roman" w:hAnsi="Times New Roman" w:cs="Times New Roman"/>
+                      <w:rFonts w:ascii="Consolas" w:hAnsi="Consolas" w:cs="Consolas"/>
                       <w:sz w:val="16"/>
                       <w:szCs w:val="16"/>
                     </w:rPr>
@@ -2571,25 +3367,144 @@
                   </w:r>
                   <w:r>
                     <w:rPr>
-                      <w:rFonts w:ascii="Times New Roman" w:hAnsi="Times New Roman" w:cs="Times New Roman"/>
+                      <w:rFonts w:ascii="Consolas" w:hAnsi="Consolas" w:cs="Consolas"/>
                       <w:sz w:val="16"/>
                       <w:szCs w:val="16"/>
                     </w:rPr>
                     <w:tab/>
-                    <w:t xml:space="preserve">["Bulgaria", 110879, 13800, 4.2, 73.84, 2.6, -0.8], </w:t>
+                    <w:t>["</w:t>
+                  </w:r>
+                  <w:r>
+                    <w:rPr>
+                      <w:rFonts w:ascii="Consolas" w:hAnsi="Consolas" w:cs="Consolas"/>
+                      <w:color w:val="0070C0"/>
+                      <w:sz w:val="16"/>
+                      <w:szCs w:val="16"/>
+                    </w:rPr>
+                    <w:t>Bulgaria</w:t>
+                  </w:r>
+                  <w:r>
+                    <w:rPr>
+                      <w:rFonts w:ascii="Consolas" w:hAnsi="Consolas" w:cs="Consolas"/>
+                      <w:sz w:val="16"/>
+                      <w:szCs w:val="16"/>
+                    </w:rPr>
+                    <w:t xml:space="preserve">", </w:t>
+                  </w:r>
+                  <w:r>
+                    <w:rPr>
+                      <w:rFonts w:ascii="Consolas" w:hAnsi="Consolas" w:cs="Consolas"/>
+                      <w:color w:val="E36C0A" w:themeColor="accent6" w:themeShade="BF"/>
+                      <w:sz w:val="16"/>
+                      <w:szCs w:val="16"/>
+                    </w:rPr>
+                    <w:t>110879</w:t>
+                  </w:r>
+                  <w:r>
+                    <w:rPr>
+                      <w:rFonts w:ascii="Consolas" w:hAnsi="Consolas" w:cs="Consolas"/>
+                      <w:sz w:val="16"/>
+                      <w:szCs w:val="16"/>
+                    </w:rPr>
+                    <w:t xml:space="preserve">, </w:t>
+                  </w:r>
+                  <w:r>
+                    <w:rPr>
+                      <w:rFonts w:ascii="Consolas" w:hAnsi="Consolas" w:cs="Consolas"/>
+                      <w:color w:val="E36C0A" w:themeColor="accent6" w:themeShade="BF"/>
+                      <w:sz w:val="16"/>
+                      <w:szCs w:val="16"/>
+                    </w:rPr>
+                    <w:t>13800</w:t>
+                  </w:r>
+                  <w:r>
+                    <w:rPr>
+                      <w:rFonts w:ascii="Consolas" w:hAnsi="Consolas" w:cs="Consolas"/>
+                      <w:sz w:val="16"/>
+                      <w:szCs w:val="16"/>
+                    </w:rPr>
+                    <w:t xml:space="preserve">, </w:t>
+                  </w:r>
+                  <w:r>
+                    <w:rPr>
+                      <w:rFonts w:ascii="Consolas" w:hAnsi="Consolas" w:cs="Consolas"/>
+                      <w:color w:val="E36C0A" w:themeColor="accent6" w:themeShade="BF"/>
+                      <w:sz w:val="16"/>
+                      <w:szCs w:val="16"/>
+                    </w:rPr>
+                    <w:t>4.2</w:t>
+                  </w:r>
+                  <w:r>
+                    <w:rPr>
+                      <w:rFonts w:ascii="Consolas" w:hAnsi="Consolas" w:cs="Consolas"/>
+                      <w:sz w:val="16"/>
+                      <w:szCs w:val="16"/>
+                    </w:rPr>
+                    <w:t xml:space="preserve">, </w:t>
+                  </w:r>
+                  <w:r>
+                    <w:rPr>
+                      <w:rFonts w:ascii="Consolas" w:hAnsi="Consolas" w:cs="Consolas"/>
+                      <w:color w:val="E36C0A" w:themeColor="accent6" w:themeShade="BF"/>
+                      <w:sz w:val="16"/>
+                      <w:szCs w:val="16"/>
+                    </w:rPr>
+                    <w:t>73.84</w:t>
+                  </w:r>
+                  <w:r>
+                    <w:rPr>
+                      <w:rFonts w:ascii="Consolas" w:hAnsi="Consolas" w:cs="Consolas"/>
+                      <w:sz w:val="16"/>
+                      <w:szCs w:val="16"/>
+                    </w:rPr>
+                    <w:t xml:space="preserve">, </w:t>
+                  </w:r>
+                  <w:r>
+                    <w:rPr>
+                      <w:rFonts w:ascii="Consolas" w:hAnsi="Consolas" w:cs="Consolas"/>
+                      <w:color w:val="E36C0A" w:themeColor="accent6" w:themeShade="BF"/>
+                      <w:sz w:val="16"/>
+                      <w:szCs w:val="16"/>
+                    </w:rPr>
+                    <w:t>2.6</w:t>
+                  </w:r>
+                  <w:r>
+                    <w:rPr>
+                      <w:rFonts w:ascii="Consolas" w:hAnsi="Consolas" w:cs="Consolas"/>
+                      <w:sz w:val="16"/>
+                      <w:szCs w:val="16"/>
+                    </w:rPr>
+                    <w:t xml:space="preserve">, </w:t>
+                  </w:r>
+                  <w:r>
+                    <w:rPr>
+                      <w:rFonts w:ascii="Consolas" w:hAnsi="Consolas" w:cs="Consolas"/>
+                      <w:color w:val="E36C0A" w:themeColor="accent6" w:themeShade="BF"/>
+                      <w:sz w:val="16"/>
+                      <w:szCs w:val="16"/>
+                    </w:rPr>
+                    <w:t>-0.8</w:t>
+                  </w:r>
+                  <w:r>
+                    <w:rPr>
+                      <w:rFonts w:ascii="Consolas" w:hAnsi="Consolas" w:cs="Consolas"/>
+                      <w:sz w:val="16"/>
+                      <w:szCs w:val="16"/>
+                    </w:rPr>
+                    <w:t xml:space="preserve">], </w:t>
                   </w:r>
                 </w:p>
                 <w:p>
                   <w:pPr>
                     <w:rPr>
-                      <w:rFonts w:ascii="Times New Roman" w:hAnsi="Times New Roman" w:cs="Times New Roman"/>
+                      <w:rFonts w:ascii="Consolas" w:hAnsi="Consolas" w:cs="Consolas"/>
                       <w:sz w:val="16"/>
                       <w:szCs w:val="16"/>
                     </w:rPr>
                   </w:pPr>
                   <w:r>
                     <w:rPr>
-                      <w:rFonts w:ascii="Times New Roman" w:hAnsi="Times New Roman" w:cs="Times New Roman"/>
+                      <w:rFonts w:ascii="Consolas" w:hAnsi="Consolas" w:cs="Consolas"/>
                       <w:sz w:val="16"/>
                       <w:szCs w:val="16"/>
                     </w:rPr>
@@ -2597,25 +3512,144 @@
                   </w:r>
                   <w:r>
                     <w:rPr>
-                      <w:rFonts w:ascii="Times New Roman" w:hAnsi="Times New Roman" w:cs="Times New Roman"/>
+                      <w:rFonts w:ascii="Consolas" w:hAnsi="Consolas" w:cs="Consolas"/>
                       <w:sz w:val="16"/>
                       <w:szCs w:val="16"/>
                     </w:rPr>
                     <w:tab/>
-                    <w:t xml:space="preserve">["Croatia", 56594, 18000, 2.3, 75.99, 2.39, -0.09], </w:t>
+                    <w:t>["</w:t>
+                  </w:r>
+                  <w:r>
+                    <w:rPr>
+                      <w:rFonts w:ascii="Consolas" w:hAnsi="Consolas" w:cs="Consolas"/>
+                      <w:color w:val="0070C0"/>
+                      <w:sz w:val="16"/>
+                      <w:szCs w:val="16"/>
+                    </w:rPr>
+                    <w:t>Croatia</w:t>
+                  </w:r>
+                  <w:r>
+                    <w:rPr>
+                      <w:rFonts w:ascii="Consolas" w:hAnsi="Consolas" w:cs="Consolas"/>
+                      <w:sz w:val="16"/>
+                      <w:szCs w:val="16"/>
+                    </w:rPr>
+                    <w:t xml:space="preserve">", </w:t>
+                  </w:r>
+                  <w:r>
+                    <w:rPr>
+                      <w:rFonts w:ascii="Consolas" w:hAnsi="Consolas" w:cs="Consolas"/>
+                      <w:color w:val="E36C0A" w:themeColor="accent6" w:themeShade="BF"/>
+                      <w:sz w:val="16"/>
+                      <w:szCs w:val="16"/>
+                    </w:rPr>
+                    <w:t>56594</w:t>
+                  </w:r>
+                  <w:r>
+                    <w:rPr>
+                      <w:rFonts w:ascii="Consolas" w:hAnsi="Consolas" w:cs="Consolas"/>
+                      <w:sz w:val="16"/>
+                      <w:szCs w:val="16"/>
+                    </w:rPr>
+                    <w:t xml:space="preserve">, </w:t>
+                  </w:r>
+                  <w:r>
+                    <w:rPr>
+                      <w:rFonts w:ascii="Consolas" w:hAnsi="Consolas" w:cs="Consolas"/>
+                      <w:color w:val="E36C0A" w:themeColor="accent6" w:themeShade="BF"/>
+                      <w:sz w:val="16"/>
+                      <w:szCs w:val="16"/>
+                    </w:rPr>
+                    <w:t>18000</w:t>
+                  </w:r>
+                  <w:r>
+                    <w:rPr>
+                      <w:rFonts w:ascii="Consolas" w:hAnsi="Consolas" w:cs="Consolas"/>
+                      <w:sz w:val="16"/>
+                      <w:szCs w:val="16"/>
+                    </w:rPr>
+                    <w:t xml:space="preserve">, </w:t>
+                  </w:r>
+                  <w:r>
+                    <w:rPr>
+                      <w:rFonts w:ascii="Consolas" w:hAnsi="Consolas" w:cs="Consolas"/>
+                      <w:color w:val="E36C0A" w:themeColor="accent6" w:themeShade="BF"/>
+                      <w:sz w:val="16"/>
+                      <w:szCs w:val="16"/>
+                    </w:rPr>
+                    <w:t>2.3</w:t>
+                  </w:r>
+                  <w:r>
+                    <w:rPr>
+                      <w:rFonts w:ascii="Consolas" w:hAnsi="Consolas" w:cs="Consolas"/>
+                      <w:sz w:val="16"/>
+                      <w:szCs w:val="16"/>
+                    </w:rPr>
+                    <w:t xml:space="preserve">, </w:t>
+                  </w:r>
+                  <w:r>
+                    <w:rPr>
+                      <w:rFonts w:ascii="Consolas" w:hAnsi="Consolas" w:cs="Consolas"/>
+                      <w:color w:val="E36C0A" w:themeColor="accent6" w:themeShade="BF"/>
+                      <w:sz w:val="16"/>
+                      <w:szCs w:val="16"/>
+                    </w:rPr>
+                    <w:t>75.99</w:t>
+                  </w:r>
+                  <w:r>
+                    <w:rPr>
+                      <w:rFonts w:ascii="Consolas" w:hAnsi="Consolas" w:cs="Consolas"/>
+                      <w:sz w:val="16"/>
+                      <w:szCs w:val="16"/>
+                    </w:rPr>
+                    <w:t xml:space="preserve">, </w:t>
+                  </w:r>
+                  <w:r>
+                    <w:rPr>
+                      <w:rFonts w:ascii="Consolas" w:hAnsi="Consolas" w:cs="Consolas"/>
+                      <w:color w:val="E36C0A" w:themeColor="accent6" w:themeShade="BF"/>
+                      <w:sz w:val="16"/>
+                      <w:szCs w:val="16"/>
+                    </w:rPr>
+                    <w:t>2.39</w:t>
+                  </w:r>
+                  <w:r>
+                    <w:rPr>
+                      <w:rFonts w:ascii="Consolas" w:hAnsi="Consolas" w:cs="Consolas"/>
+                      <w:sz w:val="16"/>
+                      <w:szCs w:val="16"/>
+                    </w:rPr>
+                    <w:t xml:space="preserve">, </w:t>
+                  </w:r>
+                  <w:r>
+                    <w:rPr>
+                      <w:rFonts w:ascii="Consolas" w:hAnsi="Consolas" w:cs="Consolas"/>
+                      <w:color w:val="E36C0A" w:themeColor="accent6" w:themeShade="BF"/>
+                      <w:sz w:val="16"/>
+                      <w:szCs w:val="16"/>
+                    </w:rPr>
+                    <w:t>-0.09</w:t>
+                  </w:r>
+                  <w:r>
+                    <w:rPr>
+                      <w:rFonts w:ascii="Consolas" w:hAnsi="Consolas" w:cs="Consolas"/>
+                      <w:sz w:val="16"/>
+                      <w:szCs w:val="16"/>
+                    </w:rPr>
+                    <w:t xml:space="preserve">], </w:t>
                   </w:r>
                 </w:p>
                 <w:p>
                   <w:pPr>
                     <w:rPr>
-                      <w:rFonts w:ascii="Times New Roman" w:hAnsi="Times New Roman" w:cs="Times New Roman"/>
+                      <w:rFonts w:ascii="Consolas" w:hAnsi="Consolas" w:cs="Consolas"/>
                       <w:sz w:val="16"/>
                       <w:szCs w:val="16"/>
                     </w:rPr>
                   </w:pPr>
                   <w:r>
                     <w:rPr>
-                      <w:rFonts w:ascii="Times New Roman" w:hAnsi="Times New Roman" w:cs="Times New Roman"/>
+                      <w:rFonts w:ascii="Consolas" w:hAnsi="Consolas" w:cs="Consolas"/>
                       <w:sz w:val="16"/>
                       <w:szCs w:val="16"/>
                     </w:rPr>
@@ -2623,77 +3657,187 @@
                   </w:r>
                   <w:r>
                     <w:rPr>
-                      <w:rFonts w:ascii="Times New Roman" w:hAnsi="Times New Roman" w:cs="Times New Roman"/>
+                      <w:rFonts w:ascii="Consolas" w:hAnsi="Consolas" w:cs="Consolas"/>
                       <w:sz w:val="16"/>
                       <w:szCs w:val="16"/>
                     </w:rPr>
                     <w:tab/>
-                    <w:t xml:space="preserve">["Czech Republic", 78867, 27100, 1.9, 77.38, 1.15, -0.13], </w:t>
+                    <w:t>["</w:t>
+                  </w:r>
+                  <w:r>
+                    <w:rPr>
+                      <w:rFonts w:ascii="Consolas" w:hAnsi="Consolas" w:cs="Consolas"/>
+                      <w:color w:val="0070C0"/>
+                      <w:sz w:val="16"/>
+                      <w:szCs w:val="16"/>
+                    </w:rPr>
+                    <w:t>Czech</w:t>
+                  </w:r>
+                  <w:r>
+                    <w:rPr>
+                      <w:rFonts w:ascii="Consolas" w:hAnsi="Consolas" w:cs="Consolas"/>
+                      <w:sz w:val="16"/>
+                      <w:szCs w:val="16"/>
+                    </w:rPr>
+                    <w:t xml:space="preserve"> </w:t>
+                  </w:r>
+                  <w:r>
+                    <w:rPr>
+                      <w:rFonts w:ascii="Consolas" w:hAnsi="Consolas" w:cs="Consolas"/>
+                      <w:color w:val="0070C0"/>
+                      <w:sz w:val="16"/>
+                      <w:szCs w:val="16"/>
+                    </w:rPr>
+                    <w:t>Republic</w:t>
+                  </w:r>
+                  <w:r>
+                    <w:rPr>
+                      <w:rFonts w:ascii="Consolas" w:hAnsi="Consolas" w:cs="Consolas"/>
+                      <w:sz w:val="16"/>
+                      <w:szCs w:val="16"/>
+                    </w:rPr>
+                    <w:t xml:space="preserve">", </w:t>
+                  </w:r>
+                  <w:r>
+                    <w:rPr>
+                      <w:rFonts w:ascii="Consolas" w:hAnsi="Consolas" w:cs="Consolas"/>
+                      <w:color w:val="E36C0A" w:themeColor="accent6" w:themeShade="BF"/>
+                      <w:sz w:val="16"/>
+                      <w:szCs w:val="16"/>
+                    </w:rPr>
+                    <w:t>78867</w:t>
+                  </w:r>
+                  <w:r>
+                    <w:rPr>
+                      <w:rFonts w:ascii="Consolas" w:hAnsi="Consolas" w:cs="Consolas"/>
+                      <w:sz w:val="16"/>
+                      <w:szCs w:val="16"/>
+                    </w:rPr>
+                    <w:t xml:space="preserve">, </w:t>
+                  </w:r>
+                  <w:r>
+                    <w:rPr>
+                      <w:rFonts w:ascii="Consolas" w:hAnsi="Consolas" w:cs="Consolas"/>
+                      <w:color w:val="E36C0A" w:themeColor="accent6" w:themeShade="BF"/>
+                      <w:sz w:val="16"/>
+                      <w:szCs w:val="16"/>
+                    </w:rPr>
+                    <w:t>27100</w:t>
+                  </w:r>
+                  <w:r>
+                    <w:rPr>
+                      <w:rFonts w:ascii="Consolas" w:hAnsi="Consolas" w:cs="Consolas"/>
+                      <w:sz w:val="16"/>
+                      <w:szCs w:val="16"/>
+                    </w:rPr>
+                    <w:t xml:space="preserve">, </w:t>
+                  </w:r>
+                  <w:r>
+                    <w:rPr>
+                      <w:rFonts w:ascii="Consolas" w:hAnsi="Consolas" w:cs="Consolas"/>
+                      <w:color w:val="E36C0A" w:themeColor="accent6" w:themeShade="BF"/>
+                      <w:sz w:val="16"/>
+                      <w:szCs w:val="16"/>
+                    </w:rPr>
+                    <w:t>1.9</w:t>
+                  </w:r>
+                  <w:r>
+                    <w:rPr>
+                      <w:rFonts w:ascii="Consolas" w:hAnsi="Consolas" w:cs="Consolas"/>
+                      <w:sz w:val="16"/>
+                      <w:szCs w:val="16"/>
+                    </w:rPr>
+                    <w:t xml:space="preserve">, </w:t>
+                  </w:r>
+                  <w:r>
+                    <w:rPr>
+                      <w:rFonts w:ascii="Consolas" w:hAnsi="Consolas" w:cs="Consolas"/>
+                      <w:color w:val="E36C0A" w:themeColor="accent6" w:themeShade="BF"/>
+                      <w:sz w:val="16"/>
+                      <w:szCs w:val="16"/>
+                    </w:rPr>
+                    <w:t>77.38</w:t>
+                  </w:r>
+                  <w:r>
+                    <w:rPr>
+                      <w:rFonts w:ascii="Consolas" w:hAnsi="Consolas" w:cs="Consolas"/>
+                      <w:sz w:val="16"/>
+                      <w:szCs w:val="16"/>
+                    </w:rPr>
+                    <w:t xml:space="preserve">, </w:t>
+                  </w:r>
+                  <w:r>
+                    <w:rPr>
+                      <w:rFonts w:ascii="Consolas" w:hAnsi="Consolas" w:cs="Consolas"/>
+                      <w:color w:val="E36C0A" w:themeColor="accent6" w:themeShade="BF"/>
+                      <w:sz w:val="16"/>
+                      <w:szCs w:val="16"/>
+                    </w:rPr>
+                    <w:t>1.15</w:t>
+                  </w:r>
+                  <w:r>
+                    <w:rPr>
+                      <w:rFonts w:ascii="Consolas" w:hAnsi="Consolas" w:cs="Consolas"/>
+                      <w:sz w:val="16"/>
+                      <w:szCs w:val="16"/>
+                    </w:rPr>
+                    <w:t xml:space="preserve">, </w:t>
+                  </w:r>
+                  <w:r>
+                    <w:rPr>
+                      <w:rFonts w:ascii="Consolas" w:hAnsi="Consolas" w:cs="Consolas"/>
+                      <w:color w:val="E36C0A" w:themeColor="accent6" w:themeShade="BF"/>
+                      <w:sz w:val="16"/>
+                      <w:szCs w:val="16"/>
+                    </w:rPr>
+                    <w:t>-0.13</w:t>
+                  </w:r>
+                  <w:r>
+                    <w:rPr>
+                      <w:rFonts w:ascii="Consolas" w:hAnsi="Consolas" w:cs="Consolas"/>
+                      <w:sz w:val="16"/>
+                      <w:szCs w:val="16"/>
+                    </w:rPr>
+                    <w:t>]</w:t>
                   </w:r>
                 </w:p>
                 <w:p>
                   <w:pPr>
                     <w:rPr>
-                      <w:rFonts w:ascii="Times New Roman" w:hAnsi="Times New Roman" w:cs="Times New Roman"/>
+                      <w:rFonts w:ascii="Consolas" w:hAnsi="Consolas" w:cs="Consolas"/>
                       <w:sz w:val="16"/>
                       <w:szCs w:val="16"/>
                     </w:rPr>
                   </w:pPr>
                   <w:r>
                     <w:rPr>
-                      <w:rFonts w:ascii="Times New Roman" w:hAnsi="Times New Roman" w:cs="Times New Roman"/>
+                      <w:rFonts w:ascii="Consolas" w:hAnsi="Consolas" w:cs="Consolas"/>
+                      <w:sz w:val="16"/>
+                      <w:szCs w:val="16"/>
+                    </w:rPr>
+                    <w:t xml:space="preserve"> </w:t>
+                  </w:r>
+                  <w:r>
+                    <w:rPr>
+                      <w:rFonts w:ascii="Consolas" w:hAnsi="Consolas" w:cs="Consolas"/>
                       <w:sz w:val="16"/>
                       <w:szCs w:val="16"/>
                     </w:rPr>
                     <w:tab/>
-                  </w:r>
-                  <w:r>
-                    <w:rPr>
-                      <w:rFonts w:ascii="Times New Roman" w:hAnsi="Times New Roman" w:cs="Times New Roman"/>
-                      <w:sz w:val="16"/>
-                      <w:szCs w:val="16"/>
-                    </w:rPr>
-                    <w:tab/>
-                    <w:t>["Denmark", 43094, 37000, 2.8, 78.78, 1.3, 0.24]</w:t>
+                    <w:t>]</w:t>
                   </w:r>
                 </w:p>
                 <w:p>
                   <w:pPr>
                     <w:rPr>
-                      <w:rFonts w:ascii="Times New Roman" w:hAnsi="Times New Roman" w:cs="Times New Roman"/>
+                      <w:rFonts w:ascii="Consolas" w:hAnsi="Consolas" w:cs="Consolas"/>
                       <w:sz w:val="16"/>
                       <w:szCs w:val="16"/>
                     </w:rPr>
                   </w:pPr>
                   <w:r>
                     <w:rPr>
-                      <w:rFonts w:ascii="Times New Roman" w:hAnsi="Times New Roman" w:cs="Times New Roman"/>
-                      <w:sz w:val="16"/>
-                      <w:szCs w:val="16"/>
-                    </w:rPr>
-                    <w:t xml:space="preserve"> </w:t>
-                  </w:r>
-                  <w:r>
-                    <w:rPr>
-                      <w:rFonts w:ascii="Times New Roman" w:hAnsi="Times New Roman" w:cs="Times New Roman"/>
-                      <w:sz w:val="16"/>
-                      <w:szCs w:val="16"/>
-                    </w:rPr>
-                    <w:tab/>
-                    <w:t>]</w:t>
-                  </w:r>
-                </w:p>
-                <w:p>
-                  <w:pPr>
-                    <w:rPr>
-                      <w:rFonts w:ascii="Times New Roman" w:hAnsi="Times New Roman" w:cs="Times New Roman"/>
-                      <w:sz w:val="16"/>
-                      <w:szCs w:val="16"/>
-                    </w:rPr>
-                  </w:pPr>
-                  <w:r>
-                    <w:rPr>
-                      <w:rFonts w:ascii="Times New Roman" w:hAnsi="Times New Roman" w:cs="Times New Roman"/>
+                      <w:rFonts w:ascii="Consolas" w:hAnsi="Consolas" w:cs="Consolas"/>
                       <w:sz w:val="16"/>
                       <w:szCs w:val="16"/>
                     </w:rPr>
@@ -2706,6 +3850,66 @@
         </w:pict>
       </w:r>
       <w:r>
+        <w:rPr>
+          <w:noProof/>
+          <w:lang w:eastAsia="en-US" w:bidi="si-LK"/>
+        </w:rPr>
+        <w:pict>
+          <v:shape id="_x0000_s1031" type="#_x0000_t202" style="position:absolute;left:0;text-align:left;margin-left:157.5pt;margin-top:188.5pt;width:173.2pt;height:17.75pt;z-index:251669504;mso-width-relative:margin;mso-height-relative:margin" filled="f" stroked="f">
+            <v:textbox style="mso-next-textbox:#_x0000_s1031">
+              <w:txbxContent>
+                <w:p>
+                  <w:pPr>
+                    <w:rPr>
+                      <w:b/>
+                      <w:bCs/>
+                      <w:sz w:val="20"/>
+                      <w:szCs w:val="20"/>
+                    </w:rPr>
+                  </w:pPr>
+                  <w:r>
+                    <w:rPr>
+                      <w:b/>
+                      <w:bCs/>
+                      <w:sz w:val="20"/>
+                      <w:szCs w:val="20"/>
+                    </w:rPr>
+                    <w:t>Figure 2.</w:t>
+                  </w:r>
+                  <w:r>
+                    <w:rPr>
+                      <w:b/>
+                      <w:bCs/>
+                      <w:sz w:val="20"/>
+                      <w:szCs w:val="20"/>
+                    </w:rPr>
+                    <w:t>3</w:t>
+                  </w:r>
+                  <w:r>
+                    <w:rPr>
+                      <w:b/>
+                      <w:bCs/>
+                      <w:sz w:val="20"/>
+                      <w:szCs w:val="20"/>
+                    </w:rPr>
+                    <w:t xml:space="preserve"> </w:t>
+                  </w:r>
+                  <w:r>
+                    <w:rPr>
+                      <w:b/>
+                      <w:bCs/>
+                      <w:sz w:val="20"/>
+                      <w:szCs w:val="20"/>
+                    </w:rPr>
+                    <w:t>– Modeled dataset sample</w:t>
+                  </w:r>
+                </w:p>
+              </w:txbxContent>
+            </v:textbox>
+          </v:shape>
+        </w:pict>
+      </w:r>
+      <w:r>
         <w:t xml:space="preserve">Therefore we planned to create a </w:t>
       </w:r>
       <w:r>
@@ -2727,10 +3931,83 @@
     </w:p>
     <w:p>
       <w:pPr>
+        <w:pStyle w:val="NoSpacing"/>
+        <w:jc w:val="both"/>
+      </w:pPr>
+      <w:r>
+        <w:lastRenderedPageBreak/>
+        <w:t>Fig</w:t>
+      </w:r>
+      <w:r>
+        <w:t xml:space="preserve"> 2.3</w:t>
+      </w:r>
+      <w:r>
+        <w:t xml:space="preserve"> shows</w:t>
+      </w:r>
+      <w:r>
+        <w:t xml:space="preserve"> </w:t>
+      </w:r>
+      <w:r>
+        <w:t>how the</w:t>
+      </w:r>
+      <w:r>
+        <w:t xml:space="preserve"> ‘types’ section labels the columns defined by the ‘names’. ‘C’ </w:t>
+      </w:r>
+      <w:r>
+        <w:t>stands</w:t>
+      </w:r>
+      <w:r>
+        <w:t xml:space="preserve"> for </w:t>
+      </w:r>
+      <w:r>
+        <w:rPr>
+          <w:i/>
+          <w:iCs/>
+        </w:rPr>
+        <w:t>categorical</w:t>
+      </w:r>
+      <w:r>
+        <w:t xml:space="preserve"> and ‘N’ stands for </w:t>
+      </w:r>
+      <w:r>
+        <w:rPr>
+          <w:i/>
+          <w:iCs/>
+        </w:rPr>
+        <w:t>numerical</w:t>
+      </w:r>
+      <w:r>
+        <w:t>. This categorization will come in handy when we have to suggest suitable chart types according to the selected columns.</w:t>
+      </w:r>
+      <w:r>
+        <w:t xml:space="preserve"> The ‘data’ section contains a matching set of data to the metadata section defined earlier. </w:t>
+      </w:r>
+    </w:p>
+    <w:p>
+      <w:pPr>
+        <w:pStyle w:val="NoSpacing"/>
+      </w:pPr>
+    </w:p>
+    <w:p>
+      <w:pPr>
+        <w:pStyle w:val="NoSpacing"/>
+        <w:jc w:val="both"/>
+      </w:pPr>
+      <w:r>
+        <w:t xml:space="preserve">Considering the above design constraints and the complexity of each chart type, we divided the work among ourselves. Shown below is the milestone plan we created to present to the project stake holders. </w:t>
+      </w:r>
+    </w:p>
+    <w:p>
+      <w:pPr>
+        <w:pStyle w:val="NoSpacing"/>
+        <w:jc w:val="both"/>
+      </w:pPr>
+    </w:p>
+    <w:p>
+      <w:pPr>
         <w:pStyle w:val="Heading4"/>
       </w:pPr>
       <w:r>
-        <w:lastRenderedPageBreak/>
         <w:t>Milestone Plan for the project</w:t>
       </w:r>
     </w:p>
@@ -2743,6 +4020,7 @@
     </w:p>
     <w:p>
       <w:pPr>
+        <w:jc w:val="both"/>
         <w:rPr>
           <w:rFonts w:ascii="Times New Roman" w:hAnsi="Times New Roman" w:cs="Times New Roman"/>
         </w:rPr>
@@ -2794,20 +4072,2142 @@
           <v:shape id="_x0000_i1025" type="#_x0000_t75" style="width:480pt;height:454.15pt" o:ole="">
             <v:imagedata r:id="rId10" o:title=""/>
           </v:shape>
-          <o:OLEObject Type="Embed" ProgID="Excel.Sheet.12" ShapeID="_x0000_i1025" DrawAspect="Content" ObjectID="_1490862113" r:id="rId11"/>
+          <o:OLEObject Type="Embed" ProgID="Excel.Sheet.12" ShapeID="_x0000_i1025" DrawAspect="Content" ObjectID="_1490875213" r:id="rId11"/>
         </w:object>
       </w:r>
     </w:p>
     <w:p>
       <w:pPr>
-        <w:rPr>
-          <w:rFonts w:ascii="Times New Roman" w:hAnsi="Times New Roman" w:cs="Times New Roman"/>
-        </w:rPr>
-      </w:pPr>
-      <w:r>
-        <w:rPr>
-          <w:rFonts w:ascii="Times New Roman" w:hAnsi="Times New Roman" w:cs="Times New Roman"/>
-        </w:rPr>
+        <w:widowControl/>
+        <w:suppressAutoHyphens w:val="0"/>
+        <w:overflowPunct/>
+        <w:rPr>
+          <w:rFonts w:ascii="Times New Roman" w:hAnsi="Times New Roman" w:cs="Times New Roman"/>
+        </w:rPr>
+      </w:pPr>
+      <w:r>
+        <w:rPr>
+          <w:rFonts w:ascii="Times New Roman" w:hAnsi="Times New Roman" w:cs="Times New Roman"/>
+          <w:noProof/>
+          <w:lang w:eastAsia="en-US" w:bidi="si-LK"/>
+        </w:rPr>
+        <w:pict>
+          <v:shape id="_x0000_s1032" type="#_x0000_t202" style="position:absolute;margin-left:108.55pt;margin-top:7.55pt;width:308pt;height:17.75pt;z-index:251670528;mso-width-relative:margin;mso-height-relative:margin" filled="f" stroked="f">
+            <v:textbox style="mso-next-textbox:#_x0000_s1032">
+              <w:txbxContent>
+                <w:p>
+                  <w:pPr>
+                    <w:rPr>
+                      <w:b/>
+                      <w:bCs/>
+                      <w:sz w:val="20"/>
+                      <w:szCs w:val="20"/>
+                    </w:rPr>
+                  </w:pPr>
+                  <w:r>
+                    <w:rPr>
+                      <w:b/>
+                      <w:bCs/>
+                      <w:sz w:val="20"/>
+                      <w:szCs w:val="20"/>
+                    </w:rPr>
+                    <w:t>Figure 2.</w:t>
+                  </w:r>
+                  <w:r>
+                    <w:rPr>
+                      <w:b/>
+                      <w:bCs/>
+                      <w:sz w:val="20"/>
+                      <w:szCs w:val="20"/>
+                    </w:rPr>
+                    <w:t>4</w:t>
+                  </w:r>
+                  <w:r>
+                    <w:rPr>
+                      <w:b/>
+                      <w:bCs/>
+                      <w:sz w:val="20"/>
+                      <w:szCs w:val="20"/>
+                    </w:rPr>
+                    <w:t xml:space="preserve"> </w:t>
+                  </w:r>
+                  <w:r>
+                    <w:rPr>
+                      <w:b/>
+                      <w:bCs/>
+                      <w:sz w:val="20"/>
+                      <w:szCs w:val="20"/>
+                    </w:rPr>
+                    <w:t>– Milestone plan for the fast-track training project</w:t>
+                  </w:r>
+                </w:p>
+              </w:txbxContent>
+            </v:textbox>
+          </v:shape>
+        </w:pict>
+      </w:r>
+      <w:r>
+        <w:rPr>
+          <w:rFonts w:ascii="Times New Roman" w:hAnsi="Times New Roman" w:cs="Times New Roman"/>
+        </w:rPr>
+        <w:br w:type="page"/>
+      </w:r>
+    </w:p>
+    <w:p>
+      <w:pPr>
+        <w:pStyle w:val="Heading3"/>
+        <w:numPr>
+          <w:ilvl w:val="2"/>
+          <w:numId w:val="7"/>
+        </w:numPr>
+        <w:ind w:left="720" w:hanging="720"/>
+      </w:pPr>
+      <w:bookmarkStart w:id="4" w:name="_Toc417123969"/>
+      <w:r>
+        <w:lastRenderedPageBreak/>
+        <w:t>Setting off</w:t>
+      </w:r>
+      <w:r>
+        <w:t xml:space="preserve"> - </w:t>
+      </w:r>
+      <w:r>
+        <w:t>Construction</w:t>
+      </w:r>
+      <w:r>
+        <w:t xml:space="preserve"> Phase</w:t>
+      </w:r>
+      <w:bookmarkEnd w:id="4"/>
+    </w:p>
+    <w:p/>
+    <w:p>
+      <w:pPr>
+        <w:jc w:val="both"/>
+      </w:pPr>
+      <w:r>
+        <w:t xml:space="preserve">We created a repository for the project in </w:t>
+      </w:r>
+      <w:r>
+        <w:rPr>
+          <w:i/>
+          <w:iCs/>
+        </w:rPr>
+        <w:t>git</w:t>
+      </w:r>
+      <w:r>
+        <w:rPr>
+          <w:i/>
+          <w:iCs/>
+        </w:rPr>
+        <w:t xml:space="preserve"> </w:t>
+      </w:r>
+      <w:r>
+        <w:t>as planned and each member forked a copy from the main repository. I was assigned earlier to implement the line chart and the map diagram. I started my task with the line chart diagram.</w:t>
+      </w:r>
+      <w:r>
+        <w:t xml:space="preserve"> However while working on our individual tasks, we had to implement the frame for the library to which individual charts would be </w:t>
+      </w:r>
+      <w:r>
+        <w:rPr>
+          <w:i/>
+          <w:iCs/>
+        </w:rPr>
+        <w:t>plugged in</w:t>
+      </w:r>
+      <w:r>
+        <w:t xml:space="preserve"> after they are implemented.</w:t>
+      </w:r>
+    </w:p>
+    <w:p>
+      <w:pPr>
+        <w:pStyle w:val="Heading4"/>
+        <w:numPr>
+          <w:ilvl w:val="3"/>
+          <w:numId w:val="7"/>
+        </w:numPr>
+        <w:ind w:left="900" w:hanging="900"/>
+      </w:pPr>
+      <w:r>
+        <w:t>Skeleton JavaScript file with the shared primitive functions</w:t>
+      </w:r>
+    </w:p>
+    <w:p/>
+    <w:p>
+      <w:pPr>
+        <w:jc w:val="both"/>
+      </w:pPr>
+      <w:r>
+        <w:t>Seven such functions were implemented in this file to accomplish the following sub tasks</w:t>
+      </w:r>
+    </w:p>
+    <w:p>
+      <w:pPr>
+        <w:pStyle w:val="ListParagraph"/>
+        <w:numPr>
+          <w:ilvl w:val="0"/>
+          <w:numId w:val="8"/>
+        </w:numPr>
+        <w:jc w:val="both"/>
+      </w:pPr>
+      <w:r>
+        <w:t>Plot Chart</w:t>
+      </w:r>
+    </w:p>
+    <w:p>
+      <w:pPr>
+        <w:pStyle w:val="ListParagraph"/>
+        <w:numPr>
+          <w:ilvl w:val="0"/>
+          <w:numId w:val="8"/>
+        </w:numPr>
+        <w:jc w:val="both"/>
+      </w:pPr>
+      <w:r>
+        <w:t>Create Scales</w:t>
+      </w:r>
+    </w:p>
+    <w:p>
+      <w:pPr>
+        <w:pStyle w:val="ListParagraph"/>
+        <w:numPr>
+          <w:ilvl w:val="0"/>
+          <w:numId w:val="8"/>
+        </w:numPr>
+        <w:jc w:val="both"/>
+      </w:pPr>
+      <w:r>
+        <w:t>Create Axes</w:t>
+      </w:r>
+    </w:p>
+    <w:p>
+      <w:pPr>
+        <w:pStyle w:val="ListParagraph"/>
+        <w:numPr>
+          <w:ilvl w:val="0"/>
+          <w:numId w:val="8"/>
+        </w:numPr>
+        <w:jc w:val="both"/>
+      </w:pPr>
+      <w:r>
+        <w:t>Configure Points</w:t>
+      </w:r>
+    </w:p>
+    <w:p>
+      <w:pPr>
+        <w:pStyle w:val="ListParagraph"/>
+        <w:numPr>
+          <w:ilvl w:val="0"/>
+          <w:numId w:val="8"/>
+        </w:numPr>
+        <w:jc w:val="both"/>
+      </w:pPr>
+      <w:r>
+        <w:t>Configure Point Labels</w:t>
+      </w:r>
+    </w:p>
+    <w:p>
+      <w:pPr>
+        <w:pStyle w:val="ListParagraph"/>
+        <w:numPr>
+          <w:ilvl w:val="0"/>
+          <w:numId w:val="8"/>
+        </w:numPr>
+        <w:jc w:val="both"/>
+      </w:pPr>
+      <w:r>
+        <w:t>Re Draw Clicked</w:t>
+      </w:r>
+    </w:p>
+    <w:p>
+      <w:pPr>
+        <w:pStyle w:val="ListParagraph"/>
+        <w:numPr>
+          <w:ilvl w:val="0"/>
+          <w:numId w:val="8"/>
+        </w:numPr>
+        <w:jc w:val="both"/>
+      </w:pPr>
+      <w:r>
+        <w:t>Create Form</w:t>
+      </w:r>
+    </w:p>
+    <w:p/>
+    <w:p>
+      <w:pPr>
+        <w:jc w:val="both"/>
+      </w:pPr>
+      <w:r>
+        <w:t xml:space="preserve">If we examine the js functions written for above, the one for “Re-Draw-Clicked” plays a special role. This contains a variable called </w:t>
+      </w:r>
+      <w:r>
+        <w:rPr>
+          <w:i/>
+          <w:iCs/>
+        </w:rPr>
+        <w:t>chartConfigs</w:t>
+      </w:r>
+      <w:r>
+        <w:rPr>
+          <w:i/>
+          <w:iCs/>
+        </w:rPr>
+        <w:t xml:space="preserve"> </w:t>
+      </w:r>
+      <w:r>
+        <w:t xml:space="preserve">which </w:t>
+      </w:r>
+      <w:r>
+        <w:t xml:space="preserve">defines the dimensions needed to draw the charts. The code segment for </w:t>
+      </w:r>
+      <w:r>
+        <w:rPr>
+          <w:i/>
+          <w:iCs/>
+        </w:rPr>
+        <w:t>chartConfigs</w:t>
+      </w:r>
+      <w:r>
+        <w:t xml:space="preserve"> is shown below,</w:t>
+      </w:r>
+    </w:p>
+    <w:p>
+      <w:r>
+        <w:rPr>
+          <w:noProof/>
+          <w:lang w:eastAsia="zh-TW" w:bidi="ar-SA"/>
+        </w:rPr>
+        <w:pict>
+          <v:shape id="_x0000_s1033" type="#_x0000_t202" style="position:absolute;margin-left:100.5pt;margin-top:5.75pt;width:275.65pt;height:187.1pt;z-index:251672576;mso-height-percent:200;mso-height-percent:200;mso-width-relative:margin;mso-height-relative:margin">
+            <v:textbox style="mso-fit-shape-to-text:t">
+              <w:txbxContent>
+                <w:p>
+                  <w:pPr>
+                    <w:rPr>
+                      <w:rFonts w:ascii="Consolas" w:hAnsi="Consolas" w:cs="Consolas"/>
+                      <w:sz w:val="18"/>
+                      <w:szCs w:val="18"/>
+                    </w:rPr>
+                  </w:pPr>
+                  <w:r>
+                    <w:rPr>
+                      <w:rFonts w:ascii="Consolas" w:hAnsi="Consolas" w:cs="Consolas"/>
+                      <w:color w:val="00B050"/>
+                      <w:sz w:val="18"/>
+                      <w:szCs w:val="18"/>
+                    </w:rPr>
+                    <w:t>var</w:t>
+                  </w:r>
+                  <w:r>
+                    <w:rPr>
+                      <w:rFonts w:ascii="Consolas" w:hAnsi="Consolas" w:cs="Consolas"/>
+                      <w:sz w:val="18"/>
+                      <w:szCs w:val="18"/>
+                    </w:rPr>
+                    <w:t xml:space="preserve"> chartConfig = {</w:t>
+                  </w:r>
+                </w:p>
+                <w:p>
+                  <w:pPr>
+                    <w:rPr>
+                      <w:rFonts w:ascii="Consolas" w:hAnsi="Consolas" w:cs="Consolas"/>
+                      <w:sz w:val="18"/>
+                      <w:szCs w:val="18"/>
+                    </w:rPr>
+                  </w:pPr>
+                  <w:r>
+                    <w:rPr>
+                      <w:rFonts w:ascii="Consolas" w:hAnsi="Consolas" w:cs="Consolas"/>
+                      <w:sz w:val="18"/>
+                      <w:szCs w:val="18"/>
+                    </w:rPr>
+                    <w:t xml:space="preserve">        "</w:t>
+                  </w:r>
+                  <w:r>
+                    <w:rPr>
+                      <w:rFonts w:ascii="Consolas" w:hAnsi="Consolas" w:cs="Consolas"/>
+                      <w:color w:val="0070C0"/>
+                      <w:sz w:val="18"/>
+                      <w:szCs w:val="18"/>
+                    </w:rPr>
+                    <w:t>title</w:t>
+                  </w:r>
+                  <w:r>
+                    <w:rPr>
+                      <w:rFonts w:ascii="Consolas" w:hAnsi="Consolas" w:cs="Consolas"/>
+                      <w:sz w:val="18"/>
+                      <w:szCs w:val="18"/>
+                    </w:rPr>
+                    <w:t>": "</w:t>
+                  </w:r>
+                  <w:r>
+                    <w:rPr>
+                      <w:rFonts w:ascii="Consolas" w:hAnsi="Consolas" w:cs="Consolas"/>
+                      <w:color w:val="0070C0"/>
+                      <w:sz w:val="18"/>
+                      <w:szCs w:val="18"/>
+                    </w:rPr>
+                    <w:t>Title</w:t>
+                  </w:r>
+                  <w:r>
+                    <w:rPr>
+                      <w:rFonts w:ascii="Consolas" w:hAnsi="Consolas" w:cs="Consolas"/>
+                      <w:sz w:val="18"/>
+                      <w:szCs w:val="18"/>
+                    </w:rPr>
+                    <w:t>",</w:t>
+                  </w:r>
+                </w:p>
+                <w:p>
+                  <w:pPr>
+                    <w:rPr>
+                      <w:rFonts w:ascii="Consolas" w:hAnsi="Consolas" w:cs="Consolas"/>
+                      <w:sz w:val="18"/>
+                      <w:szCs w:val="18"/>
+                    </w:rPr>
+                  </w:pPr>
+                  <w:r>
+                    <w:rPr>
+                      <w:rFonts w:ascii="Consolas" w:hAnsi="Consolas" w:cs="Consolas"/>
+                      <w:sz w:val="18"/>
+                      <w:szCs w:val="18"/>
+                    </w:rPr>
+                    <w:t xml:space="preserve">        "</w:t>
+                  </w:r>
+                  <w:r>
+                    <w:rPr>
+                      <w:rFonts w:ascii="Consolas" w:hAnsi="Consolas" w:cs="Consolas"/>
+                      <w:color w:val="0070C0"/>
+                      <w:sz w:val="18"/>
+                      <w:szCs w:val="18"/>
+                    </w:rPr>
+                    <w:t>xLog</w:t>
+                  </w:r>
+                  <w:r>
+                    <w:rPr>
+                      <w:rFonts w:ascii="Consolas" w:hAnsi="Consolas" w:cs="Consolas"/>
+                      <w:sz w:val="18"/>
+                      <w:szCs w:val="18"/>
+                    </w:rPr>
+                    <w:t>": false,</w:t>
+                  </w:r>
+                </w:p>
+                <w:p>
+                  <w:pPr>
+                    <w:rPr>
+                      <w:rFonts w:ascii="Consolas" w:hAnsi="Consolas" w:cs="Consolas"/>
+                      <w:sz w:val="18"/>
+                      <w:szCs w:val="18"/>
+                    </w:rPr>
+                  </w:pPr>
+                  <w:r>
+                    <w:rPr>
+                      <w:rFonts w:ascii="Consolas" w:hAnsi="Consolas" w:cs="Consolas"/>
+                      <w:sz w:val="18"/>
+                      <w:szCs w:val="18"/>
+                    </w:rPr>
+                    <w:t xml:space="preserve">        "</w:t>
+                  </w:r>
+                  <w:r>
+                    <w:rPr>
+                      <w:rFonts w:ascii="Consolas" w:hAnsi="Consolas" w:cs="Consolas"/>
+                      <w:color w:val="0070C0"/>
+                      <w:sz w:val="18"/>
+                      <w:szCs w:val="18"/>
+                    </w:rPr>
+                    <w:t>yLog</w:t>
+                  </w:r>
+                  <w:r>
+                    <w:rPr>
+                      <w:rFonts w:ascii="Consolas" w:hAnsi="Consolas" w:cs="Consolas"/>
+                      <w:sz w:val="18"/>
+                      <w:szCs w:val="18"/>
+                    </w:rPr>
+                    <w:t>": false,</w:t>
+                  </w:r>
+                </w:p>
+                <w:p>
+                  <w:pPr>
+                    <w:rPr>
+                      <w:rFonts w:ascii="Consolas" w:hAnsi="Consolas" w:cs="Consolas"/>
+                      <w:sz w:val="18"/>
+                      <w:szCs w:val="18"/>
+                    </w:rPr>
+                  </w:pPr>
+                  <w:r>
+                    <w:rPr>
+                      <w:rFonts w:ascii="Consolas" w:hAnsi="Consolas" w:cs="Consolas"/>
+                      <w:sz w:val="18"/>
+                      <w:szCs w:val="18"/>
+                    </w:rPr>
+                    <w:t xml:space="preserve">        "</w:t>
+                  </w:r>
+                  <w:r>
+                    <w:rPr>
+                      <w:rFonts w:ascii="Consolas" w:hAnsi="Consolas" w:cs="Consolas"/>
+                      <w:color w:val="0070C0"/>
+                      <w:sz w:val="18"/>
+                      <w:szCs w:val="18"/>
+                    </w:rPr>
+                    <w:t>xAxisData</w:t>
+                  </w:r>
+                  <w:r>
+                    <w:rPr>
+                      <w:rFonts w:ascii="Consolas" w:hAnsi="Consolas" w:cs="Consolas"/>
+                      <w:sz w:val="18"/>
+                      <w:szCs w:val="18"/>
+                    </w:rPr>
+                    <w:t>": getValue('xAxis'),</w:t>
+                  </w:r>
+                </w:p>
+                <w:p>
+                  <w:pPr>
+                    <w:rPr>
+                      <w:rFonts w:ascii="Consolas" w:hAnsi="Consolas" w:cs="Consolas"/>
+                      <w:sz w:val="18"/>
+                      <w:szCs w:val="18"/>
+                    </w:rPr>
+                  </w:pPr>
+                  <w:r>
+                    <w:rPr>
+                      <w:rFonts w:ascii="Consolas" w:hAnsi="Consolas" w:cs="Consolas"/>
+                      <w:sz w:val="18"/>
+                      <w:szCs w:val="18"/>
+                    </w:rPr>
+                    <w:t xml:space="preserve">        "</w:t>
+                  </w:r>
+                  <w:r>
+                    <w:rPr>
+                      <w:rFonts w:ascii="Consolas" w:hAnsi="Consolas" w:cs="Consolas"/>
+                      <w:color w:val="0070C0"/>
+                      <w:sz w:val="18"/>
+                      <w:szCs w:val="18"/>
+                    </w:rPr>
+                    <w:t>yAxisData</w:t>
+                  </w:r>
+                  <w:r>
+                    <w:rPr>
+                      <w:rFonts w:ascii="Consolas" w:hAnsi="Consolas" w:cs="Consolas"/>
+                      <w:sz w:val="18"/>
+                      <w:szCs w:val="18"/>
+                    </w:rPr>
+                    <w:t>": getValue('yAxis'),</w:t>
+                  </w:r>
+                </w:p>
+                <w:p>
+                  <w:pPr>
+                    <w:rPr>
+                      <w:rFonts w:ascii="Consolas" w:hAnsi="Consolas" w:cs="Consolas"/>
+                      <w:sz w:val="18"/>
+                      <w:szCs w:val="18"/>
+                    </w:rPr>
+                  </w:pPr>
+                  <w:r>
+                    <w:rPr>
+                      <w:rFonts w:ascii="Consolas" w:hAnsi="Consolas" w:cs="Consolas"/>
+                      <w:sz w:val="18"/>
+                      <w:szCs w:val="18"/>
+                    </w:rPr>
+                    <w:t xml:space="preserve">        "</w:t>
+                  </w:r>
+                  <w:r>
+                    <w:rPr>
+                      <w:rFonts w:ascii="Consolas" w:hAnsi="Consolas" w:cs="Consolas"/>
+                      <w:color w:val="0070C0"/>
+                      <w:sz w:val="18"/>
+                      <w:szCs w:val="18"/>
+                    </w:rPr>
+                    <w:t>yAxis2Data</w:t>
+                  </w:r>
+                  <w:r>
+                    <w:rPr>
+                      <w:rFonts w:ascii="Consolas" w:hAnsi="Consolas" w:cs="Consolas"/>
+                      <w:sz w:val="18"/>
+                      <w:szCs w:val="18"/>
+                    </w:rPr>
+                    <w:t>": getValue('yAxis2'),</w:t>
+                  </w:r>
+                </w:p>
+                <w:p>
+                  <w:pPr>
+                    <w:rPr>
+                      <w:rFonts w:ascii="Consolas" w:hAnsi="Consolas" w:cs="Consolas"/>
+                      <w:sz w:val="18"/>
+                      <w:szCs w:val="18"/>
+                    </w:rPr>
+                  </w:pPr>
+                  <w:r>
+                    <w:rPr>
+                      <w:rFonts w:ascii="Consolas" w:hAnsi="Consolas" w:cs="Consolas"/>
+                      <w:sz w:val="18"/>
+                      <w:szCs w:val="18"/>
+                    </w:rPr>
+                    <w:t xml:space="preserve">        "</w:t>
+                  </w:r>
+                  <w:r>
+                    <w:rPr>
+                      <w:rFonts w:ascii="Consolas" w:hAnsi="Consolas" w:cs="Consolas"/>
+                      <w:color w:val="0070C0"/>
+                      <w:sz w:val="18"/>
+                      <w:szCs w:val="18"/>
+                    </w:rPr>
+                    <w:t>yAxis3Data</w:t>
+                  </w:r>
+                  <w:r>
+                    <w:rPr>
+                      <w:rFonts w:ascii="Consolas" w:hAnsi="Consolas" w:cs="Consolas"/>
+                      <w:sz w:val="18"/>
+                      <w:szCs w:val="18"/>
+                    </w:rPr>
+                    <w:t>": getValue('yAxis3'),</w:t>
+                  </w:r>
+                </w:p>
+                <w:p>
+                  <w:pPr>
+                    <w:rPr>
+                      <w:rFonts w:ascii="Consolas" w:hAnsi="Consolas" w:cs="Consolas"/>
+                      <w:sz w:val="18"/>
+                      <w:szCs w:val="18"/>
+                    </w:rPr>
+                  </w:pPr>
+                  <w:r>
+                    <w:rPr>
+                      <w:rFonts w:ascii="Consolas" w:hAnsi="Consolas" w:cs="Consolas"/>
+                      <w:sz w:val="18"/>
+                      <w:szCs w:val="18"/>
+                    </w:rPr>
+                    <w:t xml:space="preserve">        "</w:t>
+                  </w:r>
+                  <w:r>
+                    <w:rPr>
+                      <w:rFonts w:ascii="Consolas" w:hAnsi="Consolas" w:cs="Consolas"/>
+                      <w:color w:val="0070C0"/>
+                      <w:sz w:val="18"/>
+                      <w:szCs w:val="18"/>
+                    </w:rPr>
+                    <w:t>mapLocation</w:t>
+                  </w:r>
+                  <w:r>
+                    <w:rPr>
+                      <w:rFonts w:ascii="Consolas" w:hAnsi="Consolas" w:cs="Consolas"/>
+                      <w:sz w:val="18"/>
+                      <w:szCs w:val="18"/>
+                    </w:rPr>
+                    <w:t>": getValue('mapLocation'),</w:t>
+                  </w:r>
+                </w:p>
+                <w:p>
+                  <w:pPr>
+                    <w:rPr>
+                      <w:rFonts w:ascii="Consolas" w:hAnsi="Consolas" w:cs="Consolas"/>
+                      <w:sz w:val="18"/>
+                      <w:szCs w:val="18"/>
+                    </w:rPr>
+                  </w:pPr>
+                  <w:r>
+                    <w:rPr>
+                      <w:rFonts w:ascii="Consolas" w:hAnsi="Consolas" w:cs="Consolas"/>
+                      <w:sz w:val="18"/>
+                      <w:szCs w:val="18"/>
+                    </w:rPr>
+                    <w:t xml:space="preserve">        "</w:t>
+                  </w:r>
+                  <w:r>
+                    <w:rPr>
+                      <w:rFonts w:ascii="Consolas" w:hAnsi="Consolas" w:cs="Consolas"/>
+                      <w:color w:val="0070C0"/>
+                      <w:sz w:val="18"/>
+                      <w:szCs w:val="18"/>
+                    </w:rPr>
+                    <w:t>pointColor</w:t>
+                  </w:r>
+                  <w:r>
+                    <w:rPr>
+                      <w:rFonts w:ascii="Consolas" w:hAnsi="Consolas" w:cs="Consolas"/>
+                      <w:sz w:val="18"/>
+                      <w:szCs w:val="18"/>
+                    </w:rPr>
+                    <w:t>": getValue('pointColor'),</w:t>
+                  </w:r>
+                </w:p>
+                <w:p>
+                  <w:pPr>
+                    <w:rPr>
+                      <w:rFonts w:ascii="Consolas" w:hAnsi="Consolas" w:cs="Consolas"/>
+                      <w:sz w:val="18"/>
+                      <w:szCs w:val="18"/>
+                    </w:rPr>
+                  </w:pPr>
+                  <w:r>
+                    <w:rPr>
+                      <w:rFonts w:ascii="Consolas" w:hAnsi="Consolas" w:cs="Consolas"/>
+                      <w:sz w:val="18"/>
+                      <w:szCs w:val="18"/>
+                    </w:rPr>
+                    <w:t xml:space="preserve">        "</w:t>
+                  </w:r>
+                  <w:r>
+                    <w:rPr>
+                      <w:rFonts w:ascii="Consolas" w:hAnsi="Consolas" w:cs="Consolas"/>
+                      <w:color w:val="0070C0"/>
+                      <w:sz w:val="18"/>
+                      <w:szCs w:val="18"/>
+                    </w:rPr>
+                    <w:t>pointSize</w:t>
+                  </w:r>
+                  <w:r>
+                    <w:rPr>
+                      <w:rFonts w:ascii="Consolas" w:hAnsi="Consolas" w:cs="Consolas"/>
+                      <w:sz w:val="18"/>
+                      <w:szCs w:val="18"/>
+                    </w:rPr>
+                    <w:t>": getValue('pointSize'),</w:t>
+                  </w:r>
+                </w:p>
+                <w:p>
+                  <w:pPr>
+                    <w:rPr>
+                      <w:rFonts w:ascii="Consolas" w:hAnsi="Consolas" w:cs="Consolas"/>
+                      <w:sz w:val="18"/>
+                      <w:szCs w:val="18"/>
+                    </w:rPr>
+                  </w:pPr>
+                  <w:r>
+                    <w:rPr>
+                      <w:rFonts w:ascii="Consolas" w:hAnsi="Consolas" w:cs="Consolas"/>
+                      <w:sz w:val="18"/>
+                      <w:szCs w:val="18"/>
+                    </w:rPr>
+                    <w:t xml:space="preserve">        "</w:t>
+                  </w:r>
+                  <w:r>
+                    <w:rPr>
+                      <w:rFonts w:ascii="Consolas" w:hAnsi="Consolas" w:cs="Consolas"/>
+                      <w:color w:val="0070C0"/>
+                      <w:sz w:val="18"/>
+                      <w:szCs w:val="18"/>
+                    </w:rPr>
+                    <w:t>pointLabel</w:t>
+                  </w:r>
+                  <w:r>
+                    <w:rPr>
+                      <w:rFonts w:ascii="Consolas" w:hAnsi="Consolas" w:cs="Consolas"/>
+                      <w:sz w:val="18"/>
+                      <w:szCs w:val="18"/>
+                    </w:rPr>
+                    <w:t xml:space="preserve">": </w:t>
+                  </w:r>
+                  <w:r>
+                    <w:rPr>
+                      <w:rFonts w:ascii="Consolas" w:hAnsi="Consolas" w:cs="Consolas"/>
+                      <w:color w:val="E36C0A" w:themeColor="accent6" w:themeShade="BF"/>
+                      <w:sz w:val="18"/>
+                      <w:szCs w:val="18"/>
+                    </w:rPr>
+                    <w:t>0</w:t>
+                  </w:r>
+                  <w:r>
+                    <w:rPr>
+                      <w:rFonts w:ascii="Consolas" w:hAnsi="Consolas" w:cs="Consolas"/>
+                      <w:sz w:val="18"/>
+                      <w:szCs w:val="18"/>
+                    </w:rPr>
+                    <w:t>,</w:t>
+                  </w:r>
+                </w:p>
+                <w:p>
+                  <w:pPr>
+                    <w:rPr>
+                      <w:rFonts w:ascii="Consolas" w:hAnsi="Consolas" w:cs="Consolas"/>
+                      <w:sz w:val="18"/>
+                      <w:szCs w:val="18"/>
+                    </w:rPr>
+                  </w:pPr>
+                  <w:r>
+                    <w:rPr>
+                      <w:rFonts w:ascii="Consolas" w:hAnsi="Consolas" w:cs="Consolas"/>
+                      <w:sz w:val="18"/>
+                      <w:szCs w:val="18"/>
+                    </w:rPr>
+                    <w:t xml:space="preserve">        "</w:t>
+                  </w:r>
+                  <w:r>
+                    <w:rPr>
+                      <w:rFonts w:ascii="Consolas" w:hAnsi="Consolas" w:cs="Consolas"/>
+                      <w:color w:val="0070C0"/>
+                      <w:sz w:val="18"/>
+                      <w:szCs w:val="18"/>
+                    </w:rPr>
+                    <w:t>chartWidth</w:t>
+                  </w:r>
+                  <w:r>
+                    <w:rPr>
+                      <w:rFonts w:ascii="Consolas" w:hAnsi="Consolas" w:cs="Consolas"/>
+                      <w:sz w:val="18"/>
+                      <w:szCs w:val="18"/>
+                    </w:rPr>
+                    <w:t xml:space="preserve">": </w:t>
+                  </w:r>
+                  <w:r>
+                    <w:rPr>
+                      <w:rFonts w:ascii="Consolas" w:hAnsi="Consolas" w:cs="Consolas"/>
+                      <w:color w:val="E36C0A" w:themeColor="accent6" w:themeShade="BF"/>
+                      <w:sz w:val="18"/>
+                      <w:szCs w:val="18"/>
+                    </w:rPr>
+                    <w:t>600</w:t>
+                  </w:r>
+                  <w:r>
+                    <w:rPr>
+                      <w:rFonts w:ascii="Consolas" w:hAnsi="Consolas" w:cs="Consolas"/>
+                      <w:sz w:val="18"/>
+                      <w:szCs w:val="18"/>
+                    </w:rPr>
+                    <w:t>,</w:t>
+                  </w:r>
+                </w:p>
+                <w:p>
+                  <w:pPr>
+                    <w:rPr>
+                      <w:rFonts w:ascii="Consolas" w:hAnsi="Consolas" w:cs="Consolas"/>
+                      <w:sz w:val="18"/>
+                      <w:szCs w:val="18"/>
+                    </w:rPr>
+                  </w:pPr>
+                  <w:r>
+                    <w:rPr>
+                      <w:rFonts w:ascii="Consolas" w:hAnsi="Consolas" w:cs="Consolas"/>
+                      <w:sz w:val="18"/>
+                      <w:szCs w:val="18"/>
+                    </w:rPr>
+                    <w:t xml:space="preserve">        "</w:t>
+                  </w:r>
+                  <w:r>
+                    <w:rPr>
+                      <w:rFonts w:ascii="Consolas" w:hAnsi="Consolas" w:cs="Consolas"/>
+                      <w:color w:val="0070C0"/>
+                      <w:sz w:val="18"/>
+                      <w:szCs w:val="18"/>
+                    </w:rPr>
+                    <w:t>chartHight</w:t>
+                  </w:r>
+                  <w:r>
+                    <w:rPr>
+                      <w:rFonts w:ascii="Consolas" w:hAnsi="Consolas" w:cs="Consolas"/>
+                      <w:sz w:val="18"/>
+                      <w:szCs w:val="18"/>
+                    </w:rPr>
+                    <w:t xml:space="preserve">": </w:t>
+                  </w:r>
+                  <w:r>
+                    <w:rPr>
+                      <w:rFonts w:ascii="Consolas" w:hAnsi="Consolas" w:cs="Consolas"/>
+                      <w:color w:val="E36C0A" w:themeColor="accent6" w:themeShade="BF"/>
+                      <w:sz w:val="18"/>
+                      <w:szCs w:val="18"/>
+                    </w:rPr>
+                    <w:t>400</w:t>
+                  </w:r>
+                  <w:r>
+                    <w:rPr>
+                      <w:rFonts w:ascii="Consolas" w:hAnsi="Consolas" w:cs="Consolas"/>
+                      <w:sz w:val="18"/>
+                      <w:szCs w:val="18"/>
+                    </w:rPr>
+                    <w:t>,</w:t>
+                  </w:r>
+                </w:p>
+                <w:p>
+                  <w:pPr>
+                    <w:rPr>
+                      <w:rFonts w:ascii="Consolas" w:hAnsi="Consolas" w:cs="Consolas"/>
+                      <w:sz w:val="18"/>
+                      <w:szCs w:val="18"/>
+                    </w:rPr>
+                  </w:pPr>
+                  <w:r>
+                    <w:rPr>
+                      <w:rFonts w:ascii="Consolas" w:hAnsi="Consolas" w:cs="Consolas"/>
+                      <w:sz w:val="18"/>
+                      <w:szCs w:val="18"/>
+                    </w:rPr>
+                    <w:t xml:space="preserve">        "</w:t>
+                  </w:r>
+                  <w:r>
+                    <w:rPr>
+                      <w:rFonts w:ascii="Consolas" w:hAnsi="Consolas" w:cs="Consolas"/>
+                      <w:color w:val="0070C0"/>
+                      <w:sz w:val="18"/>
+                      <w:szCs w:val="18"/>
+                    </w:rPr>
+                    <w:t>padding</w:t>
+                  </w:r>
+                  <w:r>
+                    <w:rPr>
+                      <w:rFonts w:ascii="Consolas" w:hAnsi="Consolas" w:cs="Consolas"/>
+                      <w:sz w:val="18"/>
+                      <w:szCs w:val="18"/>
+                    </w:rPr>
+                    <w:t xml:space="preserve">": </w:t>
+                  </w:r>
+                  <w:r>
+                    <w:rPr>
+                      <w:rFonts w:ascii="Consolas" w:hAnsi="Consolas" w:cs="Consolas"/>
+                      <w:color w:val="E36C0A" w:themeColor="accent6" w:themeShade="BF"/>
+                      <w:sz w:val="18"/>
+                      <w:szCs w:val="18"/>
+                    </w:rPr>
+                    <w:t>60</w:t>
+                  </w:r>
+                  <w:r>
+                    <w:rPr>
+                      <w:rFonts w:ascii="Consolas" w:hAnsi="Consolas" w:cs="Consolas"/>
+                      <w:sz w:val="18"/>
+                      <w:szCs w:val="18"/>
+                    </w:rPr>
+                    <w:t>,</w:t>
+                  </w:r>
+                </w:p>
+                <w:p>
+                  <w:pPr>
+                    <w:rPr>
+                      <w:rFonts w:ascii="Consolas" w:hAnsi="Consolas" w:cs="Consolas"/>
+                      <w:sz w:val="18"/>
+                      <w:szCs w:val="18"/>
+                    </w:rPr>
+                  </w:pPr>
+                  <w:r>
+                    <w:rPr>
+                      <w:rFonts w:ascii="Consolas" w:hAnsi="Consolas" w:cs="Consolas"/>
+                      <w:sz w:val="18"/>
+                      <w:szCs w:val="18"/>
+                    </w:rPr>
+                    <w:t xml:space="preserve">        "</w:t>
+                  </w:r>
+                  <w:r>
+                    <w:rPr>
+                      <w:rFonts w:ascii="Consolas" w:hAnsi="Consolas" w:cs="Consolas"/>
+                      <w:color w:val="0070C0"/>
+                      <w:sz w:val="18"/>
+                      <w:szCs w:val="18"/>
+                    </w:rPr>
+                    <w:t>chartType</w:t>
+                  </w:r>
+                  <w:r>
+                    <w:rPr>
+                      <w:rFonts w:ascii="Consolas" w:hAnsi="Consolas" w:cs="Consolas"/>
+                      <w:sz w:val="18"/>
+                      <w:szCs w:val="18"/>
+                    </w:rPr>
+                    <w:t>": targetChartId.replace("</w:t>
+                  </w:r>
+                  <w:r>
+                    <w:rPr>
+                      <w:rFonts w:ascii="Consolas" w:hAnsi="Consolas" w:cs="Consolas"/>
+                      <w:color w:val="0070C0"/>
+                      <w:sz w:val="18"/>
+                      <w:szCs w:val="18"/>
+                    </w:rPr>
+                    <w:t>#</w:t>
+                  </w:r>
+                  <w:r>
+                    <w:rPr>
+                      <w:rFonts w:ascii="Consolas" w:hAnsi="Consolas" w:cs="Consolas"/>
+                      <w:sz w:val="18"/>
+                      <w:szCs w:val="18"/>
+                    </w:rPr>
+                    <w:t>", "")</w:t>
+                  </w:r>
+                </w:p>
+                <w:p>
+                  <w:pPr>
+                    <w:rPr>
+                      <w:rFonts w:ascii="Consolas" w:hAnsi="Consolas" w:cs="Consolas"/>
+                      <w:sz w:val="18"/>
+                      <w:szCs w:val="18"/>
+                    </w:rPr>
+                  </w:pPr>
+                  <w:r>
+                    <w:rPr>
+                      <w:rFonts w:ascii="Consolas" w:hAnsi="Consolas" w:cs="Consolas"/>
+                      <w:sz w:val="18"/>
+                      <w:szCs w:val="18"/>
+                    </w:rPr>
+                    <w:t>}</w:t>
+                  </w:r>
+                </w:p>
+              </w:txbxContent>
+            </v:textbox>
+          </v:shape>
+        </w:pict>
+      </w:r>
+    </w:p>
+    <w:p/>
+    <w:p/>
+    <w:p/>
+    <w:p/>
+    <w:p/>
+    <w:p>
+      <w:pPr>
+        <w:widowControl/>
+        <w:suppressAutoHyphens w:val="0"/>
+        <w:overflowPunct/>
+        <w:rPr>
+          <w:rFonts w:ascii="Times New Roman" w:hAnsi="Times New Roman" w:cs="Times New Roman"/>
+          <w:b/>
+          <w:bCs/>
+        </w:rPr>
+      </w:pPr>
+    </w:p>
+    <w:p>
+      <w:pPr>
+        <w:widowControl/>
+        <w:suppressAutoHyphens w:val="0"/>
+        <w:overflowPunct/>
+        <w:rPr>
+          <w:rFonts w:ascii="Times New Roman" w:hAnsi="Times New Roman" w:cs="Times New Roman"/>
+          <w:b/>
+          <w:bCs/>
+        </w:rPr>
+      </w:pPr>
+    </w:p>
+    <w:p>
+      <w:pPr>
+        <w:widowControl/>
+        <w:suppressAutoHyphens w:val="0"/>
+        <w:overflowPunct/>
+        <w:rPr>
+          <w:rFonts w:ascii="Times New Roman" w:hAnsi="Times New Roman" w:cs="Times New Roman"/>
+          <w:b/>
+          <w:bCs/>
+        </w:rPr>
+      </w:pPr>
+    </w:p>
+    <w:p>
+      <w:pPr>
+        <w:widowControl/>
+        <w:suppressAutoHyphens w:val="0"/>
+        <w:overflowPunct/>
+        <w:rPr>
+          <w:rFonts w:ascii="Times New Roman" w:hAnsi="Times New Roman" w:cs="Times New Roman"/>
+          <w:b/>
+          <w:bCs/>
+        </w:rPr>
+      </w:pPr>
+    </w:p>
+    <w:p>
+      <w:pPr>
+        <w:widowControl/>
+        <w:suppressAutoHyphens w:val="0"/>
+        <w:overflowPunct/>
+        <w:rPr>
+          <w:rFonts w:ascii="Times New Roman" w:hAnsi="Times New Roman" w:cs="Times New Roman"/>
+          <w:b/>
+          <w:bCs/>
+        </w:rPr>
+      </w:pPr>
+    </w:p>
+    <w:p>
+      <w:pPr>
+        <w:widowControl/>
+        <w:suppressAutoHyphens w:val="0"/>
+        <w:overflowPunct/>
+        <w:rPr>
+          <w:rFonts w:ascii="Times New Roman" w:hAnsi="Times New Roman" w:cs="Times New Roman"/>
+          <w:b/>
+          <w:bCs/>
+        </w:rPr>
+      </w:pPr>
+    </w:p>
+    <w:p>
+      <w:pPr>
+        <w:widowControl/>
+        <w:suppressAutoHyphens w:val="0"/>
+        <w:overflowPunct/>
+        <w:rPr>
+          <w:rFonts w:ascii="Times New Roman" w:hAnsi="Times New Roman" w:cs="Times New Roman"/>
+          <w:b/>
+          <w:bCs/>
+        </w:rPr>
+      </w:pPr>
+    </w:p>
+    <w:p>
+      <w:pPr>
+        <w:widowControl/>
+        <w:suppressAutoHyphens w:val="0"/>
+        <w:overflowPunct/>
+        <w:rPr>
+          <w:rFonts w:ascii="Times New Roman" w:hAnsi="Times New Roman" w:cs="Times New Roman"/>
+          <w:b/>
+          <w:bCs/>
+        </w:rPr>
+      </w:pPr>
+      <w:r>
+        <w:rPr>
+          <w:rFonts w:ascii="Times New Roman" w:hAnsi="Times New Roman" w:cs="Times New Roman"/>
+          <w:b/>
+          <w:bCs/>
+          <w:noProof/>
+          <w:lang w:eastAsia="en-US" w:bidi="si-LK"/>
+        </w:rPr>
+        <w:pict>
+          <v:shape id="_x0000_s1034" type="#_x0000_t202" style="position:absolute;margin-left:100.5pt;margin-top:13.45pt;width:308pt;height:17.75pt;z-index:251673600;mso-width-relative:margin;mso-height-relative:margin" filled="f" stroked="f">
+            <v:textbox style="mso-next-textbox:#_x0000_s1034">
+              <w:txbxContent>
+                <w:p>
+                  <w:pPr>
+                    <w:rPr>
+                      <w:b/>
+                      <w:bCs/>
+                      <w:sz w:val="20"/>
+                      <w:szCs w:val="20"/>
+                    </w:rPr>
+                  </w:pPr>
+                  <w:r>
+                    <w:rPr>
+                      <w:b/>
+                      <w:bCs/>
+                      <w:sz w:val="20"/>
+                      <w:szCs w:val="20"/>
+                    </w:rPr>
+                    <w:t>Figure 2.</w:t>
+                  </w:r>
+                  <w:r>
+                    <w:rPr>
+                      <w:b/>
+                      <w:bCs/>
+                      <w:sz w:val="20"/>
+                      <w:szCs w:val="20"/>
+                    </w:rPr>
+                    <w:t>4</w:t>
+                  </w:r>
+                  <w:r>
+                    <w:rPr>
+                      <w:b/>
+                      <w:bCs/>
+                      <w:sz w:val="20"/>
+                      <w:szCs w:val="20"/>
+                    </w:rPr>
+                    <w:t xml:space="preserve"> </w:t>
+                  </w:r>
+                  <w:r>
+                    <w:rPr>
+                      <w:b/>
+                      <w:bCs/>
+                      <w:sz w:val="20"/>
+                      <w:szCs w:val="20"/>
+                    </w:rPr>
+                    <w:t xml:space="preserve">– JavaScript Code Segment of </w:t>
+                  </w:r>
+                  <w:r>
+                    <w:rPr>
+                      <w:b/>
+                      <w:bCs/>
+                      <w:i/>
+                      <w:iCs/>
+                      <w:sz w:val="20"/>
+                      <w:szCs w:val="20"/>
+                    </w:rPr>
+                    <w:t>chartConfig</w:t>
+                  </w:r>
+                  <w:r>
+                    <w:rPr>
+                      <w:b/>
+                      <w:bCs/>
+                      <w:sz w:val="20"/>
+                      <w:szCs w:val="20"/>
+                    </w:rPr>
+                    <w:t xml:space="preserve"> Variable</w:t>
+                  </w:r>
+                </w:p>
+                <w:p>
+                  <w:pPr>
+                    <w:rPr>
+                      <w:b/>
+                      <w:bCs/>
+                      <w:sz w:val="20"/>
+                      <w:szCs w:val="20"/>
+                    </w:rPr>
+                  </w:pPr>
+                </w:p>
+              </w:txbxContent>
+            </v:textbox>
+          </v:shape>
+        </w:pict>
+      </w:r>
+    </w:p>
+    <w:p>
+      <w:pPr>
+        <w:widowControl/>
+        <w:suppressAutoHyphens w:val="0"/>
+        <w:overflowPunct/>
+        <w:rPr>
+          <w:rFonts w:ascii="Times New Roman" w:hAnsi="Times New Roman" w:cs="Times New Roman"/>
+          <w:b/>
+          <w:bCs/>
+        </w:rPr>
+      </w:pPr>
+    </w:p>
+    <w:p>
+      <w:pPr>
+        <w:widowControl/>
+        <w:suppressAutoHyphens w:val="0"/>
+        <w:overflowPunct/>
+        <w:rPr>
+          <w:rFonts w:ascii="Times New Roman" w:hAnsi="Times New Roman" w:cs="Times New Roman"/>
+          <w:b/>
+          <w:bCs/>
+        </w:rPr>
+      </w:pPr>
+    </w:p>
+    <w:p>
+      <w:pPr>
+        <w:widowControl/>
+        <w:suppressAutoHyphens w:val="0"/>
+        <w:overflowPunct/>
+        <w:rPr>
+          <w:rFonts w:ascii="Times New Roman" w:hAnsi="Times New Roman" w:cs="Times New Roman"/>
+        </w:rPr>
+      </w:pPr>
+      <w:r>
+        <w:rPr>
+          <w:rFonts w:ascii="Times New Roman" w:hAnsi="Times New Roman" w:cs="Times New Roman"/>
+        </w:rPr>
+        <w:t>The plot function is implemented to call the correct function to plot a chart. The key parameter for selecting the chart type is extracted from the variable mentioned above which will be passed to the plot function as a parameter.</w:t>
+      </w:r>
+    </w:p>
+    <w:p>
+      <w:pPr>
+        <w:widowControl/>
+        <w:suppressAutoHyphens w:val="0"/>
+        <w:overflowPunct/>
+        <w:rPr>
+          <w:rFonts w:ascii="Times New Roman" w:hAnsi="Times New Roman" w:cs="Times New Roman"/>
+        </w:rPr>
+      </w:pPr>
+      <w:r>
+        <w:rPr>
+          <w:noProof/>
+          <w:lang w:eastAsia="en-US" w:bidi="si-LK"/>
+        </w:rPr>
+        <w:pict>
+          <v:shape id="_x0000_s1035" type="#_x0000_t202" style="position:absolute;margin-left:59.15pt;margin-top:3.75pt;width:366.15pt;height:139.1pt;z-index:251674624;mso-height-percent:200;mso-height-percent:200;mso-width-relative:margin;mso-height-relative:margin">
+            <v:textbox style="mso-next-textbox:#_x0000_s1035;mso-fit-shape-to-text:t">
+              <w:txbxContent>
+                <w:p>
+                  <w:pPr>
+                    <w:rPr>
+                      <w:rFonts w:ascii="Consolas" w:hAnsi="Consolas" w:cs="Consolas"/>
+                      <w:color w:val="auto"/>
+                      <w:sz w:val="16"/>
+                      <w:szCs w:val="16"/>
+                    </w:rPr>
+                  </w:pPr>
+                  <w:r>
+                    <w:rPr>
+                      <w:rFonts w:ascii="Consolas" w:hAnsi="Consolas" w:cs="Consolas"/>
+                      <w:color w:val="00B050"/>
+                      <w:sz w:val="16"/>
+                      <w:szCs w:val="16"/>
+                    </w:rPr>
+                    <w:t>igViz.plot</w:t>
+                  </w:r>
+                  <w:r>
+                    <w:rPr>
+                      <w:rFonts w:ascii="Consolas" w:hAnsi="Consolas" w:cs="Consolas"/>
+                      <w:color w:val="auto"/>
+                      <w:sz w:val="16"/>
+                      <w:szCs w:val="16"/>
+                    </w:rPr>
+                    <w:t xml:space="preserve"> = </w:t>
+                  </w:r>
+                  <w:r>
+                    <w:rPr>
+                      <w:rFonts w:ascii="Consolas" w:hAnsi="Consolas" w:cs="Consolas"/>
+                      <w:color w:val="0070C0"/>
+                      <w:sz w:val="16"/>
+                      <w:szCs w:val="16"/>
+                    </w:rPr>
+                    <w:t>function</w:t>
+                  </w:r>
+                  <w:r>
+                    <w:rPr>
+                      <w:rFonts w:ascii="Consolas" w:hAnsi="Consolas" w:cs="Consolas"/>
+                      <w:color w:val="auto"/>
+                      <w:sz w:val="16"/>
+                      <w:szCs w:val="16"/>
+                    </w:rPr>
+                    <w:t xml:space="preserve"> (divId, chartConfig) {</w:t>
+                  </w:r>
+                </w:p>
+                <w:p>
+                  <w:pPr>
+                    <w:rPr>
+                      <w:rFonts w:ascii="Consolas" w:hAnsi="Consolas" w:cs="Consolas"/>
+                      <w:color w:val="auto"/>
+                      <w:sz w:val="16"/>
+                      <w:szCs w:val="16"/>
+                    </w:rPr>
+                  </w:pPr>
+                  <w:r>
+                    <w:rPr>
+                      <w:rFonts w:ascii="Consolas" w:hAnsi="Consolas" w:cs="Consolas"/>
+                      <w:color w:val="auto"/>
+                      <w:sz w:val="16"/>
+                      <w:szCs w:val="16"/>
+                    </w:rPr>
+                    <w:t xml:space="preserve">    </w:t>
+                  </w:r>
+                  <w:r>
+                    <w:rPr>
+                      <w:rFonts w:ascii="Consolas" w:hAnsi="Consolas" w:cs="Consolas"/>
+                      <w:color w:val="0070C0"/>
+                      <w:sz w:val="16"/>
+                      <w:szCs w:val="16"/>
+                    </w:rPr>
+                    <w:t>if</w:t>
+                  </w:r>
+                  <w:r>
+                    <w:rPr>
+                      <w:rFonts w:ascii="Consolas" w:hAnsi="Consolas" w:cs="Consolas"/>
+                      <w:color w:val="auto"/>
+                      <w:sz w:val="16"/>
+                      <w:szCs w:val="16"/>
+                    </w:rPr>
+                    <w:t xml:space="preserve"> ("</w:t>
+                  </w:r>
+                  <w:r>
+                    <w:rPr>
+                      <w:rFonts w:ascii="Consolas" w:hAnsi="Consolas" w:cs="Consolas"/>
+                      <w:color w:val="948A54" w:themeColor="background2" w:themeShade="80"/>
+                      <w:sz w:val="16"/>
+                      <w:szCs w:val="16"/>
+                    </w:rPr>
+                    <w:t>scatter</w:t>
+                  </w:r>
+                  <w:r>
+                    <w:rPr>
+                      <w:rFonts w:ascii="Consolas" w:hAnsi="Consolas" w:cs="Consolas"/>
+                      <w:color w:val="auto"/>
+                      <w:sz w:val="16"/>
+                      <w:szCs w:val="16"/>
+                    </w:rPr>
+                    <w:t>" == chartConfig.chartType) {</w:t>
+                  </w:r>
+                </w:p>
+                <w:p>
+                  <w:pPr>
+                    <w:rPr>
+                      <w:rFonts w:ascii="Consolas" w:hAnsi="Consolas" w:cs="Consolas"/>
+                      <w:color w:val="auto"/>
+                      <w:sz w:val="16"/>
+                      <w:szCs w:val="16"/>
+                    </w:rPr>
+                  </w:pPr>
+                  <w:r>
+                    <w:rPr>
+                      <w:rFonts w:ascii="Consolas" w:hAnsi="Consolas" w:cs="Consolas"/>
+                      <w:color w:val="auto"/>
+                      <w:sz w:val="16"/>
+                      <w:szCs w:val="16"/>
+                    </w:rPr>
+                    <w:t xml:space="preserve">        drawScatterPlot(divId, chartConfig, </w:t>
+                  </w:r>
+                  <w:r>
+                    <w:rPr>
+                      <w:rFonts w:ascii="Consolas" w:hAnsi="Consolas" w:cs="Consolas"/>
+                      <w:color w:val="0070C0"/>
+                      <w:sz w:val="16"/>
+                      <w:szCs w:val="16"/>
+                    </w:rPr>
+                    <w:t>this</w:t>
+                  </w:r>
+                  <w:r>
+                    <w:rPr>
+                      <w:rFonts w:ascii="Consolas" w:hAnsi="Consolas" w:cs="Consolas"/>
+                      <w:color w:val="auto"/>
+                      <w:sz w:val="16"/>
+                      <w:szCs w:val="16"/>
+                    </w:rPr>
+                    <w:t>.dataTable)</w:t>
+                  </w:r>
+                </w:p>
+                <w:p>
+                  <w:pPr>
+                    <w:rPr>
+                      <w:rFonts w:ascii="Consolas" w:hAnsi="Consolas" w:cs="Consolas"/>
+                      <w:color w:val="auto"/>
+                      <w:sz w:val="16"/>
+                      <w:szCs w:val="16"/>
+                    </w:rPr>
+                  </w:pPr>
+                  <w:r>
+                    <w:rPr>
+                      <w:rFonts w:ascii="Consolas" w:hAnsi="Consolas" w:cs="Consolas"/>
+                      <w:color w:val="auto"/>
+                      <w:sz w:val="16"/>
+                      <w:szCs w:val="16"/>
+                    </w:rPr>
+                    <w:t xml:space="preserve">    } </w:t>
+                  </w:r>
+                  <w:r>
+                    <w:rPr>
+                      <w:rFonts w:ascii="Consolas" w:hAnsi="Consolas" w:cs="Consolas"/>
+                      <w:color w:val="0070C0"/>
+                      <w:sz w:val="16"/>
+                      <w:szCs w:val="16"/>
+                    </w:rPr>
+                    <w:t>else</w:t>
+                  </w:r>
+                  <w:r>
+                    <w:rPr>
+                      <w:rFonts w:ascii="Consolas" w:hAnsi="Consolas" w:cs="Consolas"/>
+                      <w:color w:val="auto"/>
+                      <w:sz w:val="16"/>
+                      <w:szCs w:val="16"/>
+                    </w:rPr>
+                    <w:t xml:space="preserve"> </w:t>
+                  </w:r>
+                  <w:r>
+                    <w:rPr>
+                      <w:rFonts w:ascii="Consolas" w:hAnsi="Consolas" w:cs="Consolas"/>
+                      <w:color w:val="0070C0"/>
+                      <w:sz w:val="16"/>
+                      <w:szCs w:val="16"/>
+                    </w:rPr>
+                    <w:t>if</w:t>
+                  </w:r>
+                  <w:r>
+                    <w:rPr>
+                      <w:rFonts w:ascii="Consolas" w:hAnsi="Consolas" w:cs="Consolas"/>
+                      <w:color w:val="auto"/>
+                      <w:sz w:val="16"/>
+                      <w:szCs w:val="16"/>
+                    </w:rPr>
+                    <w:t xml:space="preserve"> ("</w:t>
+                  </w:r>
+                  <w:r>
+                    <w:rPr>
+                      <w:rFonts w:ascii="Consolas" w:hAnsi="Consolas" w:cs="Consolas"/>
+                      <w:color w:val="948A54" w:themeColor="background2" w:themeShade="80"/>
+                      <w:sz w:val="16"/>
+                      <w:szCs w:val="16"/>
+                    </w:rPr>
+                    <w:t>bar</w:t>
+                  </w:r>
+                  <w:r>
+                    <w:rPr>
+                      <w:rFonts w:ascii="Consolas" w:hAnsi="Consolas" w:cs="Consolas"/>
+                      <w:color w:val="auto"/>
+                      <w:sz w:val="16"/>
+                      <w:szCs w:val="16"/>
+                    </w:rPr>
+                    <w:t>" == chartConfig.chartType) {</w:t>
+                  </w:r>
+                </w:p>
+                <w:p>
+                  <w:pPr>
+                    <w:rPr>
+                      <w:rFonts w:ascii="Consolas" w:hAnsi="Consolas" w:cs="Consolas"/>
+                      <w:color w:val="auto"/>
+                      <w:sz w:val="16"/>
+                      <w:szCs w:val="16"/>
+                    </w:rPr>
+                  </w:pPr>
+                  <w:r>
+                    <w:rPr>
+                      <w:rFonts w:ascii="Consolas" w:hAnsi="Consolas" w:cs="Consolas"/>
+                      <w:color w:val="auto"/>
+                      <w:sz w:val="16"/>
+                      <w:szCs w:val="16"/>
+                    </w:rPr>
+                    <w:t xml:space="preserve">        drawBarChart(divId, chartConfig, </w:t>
+                  </w:r>
+                  <w:r>
+                    <w:rPr>
+                      <w:rFonts w:ascii="Consolas" w:hAnsi="Consolas" w:cs="Consolas"/>
+                      <w:color w:val="0070C0"/>
+                      <w:sz w:val="16"/>
+                      <w:szCs w:val="16"/>
+                    </w:rPr>
+                    <w:t>this</w:t>
+                  </w:r>
+                  <w:r>
+                    <w:rPr>
+                      <w:rFonts w:ascii="Consolas" w:hAnsi="Consolas" w:cs="Consolas"/>
+                      <w:color w:val="auto"/>
+                      <w:sz w:val="16"/>
+                      <w:szCs w:val="16"/>
+                    </w:rPr>
+                    <w:t>.dataTable)</w:t>
+                  </w:r>
+                </w:p>
+                <w:p>
+                  <w:pPr>
+                    <w:rPr>
+                      <w:rFonts w:ascii="Consolas" w:hAnsi="Consolas" w:cs="Consolas"/>
+                      <w:color w:val="auto"/>
+                      <w:sz w:val="16"/>
+                      <w:szCs w:val="16"/>
+                    </w:rPr>
+                  </w:pPr>
+                  <w:r>
+                    <w:rPr>
+                      <w:rFonts w:ascii="Consolas" w:hAnsi="Consolas" w:cs="Consolas"/>
+                      <w:color w:val="auto"/>
+                      <w:sz w:val="16"/>
+                      <w:szCs w:val="16"/>
+                    </w:rPr>
+                    <w:t xml:space="preserve">    } </w:t>
+                  </w:r>
+                  <w:r>
+                    <w:rPr>
+                      <w:rFonts w:ascii="Consolas" w:hAnsi="Consolas" w:cs="Consolas"/>
+                      <w:color w:val="0070C0"/>
+                      <w:sz w:val="16"/>
+                      <w:szCs w:val="16"/>
+                    </w:rPr>
+                    <w:t>else</w:t>
+                  </w:r>
+                  <w:r>
+                    <w:rPr>
+                      <w:rFonts w:ascii="Consolas" w:hAnsi="Consolas" w:cs="Consolas"/>
+                      <w:color w:val="auto"/>
+                      <w:sz w:val="16"/>
+                      <w:szCs w:val="16"/>
+                    </w:rPr>
+                    <w:t xml:space="preserve"> </w:t>
+                  </w:r>
+                  <w:r>
+                    <w:rPr>
+                      <w:rFonts w:ascii="Consolas" w:hAnsi="Consolas" w:cs="Consolas"/>
+                      <w:color w:val="0070C0"/>
+                      <w:sz w:val="16"/>
+                      <w:szCs w:val="16"/>
+                    </w:rPr>
+                    <w:t>if</w:t>
+                  </w:r>
+                  <w:r>
+                    <w:rPr>
+                      <w:rFonts w:ascii="Consolas" w:hAnsi="Consolas" w:cs="Consolas"/>
+                      <w:color w:val="auto"/>
+                      <w:sz w:val="16"/>
+                      <w:szCs w:val="16"/>
+                    </w:rPr>
+                    <w:t xml:space="preserve"> ("</w:t>
+                  </w:r>
+                  <w:r>
+                    <w:rPr>
+                      <w:rFonts w:ascii="Consolas" w:hAnsi="Consolas" w:cs="Consolas"/>
+                      <w:color w:val="948A54" w:themeColor="background2" w:themeShade="80"/>
+                      <w:sz w:val="16"/>
+                      <w:szCs w:val="16"/>
+                    </w:rPr>
+                    <w:t>singleNumber</w:t>
+                  </w:r>
+                  <w:r>
+                    <w:rPr>
+                      <w:rFonts w:ascii="Consolas" w:hAnsi="Consolas" w:cs="Consolas"/>
+                      <w:color w:val="auto"/>
+                      <w:sz w:val="16"/>
+                      <w:szCs w:val="16"/>
+                    </w:rPr>
+                    <w:t>" == chartConfig.chartType) {</w:t>
+                  </w:r>
+                </w:p>
+                <w:p>
+                  <w:pPr>
+                    <w:rPr>
+                      <w:rFonts w:ascii="Consolas" w:hAnsi="Consolas" w:cs="Consolas"/>
+                      <w:color w:val="auto"/>
+                      <w:sz w:val="16"/>
+                      <w:szCs w:val="16"/>
+                    </w:rPr>
+                  </w:pPr>
+                  <w:r>
+                    <w:rPr>
+                      <w:rFonts w:ascii="Consolas" w:hAnsi="Consolas" w:cs="Consolas"/>
+                      <w:color w:val="auto"/>
+                      <w:sz w:val="16"/>
+                      <w:szCs w:val="16"/>
+                    </w:rPr>
+                    <w:t xml:space="preserve">        drawSingleNumberDiagram(divId, chartConfig, </w:t>
+                  </w:r>
+                  <w:r>
+                    <w:rPr>
+                      <w:rFonts w:ascii="Consolas" w:hAnsi="Consolas" w:cs="Consolas"/>
+                      <w:color w:val="0070C0"/>
+                      <w:sz w:val="16"/>
+                      <w:szCs w:val="16"/>
+                    </w:rPr>
+                    <w:t>this</w:t>
+                  </w:r>
+                  <w:r>
+                    <w:rPr>
+                      <w:rFonts w:ascii="Consolas" w:hAnsi="Consolas" w:cs="Consolas"/>
+                      <w:color w:val="auto"/>
+                      <w:sz w:val="16"/>
+                      <w:szCs w:val="16"/>
+                    </w:rPr>
+                    <w:t>.dataTable)</w:t>
+                  </w:r>
+                </w:p>
+                <w:p>
+                  <w:pPr>
+                    <w:rPr>
+                      <w:rFonts w:ascii="Consolas" w:hAnsi="Consolas" w:cs="Consolas"/>
+                      <w:color w:val="auto"/>
+                      <w:sz w:val="16"/>
+                      <w:szCs w:val="16"/>
+                    </w:rPr>
+                  </w:pPr>
+                  <w:r>
+                    <w:rPr>
+                      <w:rFonts w:ascii="Consolas" w:hAnsi="Consolas" w:cs="Consolas"/>
+                      <w:color w:val="auto"/>
+                      <w:sz w:val="16"/>
+                      <w:szCs w:val="16"/>
+                    </w:rPr>
+                    <w:t xml:space="preserve">    } </w:t>
+                  </w:r>
+                  <w:r>
+                    <w:rPr>
+                      <w:rFonts w:ascii="Consolas" w:hAnsi="Consolas" w:cs="Consolas"/>
+                      <w:color w:val="0070C0"/>
+                      <w:sz w:val="16"/>
+                      <w:szCs w:val="16"/>
+                    </w:rPr>
+                    <w:t>else</w:t>
+                  </w:r>
+                  <w:r>
+                    <w:rPr>
+                      <w:rFonts w:ascii="Consolas" w:hAnsi="Consolas" w:cs="Consolas"/>
+                      <w:color w:val="auto"/>
+                      <w:sz w:val="16"/>
+                      <w:szCs w:val="16"/>
+                    </w:rPr>
+                    <w:t xml:space="preserve"> </w:t>
+                  </w:r>
+                  <w:r>
+                    <w:rPr>
+                      <w:rFonts w:ascii="Consolas" w:hAnsi="Consolas" w:cs="Consolas"/>
+                      <w:color w:val="0070C0"/>
+                      <w:sz w:val="16"/>
+                      <w:szCs w:val="16"/>
+                    </w:rPr>
+                    <w:t>if</w:t>
+                  </w:r>
+                  <w:r>
+                    <w:rPr>
+                      <w:rFonts w:ascii="Consolas" w:hAnsi="Consolas" w:cs="Consolas"/>
+                      <w:color w:val="auto"/>
+                      <w:sz w:val="16"/>
+                      <w:szCs w:val="16"/>
+                    </w:rPr>
+                    <w:t xml:space="preserve"> ("</w:t>
+                  </w:r>
+                  <w:r>
+                    <w:rPr>
+                      <w:rFonts w:ascii="Consolas" w:hAnsi="Consolas" w:cs="Consolas"/>
+                      <w:color w:val="948A54" w:themeColor="background2" w:themeShade="80"/>
+                      <w:sz w:val="16"/>
+                      <w:szCs w:val="16"/>
+                    </w:rPr>
+                    <w:t>map</w:t>
+                  </w:r>
+                  <w:r>
+                    <w:rPr>
+                      <w:rFonts w:ascii="Consolas" w:hAnsi="Consolas" w:cs="Consolas"/>
+                      <w:color w:val="auto"/>
+                      <w:sz w:val="16"/>
+                      <w:szCs w:val="16"/>
+                    </w:rPr>
+                    <w:t>" == chartConfig.chartType) {</w:t>
+                  </w:r>
+                </w:p>
+                <w:p>
+                  <w:pPr>
+                    <w:rPr>
+                      <w:rFonts w:ascii="Consolas" w:hAnsi="Consolas" w:cs="Consolas"/>
+                      <w:color w:val="auto"/>
+                      <w:sz w:val="16"/>
+                      <w:szCs w:val="16"/>
+                    </w:rPr>
+                  </w:pPr>
+                  <w:r>
+                    <w:rPr>
+                      <w:rFonts w:ascii="Consolas" w:hAnsi="Consolas" w:cs="Consolas"/>
+                      <w:color w:val="auto"/>
+                      <w:sz w:val="16"/>
+                      <w:szCs w:val="16"/>
+                    </w:rPr>
+                    <w:t xml:space="preserve">        drawMapDiagram(divId, chartConfig, </w:t>
+                  </w:r>
+                  <w:r>
+                    <w:rPr>
+                      <w:rFonts w:ascii="Consolas" w:hAnsi="Consolas" w:cs="Consolas"/>
+                      <w:color w:val="0070C0"/>
+                      <w:sz w:val="16"/>
+                      <w:szCs w:val="16"/>
+                    </w:rPr>
+                    <w:t>this</w:t>
+                  </w:r>
+                  <w:r>
+                    <w:rPr>
+                      <w:rFonts w:ascii="Consolas" w:hAnsi="Consolas" w:cs="Consolas"/>
+                      <w:color w:val="auto"/>
+                      <w:sz w:val="16"/>
+                      <w:szCs w:val="16"/>
+                    </w:rPr>
+                    <w:t>.dataTable)</w:t>
+                  </w:r>
+                </w:p>
+                <w:p>
+                  <w:pPr>
+                    <w:rPr>
+                      <w:rFonts w:ascii="Consolas" w:hAnsi="Consolas" w:cs="Consolas"/>
+                      <w:color w:val="auto"/>
+                      <w:sz w:val="16"/>
+                      <w:szCs w:val="16"/>
+                    </w:rPr>
+                  </w:pPr>
+                  <w:r>
+                    <w:rPr>
+                      <w:rFonts w:ascii="Consolas" w:hAnsi="Consolas" w:cs="Consolas"/>
+                      <w:color w:val="auto"/>
+                      <w:sz w:val="16"/>
+                      <w:szCs w:val="16"/>
+                    </w:rPr>
+                    <w:t xml:space="preserve">    } </w:t>
+                  </w:r>
+                  <w:r>
+                    <w:rPr>
+                      <w:rFonts w:ascii="Consolas" w:hAnsi="Consolas" w:cs="Consolas"/>
+                      <w:color w:val="0070C0"/>
+                      <w:sz w:val="16"/>
+                      <w:szCs w:val="16"/>
+                    </w:rPr>
+                    <w:t>else</w:t>
+                  </w:r>
+                  <w:r>
+                    <w:rPr>
+                      <w:rFonts w:ascii="Consolas" w:hAnsi="Consolas" w:cs="Consolas"/>
+                      <w:color w:val="auto"/>
+                      <w:sz w:val="16"/>
+                      <w:szCs w:val="16"/>
+                    </w:rPr>
+                    <w:t xml:space="preserve"> </w:t>
+                  </w:r>
+                  <w:r>
+                    <w:rPr>
+                      <w:rFonts w:ascii="Consolas" w:hAnsi="Consolas" w:cs="Consolas"/>
+                      <w:color w:val="0070C0"/>
+                      <w:sz w:val="16"/>
+                      <w:szCs w:val="16"/>
+                    </w:rPr>
+                    <w:t>if</w:t>
+                  </w:r>
+                  <w:r>
+                    <w:rPr>
+                      <w:rFonts w:ascii="Consolas" w:hAnsi="Consolas" w:cs="Consolas"/>
+                      <w:color w:val="auto"/>
+                      <w:sz w:val="16"/>
+                      <w:szCs w:val="16"/>
+                    </w:rPr>
+                    <w:t xml:space="preserve"> ("</w:t>
+                  </w:r>
+                  <w:r>
+                    <w:rPr>
+                      <w:rFonts w:ascii="Consolas" w:hAnsi="Consolas" w:cs="Consolas"/>
+                      <w:color w:val="948A54" w:themeColor="background2" w:themeShade="80"/>
+                      <w:sz w:val="16"/>
+                      <w:szCs w:val="16"/>
+                    </w:rPr>
+                    <w:t>lineChart</w:t>
+                  </w:r>
+                  <w:r>
+                    <w:rPr>
+                      <w:rFonts w:ascii="Consolas" w:hAnsi="Consolas" w:cs="Consolas"/>
+                      <w:color w:val="auto"/>
+                      <w:sz w:val="16"/>
+                      <w:szCs w:val="16"/>
+                    </w:rPr>
+                    <w:t>" == chartConfig.chartType) {</w:t>
+                  </w:r>
+                </w:p>
+                <w:p>
+                  <w:pPr>
+                    <w:rPr>
+                      <w:rFonts w:ascii="Consolas" w:hAnsi="Consolas" w:cs="Consolas"/>
+                      <w:color w:val="auto"/>
+                      <w:sz w:val="16"/>
+                      <w:szCs w:val="16"/>
+                    </w:rPr>
+                  </w:pPr>
+                  <w:r>
+                    <w:rPr>
+                      <w:rFonts w:ascii="Consolas" w:hAnsi="Consolas" w:cs="Consolas"/>
+                      <w:color w:val="auto"/>
+                      <w:sz w:val="16"/>
+                      <w:szCs w:val="16"/>
+                    </w:rPr>
+                    <w:t xml:space="preserve">        drawLineChart(divId, chartConfig, </w:t>
+                  </w:r>
+                  <w:r>
+                    <w:rPr>
+                      <w:rFonts w:ascii="Consolas" w:hAnsi="Consolas" w:cs="Consolas"/>
+                      <w:color w:val="0070C0"/>
+                      <w:sz w:val="16"/>
+                      <w:szCs w:val="16"/>
+                    </w:rPr>
+                    <w:t>this</w:t>
+                  </w:r>
+                  <w:r>
+                    <w:rPr>
+                      <w:rFonts w:ascii="Consolas" w:hAnsi="Consolas" w:cs="Consolas"/>
+                      <w:color w:val="auto"/>
+                      <w:sz w:val="16"/>
+                      <w:szCs w:val="16"/>
+                    </w:rPr>
+                    <w:t>.dataTable)</w:t>
+                  </w:r>
+                </w:p>
+                <w:p>
+                  <w:pPr>
+                    <w:rPr>
+                      <w:rFonts w:ascii="Consolas" w:hAnsi="Consolas" w:cs="Consolas"/>
+                      <w:color w:val="auto"/>
+                      <w:sz w:val="16"/>
+                      <w:szCs w:val="16"/>
+                    </w:rPr>
+                  </w:pPr>
+                  <w:r>
+                    <w:rPr>
+                      <w:rFonts w:ascii="Consolas" w:hAnsi="Consolas" w:cs="Consolas"/>
+                      <w:color w:val="auto"/>
+                      <w:sz w:val="16"/>
+                      <w:szCs w:val="16"/>
+                    </w:rPr>
+                    <w:t xml:space="preserve">    }</w:t>
+                  </w:r>
+                </w:p>
+                <w:p>
+                  <w:pPr>
+                    <w:rPr>
+                      <w:rFonts w:ascii="Consolas" w:hAnsi="Consolas" w:cs="Consolas"/>
+                      <w:color w:val="auto"/>
+                      <w:sz w:val="16"/>
+                      <w:szCs w:val="16"/>
+                    </w:rPr>
+                  </w:pPr>
+                  <w:r>
+                    <w:rPr>
+                      <w:rFonts w:ascii="Consolas" w:hAnsi="Consolas" w:cs="Consolas"/>
+                      <w:color w:val="auto"/>
+                      <w:sz w:val="16"/>
+                      <w:szCs w:val="16"/>
+                    </w:rPr>
+                    <w:t xml:space="preserve">    </w:t>
+                  </w:r>
+                  <w:r>
+                    <w:rPr>
+                      <w:rFonts w:ascii="Consolas" w:hAnsi="Consolas" w:cs="Consolas"/>
+                      <w:color w:val="0070C0"/>
+                      <w:sz w:val="16"/>
+                      <w:szCs w:val="16"/>
+                    </w:rPr>
+                    <w:t>else</w:t>
+                  </w:r>
+                  <w:r>
+                    <w:rPr>
+                      <w:rFonts w:ascii="Consolas" w:hAnsi="Consolas" w:cs="Consolas"/>
+                      <w:color w:val="auto"/>
+                      <w:sz w:val="16"/>
+                      <w:szCs w:val="16"/>
+                    </w:rPr>
+                    <w:t xml:space="preserve"> {console.error("</w:t>
+                  </w:r>
+                  <w:r>
+                    <w:rPr>
+                      <w:rFonts w:ascii="Consolas" w:hAnsi="Consolas" w:cs="Consolas"/>
+                      <w:color w:val="948A54" w:themeColor="background2" w:themeShade="80"/>
+                      <w:sz w:val="16"/>
+                      <w:szCs w:val="16"/>
+                    </w:rPr>
+                    <w:t>Unknown chart</w:t>
+                  </w:r>
+                  <w:r>
+                    <w:rPr>
+                      <w:rFonts w:ascii="Consolas" w:hAnsi="Consolas" w:cs="Consolas"/>
+                      <w:color w:val="auto"/>
+                      <w:sz w:val="16"/>
+                      <w:szCs w:val="16"/>
+                    </w:rPr>
+                    <w:t xml:space="preserve"> type " + chartConfig.chartType);</w:t>
+                  </w:r>
+                  <w:r>
+                    <w:rPr>
+                      <w:rFonts w:ascii="Consolas" w:hAnsi="Consolas" w:cs="Consolas"/>
+                      <w:color w:val="0070C0"/>
+                      <w:sz w:val="16"/>
+                      <w:szCs w:val="16"/>
+                    </w:rPr>
+                    <w:t>return</w:t>
+                  </w:r>
+                  <w:r>
+                    <w:rPr>
+                      <w:rFonts w:ascii="Consolas" w:hAnsi="Consolas" w:cs="Consolas"/>
+                      <w:color w:val="auto"/>
+                      <w:sz w:val="16"/>
+                      <w:szCs w:val="16"/>
+                    </w:rPr>
+                    <w:t>;}</w:t>
+                  </w:r>
+                </w:p>
+                <w:p>
+                  <w:pPr>
+                    <w:rPr>
+                      <w:color w:val="auto"/>
+                      <w:sz w:val="22"/>
+                      <w:szCs w:val="22"/>
+                    </w:rPr>
+                  </w:pPr>
+                  <w:r>
+                    <w:rPr>
+                      <w:rFonts w:ascii="Consolas" w:hAnsi="Consolas" w:cs="Consolas"/>
+                      <w:color w:val="auto"/>
+                      <w:sz w:val="16"/>
+                      <w:szCs w:val="16"/>
+                    </w:rPr>
+                    <w:t>}</w:t>
+                  </w:r>
+                </w:p>
+              </w:txbxContent>
+            </v:textbox>
+          </v:shape>
+        </w:pict>
+      </w:r>
+    </w:p>
+    <w:p>
+      <w:pPr>
+        <w:widowControl/>
+        <w:suppressAutoHyphens w:val="0"/>
+        <w:overflowPunct/>
+        <w:rPr>
+          <w:rFonts w:ascii="Times New Roman" w:hAnsi="Times New Roman" w:cs="Times New Roman"/>
+        </w:rPr>
+      </w:pPr>
+    </w:p>
+    <w:p>
+      <w:pPr>
+        <w:widowControl/>
+        <w:suppressAutoHyphens w:val="0"/>
+        <w:overflowPunct/>
+        <w:rPr>
+          <w:rFonts w:ascii="Times New Roman" w:hAnsi="Times New Roman" w:cs="Times New Roman"/>
+        </w:rPr>
+      </w:pPr>
+    </w:p>
+    <w:p>
+      <w:pPr>
+        <w:widowControl/>
+        <w:suppressAutoHyphens w:val="0"/>
+        <w:overflowPunct/>
+        <w:rPr>
+          <w:rFonts w:ascii="Times New Roman" w:hAnsi="Times New Roman" w:cs="Times New Roman"/>
+        </w:rPr>
+      </w:pPr>
+    </w:p>
+    <w:p>
+      <w:pPr>
+        <w:widowControl/>
+        <w:suppressAutoHyphens w:val="0"/>
+        <w:overflowPunct/>
+        <w:rPr>
+          <w:rFonts w:ascii="Times New Roman" w:hAnsi="Times New Roman" w:cs="Times New Roman"/>
+        </w:rPr>
+      </w:pPr>
+    </w:p>
+    <w:p>
+      <w:pPr>
+        <w:widowControl/>
+        <w:suppressAutoHyphens w:val="0"/>
+        <w:overflowPunct/>
+        <w:rPr>
+          <w:rFonts w:ascii="Times New Roman" w:hAnsi="Times New Roman" w:cs="Times New Roman"/>
+        </w:rPr>
+      </w:pPr>
+    </w:p>
+    <w:p>
+      <w:pPr>
+        <w:widowControl/>
+        <w:suppressAutoHyphens w:val="0"/>
+        <w:overflowPunct/>
+        <w:rPr>
+          <w:rFonts w:ascii="Times New Roman" w:hAnsi="Times New Roman" w:cs="Times New Roman"/>
+        </w:rPr>
+      </w:pPr>
+    </w:p>
+    <w:p>
+      <w:pPr>
+        <w:widowControl/>
+        <w:suppressAutoHyphens w:val="0"/>
+        <w:overflowPunct/>
+        <w:rPr>
+          <w:rFonts w:ascii="Times New Roman" w:hAnsi="Times New Roman" w:cs="Times New Roman"/>
+        </w:rPr>
+      </w:pPr>
+      <w:r>
+        <w:rPr>
+          <w:rFonts w:ascii="Times New Roman" w:hAnsi="Times New Roman" w:cs="Times New Roman"/>
+        </w:rPr>
+        <w:t xml:space="preserve"> </w:t>
+      </w:r>
+    </w:p>
+    <w:p>
+      <w:pPr>
+        <w:widowControl/>
+        <w:suppressAutoHyphens w:val="0"/>
+        <w:overflowPunct/>
+        <w:rPr>
+          <w:rFonts w:ascii="Times New Roman" w:hAnsi="Times New Roman" w:cs="Times New Roman"/>
+        </w:rPr>
+      </w:pPr>
+      <w:r>
+        <w:rPr>
+          <w:rFonts w:ascii="Times New Roman" w:hAnsi="Times New Roman" w:cs="Times New Roman"/>
+          <w:noProof/>
+          <w:lang w:eastAsia="en-US" w:bidi="si-LK"/>
+        </w:rPr>
+        <w:pict>
+          <v:shape id="_x0000_s1036" type="#_x0000_t202" style="position:absolute;margin-left:100.5pt;margin-top:32.95pt;width:308pt;height:17.75pt;z-index:251675648;mso-width-relative:margin;mso-height-relative:margin" filled="f" stroked="f">
+            <v:textbox style="mso-next-textbox:#_x0000_s1036">
+              <w:txbxContent>
+                <w:p>
+                  <w:pPr>
+                    <w:rPr>
+                      <w:b/>
+                      <w:bCs/>
+                      <w:sz w:val="20"/>
+                      <w:szCs w:val="20"/>
+                    </w:rPr>
+                  </w:pPr>
+                  <w:r>
+                    <w:rPr>
+                      <w:b/>
+                      <w:bCs/>
+                      <w:sz w:val="20"/>
+                      <w:szCs w:val="20"/>
+                    </w:rPr>
+                    <w:t>Figure 2.</w:t>
+                  </w:r>
+                  <w:r>
+                    <w:rPr>
+                      <w:b/>
+                      <w:bCs/>
+                      <w:sz w:val="20"/>
+                      <w:szCs w:val="20"/>
+                    </w:rPr>
+                    <w:t>4</w:t>
+                  </w:r>
+                  <w:r>
+                    <w:rPr>
+                      <w:b/>
+                      <w:bCs/>
+                      <w:sz w:val="20"/>
+                      <w:szCs w:val="20"/>
+                    </w:rPr>
+                    <w:t xml:space="preserve"> </w:t>
+                  </w:r>
+                  <w:r>
+                    <w:rPr>
+                      <w:b/>
+                      <w:bCs/>
+                      <w:sz w:val="20"/>
+                      <w:szCs w:val="20"/>
+                    </w:rPr>
+                    <w:t xml:space="preserve">– JavaScript Code Segment of </w:t>
+                  </w:r>
+                  <w:r>
+                    <w:rPr>
+                      <w:b/>
+                      <w:bCs/>
+                      <w:i/>
+                      <w:iCs/>
+                      <w:sz w:val="20"/>
+                      <w:szCs w:val="20"/>
+                    </w:rPr>
+                    <w:t xml:space="preserve">igviz.plot </w:t>
+                  </w:r>
+                  <w:r>
+                    <w:rPr>
+                      <w:b/>
+                      <w:bCs/>
+                      <w:sz w:val="20"/>
+                      <w:szCs w:val="20"/>
+                    </w:rPr>
+                    <w:t>function</w:t>
+                  </w:r>
+                </w:p>
+                <w:p>
+                  <w:pPr>
+                    <w:rPr>
+                      <w:b/>
+                      <w:bCs/>
+                      <w:sz w:val="20"/>
+                      <w:szCs w:val="20"/>
+                    </w:rPr>
+                  </w:pPr>
+                </w:p>
+              </w:txbxContent>
+            </v:textbox>
+          </v:shape>
+        </w:pict>
+      </w:r>
+    </w:p>
+    <w:p>
+      <w:pPr>
+        <w:pStyle w:val="Heading4"/>
+        <w:numPr>
+          <w:ilvl w:val="3"/>
+          <w:numId w:val="7"/>
+        </w:numPr>
+        <w:ind w:left="900" w:hanging="900"/>
+      </w:pPr>
+      <w:r>
+        <w:lastRenderedPageBreak/>
+        <w:t>Line Chart Diagram Implementation</w:t>
+      </w:r>
+    </w:p>
+    <w:p>
+      <w:pPr>
+        <w:widowControl/>
+        <w:suppressAutoHyphens w:val="0"/>
+        <w:overflowPunct/>
+        <w:rPr>
+          <w:rFonts w:ascii="Times New Roman" w:hAnsi="Times New Roman" w:cs="Times New Roman"/>
+          <w:b/>
+          <w:bCs/>
+        </w:rPr>
+      </w:pPr>
+      <w:r>
+        <w:rPr>
+          <w:rFonts w:ascii="Times New Roman" w:hAnsi="Times New Roman" w:cs="Times New Roman"/>
+          <w:b/>
+          <w:bCs/>
+        </w:rPr>
+        <w:br w:type="page"/>
+      </w:r>
+    </w:p>
+    <w:p>
+      <w:pPr>
+        <w:rPr>
+          <w:rFonts w:ascii="Times New Roman" w:hAnsi="Times New Roman" w:cs="Times New Roman"/>
+        </w:rPr>
+      </w:pPr>
+      <w:r>
+        <w:rPr>
+          <w:rFonts w:ascii="Times New Roman" w:hAnsi="Times New Roman" w:cs="Times New Roman"/>
+        </w:rPr>
+        <w:lastRenderedPageBreak/>
         <w:t xml:space="preserve">Terms </w:t>
       </w:r>
       <w:r>
@@ -3344,6 +6744,119 @@
     </w:lvl>
   </w:abstractNum>
   <w:abstractNum w:abstractNumId="3">
+    <w:nsid w:val="2FB278FD"/>
+    <w:multiLevelType w:val="hybridMultilevel"/>
+    <w:tmpl w:val="9CF29310"/>
+    <w:lvl w:ilvl="0" w:tplc="04090001">
+      <w:start w:val="1"/>
+      <w:numFmt w:val="bullet"/>
+      <w:lvlText w:val=""/>
+      <w:lvlJc w:val="left"/>
+      <w:pPr>
+        <w:ind w:left="720" w:hanging="360"/>
+      </w:pPr>
+      <w:rPr>
+        <w:rFonts w:ascii="Symbol" w:hAnsi="Symbol" w:hint="default"/>
+      </w:rPr>
+    </w:lvl>
+    <w:lvl w:ilvl="1" w:tplc="04090003" w:tentative="1">
+      <w:start w:val="1"/>
+      <w:numFmt w:val="bullet"/>
+      <w:lvlText w:val="o"/>
+      <w:lvlJc w:val="left"/>
+      <w:pPr>
+        <w:ind w:left="1440" w:hanging="360"/>
+      </w:pPr>
+      <w:rPr>
+        <w:rFonts w:ascii="Courier New" w:hAnsi="Courier New" w:cs="Courier New" w:hint="default"/>
+      </w:rPr>
+    </w:lvl>
+    <w:lvl w:ilvl="2" w:tplc="04090005" w:tentative="1">
+      <w:start w:val="1"/>
+      <w:numFmt w:val="bullet"/>
+      <w:lvlText w:val=""/>
+      <w:lvlJc w:val="left"/>
+      <w:pPr>
+        <w:ind w:left="2160" w:hanging="360"/>
+      </w:pPr>
+      <w:rPr>
+        <w:rFonts w:ascii="Wingdings" w:hAnsi="Wingdings" w:hint="default"/>
+      </w:rPr>
+    </w:lvl>
+    <w:lvl w:ilvl="3" w:tplc="04090001" w:tentative="1">
+      <w:start w:val="1"/>
+      <w:numFmt w:val="bullet"/>
+      <w:lvlText w:val=""/>
+      <w:lvlJc w:val="left"/>
+      <w:pPr>
+        <w:ind w:left="2880" w:hanging="360"/>
+      </w:pPr>
+      <w:rPr>
+        <w:rFonts w:ascii="Symbol" w:hAnsi="Symbol" w:hint="default"/>
+      </w:rPr>
+    </w:lvl>
+    <w:lvl w:ilvl="4" w:tplc="04090003" w:tentative="1">
+      <w:start w:val="1"/>
+      <w:numFmt w:val="bullet"/>
+      <w:lvlText w:val="o"/>
+      <w:lvlJc w:val="left"/>
+      <w:pPr>
+        <w:ind w:left="3600" w:hanging="360"/>
+      </w:pPr>
+      <w:rPr>
+        <w:rFonts w:ascii="Courier New" w:hAnsi="Courier New" w:cs="Courier New" w:hint="default"/>
+      </w:rPr>
+    </w:lvl>
+    <w:lvl w:ilvl="5" w:tplc="04090005" w:tentative="1">
+      <w:start w:val="1"/>
+      <w:numFmt w:val="bullet"/>
+      <w:lvlText w:val=""/>
+      <w:lvlJc w:val="left"/>
+      <w:pPr>
+        <w:ind w:left="4320" w:hanging="360"/>
+      </w:pPr>
+      <w:rPr>
+        <w:rFonts w:ascii="Wingdings" w:hAnsi="Wingdings" w:hint="default"/>
+      </w:rPr>
+    </w:lvl>
+    <w:lvl w:ilvl="6" w:tplc="04090001" w:tentative="1">
+      <w:start w:val="1"/>
+      <w:numFmt w:val="bullet"/>
+      <w:lvlText w:val=""/>
+      <w:lvlJc w:val="left"/>
+      <w:pPr>
+        <w:ind w:left="5040" w:hanging="360"/>
+      </w:pPr>
+      <w:rPr>
+        <w:rFonts w:ascii="Symbol" w:hAnsi="Symbol" w:hint="default"/>
+      </w:rPr>
+    </w:lvl>
+    <w:lvl w:ilvl="7" w:tplc="04090003" w:tentative="1">
+      <w:start w:val="1"/>
+      <w:numFmt w:val="bullet"/>
+      <w:lvlText w:val="o"/>
+      <w:lvlJc w:val="left"/>
+      <w:pPr>
+        <w:ind w:left="5760" w:hanging="360"/>
+      </w:pPr>
+      <w:rPr>
+        <w:rFonts w:ascii="Courier New" w:hAnsi="Courier New" w:cs="Courier New" w:hint="default"/>
+      </w:rPr>
+    </w:lvl>
+    <w:lvl w:ilvl="8" w:tplc="04090005" w:tentative="1">
+      <w:start w:val="1"/>
+      <w:numFmt w:val="bullet"/>
+      <w:lvlText w:val=""/>
+      <w:lvlJc w:val="left"/>
+      <w:pPr>
+        <w:ind w:left="6480" w:hanging="360"/>
+      </w:pPr>
+      <w:rPr>
+        <w:rFonts w:ascii="Wingdings" w:hAnsi="Wingdings" w:hint="default"/>
+      </w:rPr>
+    </w:lvl>
+  </w:abstractNum>
+  <w:abstractNum w:abstractNumId="4">
     <w:nsid w:val="31652D20"/>
     <w:multiLevelType w:val="multilevel"/>
     <w:tmpl w:val="A0E84C08"/>
@@ -3483,7 +6996,7 @@
       </w:rPr>
     </w:lvl>
   </w:abstractNum>
-  <w:abstractNum w:abstractNumId="4">
+  <w:abstractNum w:abstractNumId="5">
     <w:nsid w:val="68C769EE"/>
     <w:multiLevelType w:val="multilevel"/>
     <w:tmpl w:val="49E43842"/>
@@ -3596,7 +7109,7 @@
       </w:rPr>
     </w:lvl>
   </w:abstractNum>
-  <w:abstractNum w:abstractNumId="5">
+  <w:abstractNum w:abstractNumId="6">
     <w:nsid w:val="6F600FBC"/>
     <w:multiLevelType w:val="hybridMultilevel"/>
     <w:tmpl w:val="9C563404"/>
@@ -3709,7 +7222,7 @@
       </w:rPr>
     </w:lvl>
   </w:abstractNum>
-  <w:abstractNum w:abstractNumId="6">
+  <w:abstractNum w:abstractNumId="7">
     <w:nsid w:val="7A2C4229"/>
     <w:multiLevelType w:val="multilevel"/>
     <w:tmpl w:val="C010D0E4"/>
@@ -3835,22 +7348,25 @@
     <w:abstractNumId w:val="1"/>
   </w:num>
   <w:num w:numId="2">
-    <w:abstractNumId w:val="3"/>
+    <w:abstractNumId w:val="4"/>
   </w:num>
   <w:num w:numId="3">
     <w:abstractNumId w:val="2"/>
   </w:num>
   <w:num w:numId="4">
+    <w:abstractNumId w:val="7"/>
+  </w:num>
+  <w:num w:numId="5">
     <w:abstractNumId w:val="6"/>
   </w:num>
-  <w:num w:numId="5">
+  <w:num w:numId="6">
     <w:abstractNumId w:val="5"/>
-  </w:num>
-  <w:num w:numId="6">
-    <w:abstractNumId w:val="4"/>
   </w:num>
   <w:num w:numId="7">
     <w:abstractNumId w:val="0"/>
+  </w:num>
+  <w:num w:numId="8">
+    <w:abstractNumId w:val="3"/>
   </w:num>
 </w:numbering>
 </file>
@@ -4449,10 +7965,9 @@
     <w:link w:val="NoSpacingChar"/>
     <w:uiPriority w:val="1"/>
     <w:qFormat/>
-    <w:rsid w:val="00440075"/>
+    <w:rsid w:val="00FB2667"/>
     <w:rPr>
-      <w:rFonts w:asciiTheme="minorHAnsi" w:eastAsiaTheme="minorEastAsia" w:hAnsiTheme="minorHAnsi" w:cstheme="minorBidi"/>
-      <w:sz w:val="22"/>
+      <w:rFonts w:ascii="Times New Roman" w:eastAsiaTheme="minorEastAsia" w:hAnsi="Times New Roman" w:cstheme="minorBidi"/>
       <w:szCs w:val="22"/>
       <w:lang w:eastAsia="en-US" w:bidi="ar-SA"/>
     </w:rPr>
@@ -4462,10 +7977,9 @@
     <w:basedOn w:val="DefaultParagraphFont"/>
     <w:link w:val="NoSpacing"/>
     <w:uiPriority w:val="1"/>
-    <w:rsid w:val="00440075"/>
+    <w:rsid w:val="00FB2667"/>
     <w:rPr>
-      <w:rFonts w:asciiTheme="minorHAnsi" w:eastAsiaTheme="minorEastAsia" w:hAnsiTheme="minorHAnsi" w:cstheme="minorBidi"/>
-      <w:sz w:val="22"/>
+      <w:rFonts w:ascii="Times New Roman" w:eastAsiaTheme="minorEastAsia" w:hAnsi="Times New Roman" w:cstheme="minorBidi"/>
       <w:szCs w:val="22"/>
       <w:lang w:eastAsia="en-US" w:bidi="ar-SA"/>
     </w:rPr>
@@ -4661,6 +8175,7 @@
 <file path=word/glossary/fontTable.xml><?xml version="1.0" encoding="utf-8"?>
 <w:fonts xmlns:r="http://schemas.openxmlformats.org/officeDocument/2006/relationships" xmlns:w="http://schemas.openxmlformats.org/wordprocessingml/2006/main">
   <w:font w:name="Times New Roman">
+    <w:altName w:val="Times New Roman"/>
     <w:panose1 w:val="02020603050405020304"/>
     <w:charset w:val="00"/>
     <w:family w:val="roman"/>
@@ -4762,6 +8277,13 @@
     <w:pitch w:val="variable"/>
     <w:sig w:usb0="E10002FF" w:usb1="4000ACFF" w:usb2="00000009" w:usb3="00000000" w:csb0="0000019F" w:csb1="00000000"/>
   </w:font>
+  <w:font w:name="Consolas">
+    <w:panose1 w:val="020B0609020204030204"/>
+    <w:charset w:val="00"/>
+    <w:family w:val="modern"/>
+    <w:pitch w:val="fixed"/>
+    <w:sig w:usb0="E10002FF" w:usb1="4000FCFF" w:usb2="00000009" w:usb3="00000000" w:csb0="0000019F" w:csb1="00000000"/>
+  </w:font>
 </w:fonts>
 </file>
 
@@ -4776,7 +8298,7 @@
   <w:rsids>
     <w:rsidRoot w:val="00186AC7"/>
     <w:rsid w:val="00186AC7"/>
-    <w:rsid w:val="00C00196"/>
+    <w:rsid w:val="00DB7DF8"/>
   </w:rsids>
   <m:mathPr>
     <m:mathFont m:val="Cambria Math"/>
@@ -5012,6 +8534,18 @@
   </w:style>
   <w:style w:type="paragraph" w:customStyle="1" w:styleId="97F652252CB74E328A70BFCEE48656FF">
     <w:name w:val="97F652252CB74E328A70BFCEE48656FF"/>
+    <w:rsid w:val="00186AC7"/>
+  </w:style>
+  <w:style w:type="paragraph" w:customStyle="1" w:styleId="CE6D53E23F2244C5902A56AB710F9FD3">
+    <w:name w:val="CE6D53E23F2244C5902A56AB710F9FD3"/>
+    <w:rsid w:val="00186AC7"/>
+  </w:style>
+  <w:style w:type="paragraph" w:customStyle="1" w:styleId="EC6ED6ED5BC14239BAE20C5662ACAA8D">
+    <w:name w:val="EC6ED6ED5BC14239BAE20C5662ACAA8D"/>
+    <w:rsid w:val="00186AC7"/>
+  </w:style>
+  <w:style w:type="paragraph" w:customStyle="1" w:styleId="3B3628823D484564AE3710C4692FACE7">
+    <w:name w:val="3B3628823D484564AE3710C4692FACE7"/>
     <w:rsid w:val="00186AC7"/>
   </w:style>
 </w:styles>
@@ -5311,7 +8845,7 @@
 </file>
 
 <file path=customXml/itemProps1.xml><?xml version="1.0" encoding="utf-8"?>
-<ds:datastoreItem xmlns:ds="http://schemas.openxmlformats.org/officeDocument/2006/customXml" ds:itemID="{4CC80BB1-FE75-4E0E-9DCE-C0FCEB5FDC2A}">
+<ds:datastoreItem xmlns:ds="http://schemas.openxmlformats.org/officeDocument/2006/customXml" ds:itemID="{A3190D5B-0259-4898-8C2B-F5C83A0E47FA}">
   <ds:schemaRefs>
     <ds:schemaRef ds:uri="http://schemas.openxmlformats.org/officeDocument/2006/bibliography"/>
   </ds:schemaRefs>

</xml_diff>

<commit_message>
transition phase created.Product team started
</commit_message>
<xml_diff>
--- a/Untitled 1.docx
+++ b/Untitled 1.docx
@@ -423,7 +423,7 @@
           <w:r>
             <w:fldChar w:fldCharType="separate"/>
           </w:r>
-          <w:hyperlink w:anchor="_Toc417164062" w:history="1">
+          <w:hyperlink w:anchor="_Toc417172375" w:history="1">
             <w:r>
               <w:rPr>
                 <w:rStyle w:val="Hyperlink"/>
@@ -468,7 +468,7 @@
                 <w:noProof/>
                 <w:webHidden/>
               </w:rPr>
-              <w:instrText xml:space="preserve"> PAGEREF _Toc417164062 \h </w:instrText>
+              <w:instrText xml:space="preserve"> PAGEREF _Toc417172375 \h </w:instrText>
             </w:r>
             <w:r>
               <w:rPr>
@@ -515,7 +515,7 @@
               <w:lang w:eastAsia="en-US" w:bidi="si-LK"/>
             </w:rPr>
           </w:pPr>
-          <w:hyperlink w:anchor="_Toc417164063" w:history="1">
+          <w:hyperlink w:anchor="_Toc417172376" w:history="1">
             <w:r>
               <w:rPr>
                 <w:rStyle w:val="Hyperlink"/>
@@ -560,7 +560,7 @@
                 <w:noProof/>
                 <w:webHidden/>
               </w:rPr>
-              <w:instrText xml:space="preserve"> PAGEREF _Toc417164063 \h </w:instrText>
+              <w:instrText xml:space="preserve"> PAGEREF _Toc417172376 \h </w:instrText>
             </w:r>
             <w:r>
               <w:rPr>
@@ -607,7 +607,7 @@
               <w:lang w:eastAsia="en-US" w:bidi="si-LK"/>
             </w:rPr>
           </w:pPr>
-          <w:hyperlink w:anchor="_Toc417164064" w:history="1">
+          <w:hyperlink w:anchor="_Toc417172377" w:history="1">
             <w:r>
               <w:rPr>
                 <w:rStyle w:val="Hyperlink"/>
@@ -652,7 +652,7 @@
                 <w:noProof/>
                 <w:webHidden/>
               </w:rPr>
-              <w:instrText xml:space="preserve"> PAGEREF _Toc417164064 \h </w:instrText>
+              <w:instrText xml:space="preserve"> PAGEREF _Toc417172377 \h </w:instrText>
             </w:r>
             <w:r>
               <w:rPr>
@@ -699,7 +699,7 @@
               <w:lang w:eastAsia="en-US" w:bidi="si-LK"/>
             </w:rPr>
           </w:pPr>
-          <w:hyperlink w:anchor="_Toc417164065" w:history="1">
+          <w:hyperlink w:anchor="_Toc417172378" w:history="1">
             <w:r>
               <w:rPr>
                 <w:rStyle w:val="Hyperlink"/>
@@ -744,7 +744,7 @@
                 <w:noProof/>
                 <w:webHidden/>
               </w:rPr>
-              <w:instrText xml:space="preserve"> PAGEREF _Toc417164065 \h </w:instrText>
+              <w:instrText xml:space="preserve"> PAGEREF _Toc417172378 \h </w:instrText>
             </w:r>
             <w:r>
               <w:rPr>
@@ -791,7 +791,7 @@
               <w:lang w:eastAsia="en-US" w:bidi="si-LK"/>
             </w:rPr>
           </w:pPr>
-          <w:hyperlink w:anchor="_Toc417164066" w:history="1">
+          <w:hyperlink w:anchor="_Toc417172379" w:history="1">
             <w:r>
               <w:rPr>
                 <w:rStyle w:val="Hyperlink"/>
@@ -836,7 +836,7 @@
                 <w:noProof/>
                 <w:webHidden/>
               </w:rPr>
-              <w:instrText xml:space="preserve"> PAGEREF _Toc417164066 \h </w:instrText>
+              <w:instrText xml:space="preserve"> PAGEREF _Toc417172379 \h </w:instrText>
             </w:r>
             <w:r>
               <w:rPr>
@@ -883,7 +883,7 @@
               <w:lang w:eastAsia="en-US" w:bidi="si-LK"/>
             </w:rPr>
           </w:pPr>
-          <w:hyperlink w:anchor="_Toc417164067" w:history="1">
+          <w:hyperlink w:anchor="_Toc417172380" w:history="1">
             <w:r>
               <w:rPr>
                 <w:rStyle w:val="Hyperlink"/>
@@ -907,7 +907,7 @@
                 <w:rStyle w:val="Hyperlink"/>
                 <w:noProof/>
               </w:rPr>
-              <w:t>Brushing Up – Transition phase</w:t>
+              <w:t>Winding Up – Transition phase</w:t>
             </w:r>
             <w:r>
               <w:rPr>
@@ -928,7 +928,7 @@
                 <w:noProof/>
                 <w:webHidden/>
               </w:rPr>
-              <w:instrText xml:space="preserve"> PAGEREF _Toc417164067 \h </w:instrText>
+              <w:instrText xml:space="preserve"> PAGEREF _Toc417172380 \h </w:instrText>
             </w:r>
             <w:r>
               <w:rPr>
@@ -949,6 +949,282 @@
                 <w:webHidden/>
               </w:rPr>
               <w:t>11</w:t>
+            </w:r>
+            <w:r>
+              <w:rPr>
+                <w:noProof/>
+                <w:webHidden/>
+              </w:rPr>
+              <w:fldChar w:fldCharType="end"/>
+            </w:r>
+          </w:hyperlink>
+        </w:p>
+        <w:p>
+          <w:pPr>
+            <w:pStyle w:val="TOC2"/>
+            <w:tabs>
+              <w:tab w:val="left" w:pos="880"/>
+              <w:tab w:val="right" w:leader="dot" w:pos="9628"/>
+            </w:tabs>
+            <w:rPr>
+              <w:rFonts w:asciiTheme="minorHAnsi" w:eastAsiaTheme="minorEastAsia" w:hAnsiTheme="minorHAnsi" w:cstheme="minorBidi"/>
+              <w:noProof/>
+              <w:color w:val="auto"/>
+              <w:sz w:val="22"/>
+              <w:szCs w:val="22"/>
+              <w:lang w:eastAsia="en-US" w:bidi="si-LK"/>
+            </w:rPr>
+          </w:pPr>
+          <w:hyperlink w:anchor="_Toc417172381" w:history="1">
+            <w:r>
+              <w:rPr>
+                <w:rStyle w:val="Hyperlink"/>
+                <w:noProof/>
+              </w:rPr>
+              <w:t>2.3.</w:t>
+            </w:r>
+            <w:r>
+              <w:rPr>
+                <w:rFonts w:asciiTheme="minorHAnsi" w:eastAsiaTheme="minorEastAsia" w:hAnsiTheme="minorHAnsi" w:cstheme="minorBidi"/>
+                <w:noProof/>
+                <w:color w:val="auto"/>
+                <w:sz w:val="22"/>
+                <w:szCs w:val="22"/>
+                <w:lang w:eastAsia="en-US" w:bidi="si-LK"/>
+              </w:rPr>
+              <w:tab/>
+            </w:r>
+            <w:r>
+              <w:rPr>
+                <w:rStyle w:val="Hyperlink"/>
+                <w:noProof/>
+              </w:rPr>
+              <w:t>Working with the BAM team</w:t>
+            </w:r>
+            <w:r>
+              <w:rPr>
+                <w:noProof/>
+                <w:webHidden/>
+              </w:rPr>
+              <w:tab/>
+            </w:r>
+            <w:r>
+              <w:rPr>
+                <w:noProof/>
+                <w:webHidden/>
+              </w:rPr>
+              <w:fldChar w:fldCharType="begin"/>
+            </w:r>
+            <w:r>
+              <w:rPr>
+                <w:noProof/>
+                <w:webHidden/>
+              </w:rPr>
+              <w:instrText xml:space="preserve"> PAGEREF _Toc417172381 \h </w:instrText>
+            </w:r>
+            <w:r>
+              <w:rPr>
+                <w:noProof/>
+                <w:webHidden/>
+              </w:rPr>
+            </w:r>
+            <w:r>
+              <w:rPr>
+                <w:noProof/>
+                <w:webHidden/>
+              </w:rPr>
+              <w:fldChar w:fldCharType="separate"/>
+            </w:r>
+            <w:r>
+              <w:rPr>
+                <w:noProof/>
+                <w:webHidden/>
+              </w:rPr>
+              <w:t>13</w:t>
+            </w:r>
+            <w:r>
+              <w:rPr>
+                <w:noProof/>
+                <w:webHidden/>
+              </w:rPr>
+              <w:fldChar w:fldCharType="end"/>
+            </w:r>
+          </w:hyperlink>
+        </w:p>
+        <w:p>
+          <w:pPr>
+            <w:pStyle w:val="TOC3"/>
+            <w:tabs>
+              <w:tab w:val="left" w:pos="1320"/>
+              <w:tab w:val="right" w:leader="dot" w:pos="9628"/>
+            </w:tabs>
+            <w:rPr>
+              <w:rFonts w:asciiTheme="minorHAnsi" w:eastAsiaTheme="minorEastAsia" w:hAnsiTheme="minorHAnsi" w:cstheme="minorBidi"/>
+              <w:noProof/>
+              <w:color w:val="auto"/>
+              <w:sz w:val="22"/>
+              <w:szCs w:val="22"/>
+              <w:lang w:eastAsia="en-US" w:bidi="si-LK"/>
+            </w:rPr>
+          </w:pPr>
+          <w:hyperlink w:anchor="_Toc417172382" w:history="1">
+            <w:r>
+              <w:rPr>
+                <w:rStyle w:val="Hyperlink"/>
+                <w:noProof/>
+              </w:rPr>
+              <w:t>2.3.1.</w:t>
+            </w:r>
+            <w:r>
+              <w:rPr>
+                <w:rFonts w:asciiTheme="minorHAnsi" w:eastAsiaTheme="minorEastAsia" w:hAnsiTheme="minorHAnsi" w:cstheme="minorBidi"/>
+                <w:noProof/>
+                <w:color w:val="auto"/>
+                <w:sz w:val="22"/>
+                <w:szCs w:val="22"/>
+                <w:lang w:eastAsia="en-US" w:bidi="si-LK"/>
+              </w:rPr>
+              <w:tab/>
+            </w:r>
+            <w:r>
+              <w:rPr>
+                <w:rStyle w:val="Hyperlink"/>
+                <w:noProof/>
+              </w:rPr>
+              <w:t>Project Idea - Analytics Dashboard</w:t>
+            </w:r>
+            <w:r>
+              <w:rPr>
+                <w:noProof/>
+                <w:webHidden/>
+              </w:rPr>
+              <w:tab/>
+            </w:r>
+            <w:r>
+              <w:rPr>
+                <w:noProof/>
+                <w:webHidden/>
+              </w:rPr>
+              <w:fldChar w:fldCharType="begin"/>
+            </w:r>
+            <w:r>
+              <w:rPr>
+                <w:noProof/>
+                <w:webHidden/>
+              </w:rPr>
+              <w:instrText xml:space="preserve"> PAGEREF _Toc417172382 \h </w:instrText>
+            </w:r>
+            <w:r>
+              <w:rPr>
+                <w:noProof/>
+                <w:webHidden/>
+              </w:rPr>
+            </w:r>
+            <w:r>
+              <w:rPr>
+                <w:noProof/>
+                <w:webHidden/>
+              </w:rPr>
+              <w:fldChar w:fldCharType="separate"/>
+            </w:r>
+            <w:r>
+              <w:rPr>
+                <w:noProof/>
+                <w:webHidden/>
+              </w:rPr>
+              <w:t>13</w:t>
+            </w:r>
+            <w:r>
+              <w:rPr>
+                <w:noProof/>
+                <w:webHidden/>
+              </w:rPr>
+              <w:fldChar w:fldCharType="end"/>
+            </w:r>
+          </w:hyperlink>
+        </w:p>
+        <w:p>
+          <w:pPr>
+            <w:pStyle w:val="TOC3"/>
+            <w:tabs>
+              <w:tab w:val="left" w:pos="1320"/>
+              <w:tab w:val="right" w:leader="dot" w:pos="9628"/>
+            </w:tabs>
+            <w:rPr>
+              <w:rFonts w:asciiTheme="minorHAnsi" w:eastAsiaTheme="minorEastAsia" w:hAnsiTheme="minorHAnsi" w:cstheme="minorBidi"/>
+              <w:noProof/>
+              <w:color w:val="auto"/>
+              <w:sz w:val="22"/>
+              <w:szCs w:val="22"/>
+              <w:lang w:eastAsia="en-US" w:bidi="si-LK"/>
+            </w:rPr>
+          </w:pPr>
+          <w:hyperlink w:anchor="_Toc417172383" w:history="1">
+            <w:r>
+              <w:rPr>
+                <w:rStyle w:val="Hyperlink"/>
+                <w:noProof/>
+              </w:rPr>
+              <w:t>2.3.2.</w:t>
+            </w:r>
+            <w:r>
+              <w:rPr>
+                <w:rFonts w:asciiTheme="minorHAnsi" w:eastAsiaTheme="minorEastAsia" w:hAnsiTheme="minorHAnsi" w:cstheme="minorBidi"/>
+                <w:noProof/>
+                <w:color w:val="auto"/>
+                <w:sz w:val="22"/>
+                <w:szCs w:val="22"/>
+                <w:lang w:eastAsia="en-US" w:bidi="si-LK"/>
+              </w:rPr>
+              <w:tab/>
+            </w:r>
+            <w:r>
+              <w:rPr>
+                <w:rStyle w:val="Hyperlink"/>
+                <w:noProof/>
+              </w:rPr>
+              <w:t>Dashboard Architecture Design</w:t>
+            </w:r>
+            <w:r>
+              <w:rPr>
+                <w:noProof/>
+                <w:webHidden/>
+              </w:rPr>
+              <w:tab/>
+            </w:r>
+            <w:r>
+              <w:rPr>
+                <w:noProof/>
+                <w:webHidden/>
+              </w:rPr>
+              <w:fldChar w:fldCharType="begin"/>
+            </w:r>
+            <w:r>
+              <w:rPr>
+                <w:noProof/>
+                <w:webHidden/>
+              </w:rPr>
+              <w:instrText xml:space="preserve"> PAGEREF _Toc417172383 \h </w:instrText>
+            </w:r>
+            <w:r>
+              <w:rPr>
+                <w:noProof/>
+                <w:webHidden/>
+              </w:rPr>
+            </w:r>
+            <w:r>
+              <w:rPr>
+                <w:noProof/>
+                <w:webHidden/>
+              </w:rPr>
+              <w:fldChar w:fldCharType="separate"/>
+            </w:r>
+            <w:r>
+              <w:rPr>
+                <w:noProof/>
+                <w:webHidden/>
+              </w:rPr>
+              <w:t>13</w:t>
             </w:r>
             <w:r>
               <w:rPr>
@@ -2493,7 +2769,7 @@
         <w:spacing w:before="0"/>
         <w:ind w:left="720" w:hanging="720"/>
       </w:pPr>
-      <w:bookmarkStart w:id="0" w:name="_Toc417164062"/>
+      <w:bookmarkStart w:id="0" w:name="_Toc417172375"/>
       <w:r>
         <w:lastRenderedPageBreak/>
         <w:t>Fast Track Training Project</w:t>
@@ -2663,7 +2939,7 @@
         </w:numPr>
         <w:ind w:left="720" w:hanging="720"/>
       </w:pPr>
-      <w:bookmarkStart w:id="1" w:name="_Toc417164063"/>
+      <w:bookmarkStart w:id="1" w:name="_Toc417172376"/>
       <w:r>
         <w:t>Project Description</w:t>
       </w:r>
@@ -2816,7 +3092,7 @@
         </w:numPr>
         <w:ind w:left="720" w:hanging="720"/>
       </w:pPr>
-      <w:bookmarkStart w:id="2" w:name="_Toc417164064"/>
+      <w:bookmarkStart w:id="2" w:name="_Toc417172377"/>
       <w:r>
         <w:t>Getting Started – Inception Phase</w:t>
       </w:r>
@@ -3648,7 +3924,7 @@
         </w:numPr>
         <w:ind w:left="720" w:hanging="720"/>
       </w:pPr>
-      <w:bookmarkStart w:id="5" w:name="_Toc417164065"/>
+      <w:bookmarkStart w:id="5" w:name="_Toc417172378"/>
       <w:r>
         <w:t>Packing up</w:t>
       </w:r>
@@ -5613,7 +5889,7 @@
           <v:shape id="_x0000_i1025" type="#_x0000_t75" style="width:480pt;height:454.15pt" o:ole="">
             <v:imagedata r:id="rId30" o:title=""/>
           </v:shape>
-          <o:OLEObject Type="Embed" ProgID="Excel.Sheet.12" ShapeID="_x0000_i1025" DrawAspect="Content" ObjectID="_1490907231" r:id="rId31"/>
+          <o:OLEObject Type="Embed" ProgID="Excel.Sheet.12" ShapeID="_x0000_i1025" DrawAspect="Content" ObjectID="_1490914281" r:id="rId31"/>
         </w:object>
       </w:r>
     </w:p>
@@ -5676,7 +5952,7 @@
         </w:numPr>
         <w:ind w:left="720" w:hanging="720"/>
       </w:pPr>
-      <w:bookmarkStart w:id="8" w:name="_Toc417164066"/>
+      <w:bookmarkStart w:id="8" w:name="_Toc417172379"/>
       <w:r>
         <w:lastRenderedPageBreak/>
         <w:t>Setting off</w:t>
@@ -11689,6 +11965,7 @@
         <w:widowControl/>
         <w:suppressAutoHyphens w:val="0"/>
         <w:overflowPunct/>
+        <w:jc w:val="both"/>
         <w:rPr>
           <w:rFonts w:ascii="Times New Roman" w:hAnsi="Times New Roman" w:cs="Times New Roman"/>
         </w:rPr>
@@ -11700,7 +11977,7 @@
           <w:lang w:eastAsia="en-US" w:bidi="si-LK"/>
         </w:rPr>
         <w:pict>
-          <v:shape id="_x0000_s1054" type="#_x0000_t202" style="position:absolute;margin-left:133.1pt;margin-top:273.25pt;width:184.05pt;height:17.75pt;z-index:251702272;mso-width-relative:margin;mso-height-relative:margin" filled="f" stroked="f">
+          <v:shape id="_x0000_s1054" type="#_x0000_t202" style="position:absolute;left:0;text-align:left;margin-left:133.1pt;margin-top:273.25pt;width:184.05pt;height:17.75pt;z-index:251702272;mso-width-relative:margin;mso-height-relative:margin" filled="f" stroked="f">
             <v:textbox style="mso-next-textbox:#_x0000_s1054">
               <w:txbxContent>
                 <w:p>
@@ -12022,7 +12299,7 @@
         </w:numPr>
         <w:ind w:left="720" w:hanging="720"/>
       </w:pPr>
-      <w:bookmarkStart w:id="25" w:name="_Toc417164067"/>
+      <w:bookmarkStart w:id="25" w:name="_Toc417172380"/>
       <w:r>
         <w:t>Winding</w:t>
       </w:r>
@@ -12033,6 +12310,9 @@
     </w:p>
     <w:p/>
     <w:p>
+      <w:pPr>
+        <w:jc w:val="both"/>
+      </w:pPr>
       <w:r>
         <w:t xml:space="preserve">In this phase we merged our individual tasks into a single JavaScript file. We also created an html page to show samples of what we have accomplished so far. </w:t>
       </w:r>
@@ -12574,6 +12854,359 @@
     </w:p>
     <w:p>
       <w:pPr>
+        <w:widowControl/>
+        <w:suppressAutoHyphens w:val="0"/>
+        <w:overflowPunct/>
+        <w:rPr>
+          <w:rFonts w:ascii="Times New Roman" w:hAnsi="Times New Roman" w:cs="Times New Roman"/>
+          <w:b/>
+          <w:bCs/>
+        </w:rPr>
+      </w:pPr>
+      <w:r>
+        <w:rPr>
+          <w:rFonts w:ascii="Times New Roman" w:hAnsi="Times New Roman" w:cs="Times New Roman"/>
+          <w:b/>
+          <w:bCs/>
+        </w:rPr>
+        <w:lastRenderedPageBreak/>
+        <w:t xml:space="preserve">Product Architecture </w:t>
+      </w:r>
+    </w:p>
+    <w:p>
+      <w:pPr>
+        <w:widowControl/>
+        <w:suppressAutoHyphens w:val="0"/>
+        <w:overflowPunct/>
+      </w:pPr>
+    </w:p>
+    <w:p>
+      <w:pPr>
+        <w:widowControl/>
+        <w:suppressAutoHyphens w:val="0"/>
+        <w:overflowPunct/>
+      </w:pPr>
+      <w:r>
+        <w:rPr>
+          <w:noProof/>
+          <w:lang w:eastAsia="en-US" w:bidi="si-LK"/>
+        </w:rPr>
+        <w:pict>
+          <v:shapetype id="_x0000_t16" coordsize="21600,21600" o:spt="16" adj="5400" path="m@0,l0@0,,21600@1,21600,21600@2,21600,xem0@0nfl@1@0,21600,em@1@0nfl@1,21600e">
+            <v:stroke joinstyle="miter"/>
+            <v:formulas>
+              <v:f eqn="val #0"/>
+              <v:f eqn="sum width 0 #0"/>
+              <v:f eqn="sum height 0 #0"/>
+              <v:f eqn="mid height #0"/>
+              <v:f eqn="prod @1 1 2"/>
+              <v:f eqn="prod @2 1 2"/>
+              <v:f eqn="mid width #0"/>
+            </v:formulas>
+            <v:path o:extrusionok="f" gradientshapeok="t" limo="10800,10800" o:connecttype="custom" o:connectlocs="@6,0;@4,@0;0,@3;@4,21600;@1,@3;21600,@5" o:connectangles="270,270,180,90,0,0" textboxrect="0,@0,@1,21600"/>
+            <v:handles>
+              <v:h position="topLeft,#0" switch="" yrange="0,21600"/>
+            </v:handles>
+            <o:complex v:ext="view"/>
+          </v:shapetype>
+          <v:shape id="_x0000_s1057" type="#_x0000_t16" style="position:absolute;margin-left:112.45pt;margin-top:32pt;width:214.25pt;height:110.15pt;z-index:251717632" o:regroupid="1" fillcolor="white [3201]" strokecolor="#b2a1c7 [1943]" strokeweight="1pt">
+            <v:fill color2="#ccc0d9 [1303]" focusposition="1" focussize="" focus="100%" type="gradient"/>
+            <v:shadow on="t" type="perspective" color="#3f3151 [1607]" opacity=".5" offset="1pt" offset2="-3pt"/>
+            <v:textbox style="mso-next-textbox:#_x0000_s1057">
+              <w:txbxContent>
+                <w:p/>
+                <w:p>
+                  <w:r>
+                    <w:t xml:space="preserve">             IgViz Library</w:t>
+                  </w:r>
+                </w:p>
+              </w:txbxContent>
+            </v:textbox>
+          </v:shape>
+        </w:pict>
+      </w:r>
+      <w:r>
+        <w:rPr>
+          <w:noProof/>
+          <w:lang w:eastAsia="en-US" w:bidi="si-LK"/>
+        </w:rPr>
+        <w:pict>
+          <v:shape id="_x0000_s1056" type="#_x0000_t16" style="position:absolute;margin-left:177.05pt;margin-top:120.7pt;width:191.4pt;height:91.05pt;z-index:251716608" o:regroupid="1" fillcolor="white [3201]" strokecolor="#95b3d7 [1940]" strokeweight="1pt">
+            <v:fill color2="#b8cce4 [1300]" focusposition="1" focussize="" focus="100%" type="gradient"/>
+            <v:shadow on="t" type="perspective" color="#243f60 [1604]" opacity=".5" offset="1pt" offset2="-3pt"/>
+            <v:textbox>
+              <w:txbxContent>
+                <w:p/>
+                <w:p/>
+                <w:p>
+                  <w:r>
+                    <w:t xml:space="preserve">                        D3js</w:t>
+                  </w:r>
+                </w:p>
+              </w:txbxContent>
+            </v:textbox>
+          </v:shape>
+        </w:pict>
+      </w:r>
+      <w:r>
+        <w:rPr>
+          <w:noProof/>
+          <w:lang w:eastAsia="en-US" w:bidi="si-LK"/>
+        </w:rPr>
+        <w:pict>
+          <v:shape id="_x0000_s1058" type="#_x0000_t16" style="position:absolute;margin-left:72.45pt;margin-top:120.7pt;width:116.3pt;height:91.05pt;z-index:251715584" o:regroupid="1" fillcolor="white [3201]" strokecolor="#d99594 [1941]" strokeweight="1pt">
+            <v:fill color2="#e5b8b7 [1301]" focusposition="1" focussize="" focus="100%" type="gradient"/>
+            <v:shadow on="t" type="perspective" color="#622423 [1605]" opacity=".5" offset="1pt" offset2="-3pt"/>
+            <v:textbox>
+              <w:txbxContent>
+                <w:p/>
+                <w:p/>
+                <w:p>
+                  <w:r>
+                    <w:t xml:space="preserve">  Google Charts</w:t>
+                  </w:r>
+                </w:p>
+              </w:txbxContent>
+            </v:textbox>
+          </v:shape>
+        </w:pict>
+      </w:r>
+      <w:r>
+        <w:t>The architecture of the IgViz library we implemented can be illustrated as shown in the diagram below.</w:t>
+      </w:r>
+    </w:p>
+    <w:p>
+      <w:pPr>
+        <w:widowControl/>
+        <w:suppressAutoHyphens w:val="0"/>
+        <w:overflowPunct/>
+      </w:pPr>
+    </w:p>
+    <w:p>
+      <w:pPr>
+        <w:widowControl/>
+        <w:suppressAutoHyphens w:val="0"/>
+        <w:overflowPunct/>
+      </w:pPr>
+    </w:p>
+    <w:p>
+      <w:pPr>
+        <w:widowControl/>
+        <w:suppressAutoHyphens w:val="0"/>
+        <w:overflowPunct/>
+      </w:pPr>
+    </w:p>
+    <w:p>
+      <w:pPr>
+        <w:widowControl/>
+        <w:suppressAutoHyphens w:val="0"/>
+        <w:overflowPunct/>
+      </w:pPr>
+    </w:p>
+    <w:p>
+      <w:pPr>
+        <w:widowControl/>
+        <w:suppressAutoHyphens w:val="0"/>
+        <w:overflowPunct/>
+      </w:pPr>
+    </w:p>
+    <w:p>
+      <w:pPr>
+        <w:widowControl/>
+        <w:suppressAutoHyphens w:val="0"/>
+        <w:overflowPunct/>
+      </w:pPr>
+    </w:p>
+    <w:p>
+      <w:pPr>
+        <w:widowControl/>
+        <w:suppressAutoHyphens w:val="0"/>
+        <w:overflowPunct/>
+      </w:pPr>
+    </w:p>
+    <w:p>
+      <w:pPr>
+        <w:widowControl/>
+        <w:suppressAutoHyphens w:val="0"/>
+        <w:overflowPunct/>
+      </w:pPr>
+    </w:p>
+    <w:p>
+      <w:pPr>
+        <w:widowControl/>
+        <w:suppressAutoHyphens w:val="0"/>
+        <w:overflowPunct/>
+      </w:pPr>
+    </w:p>
+    <w:p>
+      <w:pPr>
+        <w:widowControl/>
+        <w:suppressAutoHyphens w:val="0"/>
+        <w:overflowPunct/>
+      </w:pPr>
+    </w:p>
+    <w:p>
+      <w:pPr>
+        <w:widowControl/>
+        <w:suppressAutoHyphens w:val="0"/>
+        <w:overflowPunct/>
+      </w:pPr>
+    </w:p>
+    <w:p>
+      <w:pPr>
+        <w:widowControl/>
+        <w:suppressAutoHyphens w:val="0"/>
+        <w:overflowPunct/>
+      </w:pPr>
+    </w:p>
+    <w:p>
+      <w:pPr>
+        <w:widowControl/>
+        <w:suppressAutoHyphens w:val="0"/>
+        <w:overflowPunct/>
+      </w:pPr>
+    </w:p>
+    <w:p>
+      <w:pPr>
+        <w:widowControl/>
+        <w:suppressAutoHyphens w:val="0"/>
+        <w:overflowPunct/>
+      </w:pPr>
+      <w:r>
+        <w:rPr>
+          <w:noProof/>
+          <w:lang w:eastAsia="en-US" w:bidi="si-LK"/>
+        </w:rPr>
+        <w:pict>
+          <v:shape id="_x0000_s1062" type="#_x0000_t16" style="position:absolute;margin-left:17.75pt;margin-top:-.2pt;width:420.95pt;height:32pt;z-index:251660287" fillcolor="white [3201]" strokecolor="#c2d69b [1942]" strokeweight="1pt">
+            <v:fill color2="#d6e3bc [1302]" focusposition="1" focussize="" focus="100%" type="gradient"/>
+            <v:shadow on="t" type="perspective" color="#4e6128 [1606]" opacity=".5" offset="1pt" offset2="-3pt"/>
+            <v:textbox>
+              <w:txbxContent>
+                <w:p>
+                  <w:r>
+                    <w:tab/>
+                  </w:r>
+                  <w:r>
+                    <w:tab/>
+                  </w:r>
+                  <w:r>
+                    <w:tab/>
+                  </w:r>
+                  <w:r>
+                    <w:tab/>
+                    <w:t xml:space="preserve">      Java Script </w:t>
+                  </w:r>
+                </w:p>
+              </w:txbxContent>
+            </v:textbox>
+          </v:shape>
+        </w:pict>
+      </w:r>
+    </w:p>
+    <w:p>
+      <w:pPr>
+        <w:widowControl/>
+        <w:suppressAutoHyphens w:val="0"/>
+        <w:overflowPunct/>
+      </w:pPr>
+    </w:p>
+    <w:p>
+      <w:pPr>
+        <w:widowControl/>
+        <w:suppressAutoHyphens w:val="0"/>
+        <w:overflowPunct/>
+      </w:pPr>
+    </w:p>
+    <w:p>
+      <w:pPr>
+        <w:widowControl/>
+        <w:suppressAutoHyphens w:val="0"/>
+        <w:overflowPunct/>
+      </w:pPr>
+      <w:r>
+        <w:rPr>
+          <w:noProof/>
+          <w:lang w:eastAsia="en-US" w:bidi="si-LK"/>
+        </w:rPr>
+        <w:pict>
+          <v:shape id="_x0000_s1061" type="#_x0000_t202" style="position:absolute;margin-left:108.15pt;margin-top:3.2pt;width:201.95pt;height:17.75pt;z-index:251718656;mso-width-relative:margin;mso-height-relative:margin" filled="f" stroked="f">
+            <v:textbox style="mso-next-textbox:#_x0000_s1061">
+              <w:txbxContent>
+                <w:p>
+                  <w:pPr>
+                    <w:pStyle w:val="Heading5"/>
+                  </w:pPr>
+                  <w:r>
+                    <w:t>Figure 2</w:t>
+                  </w:r>
+                  <w:r>
+                    <w:t>.20</w:t>
+                  </w:r>
+                  <w:r>
+                    <w:t xml:space="preserve"> </w:t>
+                  </w:r>
+                  <w:r>
+                    <w:t>– Architecture of IgViz Library</w:t>
+                  </w:r>
+                </w:p>
+                <w:p>
+                  <w:pPr>
+                    <w:rPr>
+                      <w:b/>
+                      <w:bCs/>
+                      <w:sz w:val="20"/>
+                      <w:szCs w:val="20"/>
+                    </w:rPr>
+                  </w:pPr>
+                </w:p>
+              </w:txbxContent>
+            </v:textbox>
+          </v:shape>
+        </w:pict>
+      </w:r>
+    </w:p>
+    <w:p>
+      <w:pPr>
+        <w:widowControl/>
+        <w:suppressAutoHyphens w:val="0"/>
+        <w:overflowPunct/>
+      </w:pPr>
+    </w:p>
+    <w:p>
+      <w:pPr>
+        <w:widowControl/>
+        <w:suppressAutoHyphens w:val="0"/>
+        <w:overflowPunct/>
+      </w:pPr>
+    </w:p>
+    <w:p>
+      <w:pPr>
+        <w:widowControl/>
+        <w:suppressAutoHyphens w:val="0"/>
+        <w:overflowPunct/>
+      </w:pPr>
+    </w:p>
+    <w:p>
+      <w:pPr>
+        <w:widowControl/>
+        <w:suppressAutoHyphens w:val="0"/>
+        <w:overflowPunct/>
+        <w:rPr>
+          <w:rFonts w:ascii="Times New Roman" w:eastAsiaTheme="majorEastAsia" w:hAnsi="Times New Roman" w:cs="Mangal"/>
+          <w:b/>
+          <w:bCs/>
+          <w:color w:val="000000" w:themeColor="text1"/>
+          <w:sz w:val="32"/>
+          <w:szCs w:val="23"/>
+        </w:rPr>
+      </w:pPr>
+      <w:r>
+        <w:br w:type="page"/>
+      </w:r>
+    </w:p>
+    <w:p>
+      <w:pPr>
         <w:pStyle w:val="Heading2"/>
         <w:numPr>
           <w:ilvl w:val="1"/>
@@ -12582,9 +13215,20 @@
         <w:spacing w:before="0"/>
         <w:ind w:left="720" w:hanging="720"/>
       </w:pPr>
+      <w:bookmarkStart w:id="27" w:name="_Toc417172381"/>
       <w:r>
         <w:lastRenderedPageBreak/>
-        <w:t>Working with the BAM team</w:t>
+        <w:t xml:space="preserve">Working with the </w:t>
+      </w:r>
+      <w:r>
+        <w:t>product</w:t>
+      </w:r>
+      <w:r>
+        <w:t xml:space="preserve"> team</w:t>
+      </w:r>
+      <w:bookmarkEnd w:id="27"/>
+      <w:r>
+        <w:t>s</w:t>
       </w:r>
     </w:p>
     <w:p>
@@ -12605,6 +13249,227 @@
         <w:overflowPunct/>
         <w:rPr>
           <w:rFonts w:ascii="Times New Roman" w:hAnsi="Times New Roman" w:cs="Times New Roman"/>
+        </w:rPr>
+      </w:pPr>
+      <w:r>
+        <w:rPr>
+          <w:rFonts w:ascii="Times New Roman" w:hAnsi="Times New Roman" w:cs="Times New Roman"/>
+        </w:rPr>
+        <w:t>After completing the fast track proj</w:t>
+      </w:r>
+      <w:r>
+        <w:rPr>
+          <w:rFonts w:ascii="Times New Roman" w:hAnsi="Times New Roman" w:cs="Times New Roman"/>
+        </w:rPr>
+        <w:t xml:space="preserve">ect, I was assigned to the </w:t>
+      </w:r>
+      <w:r>
+        <w:rPr>
+          <w:rFonts w:ascii="Times New Roman" w:hAnsi="Times New Roman" w:cs="Times New Roman"/>
+          <w:i/>
+          <w:iCs/>
+        </w:rPr>
+        <w:t>WSO2-Business-</w:t>
+      </w:r>
+      <w:r>
+        <w:rPr>
+          <w:rFonts w:ascii="Times New Roman" w:hAnsi="Times New Roman" w:cs="Times New Roman"/>
+          <w:i/>
+          <w:iCs/>
+        </w:rPr>
+        <w:t>Analytics</w:t>
+      </w:r>
+      <w:r>
+        <w:rPr>
+          <w:rFonts w:ascii="Times New Roman" w:hAnsi="Times New Roman" w:cs="Times New Roman"/>
+          <w:i/>
+          <w:iCs/>
+        </w:rPr>
+        <w:t>-</w:t>
+      </w:r>
+      <w:r>
+        <w:rPr>
+          <w:rFonts w:ascii="Times New Roman" w:hAnsi="Times New Roman" w:cs="Times New Roman"/>
+          <w:i/>
+          <w:iCs/>
+        </w:rPr>
+        <w:t>Monitor</w:t>
+      </w:r>
+      <w:r>
+        <w:rPr>
+          <w:rFonts w:ascii="Times New Roman" w:hAnsi="Times New Roman" w:cs="Times New Roman"/>
+        </w:rPr>
+        <w:t xml:space="preserve"> </w:t>
+      </w:r>
+      <w:r>
+        <w:rPr>
+          <w:rFonts w:ascii="Times New Roman" w:hAnsi="Times New Roman" w:cs="Times New Roman"/>
+        </w:rPr>
+        <w:t xml:space="preserve">(BAM) </w:t>
+      </w:r>
+      <w:r>
+        <w:rPr>
+          <w:rFonts w:ascii="Times New Roman" w:hAnsi="Times New Roman" w:cs="Times New Roman"/>
+        </w:rPr>
+        <w:t xml:space="preserve">team. </w:t>
+      </w:r>
+      <w:r>
+        <w:rPr>
+          <w:rFonts w:ascii="Times New Roman" w:hAnsi="Times New Roman" w:cs="Times New Roman"/>
+        </w:rPr>
+        <w:t xml:space="preserve">Then I attended the small introductory session on which we were welcomed and advised on how to work during the coming weeks. </w:t>
+      </w:r>
+    </w:p>
+    <w:p>
+      <w:pPr>
+        <w:widowControl/>
+        <w:suppressAutoHyphens w:val="0"/>
+        <w:overflowPunct/>
+        <w:rPr>
+          <w:rFonts w:ascii="Times New Roman" w:hAnsi="Times New Roman" w:cs="Times New Roman"/>
+        </w:rPr>
+      </w:pPr>
+    </w:p>
+    <w:p>
+      <w:pPr>
+        <w:widowControl/>
+        <w:suppressAutoHyphens w:val="0"/>
+        <w:overflowPunct/>
+        <w:rPr>
+          <w:rFonts w:ascii="Times New Roman" w:hAnsi="Times New Roman" w:cs="Times New Roman"/>
+        </w:rPr>
+      </w:pPr>
+      <w:r>
+        <w:rPr>
+          <w:rFonts w:ascii="Times New Roman" w:hAnsi="Times New Roman" w:cs="Times New Roman"/>
+          <w:b/>
+          <w:bCs/>
+        </w:rPr>
+        <w:t>Team</w:t>
+      </w:r>
+      <w:r>
+        <w:rPr>
+          <w:rFonts w:ascii="Times New Roman" w:hAnsi="Times New Roman" w:cs="Times New Roman"/>
+        </w:rPr>
+        <w:t>: WSO2 Business Analytics Monitor</w:t>
+      </w:r>
+      <w:r>
+        <w:rPr>
+          <w:rFonts w:ascii="Times New Roman" w:hAnsi="Times New Roman" w:cs="Times New Roman"/>
+        </w:rPr>
+        <w:t xml:space="preserve"> (BAM)</w:t>
+      </w:r>
+    </w:p>
+    <w:p>
+      <w:pPr>
+        <w:widowControl/>
+        <w:suppressAutoHyphens w:val="0"/>
+        <w:overflowPunct/>
+        <w:rPr>
+          <w:rFonts w:ascii="Times New Roman" w:hAnsi="Times New Roman" w:cs="Times New Roman"/>
+        </w:rPr>
+      </w:pPr>
+      <w:r>
+        <w:rPr>
+          <w:rFonts w:ascii="Times New Roman" w:hAnsi="Times New Roman" w:cs="Times New Roman"/>
+          <w:b/>
+          <w:bCs/>
+        </w:rPr>
+        <w:t>Team Lead</w:t>
+      </w:r>
+      <w:r>
+        <w:rPr>
+          <w:rFonts w:ascii="Times New Roman" w:hAnsi="Times New Roman" w:cs="Times New Roman"/>
+        </w:rPr>
+        <w:t>: Anjana Fernando (Senior Tech Lead)</w:t>
+      </w:r>
+    </w:p>
+    <w:p>
+      <w:pPr>
+        <w:widowControl/>
+        <w:suppressAutoHyphens w:val="0"/>
+        <w:overflowPunct/>
+        <w:rPr>
+          <w:rFonts w:ascii="Times New Roman" w:hAnsi="Times New Roman" w:cs="Times New Roman"/>
+        </w:rPr>
+      </w:pPr>
+      <w:r>
+        <w:rPr>
+          <w:rFonts w:ascii="Times New Roman" w:hAnsi="Times New Roman" w:cs="Times New Roman"/>
+          <w:b/>
+          <w:bCs/>
+        </w:rPr>
+        <w:t>Assigned Supervisor(s</w:t>
+      </w:r>
+      <w:r>
+        <w:rPr>
+          <w:rFonts w:ascii="Times New Roman" w:hAnsi="Times New Roman" w:cs="Times New Roman"/>
+        </w:rPr>
+        <w:t>): Anjana Fernando &amp; Dunith Dhanushka(Senior Software Engineer)</w:t>
+      </w:r>
+    </w:p>
+    <w:p>
+      <w:pPr>
+        <w:widowControl/>
+        <w:suppressAutoHyphens w:val="0"/>
+        <w:overflowPunct/>
+        <w:rPr>
+          <w:rFonts w:ascii="Times New Roman" w:hAnsi="Times New Roman" w:cs="Times New Roman"/>
+        </w:rPr>
+      </w:pPr>
+      <w:r>
+        <w:rPr>
+          <w:rFonts w:ascii="Times New Roman" w:hAnsi="Times New Roman" w:cs="Times New Roman"/>
+          <w:b/>
+          <w:bCs/>
+        </w:rPr>
+        <w:t>Acquaintances</w:t>
+      </w:r>
+      <w:r>
+        <w:rPr>
+          <w:rFonts w:ascii="Times New Roman" w:hAnsi="Times New Roman" w:cs="Times New Roman"/>
+        </w:rPr>
+        <w:t xml:space="preserve">: Tharindu Munasinghe &amp; Mohommed Fawsan </w:t>
+      </w:r>
+    </w:p>
+    <w:p>
+      <w:pPr>
+        <w:widowControl/>
+        <w:suppressAutoHyphens w:val="0"/>
+        <w:overflowPunct/>
+        <w:rPr>
+          <w:rFonts w:ascii="Times New Roman" w:hAnsi="Times New Roman" w:cs="Times New Roman"/>
+        </w:rPr>
+      </w:pPr>
+    </w:p>
+    <w:p>
+      <w:pPr>
+        <w:pStyle w:val="Heading3"/>
+        <w:numPr>
+          <w:ilvl w:val="2"/>
+          <w:numId w:val="7"/>
+        </w:numPr>
+        <w:ind w:left="720" w:hanging="720"/>
+      </w:pPr>
+      <w:bookmarkStart w:id="28" w:name="_Toc417172382"/>
+      <w:r>
+        <w:t>Project</w:t>
+      </w:r>
+      <w:r>
+        <w:t xml:space="preserve"> Idea</w:t>
+      </w:r>
+      <w:r>
+        <w:t xml:space="preserve"> - Analytics Dashboard</w:t>
+      </w:r>
+      <w:bookmarkEnd w:id="28"/>
+    </w:p>
+    <w:p>
+      <w:pPr>
+        <w:widowControl/>
+        <w:suppressAutoHyphens w:val="0"/>
+        <w:overflowPunct/>
+        <w:rPr>
+          <w:rFonts w:ascii="Times New Roman" w:hAnsi="Times New Roman" w:cs="Times New Roman"/>
           <w:u w:val="single"/>
         </w:rPr>
       </w:pPr>
@@ -12616,20 +13481,195 @@
         <w:overflowPunct/>
         <w:rPr>
           <w:rFonts w:ascii="Times New Roman" w:hAnsi="Times New Roman" w:cs="Times New Roman"/>
+        </w:rPr>
+      </w:pPr>
+      <w:r>
+        <w:rPr>
+          <w:rFonts w:ascii="Times New Roman" w:hAnsi="Times New Roman" w:cs="Times New Roman"/>
+        </w:rPr>
+        <w:t xml:space="preserve">As advised, I started working on my first project as a BAM team member. The task was to design and implement a dashboard for BAM and </w:t>
+      </w:r>
+      <w:r>
+        <w:rPr>
+          <w:rFonts w:ascii="Times New Roman" w:hAnsi="Times New Roman" w:cs="Times New Roman"/>
+          <w:i/>
+          <w:iCs/>
+        </w:rPr>
+        <w:t>CEP</w:t>
+      </w:r>
+      <w:r>
+        <w:rPr>
+          <w:rFonts w:ascii="Times New Roman" w:hAnsi="Times New Roman" w:cs="Times New Roman"/>
+          <w:i/>
+          <w:iCs/>
+        </w:rPr>
+        <w:t xml:space="preserve"> </w:t>
+      </w:r>
+      <w:r>
+        <w:rPr>
+          <w:rFonts w:ascii="Times New Roman" w:hAnsi="Times New Roman" w:cs="Times New Roman"/>
+        </w:rPr>
+        <w:t>(WSO2 Complex Event Processor). The existing dashboard was complex and had numerous bugs. So the idea was to create a minimalistic dashboard targeting the two products, BAM and CEP.</w:t>
+      </w:r>
+      <w:r>
+        <w:rPr>
+          <w:rFonts w:ascii="Times New Roman" w:hAnsi="Times New Roman" w:cs="Times New Roman"/>
+        </w:rPr>
+        <w:t xml:space="preserve"> The dashboard should provide the following functionalities</w:t>
+      </w:r>
+    </w:p>
+    <w:p>
+      <w:pPr>
+        <w:pStyle w:val="ListParagraph"/>
+        <w:widowControl/>
+        <w:numPr>
+          <w:ilvl w:val="0"/>
+          <w:numId w:val="15"/>
+        </w:numPr>
+        <w:suppressAutoHyphens w:val="0"/>
+        <w:overflowPunct/>
+        <w:rPr>
+          <w:rFonts w:ascii="Times New Roman" w:hAnsi="Times New Roman" w:cs="Times New Roman"/>
+        </w:rPr>
+      </w:pPr>
+      <w:r>
+        <w:rPr>
+          <w:rFonts w:ascii="Times New Roman" w:hAnsi="Times New Roman" w:cs="Times New Roman"/>
+        </w:rPr>
+        <w:t>Login with credentials</w:t>
+      </w:r>
+    </w:p>
+    <w:p>
+      <w:pPr>
+        <w:pStyle w:val="ListParagraph"/>
+        <w:widowControl/>
+        <w:numPr>
+          <w:ilvl w:val="0"/>
+          <w:numId w:val="15"/>
+        </w:numPr>
+        <w:suppressAutoHyphens w:val="0"/>
+        <w:overflowPunct/>
+        <w:rPr>
+          <w:rFonts w:ascii="Times New Roman" w:hAnsi="Times New Roman" w:cs="Times New Roman"/>
+        </w:rPr>
+      </w:pPr>
+      <w:r>
+        <w:rPr>
+          <w:rFonts w:ascii="Times New Roman" w:hAnsi="Times New Roman" w:cs="Times New Roman"/>
+        </w:rPr>
+        <w:t xml:space="preserve">Create widgets </w:t>
+      </w:r>
+    </w:p>
+    <w:p>
+      <w:pPr>
+        <w:pStyle w:val="ListParagraph"/>
+        <w:widowControl/>
+        <w:numPr>
+          <w:ilvl w:val="0"/>
+          <w:numId w:val="15"/>
+        </w:numPr>
+        <w:suppressAutoHyphens w:val="0"/>
+        <w:overflowPunct/>
+        <w:rPr>
+          <w:rFonts w:ascii="Times New Roman" w:hAnsi="Times New Roman" w:cs="Times New Roman"/>
+        </w:rPr>
+      </w:pPr>
+      <w:r>
+        <w:rPr>
+          <w:rFonts w:ascii="Times New Roman" w:hAnsi="Times New Roman" w:cs="Times New Roman"/>
+        </w:rPr>
+        <w:t>Create new sub dashboards</w:t>
+      </w:r>
+    </w:p>
+    <w:p>
+      <w:pPr>
+        <w:pStyle w:val="ListParagraph"/>
+        <w:widowControl/>
+        <w:numPr>
+          <w:ilvl w:val="0"/>
+          <w:numId w:val="15"/>
+        </w:numPr>
+        <w:suppressAutoHyphens w:val="0"/>
+        <w:overflowPunct/>
+        <w:rPr>
+          <w:rFonts w:ascii="Times New Roman" w:hAnsi="Times New Roman" w:cs="Times New Roman"/>
+        </w:rPr>
+      </w:pPr>
+      <w:r>
+        <w:rPr>
+          <w:rFonts w:ascii="Times New Roman" w:hAnsi="Times New Roman" w:cs="Times New Roman"/>
+        </w:rPr>
+        <w:t>Add widgets to custom dashboards and display</w:t>
+      </w:r>
+    </w:p>
+    <w:p>
+      <w:pPr>
+        <w:pStyle w:val="ListParagraph"/>
+        <w:widowControl/>
+        <w:numPr>
+          <w:ilvl w:val="0"/>
+          <w:numId w:val="15"/>
+        </w:numPr>
+        <w:suppressAutoHyphens w:val="0"/>
+        <w:overflowPunct/>
+        <w:rPr>
+          <w:rFonts w:ascii="Times New Roman" w:hAnsi="Times New Roman" w:cs="Times New Roman"/>
+        </w:rPr>
+      </w:pPr>
+      <w:r>
+        <w:rPr>
+          <w:rFonts w:ascii="Times New Roman" w:hAnsi="Times New Roman" w:cs="Times New Roman"/>
+        </w:rPr>
+        <w:t>Logout</w:t>
+      </w:r>
+    </w:p>
+    <w:p>
+      <w:pPr>
+        <w:widowControl/>
+        <w:tabs>
+          <w:tab w:val="left" w:pos="1009"/>
+        </w:tabs>
+        <w:suppressAutoHyphens w:val="0"/>
+        <w:overflowPunct/>
+        <w:rPr>
+          <w:rFonts w:ascii="Times New Roman" w:hAnsi="Times New Roman" w:cs="Times New Roman"/>
+        </w:rPr>
+      </w:pPr>
+    </w:p>
+    <w:p>
+      <w:pPr>
+        <w:pStyle w:val="Heading3"/>
+        <w:numPr>
+          <w:ilvl w:val="2"/>
+          <w:numId w:val="7"/>
+        </w:numPr>
+        <w:ind w:left="720" w:hanging="720"/>
+      </w:pPr>
+      <w:bookmarkStart w:id="29" w:name="_Toc417172383"/>
+      <w:r>
+        <w:t>Dashboard Architecture Design</w:t>
+      </w:r>
+      <w:bookmarkEnd w:id="29"/>
+    </w:p>
+    <w:p/>
+    <w:p/>
+    <w:p>
+      <w:pPr>
+        <w:widowControl/>
+        <w:suppressAutoHyphens w:val="0"/>
+        <w:overflowPunct/>
+        <w:rPr>
+          <w:rFonts w:ascii="Times New Roman" w:hAnsi="Times New Roman" w:cs="Times New Roman"/>
           <w:u w:val="single"/>
         </w:rPr>
       </w:pPr>
-    </w:p>
-    <w:p>
-      <w:pPr>
-        <w:widowControl/>
-        <w:suppressAutoHyphens w:val="0"/>
-        <w:overflowPunct/>
+      <w:r>
         <w:rPr>
           <w:rFonts w:ascii="Times New Roman" w:hAnsi="Times New Roman" w:cs="Times New Roman"/>
           <w:u w:val="single"/>
         </w:rPr>
-      </w:pPr>
+        <w:br w:type="page"/>
+      </w:r>
     </w:p>
     <w:p>
       <w:pPr>
@@ -12641,35 +13681,6 @@
           <w:u w:val="single"/>
         </w:rPr>
       </w:pPr>
-    </w:p>
-    <w:p>
-      <w:pPr>
-        <w:widowControl/>
-        <w:suppressAutoHyphens w:val="0"/>
-        <w:overflowPunct/>
-        <w:rPr>
-          <w:rFonts w:ascii="Times New Roman" w:hAnsi="Times New Roman" w:cs="Times New Roman"/>
-          <w:u w:val="single"/>
-        </w:rPr>
-      </w:pPr>
-    </w:p>
-    <w:p>
-      <w:pPr>
-        <w:widowControl/>
-        <w:suppressAutoHyphens w:val="0"/>
-        <w:overflowPunct/>
-        <w:rPr>
-          <w:rFonts w:ascii="Times New Roman" w:hAnsi="Times New Roman" w:cs="Times New Roman"/>
-          <w:u w:val="single"/>
-        </w:rPr>
-      </w:pPr>
-      <w:r>
-        <w:rPr>
-          <w:rFonts w:ascii="Times New Roman" w:hAnsi="Times New Roman" w:cs="Times New Roman"/>
-          <w:u w:val="single"/>
-        </w:rPr>
-        <w:br w:type="page"/>
-      </w:r>
     </w:p>
     <w:p>
       <w:pPr>
@@ -13428,9 +14439,9 @@
     </w:lvl>
   </w:abstractNum>
   <w:abstractNum w:abstractNumId="4">
-    <w:nsid w:val="2FB278FD"/>
+    <w:nsid w:val="29FF52BF"/>
     <w:multiLevelType w:val="hybridMultilevel"/>
-    <w:tmpl w:val="9CF29310"/>
+    <w:tmpl w:val="46AEE908"/>
     <w:lvl w:ilvl="0" w:tplc="04090001">
       <w:start w:val="1"/>
       <w:numFmt w:val="bullet"/>
@@ -13541,6 +14552,119 @@
     </w:lvl>
   </w:abstractNum>
   <w:abstractNum w:abstractNumId="5">
+    <w:nsid w:val="2FB278FD"/>
+    <w:multiLevelType w:val="hybridMultilevel"/>
+    <w:tmpl w:val="9CF29310"/>
+    <w:lvl w:ilvl="0" w:tplc="04090001">
+      <w:start w:val="1"/>
+      <w:numFmt w:val="bullet"/>
+      <w:lvlText w:val=""/>
+      <w:lvlJc w:val="left"/>
+      <w:pPr>
+        <w:ind w:left="720" w:hanging="360"/>
+      </w:pPr>
+      <w:rPr>
+        <w:rFonts w:ascii="Symbol" w:hAnsi="Symbol" w:hint="default"/>
+      </w:rPr>
+    </w:lvl>
+    <w:lvl w:ilvl="1" w:tplc="04090003" w:tentative="1">
+      <w:start w:val="1"/>
+      <w:numFmt w:val="bullet"/>
+      <w:lvlText w:val="o"/>
+      <w:lvlJc w:val="left"/>
+      <w:pPr>
+        <w:ind w:left="1440" w:hanging="360"/>
+      </w:pPr>
+      <w:rPr>
+        <w:rFonts w:ascii="Courier New" w:hAnsi="Courier New" w:cs="Courier New" w:hint="default"/>
+      </w:rPr>
+    </w:lvl>
+    <w:lvl w:ilvl="2" w:tplc="04090005" w:tentative="1">
+      <w:start w:val="1"/>
+      <w:numFmt w:val="bullet"/>
+      <w:lvlText w:val=""/>
+      <w:lvlJc w:val="left"/>
+      <w:pPr>
+        <w:ind w:left="2160" w:hanging="360"/>
+      </w:pPr>
+      <w:rPr>
+        <w:rFonts w:ascii="Wingdings" w:hAnsi="Wingdings" w:hint="default"/>
+      </w:rPr>
+    </w:lvl>
+    <w:lvl w:ilvl="3" w:tplc="04090001" w:tentative="1">
+      <w:start w:val="1"/>
+      <w:numFmt w:val="bullet"/>
+      <w:lvlText w:val=""/>
+      <w:lvlJc w:val="left"/>
+      <w:pPr>
+        <w:ind w:left="2880" w:hanging="360"/>
+      </w:pPr>
+      <w:rPr>
+        <w:rFonts w:ascii="Symbol" w:hAnsi="Symbol" w:hint="default"/>
+      </w:rPr>
+    </w:lvl>
+    <w:lvl w:ilvl="4" w:tplc="04090003" w:tentative="1">
+      <w:start w:val="1"/>
+      <w:numFmt w:val="bullet"/>
+      <w:lvlText w:val="o"/>
+      <w:lvlJc w:val="left"/>
+      <w:pPr>
+        <w:ind w:left="3600" w:hanging="360"/>
+      </w:pPr>
+      <w:rPr>
+        <w:rFonts w:ascii="Courier New" w:hAnsi="Courier New" w:cs="Courier New" w:hint="default"/>
+      </w:rPr>
+    </w:lvl>
+    <w:lvl w:ilvl="5" w:tplc="04090005" w:tentative="1">
+      <w:start w:val="1"/>
+      <w:numFmt w:val="bullet"/>
+      <w:lvlText w:val=""/>
+      <w:lvlJc w:val="left"/>
+      <w:pPr>
+        <w:ind w:left="4320" w:hanging="360"/>
+      </w:pPr>
+      <w:rPr>
+        <w:rFonts w:ascii="Wingdings" w:hAnsi="Wingdings" w:hint="default"/>
+      </w:rPr>
+    </w:lvl>
+    <w:lvl w:ilvl="6" w:tplc="04090001" w:tentative="1">
+      <w:start w:val="1"/>
+      <w:numFmt w:val="bullet"/>
+      <w:lvlText w:val=""/>
+      <w:lvlJc w:val="left"/>
+      <w:pPr>
+        <w:ind w:left="5040" w:hanging="360"/>
+      </w:pPr>
+      <w:rPr>
+        <w:rFonts w:ascii="Symbol" w:hAnsi="Symbol" w:hint="default"/>
+      </w:rPr>
+    </w:lvl>
+    <w:lvl w:ilvl="7" w:tplc="04090003" w:tentative="1">
+      <w:start w:val="1"/>
+      <w:numFmt w:val="bullet"/>
+      <w:lvlText w:val="o"/>
+      <w:lvlJc w:val="left"/>
+      <w:pPr>
+        <w:ind w:left="5760" w:hanging="360"/>
+      </w:pPr>
+      <w:rPr>
+        <w:rFonts w:ascii="Courier New" w:hAnsi="Courier New" w:cs="Courier New" w:hint="default"/>
+      </w:rPr>
+    </w:lvl>
+    <w:lvl w:ilvl="8" w:tplc="04090005" w:tentative="1">
+      <w:start w:val="1"/>
+      <w:numFmt w:val="bullet"/>
+      <w:lvlText w:val=""/>
+      <w:lvlJc w:val="left"/>
+      <w:pPr>
+        <w:ind w:left="6480" w:hanging="360"/>
+      </w:pPr>
+      <w:rPr>
+        <w:rFonts w:ascii="Wingdings" w:hAnsi="Wingdings" w:hint="default"/>
+      </w:rPr>
+    </w:lvl>
+  </w:abstractNum>
+  <w:abstractNum w:abstractNumId="6">
     <w:nsid w:val="31652D20"/>
     <w:multiLevelType w:val="multilevel"/>
     <w:tmpl w:val="A0E84C08"/>
@@ -13680,7 +14804,7 @@
       </w:rPr>
     </w:lvl>
   </w:abstractNum>
-  <w:abstractNum w:abstractNumId="6">
+  <w:abstractNum w:abstractNumId="7">
     <w:nsid w:val="4A167B5B"/>
     <w:multiLevelType w:val="hybridMultilevel"/>
     <w:tmpl w:val="30FEE3B8"/>
@@ -13793,7 +14917,7 @@
       </w:rPr>
     </w:lvl>
   </w:abstractNum>
-  <w:abstractNum w:abstractNumId="7">
+  <w:abstractNum w:abstractNumId="8">
     <w:nsid w:val="4DD771BB"/>
     <w:multiLevelType w:val="hybridMultilevel"/>
     <w:tmpl w:val="BF5A77DA"/>
@@ -13906,7 +15030,7 @@
       </w:rPr>
     </w:lvl>
   </w:abstractNum>
-  <w:abstractNum w:abstractNumId="8">
+  <w:abstractNum w:abstractNumId="9">
     <w:nsid w:val="59920754"/>
     <w:multiLevelType w:val="hybridMultilevel"/>
     <w:tmpl w:val="C53ADB96"/>
@@ -14019,7 +15143,7 @@
       </w:rPr>
     </w:lvl>
   </w:abstractNum>
-  <w:abstractNum w:abstractNumId="9">
+  <w:abstractNum w:abstractNumId="10">
     <w:nsid w:val="5D9A161A"/>
     <w:multiLevelType w:val="hybridMultilevel"/>
     <w:tmpl w:val="3342EF6A"/>
@@ -14132,7 +15256,7 @@
       </w:rPr>
     </w:lvl>
   </w:abstractNum>
-  <w:abstractNum w:abstractNumId="10">
+  <w:abstractNum w:abstractNumId="11">
     <w:nsid w:val="68C769EE"/>
     <w:multiLevelType w:val="multilevel"/>
     <w:tmpl w:val="49E43842"/>
@@ -14245,7 +15369,7 @@
       </w:rPr>
     </w:lvl>
   </w:abstractNum>
-  <w:abstractNum w:abstractNumId="11">
+  <w:abstractNum w:abstractNumId="12">
     <w:nsid w:val="6F600FBC"/>
     <w:multiLevelType w:val="hybridMultilevel"/>
     <w:tmpl w:val="9C563404"/>
@@ -14358,7 +15482,7 @@
       </w:rPr>
     </w:lvl>
   </w:abstractNum>
-  <w:abstractNum w:abstractNumId="12">
+  <w:abstractNum w:abstractNumId="13">
     <w:nsid w:val="7A2C4229"/>
     <w:multiLevelType w:val="multilevel"/>
     <w:tmpl w:val="C010D0E4"/>
@@ -14480,7 +15604,7 @@
       </w:pPr>
     </w:lvl>
   </w:abstractNum>
-  <w:abstractNum w:abstractNumId="13">
+  <w:abstractNum w:abstractNumId="14">
     <w:nsid w:val="7F217730"/>
     <w:multiLevelType w:val="hybridMultilevel"/>
     <w:tmpl w:val="63680AA0"/>
@@ -14597,43 +15721,46 @@
     <w:abstractNumId w:val="2"/>
   </w:num>
   <w:num w:numId="2">
-    <w:abstractNumId w:val="5"/>
+    <w:abstractNumId w:val="6"/>
   </w:num>
   <w:num w:numId="3">
     <w:abstractNumId w:val="3"/>
   </w:num>
   <w:num w:numId="4">
+    <w:abstractNumId w:val="13"/>
+  </w:num>
+  <w:num w:numId="5">
     <w:abstractNumId w:val="12"/>
   </w:num>
-  <w:num w:numId="5">
+  <w:num w:numId="6">
     <w:abstractNumId w:val="11"/>
-  </w:num>
-  <w:num w:numId="6">
-    <w:abstractNumId w:val="10"/>
   </w:num>
   <w:num w:numId="7">
     <w:abstractNumId w:val="0"/>
   </w:num>
   <w:num w:numId="8">
-    <w:abstractNumId w:val="4"/>
+    <w:abstractNumId w:val="5"/>
   </w:num>
   <w:num w:numId="9">
+    <w:abstractNumId w:val="9"/>
+  </w:num>
+  <w:num w:numId="10">
+    <w:abstractNumId w:val="7"/>
+  </w:num>
+  <w:num w:numId="11">
+    <w:abstractNumId w:val="14"/>
+  </w:num>
+  <w:num w:numId="12">
     <w:abstractNumId w:val="8"/>
   </w:num>
-  <w:num w:numId="10">
-    <w:abstractNumId w:val="6"/>
-  </w:num>
-  <w:num w:numId="11">
-    <w:abstractNumId w:val="13"/>
-  </w:num>
-  <w:num w:numId="12">
-    <w:abstractNumId w:val="7"/>
-  </w:num>
   <w:num w:numId="13">
-    <w:abstractNumId w:val="9"/>
+    <w:abstractNumId w:val="10"/>
   </w:num>
   <w:num w:numId="14">
     <w:abstractNumId w:val="1"/>
+  </w:num>
+  <w:num w:numId="15">
+    <w:abstractNumId w:val="4"/>
   </w:num>
 </w:numbering>
 </file>
@@ -16156,7 +17283,7 @@
 </file>
 
 <file path=customXml/itemProps1.xml><?xml version="1.0" encoding="utf-8"?>
-<ds:datastoreItem xmlns:ds="http://schemas.openxmlformats.org/officeDocument/2006/customXml" ds:itemID="{8CEB89F7-98AB-405B-9309-FB5F619D2475}">
+<ds:datastoreItem xmlns:ds="http://schemas.openxmlformats.org/officeDocument/2006/customXml" ds:itemID="{922925E9-6A98-46B8-BC88-1EDE131B869B}">
   <ds:schemaRefs>
     <ds:schemaRef ds:uri="http://schemas.openxmlformats.org/officeDocument/2006/bibliography"/>
   </ds:schemaRefs>

</xml_diff>

<commit_message>
product team intro completed
</commit_message>
<xml_diff>
--- a/Untitled 1.docx
+++ b/Untitled 1.docx
@@ -5889,7 +5889,7 @@
           <v:shape id="_x0000_i1025" type="#_x0000_t75" style="width:480pt;height:454.15pt" o:ole="">
             <v:imagedata r:id="rId30" o:title=""/>
           </v:shape>
-          <o:OLEObject Type="Embed" ProgID="Excel.Sheet.12" ShapeID="_x0000_i1025" DrawAspect="Content" ObjectID="_1490914281" r:id="rId31"/>
+          <o:OLEObject Type="Embed" ProgID="Excel.Sheet.12" ShapeID="_x0000_i1025" DrawAspect="Content" ObjectID="_1490915874" r:id="rId31"/>
         </w:object>
       </w:r>
     </w:p>
@@ -12885,6 +12885,7 @@
         <w:widowControl/>
         <w:suppressAutoHyphens w:val="0"/>
         <w:overflowPunct/>
+        <w:jc w:val="both"/>
       </w:pPr>
       <w:r>
         <w:rPr>
@@ -12909,7 +12910,7 @@
             </v:handles>
             <o:complex v:ext="view"/>
           </v:shapetype>
-          <v:shape id="_x0000_s1057" type="#_x0000_t16" style="position:absolute;margin-left:112.45pt;margin-top:32pt;width:214.25pt;height:110.15pt;z-index:251717632" o:regroupid="1" fillcolor="white [3201]" strokecolor="#b2a1c7 [1943]" strokeweight="1pt">
+          <v:shape id="_x0000_s1057" type="#_x0000_t16" style="position:absolute;left:0;text-align:left;margin-left:112.45pt;margin-top:32pt;width:214.25pt;height:110.15pt;z-index:251717632" o:regroupid="1" fillcolor="white [3201]" strokecolor="#b2a1c7 [1943]" strokeweight="1pt">
             <v:fill color2="#ccc0d9 [1303]" focusposition="1" focussize="" focus="100%" type="gradient"/>
             <v:shadow on="t" type="perspective" color="#3f3151 [1607]" opacity=".5" offset="1pt" offset2="-3pt"/>
             <v:textbox style="mso-next-textbox:#_x0000_s1057">
@@ -12931,7 +12932,7 @@
           <w:lang w:eastAsia="en-US" w:bidi="si-LK"/>
         </w:rPr>
         <w:pict>
-          <v:shape id="_x0000_s1056" type="#_x0000_t16" style="position:absolute;margin-left:177.05pt;margin-top:120.7pt;width:191.4pt;height:91.05pt;z-index:251716608" o:regroupid="1" fillcolor="white [3201]" strokecolor="#95b3d7 [1940]" strokeweight="1pt">
+          <v:shape id="_x0000_s1056" type="#_x0000_t16" style="position:absolute;left:0;text-align:left;margin-left:177.05pt;margin-top:120.7pt;width:191.4pt;height:91.05pt;z-index:251716608" o:regroupid="1" fillcolor="white [3201]" strokecolor="#95b3d7 [1940]" strokeweight="1pt">
             <v:fill color2="#b8cce4 [1300]" focusposition="1" focussize="" focus="100%" type="gradient"/>
             <v:shadow on="t" type="perspective" color="#243f60 [1604]" opacity=".5" offset="1pt" offset2="-3pt"/>
             <v:textbox>
@@ -12954,7 +12955,7 @@
           <w:lang w:eastAsia="en-US" w:bidi="si-LK"/>
         </w:rPr>
         <w:pict>
-          <v:shape id="_x0000_s1058" type="#_x0000_t16" style="position:absolute;margin-left:72.45pt;margin-top:120.7pt;width:116.3pt;height:91.05pt;z-index:251715584" o:regroupid="1" fillcolor="white [3201]" strokecolor="#d99594 [1941]" strokeweight="1pt">
+          <v:shape id="_x0000_s1058" type="#_x0000_t16" style="position:absolute;left:0;text-align:left;margin-left:72.45pt;margin-top:120.7pt;width:116.3pt;height:91.05pt;z-index:251715584" o:regroupid="1" fillcolor="white [3201]" strokecolor="#d99594 [1941]" strokeweight="1pt">
             <v:fill color2="#e5b8b7 [1301]" focusposition="1" focussize="" focus="100%" type="gradient"/>
             <v:shadow on="t" type="perspective" color="#622423 [1605]" opacity=".5" offset="1pt" offset2="-3pt"/>
             <v:textbox>
@@ -13247,6 +13248,7 @@
         <w:widowControl/>
         <w:suppressAutoHyphens w:val="0"/>
         <w:overflowPunct/>
+        <w:jc w:val="both"/>
         <w:rPr>
           <w:rFonts w:ascii="Times New Roman" w:hAnsi="Times New Roman" w:cs="Times New Roman"/>
         </w:rPr>
@@ -13325,16 +13327,18 @@
         <w:widowControl/>
         <w:suppressAutoHyphens w:val="0"/>
         <w:overflowPunct/>
-        <w:rPr>
-          <w:rFonts w:ascii="Times New Roman" w:hAnsi="Times New Roman" w:cs="Times New Roman"/>
-        </w:rPr>
-      </w:pPr>
-    </w:p>
-    <w:p>
-      <w:pPr>
-        <w:widowControl/>
-        <w:suppressAutoHyphens w:val="0"/>
-        <w:overflowPunct/>
+        <w:jc w:val="both"/>
+        <w:rPr>
+          <w:rFonts w:ascii="Times New Roman" w:hAnsi="Times New Roman" w:cs="Times New Roman"/>
+        </w:rPr>
+      </w:pPr>
+    </w:p>
+    <w:p>
+      <w:pPr>
+        <w:widowControl/>
+        <w:suppressAutoHyphens w:val="0"/>
+        <w:overflowPunct/>
+        <w:jc w:val="both"/>
         <w:rPr>
           <w:rFonts w:ascii="Times New Roman" w:hAnsi="Times New Roman" w:cs="Times New Roman"/>
         </w:rPr>
@@ -13365,6 +13369,7 @@
         <w:widowControl/>
         <w:suppressAutoHyphens w:val="0"/>
         <w:overflowPunct/>
+        <w:jc w:val="both"/>
         <w:rPr>
           <w:rFonts w:ascii="Times New Roman" w:hAnsi="Times New Roman" w:cs="Times New Roman"/>
         </w:rPr>
@@ -13389,6 +13394,7 @@
         <w:widowControl/>
         <w:suppressAutoHyphens w:val="0"/>
         <w:overflowPunct/>
+        <w:jc w:val="both"/>
         <w:rPr>
           <w:rFonts w:ascii="Times New Roman" w:hAnsi="Times New Roman" w:cs="Times New Roman"/>
         </w:rPr>
@@ -13413,6 +13419,7 @@
         <w:widowControl/>
         <w:suppressAutoHyphens w:val="0"/>
         <w:overflowPunct/>
+        <w:jc w:val="both"/>
         <w:rPr>
           <w:rFonts w:ascii="Times New Roman" w:hAnsi="Times New Roman" w:cs="Times New Roman"/>
         </w:rPr>
@@ -13479,6 +13486,7 @@
         <w:widowControl/>
         <w:suppressAutoHyphens w:val="0"/>
         <w:overflowPunct/>
+        <w:jc w:val="both"/>
         <w:rPr>
           <w:rFonts w:ascii="Times New Roman" w:hAnsi="Times New Roman" w:cs="Times New Roman"/>
         </w:rPr>
@@ -13621,6 +13629,114 @@
           <w:rFonts w:ascii="Times New Roman" w:hAnsi="Times New Roman" w:cs="Times New Roman"/>
         </w:rPr>
         <w:t>Logout</w:t>
+      </w:r>
+    </w:p>
+    <w:p>
+      <w:pPr>
+        <w:widowControl/>
+        <w:tabs>
+          <w:tab w:val="left" w:pos="1009"/>
+        </w:tabs>
+        <w:suppressAutoHyphens w:val="0"/>
+        <w:overflowPunct/>
+        <w:rPr>
+          <w:rFonts w:ascii="Times New Roman" w:hAnsi="Times New Roman" w:cs="Times New Roman"/>
+        </w:rPr>
+      </w:pPr>
+    </w:p>
+    <w:p>
+      <w:pPr>
+        <w:widowControl/>
+        <w:tabs>
+          <w:tab w:val="left" w:pos="1009"/>
+        </w:tabs>
+        <w:suppressAutoHyphens w:val="0"/>
+        <w:overflowPunct/>
+        <w:rPr>
+          <w:rFonts w:ascii="Times New Roman" w:hAnsi="Times New Roman" w:cs="Times New Roman"/>
+        </w:rPr>
+      </w:pPr>
+      <w:r>
+        <w:rPr>
+          <w:rFonts w:ascii="Times New Roman" w:hAnsi="Times New Roman" w:cs="Times New Roman"/>
+          <w:b/>
+          <w:bCs/>
+        </w:rPr>
+        <w:t>Project Name</w:t>
+      </w:r>
+      <w:r>
+        <w:rPr>
+          <w:rFonts w:ascii="Times New Roman" w:hAnsi="Times New Roman" w:cs="Times New Roman"/>
+        </w:rPr>
+        <w:t>: Analytics Dashboard</w:t>
+      </w:r>
+    </w:p>
+    <w:p>
+      <w:pPr>
+        <w:widowControl/>
+        <w:tabs>
+          <w:tab w:val="left" w:pos="1009"/>
+        </w:tabs>
+        <w:suppressAutoHyphens w:val="0"/>
+        <w:overflowPunct/>
+        <w:rPr>
+          <w:rFonts w:ascii="Times New Roman" w:hAnsi="Times New Roman" w:cs="Times New Roman"/>
+        </w:rPr>
+      </w:pPr>
+      <w:r>
+        <w:rPr>
+          <w:rFonts w:ascii="Times New Roman" w:hAnsi="Times New Roman" w:cs="Times New Roman"/>
+          <w:b/>
+          <w:bCs/>
+        </w:rPr>
+        <w:t>Deadline</w:t>
+      </w:r>
+      <w:r>
+        <w:rPr>
+          <w:rFonts w:ascii="Times New Roman" w:hAnsi="Times New Roman" w:cs="Times New Roman"/>
+        </w:rPr>
+        <w:t>: Flexible</w:t>
+      </w:r>
+    </w:p>
+    <w:p>
+      <w:pPr>
+        <w:widowControl/>
+        <w:tabs>
+          <w:tab w:val="left" w:pos="1009"/>
+        </w:tabs>
+        <w:suppressAutoHyphens w:val="0"/>
+        <w:overflowPunct/>
+        <w:rPr>
+          <w:rFonts w:ascii="Times New Roman" w:hAnsi="Times New Roman" w:cs="Times New Roman"/>
+        </w:rPr>
+      </w:pPr>
+      <w:r>
+        <w:rPr>
+          <w:rFonts w:ascii="Times New Roman" w:hAnsi="Times New Roman" w:cs="Times New Roman"/>
+          <w:b/>
+          <w:bCs/>
+        </w:rPr>
+        <w:t>Project</w:t>
+      </w:r>
+      <w:r>
+        <w:rPr>
+          <w:rFonts w:ascii="Times New Roman" w:hAnsi="Times New Roman" w:cs="Times New Roman"/>
+        </w:rPr>
+        <w:t xml:space="preserve"> </w:t>
+      </w:r>
+      <w:r>
+        <w:rPr>
+          <w:rFonts w:ascii="Times New Roman" w:hAnsi="Times New Roman" w:cs="Times New Roman"/>
+          <w:b/>
+          <w:bCs/>
+        </w:rPr>
+        <w:t>Team</w:t>
+      </w:r>
+      <w:r>
+        <w:rPr>
+          <w:rFonts w:ascii="Times New Roman" w:hAnsi="Times New Roman" w:cs="Times New Roman"/>
+        </w:rPr>
+        <w:t xml:space="preserve">: Dunith Dhanushka, Pubudu Dodanoda(Me), Mohommed Fawsan </w:t>
       </w:r>
     </w:p>
     <w:p>
@@ -13652,22 +13768,169 @@
       <w:bookmarkEnd w:id="29"/>
     </w:p>
     <w:p/>
+    <w:p>
+      <w:pPr>
+        <w:jc w:val="both"/>
+      </w:pPr>
+      <w:r>
+        <w:t>We took the following design decisions at the start of this project. These decisions got the approval from the WSO2 Architecture mail thread.</w:t>
+      </w:r>
+    </w:p>
     <w:p/>
     <w:p>
       <w:pPr>
-        <w:widowControl/>
-        <w:suppressAutoHyphens w:val="0"/>
-        <w:overflowPunct/>
-        <w:rPr>
-          <w:rFonts w:ascii="Times New Roman" w:hAnsi="Times New Roman" w:cs="Times New Roman"/>
+        <w:rPr>
           <w:u w:val="single"/>
         </w:rPr>
       </w:pPr>
       <w:r>
         <w:rPr>
-          <w:rFonts w:ascii="Times New Roman" w:hAnsi="Times New Roman" w:cs="Times New Roman"/>
           <w:u w:val="single"/>
         </w:rPr>
+        <w:t>Frontend</w:t>
+      </w:r>
+    </w:p>
+    <w:p>
+      <w:r>
+        <w:t>Front end of the dashboard will be designed using the following technologies</w:t>
+      </w:r>
+    </w:p>
+    <w:p>
+      <w:pPr>
+        <w:pStyle w:val="ListParagraph"/>
+        <w:numPr>
+          <w:ilvl w:val="0"/>
+          <w:numId w:val="16"/>
+        </w:numPr>
+      </w:pPr>
+      <w:r>
+        <w:t>HTML/CSS</w:t>
+      </w:r>
+    </w:p>
+    <w:p>
+      <w:pPr>
+        <w:pStyle w:val="ListParagraph"/>
+        <w:numPr>
+          <w:ilvl w:val="0"/>
+          <w:numId w:val="16"/>
+        </w:numPr>
+      </w:pPr>
+      <w:r>
+        <w:t>JavaScript</w:t>
+      </w:r>
+    </w:p>
+    <w:p>
+      <w:pPr>
+        <w:pStyle w:val="ListParagraph"/>
+        <w:numPr>
+          <w:ilvl w:val="0"/>
+          <w:numId w:val="16"/>
+        </w:numPr>
+      </w:pPr>
+      <w:r>
+        <w:t>Bootstrap Framework</w:t>
+      </w:r>
+    </w:p>
+    <w:p>
+      <w:pPr>
+        <w:pStyle w:val="ListParagraph"/>
+        <w:numPr>
+          <w:ilvl w:val="0"/>
+          <w:numId w:val="16"/>
+        </w:numPr>
+        <w:rPr>
+          <w:rFonts w:ascii="Times New Roman" w:hAnsi="Times New Roman" w:cs="Times New Roman"/>
+          <w:u w:val="single"/>
+        </w:rPr>
+      </w:pPr>
+      <w:r>
+        <w:t>GridsterJS</w:t>
+      </w:r>
+    </w:p>
+    <w:p>
+      <w:pPr>
+        <w:pStyle w:val="ListParagraph"/>
+        <w:numPr>
+          <w:ilvl w:val="0"/>
+          <w:numId w:val="16"/>
+        </w:numPr>
+        <w:rPr>
+          <w:rFonts w:ascii="Times New Roman" w:hAnsi="Times New Roman" w:cs="Times New Roman"/>
+          <w:u w:val="single"/>
+        </w:rPr>
+      </w:pPr>
+      <w:r>
+        <w:t xml:space="preserve">jQuery </w:t>
+      </w:r>
+    </w:p>
+    <w:p>
+      <w:pPr>
+        <w:rPr>
+          <w:rFonts w:ascii="Times New Roman" w:hAnsi="Times New Roman" w:cs="Times New Roman"/>
+          <w:u w:val="single"/>
+        </w:rPr>
+      </w:pPr>
+    </w:p>
+    <w:p>
+      <w:pPr>
+        <w:rPr>
+          <w:rFonts w:ascii="Times New Roman" w:hAnsi="Times New Roman" w:cs="Times New Roman"/>
+          <w:u w:val="single"/>
+        </w:rPr>
+      </w:pPr>
+    </w:p>
+    <w:p>
+      <w:pPr>
+        <w:rPr>
+          <w:rFonts w:ascii="Times New Roman" w:hAnsi="Times New Roman" w:cs="Times New Roman"/>
+          <w:u w:val="single"/>
+        </w:rPr>
+      </w:pPr>
+      <w:r>
+        <w:rPr>
+          <w:rFonts w:ascii="Times New Roman" w:hAnsi="Times New Roman" w:cs="Times New Roman"/>
+          <w:u w:val="single"/>
+        </w:rPr>
+        <w:t>Backend Design and Hosting</w:t>
+      </w:r>
+    </w:p>
+    <w:p>
+      <w:pPr>
+        <w:rPr>
+          <w:rFonts w:ascii="Times New Roman" w:hAnsi="Times New Roman" w:cs="Times New Roman"/>
+        </w:rPr>
+      </w:pPr>
+      <w:r>
+        <w:rPr>
+          <w:rFonts w:ascii="Times New Roman" w:hAnsi="Times New Roman" w:cs="Times New Roman"/>
+        </w:rPr>
+        <w:t xml:space="preserve">The backend of the dashboard will be a Jax-RS web service. This means that there will be a RESTful API to which the frontend </w:t>
+      </w:r>
+      <w:r>
+        <w:rPr>
+          <w:rFonts w:ascii="Times New Roman" w:hAnsi="Times New Roman" w:cs="Times New Roman"/>
+        </w:rPr>
+        <w:t>developer can send requests for data communication. This will be built into web archive file (.war) using maven and will be deployed on the WSO2 BAM server as a web-app.</w:t>
+      </w:r>
+    </w:p>
+    <w:p>
+      <w:pPr>
+        <w:rPr>
+          <w:rFonts w:ascii="Times New Roman" w:hAnsi="Times New Roman" w:cs="Times New Roman"/>
+          <w:u w:val="single"/>
+        </w:rPr>
+      </w:pPr>
+      <w:r>
+        <w:rPr>
+          <w:rFonts w:ascii="Times New Roman" w:hAnsi="Times New Roman" w:cs="Times New Roman"/>
+        </w:rPr>
+        <w:t>Other technologies such as Jackson, gson, and JaxB may also be used.</w:t>
+      </w:r>
+      <w:r>
+        <w:rPr>
+          <w:rFonts w:ascii="Times New Roman" w:hAnsi="Times New Roman" w:cs="Times New Roman"/>
+          <w:u w:val="single"/>
+        </w:rPr>
         <w:br w:type="page"/>
       </w:r>
     </w:p>
@@ -13681,16 +13944,49 @@
           <w:u w:val="single"/>
         </w:rPr>
       </w:pPr>
-    </w:p>
-    <w:p>
-      <w:pPr>
-        <w:widowControl/>
-        <w:suppressAutoHyphens w:val="0"/>
-        <w:overflowPunct/>
+      <w:r>
         <w:rPr>
           <w:rFonts w:ascii="Times New Roman" w:hAnsi="Times New Roman" w:cs="Times New Roman"/>
           <w:u w:val="single"/>
         </w:rPr>
+        <w:lastRenderedPageBreak/>
+        <w:t>Work Allocation</w:t>
+      </w:r>
+    </w:p>
+    <w:p>
+      <w:pPr>
+        <w:widowControl/>
+        <w:suppressAutoHyphens w:val="0"/>
+        <w:overflowPunct/>
+        <w:rPr>
+          <w:rFonts w:ascii="Times New Roman" w:hAnsi="Times New Roman" w:cs="Times New Roman"/>
+        </w:rPr>
+      </w:pPr>
+      <w:r>
+        <w:rPr>
+          <w:rFonts w:ascii="Times New Roman" w:hAnsi="Times New Roman" w:cs="Times New Roman"/>
+        </w:rPr>
+        <w:t>I was assigned to implement the backend while Dunith and Fawsan will proceed with the frontend development.</w:t>
+      </w:r>
+    </w:p>
+    <w:p>
+      <w:pPr>
+        <w:widowControl/>
+        <w:suppressAutoHyphens w:val="0"/>
+        <w:overflowPunct/>
+        <w:rPr>
+          <w:rFonts w:ascii="Times New Roman" w:hAnsi="Times New Roman" w:cs="Times New Roman"/>
+        </w:rPr>
+      </w:pPr>
+    </w:p>
+    <w:p>
+      <w:pPr>
+        <w:widowControl/>
+        <w:suppressAutoHyphens w:val="0"/>
+        <w:overflowPunct/>
+        <w:rPr>
+          <w:rFonts w:ascii="Times New Roman" w:hAnsi="Times New Roman" w:cs="Times New Roman"/>
+        </w:rPr>
       </w:pPr>
     </w:p>
     <w:p>
@@ -13711,6 +14007,17 @@
         <w:overflowPunct/>
         <w:rPr>
           <w:rFonts w:ascii="Times New Roman" w:hAnsi="Times New Roman" w:cs="Times New Roman"/>
+          <w:u w:val="single"/>
+        </w:rPr>
+      </w:pPr>
+    </w:p>
+    <w:p>
+      <w:pPr>
+        <w:widowControl/>
+        <w:suppressAutoHyphens w:val="0"/>
+        <w:overflowPunct/>
+        <w:rPr>
+          <w:rFonts w:ascii="Times New Roman" w:hAnsi="Times New Roman" w:cs="Times New Roman"/>
         </w:rPr>
       </w:pPr>
     </w:p>
@@ -13823,6 +14130,18 @@
           <w:rFonts w:ascii="Times New Roman" w:hAnsi="Times New Roman" w:cs="Times New Roman"/>
         </w:rPr>
       </w:pPr>
+      <w:r>
+        <w:rPr>
+          <w:rFonts w:ascii="Times New Roman" w:hAnsi="Times New Roman" w:cs="Times New Roman"/>
+        </w:rPr>
+        <w:t>Gridster, bootstrap, Ajax, Rest, jax-rs, api, web service</w:t>
+      </w:r>
+      <w:r>
+        <w:rPr>
+          <w:rFonts w:ascii="Times New Roman" w:hAnsi="Times New Roman" w:cs="Times New Roman"/>
+        </w:rPr>
+        <w:t>, maven, war, wso2 server, web app, Jackson, JaxB, gson</w:t>
+      </w:r>
     </w:p>
     <w:p>
       <w:pPr>
@@ -14805,16 +15124,16 @@
     </w:lvl>
   </w:abstractNum>
   <w:abstractNum w:abstractNumId="7">
-    <w:nsid w:val="4A167B5B"/>
+    <w:nsid w:val="3EA74575"/>
     <w:multiLevelType w:val="hybridMultilevel"/>
-    <w:tmpl w:val="30FEE3B8"/>
+    <w:tmpl w:val="A73E9240"/>
     <w:lvl w:ilvl="0" w:tplc="04090001">
       <w:start w:val="1"/>
       <w:numFmt w:val="bullet"/>
       <w:lvlText w:val=""/>
       <w:lvlJc w:val="left"/>
       <w:pPr>
-        <w:ind w:left="3588" w:hanging="360"/>
+        <w:ind w:left="720" w:hanging="360"/>
       </w:pPr>
       <w:rPr>
         <w:rFonts w:ascii="Symbol" w:hAnsi="Symbol" w:hint="default"/>
@@ -14826,7 +15145,7 @@
       <w:lvlText w:val="o"/>
       <w:lvlJc w:val="left"/>
       <w:pPr>
-        <w:ind w:left="4308" w:hanging="360"/>
+        <w:ind w:left="1440" w:hanging="360"/>
       </w:pPr>
       <w:rPr>
         <w:rFonts w:ascii="Courier New" w:hAnsi="Courier New" w:cs="Courier New" w:hint="default"/>
@@ -14838,7 +15157,7 @@
       <w:lvlText w:val=""/>
       <w:lvlJc w:val="left"/>
       <w:pPr>
-        <w:ind w:left="5028" w:hanging="360"/>
+        <w:ind w:left="2160" w:hanging="360"/>
       </w:pPr>
       <w:rPr>
         <w:rFonts w:ascii="Wingdings" w:hAnsi="Wingdings" w:hint="default"/>
@@ -14850,7 +15169,7 @@
       <w:lvlText w:val=""/>
       <w:lvlJc w:val="left"/>
       <w:pPr>
-        <w:ind w:left="5748" w:hanging="360"/>
+        <w:ind w:left="2880" w:hanging="360"/>
       </w:pPr>
       <w:rPr>
         <w:rFonts w:ascii="Symbol" w:hAnsi="Symbol" w:hint="default"/>
@@ -14862,7 +15181,7 @@
       <w:lvlText w:val="o"/>
       <w:lvlJc w:val="left"/>
       <w:pPr>
-        <w:ind w:left="6468" w:hanging="360"/>
+        <w:ind w:left="3600" w:hanging="360"/>
       </w:pPr>
       <w:rPr>
         <w:rFonts w:ascii="Courier New" w:hAnsi="Courier New" w:cs="Courier New" w:hint="default"/>
@@ -14874,7 +15193,7 @@
       <w:lvlText w:val=""/>
       <w:lvlJc w:val="left"/>
       <w:pPr>
-        <w:ind w:left="7188" w:hanging="360"/>
+        <w:ind w:left="4320" w:hanging="360"/>
       </w:pPr>
       <w:rPr>
         <w:rFonts w:ascii="Wingdings" w:hAnsi="Wingdings" w:hint="default"/>
@@ -14886,7 +15205,7 @@
       <w:lvlText w:val=""/>
       <w:lvlJc w:val="left"/>
       <w:pPr>
-        <w:ind w:left="7908" w:hanging="360"/>
+        <w:ind w:left="5040" w:hanging="360"/>
       </w:pPr>
       <w:rPr>
         <w:rFonts w:ascii="Symbol" w:hAnsi="Symbol" w:hint="default"/>
@@ -14898,7 +15217,7 @@
       <w:lvlText w:val="o"/>
       <w:lvlJc w:val="left"/>
       <w:pPr>
-        <w:ind w:left="8628" w:hanging="360"/>
+        <w:ind w:left="5760" w:hanging="360"/>
       </w:pPr>
       <w:rPr>
         <w:rFonts w:ascii="Courier New" w:hAnsi="Courier New" w:cs="Courier New" w:hint="default"/>
@@ -14910,7 +15229,7 @@
       <w:lvlText w:val=""/>
       <w:lvlJc w:val="left"/>
       <w:pPr>
-        <w:ind w:left="9348" w:hanging="360"/>
+        <w:ind w:left="6480" w:hanging="360"/>
       </w:pPr>
       <w:rPr>
         <w:rFonts w:ascii="Wingdings" w:hAnsi="Wingdings" w:hint="default"/>
@@ -14918,16 +15237,16 @@
     </w:lvl>
   </w:abstractNum>
   <w:abstractNum w:abstractNumId="8">
-    <w:nsid w:val="4DD771BB"/>
+    <w:nsid w:val="4A167B5B"/>
     <w:multiLevelType w:val="hybridMultilevel"/>
-    <w:tmpl w:val="BF5A77DA"/>
+    <w:tmpl w:val="30FEE3B8"/>
     <w:lvl w:ilvl="0" w:tplc="04090001">
       <w:start w:val="1"/>
       <w:numFmt w:val="bullet"/>
       <w:lvlText w:val=""/>
       <w:lvlJc w:val="left"/>
       <w:pPr>
-        <w:ind w:left="1434" w:hanging="360"/>
+        <w:ind w:left="3588" w:hanging="360"/>
       </w:pPr>
       <w:rPr>
         <w:rFonts w:ascii="Symbol" w:hAnsi="Symbol" w:hint="default"/>
@@ -14939,7 +15258,7 @@
       <w:lvlText w:val="o"/>
       <w:lvlJc w:val="left"/>
       <w:pPr>
-        <w:ind w:left="2154" w:hanging="360"/>
+        <w:ind w:left="4308" w:hanging="360"/>
       </w:pPr>
       <w:rPr>
         <w:rFonts w:ascii="Courier New" w:hAnsi="Courier New" w:cs="Courier New" w:hint="default"/>
@@ -14951,7 +15270,7 @@
       <w:lvlText w:val=""/>
       <w:lvlJc w:val="left"/>
       <w:pPr>
-        <w:ind w:left="2874" w:hanging="360"/>
+        <w:ind w:left="5028" w:hanging="360"/>
       </w:pPr>
       <w:rPr>
         <w:rFonts w:ascii="Wingdings" w:hAnsi="Wingdings" w:hint="default"/>
@@ -14963,7 +15282,7 @@
       <w:lvlText w:val=""/>
       <w:lvlJc w:val="left"/>
       <w:pPr>
-        <w:ind w:left="3594" w:hanging="360"/>
+        <w:ind w:left="5748" w:hanging="360"/>
       </w:pPr>
       <w:rPr>
         <w:rFonts w:ascii="Symbol" w:hAnsi="Symbol" w:hint="default"/>
@@ -14975,7 +15294,7 @@
       <w:lvlText w:val="o"/>
       <w:lvlJc w:val="left"/>
       <w:pPr>
-        <w:ind w:left="4314" w:hanging="360"/>
+        <w:ind w:left="6468" w:hanging="360"/>
       </w:pPr>
       <w:rPr>
         <w:rFonts w:ascii="Courier New" w:hAnsi="Courier New" w:cs="Courier New" w:hint="default"/>
@@ -14987,7 +15306,7 @@
       <w:lvlText w:val=""/>
       <w:lvlJc w:val="left"/>
       <w:pPr>
-        <w:ind w:left="5034" w:hanging="360"/>
+        <w:ind w:left="7188" w:hanging="360"/>
       </w:pPr>
       <w:rPr>
         <w:rFonts w:ascii="Wingdings" w:hAnsi="Wingdings" w:hint="default"/>
@@ -14999,7 +15318,7 @@
       <w:lvlText w:val=""/>
       <w:lvlJc w:val="left"/>
       <w:pPr>
-        <w:ind w:left="5754" w:hanging="360"/>
+        <w:ind w:left="7908" w:hanging="360"/>
       </w:pPr>
       <w:rPr>
         <w:rFonts w:ascii="Symbol" w:hAnsi="Symbol" w:hint="default"/>
@@ -15011,7 +15330,7 @@
       <w:lvlText w:val="o"/>
       <w:lvlJc w:val="left"/>
       <w:pPr>
-        <w:ind w:left="6474" w:hanging="360"/>
+        <w:ind w:left="8628" w:hanging="360"/>
       </w:pPr>
       <w:rPr>
         <w:rFonts w:ascii="Courier New" w:hAnsi="Courier New" w:cs="Courier New" w:hint="default"/>
@@ -15023,7 +15342,7 @@
       <w:lvlText w:val=""/>
       <w:lvlJc w:val="left"/>
       <w:pPr>
-        <w:ind w:left="7194" w:hanging="360"/>
+        <w:ind w:left="9348" w:hanging="360"/>
       </w:pPr>
       <w:rPr>
         <w:rFonts w:ascii="Wingdings" w:hAnsi="Wingdings" w:hint="default"/>
@@ -15031,16 +15350,16 @@
     </w:lvl>
   </w:abstractNum>
   <w:abstractNum w:abstractNumId="9">
-    <w:nsid w:val="59920754"/>
+    <w:nsid w:val="4DD771BB"/>
     <w:multiLevelType w:val="hybridMultilevel"/>
-    <w:tmpl w:val="C53ADB96"/>
+    <w:tmpl w:val="BF5A77DA"/>
     <w:lvl w:ilvl="0" w:tplc="04090001">
       <w:start w:val="1"/>
       <w:numFmt w:val="bullet"/>
       <w:lvlText w:val=""/>
       <w:lvlJc w:val="left"/>
       <w:pPr>
-        <w:ind w:left="3588" w:hanging="360"/>
+        <w:ind w:left="1434" w:hanging="360"/>
       </w:pPr>
       <w:rPr>
         <w:rFonts w:ascii="Symbol" w:hAnsi="Symbol" w:hint="default"/>
@@ -15052,7 +15371,7 @@
       <w:lvlText w:val="o"/>
       <w:lvlJc w:val="left"/>
       <w:pPr>
-        <w:ind w:left="4308" w:hanging="360"/>
+        <w:ind w:left="2154" w:hanging="360"/>
       </w:pPr>
       <w:rPr>
         <w:rFonts w:ascii="Courier New" w:hAnsi="Courier New" w:cs="Courier New" w:hint="default"/>
@@ -15064,7 +15383,7 @@
       <w:lvlText w:val=""/>
       <w:lvlJc w:val="left"/>
       <w:pPr>
-        <w:ind w:left="5028" w:hanging="360"/>
+        <w:ind w:left="2874" w:hanging="360"/>
       </w:pPr>
       <w:rPr>
         <w:rFonts w:ascii="Wingdings" w:hAnsi="Wingdings" w:hint="default"/>
@@ -15076,7 +15395,7 @@
       <w:lvlText w:val=""/>
       <w:lvlJc w:val="left"/>
       <w:pPr>
-        <w:ind w:left="5748" w:hanging="360"/>
+        <w:ind w:left="3594" w:hanging="360"/>
       </w:pPr>
       <w:rPr>
         <w:rFonts w:ascii="Symbol" w:hAnsi="Symbol" w:hint="default"/>
@@ -15088,7 +15407,7 @@
       <w:lvlText w:val="o"/>
       <w:lvlJc w:val="left"/>
       <w:pPr>
-        <w:ind w:left="6468" w:hanging="360"/>
+        <w:ind w:left="4314" w:hanging="360"/>
       </w:pPr>
       <w:rPr>
         <w:rFonts w:ascii="Courier New" w:hAnsi="Courier New" w:cs="Courier New" w:hint="default"/>
@@ -15100,7 +15419,7 @@
       <w:lvlText w:val=""/>
       <w:lvlJc w:val="left"/>
       <w:pPr>
-        <w:ind w:left="7188" w:hanging="360"/>
+        <w:ind w:left="5034" w:hanging="360"/>
       </w:pPr>
       <w:rPr>
         <w:rFonts w:ascii="Wingdings" w:hAnsi="Wingdings" w:hint="default"/>
@@ -15112,7 +15431,7 @@
       <w:lvlText w:val=""/>
       <w:lvlJc w:val="left"/>
       <w:pPr>
-        <w:ind w:left="7908" w:hanging="360"/>
+        <w:ind w:left="5754" w:hanging="360"/>
       </w:pPr>
       <w:rPr>
         <w:rFonts w:ascii="Symbol" w:hAnsi="Symbol" w:hint="default"/>
@@ -15124,7 +15443,7 @@
       <w:lvlText w:val="o"/>
       <w:lvlJc w:val="left"/>
       <w:pPr>
-        <w:ind w:left="8628" w:hanging="360"/>
+        <w:ind w:left="6474" w:hanging="360"/>
       </w:pPr>
       <w:rPr>
         <w:rFonts w:ascii="Courier New" w:hAnsi="Courier New" w:cs="Courier New" w:hint="default"/>
@@ -15136,7 +15455,7 @@
       <w:lvlText w:val=""/>
       <w:lvlJc w:val="left"/>
       <w:pPr>
-        <w:ind w:left="9348" w:hanging="360"/>
+        <w:ind w:left="7194" w:hanging="360"/>
       </w:pPr>
       <w:rPr>
         <w:rFonts w:ascii="Wingdings" w:hAnsi="Wingdings" w:hint="default"/>
@@ -15144,9 +15463,9 @@
     </w:lvl>
   </w:abstractNum>
   <w:abstractNum w:abstractNumId="10">
-    <w:nsid w:val="5D9A161A"/>
+    <w:nsid w:val="59920754"/>
     <w:multiLevelType w:val="hybridMultilevel"/>
-    <w:tmpl w:val="3342EF6A"/>
+    <w:tmpl w:val="C53ADB96"/>
     <w:lvl w:ilvl="0" w:tplc="04090001">
       <w:start w:val="1"/>
       <w:numFmt w:val="bullet"/>
@@ -15257,6 +15576,119 @@
     </w:lvl>
   </w:abstractNum>
   <w:abstractNum w:abstractNumId="11">
+    <w:nsid w:val="5D9A161A"/>
+    <w:multiLevelType w:val="hybridMultilevel"/>
+    <w:tmpl w:val="3342EF6A"/>
+    <w:lvl w:ilvl="0" w:tplc="04090001">
+      <w:start w:val="1"/>
+      <w:numFmt w:val="bullet"/>
+      <w:lvlText w:val=""/>
+      <w:lvlJc w:val="left"/>
+      <w:pPr>
+        <w:ind w:left="3588" w:hanging="360"/>
+      </w:pPr>
+      <w:rPr>
+        <w:rFonts w:ascii="Symbol" w:hAnsi="Symbol" w:hint="default"/>
+      </w:rPr>
+    </w:lvl>
+    <w:lvl w:ilvl="1" w:tplc="04090003" w:tentative="1">
+      <w:start w:val="1"/>
+      <w:numFmt w:val="bullet"/>
+      <w:lvlText w:val="o"/>
+      <w:lvlJc w:val="left"/>
+      <w:pPr>
+        <w:ind w:left="4308" w:hanging="360"/>
+      </w:pPr>
+      <w:rPr>
+        <w:rFonts w:ascii="Courier New" w:hAnsi="Courier New" w:cs="Courier New" w:hint="default"/>
+      </w:rPr>
+    </w:lvl>
+    <w:lvl w:ilvl="2" w:tplc="04090005" w:tentative="1">
+      <w:start w:val="1"/>
+      <w:numFmt w:val="bullet"/>
+      <w:lvlText w:val=""/>
+      <w:lvlJc w:val="left"/>
+      <w:pPr>
+        <w:ind w:left="5028" w:hanging="360"/>
+      </w:pPr>
+      <w:rPr>
+        <w:rFonts w:ascii="Wingdings" w:hAnsi="Wingdings" w:hint="default"/>
+      </w:rPr>
+    </w:lvl>
+    <w:lvl w:ilvl="3" w:tplc="04090001" w:tentative="1">
+      <w:start w:val="1"/>
+      <w:numFmt w:val="bullet"/>
+      <w:lvlText w:val=""/>
+      <w:lvlJc w:val="left"/>
+      <w:pPr>
+        <w:ind w:left="5748" w:hanging="360"/>
+      </w:pPr>
+      <w:rPr>
+        <w:rFonts w:ascii="Symbol" w:hAnsi="Symbol" w:hint="default"/>
+      </w:rPr>
+    </w:lvl>
+    <w:lvl w:ilvl="4" w:tplc="04090003" w:tentative="1">
+      <w:start w:val="1"/>
+      <w:numFmt w:val="bullet"/>
+      <w:lvlText w:val="o"/>
+      <w:lvlJc w:val="left"/>
+      <w:pPr>
+        <w:ind w:left="6468" w:hanging="360"/>
+      </w:pPr>
+      <w:rPr>
+        <w:rFonts w:ascii="Courier New" w:hAnsi="Courier New" w:cs="Courier New" w:hint="default"/>
+      </w:rPr>
+    </w:lvl>
+    <w:lvl w:ilvl="5" w:tplc="04090005" w:tentative="1">
+      <w:start w:val="1"/>
+      <w:numFmt w:val="bullet"/>
+      <w:lvlText w:val=""/>
+      <w:lvlJc w:val="left"/>
+      <w:pPr>
+        <w:ind w:left="7188" w:hanging="360"/>
+      </w:pPr>
+      <w:rPr>
+        <w:rFonts w:ascii="Wingdings" w:hAnsi="Wingdings" w:hint="default"/>
+      </w:rPr>
+    </w:lvl>
+    <w:lvl w:ilvl="6" w:tplc="04090001" w:tentative="1">
+      <w:start w:val="1"/>
+      <w:numFmt w:val="bullet"/>
+      <w:lvlText w:val=""/>
+      <w:lvlJc w:val="left"/>
+      <w:pPr>
+        <w:ind w:left="7908" w:hanging="360"/>
+      </w:pPr>
+      <w:rPr>
+        <w:rFonts w:ascii="Symbol" w:hAnsi="Symbol" w:hint="default"/>
+      </w:rPr>
+    </w:lvl>
+    <w:lvl w:ilvl="7" w:tplc="04090003" w:tentative="1">
+      <w:start w:val="1"/>
+      <w:numFmt w:val="bullet"/>
+      <w:lvlText w:val="o"/>
+      <w:lvlJc w:val="left"/>
+      <w:pPr>
+        <w:ind w:left="8628" w:hanging="360"/>
+      </w:pPr>
+      <w:rPr>
+        <w:rFonts w:ascii="Courier New" w:hAnsi="Courier New" w:cs="Courier New" w:hint="default"/>
+      </w:rPr>
+    </w:lvl>
+    <w:lvl w:ilvl="8" w:tplc="04090005" w:tentative="1">
+      <w:start w:val="1"/>
+      <w:numFmt w:val="bullet"/>
+      <w:lvlText w:val=""/>
+      <w:lvlJc w:val="left"/>
+      <w:pPr>
+        <w:ind w:left="9348" w:hanging="360"/>
+      </w:pPr>
+      <w:rPr>
+        <w:rFonts w:ascii="Wingdings" w:hAnsi="Wingdings" w:hint="default"/>
+      </w:rPr>
+    </w:lvl>
+  </w:abstractNum>
+  <w:abstractNum w:abstractNumId="12">
     <w:nsid w:val="68C769EE"/>
     <w:multiLevelType w:val="multilevel"/>
     <w:tmpl w:val="49E43842"/>
@@ -15369,7 +15801,7 @@
       </w:rPr>
     </w:lvl>
   </w:abstractNum>
-  <w:abstractNum w:abstractNumId="12">
+  <w:abstractNum w:abstractNumId="13">
     <w:nsid w:val="6F600FBC"/>
     <w:multiLevelType w:val="hybridMultilevel"/>
     <w:tmpl w:val="9C563404"/>
@@ -15482,7 +15914,7 @@
       </w:rPr>
     </w:lvl>
   </w:abstractNum>
-  <w:abstractNum w:abstractNumId="13">
+  <w:abstractNum w:abstractNumId="14">
     <w:nsid w:val="7A2C4229"/>
     <w:multiLevelType w:val="multilevel"/>
     <w:tmpl w:val="C010D0E4"/>
@@ -15604,7 +16036,7 @@
       </w:pPr>
     </w:lvl>
   </w:abstractNum>
-  <w:abstractNum w:abstractNumId="14">
+  <w:abstractNum w:abstractNumId="15">
     <w:nsid w:val="7F217730"/>
     <w:multiLevelType w:val="hybridMultilevel"/>
     <w:tmpl w:val="63680AA0"/>
@@ -15727,13 +16159,13 @@
     <w:abstractNumId w:val="3"/>
   </w:num>
   <w:num w:numId="4">
+    <w:abstractNumId w:val="14"/>
+  </w:num>
+  <w:num w:numId="5">
     <w:abstractNumId w:val="13"/>
   </w:num>
-  <w:num w:numId="5">
+  <w:num w:numId="6">
     <w:abstractNumId w:val="12"/>
-  </w:num>
-  <w:num w:numId="6">
-    <w:abstractNumId w:val="11"/>
   </w:num>
   <w:num w:numId="7">
     <w:abstractNumId w:val="0"/>
@@ -15742,25 +16174,28 @@
     <w:abstractNumId w:val="5"/>
   </w:num>
   <w:num w:numId="9">
+    <w:abstractNumId w:val="10"/>
+  </w:num>
+  <w:num w:numId="10">
+    <w:abstractNumId w:val="8"/>
+  </w:num>
+  <w:num w:numId="11">
+    <w:abstractNumId w:val="15"/>
+  </w:num>
+  <w:num w:numId="12">
     <w:abstractNumId w:val="9"/>
   </w:num>
-  <w:num w:numId="10">
-    <w:abstractNumId w:val="7"/>
-  </w:num>
-  <w:num w:numId="11">
-    <w:abstractNumId w:val="14"/>
-  </w:num>
-  <w:num w:numId="12">
-    <w:abstractNumId w:val="8"/>
-  </w:num>
   <w:num w:numId="13">
-    <w:abstractNumId w:val="10"/>
+    <w:abstractNumId w:val="11"/>
   </w:num>
   <w:num w:numId="14">
     <w:abstractNumId w:val="1"/>
   </w:num>
   <w:num w:numId="15">
     <w:abstractNumId w:val="4"/>
+  </w:num>
+  <w:num w:numId="16">
+    <w:abstractNumId w:val="7"/>
   </w:num>
 </w:numbering>
 </file>
@@ -17283,7 +17718,7 @@
 </file>
 
 <file path=customXml/itemProps1.xml><?xml version="1.0" encoding="utf-8"?>
-<ds:datastoreItem xmlns:ds="http://schemas.openxmlformats.org/officeDocument/2006/customXml" ds:itemID="{922925E9-6A98-46B8-BC88-1EDE131B869B}">
+<ds:datastoreItem xmlns:ds="http://schemas.openxmlformats.org/officeDocument/2006/customXml" ds:itemID="{64AE4388-D1F2-49B8-BB33-C5CB24EB5EF0}">
   <ds:schemaRefs>
     <ds:schemaRef ds:uri="http://schemas.openxmlformats.org/officeDocument/2006/bibliography"/>
   </ds:schemaRefs>

</xml_diff>

<commit_message>
commit for adding rest images
</commit_message>
<xml_diff>
--- a/Untitled 1.docx
+++ b/Untitled 1.docx
@@ -7365,6 +7365,39 @@
     </w:p>
     <w:p>
       <w:pPr>
+        <w:pStyle w:val="Heading2"/>
+        <w:numPr>
+          <w:ilvl w:val="1"/>
+          <w:numId w:val="21"/>
+        </w:numPr>
+        <w:jc w:val="both"/>
+      </w:pPr>
+      <w:r>
+        <w:t>WSO2 Business Analysis</w:t>
+      </w:r>
+    </w:p>
+    <w:p>
+      <w:pPr>
+        <w:pStyle w:val="Heading3"/>
+        <w:numPr>
+          <w:ilvl w:val="2"/>
+          <w:numId w:val="35"/>
+        </w:numPr>
+        <w:ind w:left="720" w:hanging="720"/>
+      </w:pPr>
+      <w:r>
+        <w:t xml:space="preserve">Strengths </w:t>
+      </w:r>
+    </w:p>
+    <w:p>
+      <w:pPr>
+        <w:widowControl/>
+        <w:suppressAutoHyphens w:val="0"/>
+        <w:overflowPunct/>
+      </w:pPr>
+    </w:p>
+    <w:p>
+      <w:pPr>
         <w:widowControl/>
         <w:suppressAutoHyphens w:val="0"/>
         <w:overflowPunct/>
@@ -10568,7 +10601,7 @@
           <v:shape id="_x0000_i1025" type="#_x0000_t75" style="width:480pt;height:454.1pt" o:ole="">
             <v:imagedata r:id="rId37" o:title=""/>
           </v:shape>
-          <o:OLEObject Type="Embed" ProgID="Excel.Sheet.12" ShapeID="_x0000_i1025" DrawAspect="Content" ObjectID="_1490957457" r:id="rId38"/>
+          <o:OLEObject Type="Embed" ProgID="Excel.Sheet.12" ShapeID="_x0000_i1025" DrawAspect="Content" ObjectID="_1490966413" r:id="rId38"/>
         </w:object>
       </w:r>
     </w:p>
@@ -18429,9 +18462,18 @@
       </w:pPr>
       <w:bookmarkStart w:id="52" w:name="_Toc417211907"/>
       <w:r>
-        <w:t>Dashboard Architecture Design</w:t>
+        <w:t xml:space="preserve">Dashboard Architecture </w:t>
+      </w:r>
+      <w:r>
+        <w:t xml:space="preserve">&amp; </w:t>
+      </w:r>
+      <w:r>
+        <w:t>Design</w:t>
       </w:r>
       <w:bookmarkEnd w:id="52"/>
+      <w:r>
+        <w:t xml:space="preserve"> </w:t>
+      </w:r>
     </w:p>
     <w:p/>
     <w:p>
@@ -18634,6 +18676,115 @@
         </w:rPr>
         <w:t>I was assigned to implement the backend while Dunith and Fawsan will proceed with the frontend development.</w:t>
       </w:r>
+      <w:r>
+        <w:rPr>
+          <w:rFonts w:ascii="Times New Roman" w:hAnsi="Times New Roman" w:cs="Times New Roman"/>
+        </w:rPr>
+        <w:t xml:space="preserve"> We will be sharing a git repository for both frontend and backend </w:t>
+      </w:r>
+      <w:r>
+        <w:rPr>
+          <w:rFonts w:ascii="Times New Roman" w:hAnsi="Times New Roman" w:cs="Times New Roman"/>
+        </w:rPr>
+        <w:t>implementation which will be mastered by Dunith.</w:t>
+      </w:r>
+    </w:p>
+    <w:p>
+      <w:pPr>
+        <w:widowControl/>
+        <w:suppressAutoHyphens w:val="0"/>
+        <w:overflowPunct/>
+        <w:rPr>
+          <w:rFonts w:ascii="Times New Roman" w:hAnsi="Times New Roman" w:cs="Times New Roman"/>
+        </w:rPr>
+      </w:pPr>
+    </w:p>
+    <w:p>
+      <w:pPr>
+        <w:pStyle w:val="Heading3"/>
+        <w:numPr>
+          <w:ilvl w:val="2"/>
+          <w:numId w:val="18"/>
+        </w:numPr>
+        <w:ind w:left="720" w:hanging="720"/>
+      </w:pPr>
+      <w:r>
+        <w:t xml:space="preserve">Dashboard Backend Design </w:t>
+      </w:r>
+    </w:p>
+    <w:p>
+      <w:pPr>
+        <w:widowControl/>
+        <w:suppressAutoHyphens w:val="0"/>
+        <w:overflowPunct/>
+        <w:rPr>
+          <w:rFonts w:ascii="Times New Roman" w:hAnsi="Times New Roman" w:cs="Times New Roman"/>
+        </w:rPr>
+      </w:pPr>
+    </w:p>
+    <w:p>
+      <w:pPr>
+        <w:widowControl/>
+        <w:suppressAutoHyphens w:val="0"/>
+        <w:overflowPunct/>
+        <w:rPr>
+          <w:rFonts w:ascii="Times New Roman" w:hAnsi="Times New Roman" w:cs="Times New Roman"/>
+        </w:rPr>
+      </w:pPr>
+      <w:r>
+        <w:rPr>
+          <w:rFonts w:ascii="Times New Roman" w:hAnsi="Times New Roman" w:cs="Times New Roman"/>
+        </w:rPr>
+        <w:t xml:space="preserve">The primary functionality expected from the backend is sending and receiving Json/Xml requests and storing them in the WSO2 registry. However support for Json is expected over xml. </w:t>
+      </w:r>
+    </w:p>
+    <w:p>
+      <w:pPr>
+        <w:widowControl/>
+        <w:suppressAutoHyphens w:val="0"/>
+        <w:overflowPunct/>
+        <w:rPr>
+          <w:rFonts w:ascii="Times New Roman" w:hAnsi="Times New Roman" w:cs="Times New Roman"/>
+        </w:rPr>
+      </w:pPr>
+    </w:p>
+    <w:p>
+      <w:pPr>
+        <w:widowControl/>
+        <w:suppressAutoHyphens w:val="0"/>
+        <w:overflowPunct/>
+        <w:rPr>
+          <w:rFonts w:ascii="Times New Roman" w:hAnsi="Times New Roman" w:cs="Times New Roman"/>
+        </w:rPr>
+      </w:pPr>
+      <w:r>
+        <w:rPr>
+          <w:rFonts w:ascii="Times New Roman" w:hAnsi="Times New Roman" w:cs="Times New Roman"/>
+        </w:rPr>
+        <w:t xml:space="preserve">I created a new Jax-RS project from WSO2 Developer Studio which is the development tool provided by WSO2 for writing WSO2 related products. WSO2 developer studio is a </w:t>
+      </w:r>
+      <w:r>
+        <w:rPr>
+          <w:rFonts w:ascii="Times New Roman" w:hAnsi="Times New Roman" w:cs="Times New Roman"/>
+        </w:rPr>
+        <w:t>complete Eclipse-based SOA development environment for the award-winning WSO2 Carbon platform</w:t>
+      </w:r>
+      <w:r>
+        <w:rPr>
+          <w:rFonts w:ascii="Times New Roman" w:hAnsi="Times New Roman" w:cs="Times New Roman"/>
+        </w:rPr>
+        <w:t>.</w:t>
+      </w:r>
+    </w:p>
+    <w:p>
+      <w:pPr>
+        <w:widowControl/>
+        <w:suppressAutoHyphens w:val="0"/>
+        <w:overflowPunct/>
+        <w:rPr>
+          <w:rFonts w:ascii="Times New Roman" w:hAnsi="Times New Roman" w:cs="Times New Roman"/>
+        </w:rPr>
+      </w:pPr>
     </w:p>
     <w:p>
       <w:pPr>
@@ -21801,6 +21952,121 @@
     </w:lvl>
   </w:abstractNum>
   <w:abstractNum w:abstractNumId="21">
+    <w:nsid w:val="482458D5"/>
+    <w:multiLevelType w:val="multilevel"/>
+    <w:tmpl w:val="CE181988"/>
+    <w:lvl w:ilvl="0">
+      <w:start w:val="1"/>
+      <w:numFmt w:val="decimal"/>
+      <w:lvlText w:val="%1."/>
+      <w:lvlJc w:val="left"/>
+      <w:pPr>
+        <w:ind w:left="360" w:hanging="360"/>
+      </w:pPr>
+      <w:rPr>
+        <w:rFonts w:hint="default"/>
+      </w:rPr>
+    </w:lvl>
+    <w:lvl w:ilvl="1">
+      <w:start w:val="8"/>
+      <w:numFmt w:val="decimal"/>
+      <w:lvlText w:val="%1.%2."/>
+      <w:lvlJc w:val="left"/>
+      <w:pPr>
+        <w:ind w:left="792" w:hanging="432"/>
+      </w:pPr>
+      <w:rPr>
+        <w:rFonts w:hint="default"/>
+      </w:rPr>
+    </w:lvl>
+    <w:lvl w:ilvl="2">
+      <w:start w:val="1"/>
+      <w:numFmt w:val="decimal"/>
+      <w:lvlText w:val="%1.%2.%3."/>
+      <w:lvlJc w:val="left"/>
+      <w:pPr>
+        <w:ind w:left="1224" w:hanging="504"/>
+      </w:pPr>
+      <w:rPr>
+        <w:rFonts w:hint="default"/>
+        <w:b/>
+        <w:bCs/>
+      </w:rPr>
+    </w:lvl>
+    <w:lvl w:ilvl="3">
+      <w:start w:val="1"/>
+      <w:numFmt w:val="decimal"/>
+      <w:lvlText w:val="%1.%2.%3.%4."/>
+      <w:lvlJc w:val="left"/>
+      <w:pPr>
+        <w:ind w:left="1728" w:hanging="648"/>
+      </w:pPr>
+      <w:rPr>
+        <w:rFonts w:hint="default"/>
+      </w:rPr>
+    </w:lvl>
+    <w:lvl w:ilvl="4">
+      <w:start w:val="1"/>
+      <w:numFmt w:val="decimal"/>
+      <w:lvlText w:val="%1.%2.%3.%4.%5."/>
+      <w:lvlJc w:val="left"/>
+      <w:pPr>
+        <w:ind w:left="2232" w:hanging="792"/>
+      </w:pPr>
+      <w:rPr>
+        <w:rFonts w:hint="default"/>
+      </w:rPr>
+    </w:lvl>
+    <w:lvl w:ilvl="5">
+      <w:start w:val="1"/>
+      <w:numFmt w:val="decimal"/>
+      <w:lvlText w:val="%1.%2.%3.%4.%5.%6."/>
+      <w:lvlJc w:val="left"/>
+      <w:pPr>
+        <w:ind w:left="2736" w:hanging="936"/>
+      </w:pPr>
+      <w:rPr>
+        <w:rFonts w:hint="default"/>
+      </w:rPr>
+    </w:lvl>
+    <w:lvl w:ilvl="6">
+      <w:start w:val="1"/>
+      <w:numFmt w:val="decimal"/>
+      <w:lvlText w:val="%1.%2.%3.%4.%5.%6.%7."/>
+      <w:lvlJc w:val="left"/>
+      <w:pPr>
+        <w:ind w:left="3240" w:hanging="1080"/>
+      </w:pPr>
+      <w:rPr>
+        <w:rFonts w:hint="default"/>
+      </w:rPr>
+    </w:lvl>
+    <w:lvl w:ilvl="7">
+      <w:start w:val="1"/>
+      <w:numFmt w:val="decimal"/>
+      <w:lvlText w:val="%1.%2.%3.%4.%5.%6.%7.%8."/>
+      <w:lvlJc w:val="left"/>
+      <w:pPr>
+        <w:ind w:left="3744" w:hanging="1224"/>
+      </w:pPr>
+      <w:rPr>
+        <w:rFonts w:hint="default"/>
+      </w:rPr>
+    </w:lvl>
+    <w:lvl w:ilvl="8">
+      <w:start w:val="1"/>
+      <w:numFmt w:val="decimal"/>
+      <w:lvlText w:val="%1.%2.%3.%4.%5.%6.%7.%8.%9."/>
+      <w:lvlJc w:val="left"/>
+      <w:pPr>
+        <w:ind w:left="4320" w:hanging="1440"/>
+      </w:pPr>
+      <w:rPr>
+        <w:rFonts w:hint="default"/>
+      </w:rPr>
+    </w:lvl>
+  </w:abstractNum>
+  <w:abstractNum w:abstractNumId="22">
     <w:nsid w:val="4A167B5B"/>
     <w:multiLevelType w:val="hybridMultilevel"/>
     <w:tmpl w:val="30FEE3B8"/>
@@ -21913,7 +22179,7 @@
       </w:rPr>
     </w:lvl>
   </w:abstractNum>
-  <w:abstractNum w:abstractNumId="22">
+  <w:abstractNum w:abstractNumId="23">
     <w:nsid w:val="4DD771BB"/>
     <w:multiLevelType w:val="hybridMultilevel"/>
     <w:tmpl w:val="BF5A77DA"/>
@@ -22026,7 +22292,7 @@
       </w:rPr>
     </w:lvl>
   </w:abstractNum>
-  <w:abstractNum w:abstractNumId="23">
+  <w:abstractNum w:abstractNumId="24">
     <w:nsid w:val="4EDF17BE"/>
     <w:multiLevelType w:val="multilevel"/>
     <w:tmpl w:val="E8B063D0"/>
@@ -22139,7 +22405,7 @@
       </w:rPr>
     </w:lvl>
   </w:abstractNum>
-  <w:abstractNum w:abstractNumId="24">
+  <w:abstractNum w:abstractNumId="25">
     <w:nsid w:val="51A61D0D"/>
     <w:multiLevelType w:val="multilevel"/>
     <w:tmpl w:val="4F6A04A8"/>
@@ -22252,7 +22518,7 @@
       </w:rPr>
     </w:lvl>
   </w:abstractNum>
-  <w:abstractNum w:abstractNumId="25">
+  <w:abstractNum w:abstractNumId="26">
     <w:nsid w:val="53C331A9"/>
     <w:multiLevelType w:val="multilevel"/>
     <w:tmpl w:val="ED9649C2"/>
@@ -22365,7 +22631,7 @@
       </w:rPr>
     </w:lvl>
   </w:abstractNum>
-  <w:abstractNum w:abstractNumId="26">
+  <w:abstractNum w:abstractNumId="27">
     <w:nsid w:val="564C58A3"/>
     <w:multiLevelType w:val="multilevel"/>
     <w:tmpl w:val="17A8E916"/>
@@ -22478,7 +22744,7 @@
       </w:rPr>
     </w:lvl>
   </w:abstractNum>
-  <w:abstractNum w:abstractNumId="27">
+  <w:abstractNum w:abstractNumId="28">
     <w:nsid w:val="59920754"/>
     <w:multiLevelType w:val="hybridMultilevel"/>
     <w:tmpl w:val="C53ADB96"/>
@@ -22591,7 +22857,7 @@
       </w:rPr>
     </w:lvl>
   </w:abstractNum>
-  <w:abstractNum w:abstractNumId="28">
+  <w:abstractNum w:abstractNumId="29">
     <w:nsid w:val="5D9A161A"/>
     <w:multiLevelType w:val="hybridMultilevel"/>
     <w:tmpl w:val="3342EF6A"/>
@@ -22704,7 +22970,7 @@
       </w:rPr>
     </w:lvl>
   </w:abstractNum>
-  <w:abstractNum w:abstractNumId="29">
+  <w:abstractNum w:abstractNumId="30">
     <w:nsid w:val="68C769EE"/>
     <w:multiLevelType w:val="multilevel"/>
     <w:tmpl w:val="49E43842"/>
@@ -22817,7 +23083,7 @@
       </w:rPr>
     </w:lvl>
   </w:abstractNum>
-  <w:abstractNum w:abstractNumId="30">
+  <w:abstractNum w:abstractNumId="31">
     <w:nsid w:val="6F600FBC"/>
     <w:multiLevelType w:val="hybridMultilevel"/>
     <w:tmpl w:val="9C563404"/>
@@ -22930,7 +23196,7 @@
       </w:rPr>
     </w:lvl>
   </w:abstractNum>
-  <w:abstractNum w:abstractNumId="31">
+  <w:abstractNum w:abstractNumId="32">
     <w:nsid w:val="75504D58"/>
     <w:multiLevelType w:val="multilevel"/>
     <w:tmpl w:val="ED9649C2"/>
@@ -23043,7 +23309,7 @@
       </w:rPr>
     </w:lvl>
   </w:abstractNum>
-  <w:abstractNum w:abstractNumId="32">
+  <w:abstractNum w:abstractNumId="33">
     <w:nsid w:val="7A2C4229"/>
     <w:multiLevelType w:val="multilevel"/>
     <w:tmpl w:val="C010D0E4"/>
@@ -23165,7 +23431,7 @@
       </w:pPr>
     </w:lvl>
   </w:abstractNum>
-  <w:abstractNum w:abstractNumId="33">
+  <w:abstractNum w:abstractNumId="34">
     <w:nsid w:val="7F217730"/>
     <w:multiLevelType w:val="hybridMultilevel"/>
     <w:tmpl w:val="63680AA0"/>
@@ -23288,13 +23554,13 @@
     <w:abstractNumId w:val="13"/>
   </w:num>
   <w:num w:numId="4">
-    <w:abstractNumId w:val="32"/>
+    <w:abstractNumId w:val="33"/>
   </w:num>
   <w:num w:numId="5">
-    <w:abstractNumId w:val="30"/>
+    <w:abstractNumId w:val="31"/>
   </w:num>
   <w:num w:numId="6">
-    <w:abstractNumId w:val="29"/>
+    <w:abstractNumId w:val="30"/>
   </w:num>
   <w:num w:numId="7">
     <w:abstractNumId w:val="0"/>
@@ -23303,19 +23569,19 @@
     <w:abstractNumId w:val="15"/>
   </w:num>
   <w:num w:numId="9">
-    <w:abstractNumId w:val="27"/>
+    <w:abstractNumId w:val="28"/>
   </w:num>
   <w:num w:numId="10">
-    <w:abstractNumId w:val="21"/>
+    <w:abstractNumId w:val="22"/>
   </w:num>
   <w:num w:numId="11">
-    <w:abstractNumId w:val="33"/>
+    <w:abstractNumId w:val="34"/>
   </w:num>
   <w:num w:numId="12">
-    <w:abstractNumId w:val="22"/>
+    <w:abstractNumId w:val="23"/>
   </w:num>
   <w:num w:numId="13">
-    <w:abstractNumId w:val="28"/>
+    <w:abstractNumId w:val="29"/>
   </w:num>
   <w:num w:numId="14">
     <w:abstractNumId w:val="4"/>
@@ -23327,7 +23593,7 @@
     <w:abstractNumId w:val="18"/>
   </w:num>
   <w:num w:numId="17">
-    <w:abstractNumId w:val="23"/>
+    <w:abstractNumId w:val="24"/>
   </w:num>
   <w:num w:numId="18">
     <w:abstractNumId w:val="6"/>
@@ -23357,13 +23623,13 @@
     <w:abstractNumId w:val="10"/>
   </w:num>
   <w:num w:numId="27">
-    <w:abstractNumId w:val="31"/>
+    <w:abstractNumId w:val="32"/>
   </w:num>
   <w:num w:numId="28">
-    <w:abstractNumId w:val="24"/>
+    <w:abstractNumId w:val="25"/>
   </w:num>
   <w:num w:numId="29">
-    <w:abstractNumId w:val="26"/>
+    <w:abstractNumId w:val="27"/>
   </w:num>
   <w:num w:numId="30">
     <w:abstractNumId w:val="9"/>
@@ -23375,10 +23641,13 @@
     <w:abstractNumId w:val="17"/>
   </w:num>
   <w:num w:numId="33">
-    <w:abstractNumId w:val="25"/>
+    <w:abstractNumId w:val="26"/>
   </w:num>
   <w:num w:numId="34">
     <w:abstractNumId w:val="7"/>
+  </w:num>
+  <w:num w:numId="35">
+    <w:abstractNumId w:val="21"/>
   </w:num>
 </w:numbering>
 </file>
@@ -24922,7 +25191,7 @@
 </file>
 
 <file path=customXml/itemProps1.xml><?xml version="1.0" encoding="utf-8"?>
-<ds:datastoreItem xmlns:ds="http://schemas.openxmlformats.org/officeDocument/2006/customXml" ds:itemID="{80765564-6740-45CB-A286-D27892E0DC36}">
+<ds:datastoreItem xmlns:ds="http://schemas.openxmlformats.org/officeDocument/2006/customXml" ds:itemID="{96B48970-665D-48C0-B62E-2E8FC38D100D}">
   <ds:schemaRefs>
     <ds:schemaRef ds:uri="http://schemas.openxmlformats.org/officeDocument/2006/bibliography"/>
   </ds:schemaRefs>

</xml_diff>

<commit_message>
registry access methods added
</commit_message>
<xml_diff>
--- a/Untitled 1.docx
+++ b/Untitled 1.docx
@@ -11440,7 +11440,7 @@
           <v:shape id="_x0000_i1025" type="#_x0000_t75" style="width:480pt;height:454.1pt" o:ole="">
             <v:imagedata r:id="rId42" o:title=""/>
           </v:shape>
-          <o:OLEObject Type="Embed" ProgID="Excel.Sheet.12" ShapeID="_x0000_i1025" DrawAspect="Content" ObjectID="_1490975194" r:id="rId43"/>
+          <o:OLEObject Type="Embed" ProgID="Excel.Sheet.12" ShapeID="_x0000_i1025" DrawAspect="Content" ObjectID="_1490982976" r:id="rId43"/>
         </w:object>
       </w:r>
     </w:p>
@@ -20218,25 +20218,20 @@
         </w:rPr>
         <w:t xml:space="preserve">. </w:t>
       </w:r>
-    </w:p>
-    <w:p>
-      <w:pPr>
-        <w:widowControl/>
-        <w:suppressAutoHyphens w:val="0"/>
-        <w:overflowPunct/>
-        <w:rPr>
-          <w:rFonts w:ascii="Times New Roman" w:hAnsi="Times New Roman" w:cs="Times New Roman"/>
-        </w:rPr>
-      </w:pPr>
-    </w:p>
-    <w:p>
-      <w:pPr>
-        <w:widowControl/>
-        <w:suppressAutoHyphens w:val="0"/>
-        <w:overflowPunct/>
-        <w:rPr>
-          <w:rFonts w:ascii="Times New Roman" w:hAnsi="Times New Roman" w:cs="Times New Roman"/>
-          <w:u w:val="single"/>
+      <w:r>
+        <w:rPr>
+          <w:rFonts w:ascii="Times New Roman" w:hAnsi="Times New Roman" w:cs="Times New Roman"/>
+        </w:rPr>
+        <w:t>A detailed description about this configuration is written later in this document.</w:t>
+      </w:r>
+    </w:p>
+    <w:p>
+      <w:pPr>
+        <w:widowControl/>
+        <w:suppressAutoHyphens w:val="0"/>
+        <w:overflowPunct/>
+        <w:rPr>
+          <w:rFonts w:ascii="Times New Roman" w:hAnsi="Times New Roman" w:cs="Times New Roman"/>
         </w:rPr>
       </w:pPr>
       <w:r>
@@ -20301,17 +20296,6 @@
           </wp:anchor>
         </w:drawing>
       </w:r>
-    </w:p>
-    <w:p>
-      <w:pPr>
-        <w:widowControl/>
-        <w:suppressAutoHyphens w:val="0"/>
-        <w:overflowPunct/>
-        <w:jc w:val="both"/>
-        <w:rPr>
-          <w:rFonts w:ascii="Times New Roman" w:hAnsi="Times New Roman" w:cs="Times New Roman"/>
-        </w:rPr>
-      </w:pPr>
       <w:r>
         <w:rPr>
           <w:rFonts w:ascii="Times New Roman" w:hAnsi="Times New Roman" w:cs="Times New Roman"/>
@@ -21224,16 +21208,1543 @@
       </w:r>
     </w:p>
     <w:p/>
-    <w:p/>
-    <w:p>
-      <w:pPr>
-        <w:widowControl/>
-        <w:suppressAutoHyphens w:val="0"/>
-        <w:overflowPunct/>
-      </w:pPr>
+    <w:p>
+      <w:r>
+        <w:t>The figure below shows the h</w:t>
+      </w:r>
+      <w:r>
+        <w:t>igh level implementation of the</w:t>
+      </w:r>
+      <w:r>
+        <w:t xml:space="preserve"> service class. Important methods of the class will be explained later. It is to be noted that I have set the return type of several methods as “Response”. These are the methods which will be visible to the outside via the REST API after deployment. </w:t>
+      </w:r>
+    </w:p>
+    <w:p>
+      <w:r>
+        <w:rPr>
+          <w:noProof/>
+          <w:lang w:eastAsia="en-US" w:bidi="si-LK"/>
+        </w:rPr>
+        <w:drawing>
+          <wp:anchor distT="0" distB="0" distL="114300" distR="114300" simplePos="0" relativeHeight="251743232" behindDoc="1" locked="0" layoutInCell="1" allowOverlap="1">
+            <wp:simplePos x="0" y="0"/>
+            <wp:positionH relativeFrom="column">
+              <wp:posOffset>1344295</wp:posOffset>
+            </wp:positionH>
+            <wp:positionV relativeFrom="paragraph">
+              <wp:posOffset>115570</wp:posOffset>
+            </wp:positionV>
+            <wp:extent cx="3007360" cy="4034155"/>
+            <wp:effectExtent l="19050" t="0" r="2540" b="0"/>
+            <wp:wrapTight wrapText="bothSides">
+              <wp:wrapPolygon edited="0">
+                <wp:start x="-137" y="0"/>
+                <wp:lineTo x="-137" y="21522"/>
+                <wp:lineTo x="21618" y="21522"/>
+                <wp:lineTo x="21618" y="0"/>
+                <wp:lineTo x="-137" y="0"/>
+              </wp:wrapPolygon>
+            </wp:wrapTight>
+            <wp:docPr id="88" name="Picture 88" descr="D:\Academic\Internship Aca\Training-Report\Selection_022.png"/>
+            <wp:cNvGraphicFramePr>
+              <a:graphicFrameLocks xmlns:a="http://schemas.openxmlformats.org/drawingml/2006/main" noChangeAspect="1"/>
+            </wp:cNvGraphicFramePr>
+            <a:graphic xmlns:a="http://schemas.openxmlformats.org/drawingml/2006/main">
+              <a:graphicData uri="http://schemas.openxmlformats.org/drawingml/2006/picture">
+                <pic:pic xmlns:pic="http://schemas.openxmlformats.org/drawingml/2006/picture">
+                  <pic:nvPicPr>
+                    <pic:cNvPr id="0" name="Picture 88" descr="D:\Academic\Internship Aca\Training-Report\Selection_022.png"/>
+                    <pic:cNvPicPr>
+                      <a:picLocks noChangeAspect="1" noChangeArrowheads="1"/>
+                    </pic:cNvPicPr>
+                  </pic:nvPicPr>
+                  <pic:blipFill>
+                    <a:blip r:embed="rId61"/>
+                    <a:srcRect/>
+                    <a:stretch>
+                      <a:fillRect/>
+                    </a:stretch>
+                  </pic:blipFill>
+                  <pic:spPr bwMode="auto">
+                    <a:xfrm>
+                      <a:off x="0" y="0"/>
+                      <a:ext cx="3007360" cy="4034155"/>
+                    </a:xfrm>
+                    <a:prstGeom prst="rect">
+                      <a:avLst/>
+                    </a:prstGeom>
+                    <a:noFill/>
+                    <a:ln w="9525">
+                      <a:noFill/>
+                      <a:miter lim="800000"/>
+                      <a:headEnd/>
+                      <a:tailEnd/>
+                    </a:ln>
+                  </pic:spPr>
+                </pic:pic>
+              </a:graphicData>
+            </a:graphic>
+          </wp:anchor>
+        </w:drawing>
+      </w:r>
+    </w:p>
+    <w:p>
+      <w:pPr>
+        <w:widowControl/>
+        <w:suppressAutoHyphens w:val="0"/>
+        <w:overflowPunct/>
+      </w:pPr>
+    </w:p>
+    <w:p>
+      <w:pPr>
+        <w:widowControl/>
+        <w:suppressAutoHyphens w:val="0"/>
+        <w:overflowPunct/>
+      </w:pPr>
+    </w:p>
+    <w:p>
+      <w:pPr>
+        <w:widowControl/>
+        <w:suppressAutoHyphens w:val="0"/>
+        <w:overflowPunct/>
+      </w:pPr>
+    </w:p>
+    <w:p>
+      <w:pPr>
+        <w:widowControl/>
+        <w:suppressAutoHyphens w:val="0"/>
+        <w:overflowPunct/>
+      </w:pPr>
+    </w:p>
+    <w:p>
+      <w:pPr>
+        <w:widowControl/>
+        <w:suppressAutoHyphens w:val="0"/>
+        <w:overflowPunct/>
+      </w:pPr>
+    </w:p>
+    <w:p>
+      <w:pPr>
+        <w:widowControl/>
+        <w:suppressAutoHyphens w:val="0"/>
+        <w:overflowPunct/>
+      </w:pPr>
+    </w:p>
+    <w:p>
+      <w:pPr>
+        <w:widowControl/>
+        <w:suppressAutoHyphens w:val="0"/>
+        <w:overflowPunct/>
+      </w:pPr>
+    </w:p>
+    <w:p>
+      <w:pPr>
+        <w:widowControl/>
+        <w:suppressAutoHyphens w:val="0"/>
+        <w:overflowPunct/>
+      </w:pPr>
+    </w:p>
+    <w:p>
+      <w:pPr>
+        <w:widowControl/>
+        <w:suppressAutoHyphens w:val="0"/>
+        <w:overflowPunct/>
+      </w:pPr>
+    </w:p>
+    <w:p>
+      <w:pPr>
+        <w:widowControl/>
+        <w:suppressAutoHyphens w:val="0"/>
+        <w:overflowPunct/>
+      </w:pPr>
+    </w:p>
+    <w:p>
+      <w:pPr>
+        <w:widowControl/>
+        <w:suppressAutoHyphens w:val="0"/>
+        <w:overflowPunct/>
+      </w:pPr>
+    </w:p>
+    <w:p>
+      <w:pPr>
+        <w:widowControl/>
+        <w:suppressAutoHyphens w:val="0"/>
+        <w:overflowPunct/>
+      </w:pPr>
+    </w:p>
+    <w:p>
+      <w:pPr>
+        <w:widowControl/>
+        <w:suppressAutoHyphens w:val="0"/>
+        <w:overflowPunct/>
+      </w:pPr>
+    </w:p>
+    <w:p>
+      <w:pPr>
+        <w:widowControl/>
+        <w:suppressAutoHyphens w:val="0"/>
+        <w:overflowPunct/>
+      </w:pPr>
+    </w:p>
+    <w:p>
+      <w:pPr>
+        <w:widowControl/>
+        <w:suppressAutoHyphens w:val="0"/>
+        <w:overflowPunct/>
+      </w:pPr>
+    </w:p>
+    <w:p>
+      <w:pPr>
+        <w:widowControl/>
+        <w:suppressAutoHyphens w:val="0"/>
+        <w:overflowPunct/>
+      </w:pPr>
+    </w:p>
+    <w:p>
+      <w:pPr>
+        <w:widowControl/>
+        <w:suppressAutoHyphens w:val="0"/>
+        <w:overflowPunct/>
+      </w:pPr>
+    </w:p>
+    <w:p>
+      <w:pPr>
+        <w:widowControl/>
+        <w:suppressAutoHyphens w:val="0"/>
+        <w:overflowPunct/>
+      </w:pPr>
+    </w:p>
+    <w:p>
+      <w:pPr>
+        <w:widowControl/>
+        <w:suppressAutoHyphens w:val="0"/>
+        <w:overflowPunct/>
+      </w:pPr>
+    </w:p>
+    <w:p>
+      <w:pPr>
+        <w:widowControl/>
+        <w:suppressAutoHyphens w:val="0"/>
+        <w:overflowPunct/>
+      </w:pPr>
+    </w:p>
+    <w:p>
+      <w:pPr>
+        <w:widowControl/>
+        <w:suppressAutoHyphens w:val="0"/>
+        <w:overflowPunct/>
+      </w:pPr>
+    </w:p>
+    <w:p>
+      <w:pPr>
+        <w:widowControl/>
+        <w:suppressAutoHyphens w:val="0"/>
+        <w:overflowPunct/>
+      </w:pPr>
+    </w:p>
+    <w:p>
+      <w:pPr>
+        <w:widowControl/>
+        <w:suppressAutoHyphens w:val="0"/>
+        <w:overflowPunct/>
+      </w:pPr>
+    </w:p>
+    <w:p>
+      <w:pPr>
+        <w:widowControl/>
+        <w:suppressAutoHyphens w:val="0"/>
+        <w:overflowPunct/>
+      </w:pPr>
+      <w:r>
+        <w:rPr>
+          <w:noProof/>
+        </w:rPr>
+        <w:pict>
+          <v:shape id="_x0000_s1076" type="#_x0000_t202" style="position:absolute;margin-left:114.6pt;margin-top:5.8pt;width:230.55pt;height:23pt;z-index:251745280" wrapcoords="-76 0 -76 20400 21600 20400 21600 0 -76 0" stroked="f">
+            <v:textbox style="mso-fit-shape-to-text:t" inset="0,0,0,0">
+              <w:txbxContent>
+                <w:p>
+                  <w:pPr>
+                    <w:pStyle w:val="Heading5"/>
+                    <w:rPr>
+                      <w:noProof/>
+                      <w:sz w:val="24"/>
+                      <w:szCs w:val="24"/>
+                    </w:rPr>
+                  </w:pPr>
+                  <w:r>
+                    <w:t xml:space="preserve">Figure </w:t>
+                  </w:r>
+                  <w:fldSimple w:instr=" STYLEREF 1 \s ">
+                    <w:r>
+                      <w:rPr>
+                        <w:noProof/>
+                      </w:rPr>
+                      <w:t>2</w:t>
+                    </w:r>
+                  </w:fldSimple>
+                  <w:r>
+                    <w:t>.</w:t>
+                  </w:r>
+                  <w:r>
+                    <w:t>27</w:t>
+                  </w:r>
+                  <w:r>
+                    <w:t xml:space="preserve"> – High level</w:t>
+                  </w:r>
+                  <w:r>
+                    <w:t xml:space="preserve"> view of the dashboard service class</w:t>
+                  </w:r>
+                  <w:r>
+                    <w:t xml:space="preserve"> implementation</w:t>
+                  </w:r>
+                </w:p>
+              </w:txbxContent>
+            </v:textbox>
+            <w10:wrap type="tight"/>
+          </v:shape>
+        </w:pict>
+      </w:r>
+    </w:p>
+    <w:p>
+      <w:pPr>
+        <w:widowControl/>
+        <w:suppressAutoHyphens w:val="0"/>
+        <w:overflowPunct/>
+      </w:pPr>
+    </w:p>
+    <w:p>
+      <w:pPr>
+        <w:widowControl/>
+        <w:suppressAutoHyphens w:val="0"/>
+        <w:overflowPunct/>
+      </w:pPr>
+    </w:p>
+    <w:p>
+      <w:pPr>
+        <w:widowControl/>
+        <w:suppressAutoHyphens w:val="0"/>
+        <w:overflowPunct/>
+        <w:ind w:left="810" w:hanging="810"/>
+      </w:pPr>
+      <w:r>
+        <w:t xml:space="preserve">Logger: </w:t>
+      </w:r>
+      <w:r>
+        <w:t xml:space="preserve">The logger is used to log exceptions before they are thrown. Any other important information can also be logged as info or debug. I added this logger as a supplementary mechanism to trace errors or exception which might be raised after the service is deployed. </w:t>
+      </w:r>
+    </w:p>
+    <w:p>
+      <w:pPr>
+        <w:widowControl/>
+        <w:suppressAutoHyphens w:val="0"/>
+        <w:overflowPunct/>
+      </w:pPr>
+    </w:p>
+    <w:p>
+      <w:pPr>
+        <w:widowControl/>
+        <w:suppressAutoHyphens w:val="0"/>
+        <w:overflowPunct/>
+      </w:pPr>
+    </w:p>
+    <w:p>
+      <w:pPr>
+        <w:widowControl/>
+        <w:suppressAutoHyphens w:val="0"/>
+        <w:overflowPunct/>
+      </w:pPr>
+      <w:r>
+        <w:t xml:space="preserve">All other fields are instances of the bean classes defined earlier which will be converted to and back from json/xml strings. </w:t>
+      </w:r>
       <w:r>
         <w:br w:type="page"/>
       </w:r>
+    </w:p>
+    <w:p>
+      <w:pPr>
+        <w:widowControl/>
+        <w:suppressAutoHyphens w:val="0"/>
+        <w:overflowPunct/>
+        <w:rPr>
+          <w:b/>
+          <w:bCs/>
+        </w:rPr>
+      </w:pPr>
+      <w:r>
+        <w:rPr>
+          <w:b/>
+          <w:bCs/>
+        </w:rPr>
+        <w:lastRenderedPageBreak/>
+        <w:t>Annotating the service class</w:t>
+      </w:r>
+    </w:p>
+    <w:p>
+      <w:pPr>
+        <w:widowControl/>
+        <w:suppressAutoHyphens w:val="0"/>
+        <w:overflowPunct/>
+        <w:rPr>
+          <w:b/>
+          <w:bCs/>
+        </w:rPr>
+      </w:pPr>
+    </w:p>
+    <w:p>
+      <w:pPr>
+        <w:widowControl/>
+        <w:suppressAutoHyphens w:val="0"/>
+        <w:overflowPunct/>
+      </w:pPr>
+      <w:r>
+        <w:t xml:space="preserve">I have used 3 types of annotations in addition to the </w:t>
+      </w:r>
+      <w:r>
+        <w:t>ones that are used for identifying the http request type. Brief descriptions of the annotations that I have used are given below.</w:t>
+      </w:r>
+    </w:p>
+    <w:p>
+      <w:pPr>
+        <w:widowControl/>
+        <w:suppressAutoHyphens w:val="0"/>
+        <w:overflowPunct/>
+      </w:pPr>
+    </w:p>
+    <w:p>
+      <w:pPr>
+        <w:pStyle w:val="ListParagraph"/>
+        <w:widowControl/>
+        <w:numPr>
+          <w:ilvl w:val="0"/>
+          <w:numId w:val="38"/>
+        </w:numPr>
+        <w:suppressAutoHyphens w:val="0"/>
+        <w:overflowPunct/>
+        <w:spacing w:line="276" w:lineRule="auto"/>
+      </w:pPr>
+      <w:r>
+        <w:rPr>
+          <w:b/>
+          <w:bCs/>
+        </w:rPr>
+        <w:t>@GET</w:t>
+      </w:r>
+      <w:r>
+        <w:t>: Http request type for receiving data by the client side.</w:t>
+      </w:r>
+    </w:p>
+    <w:p>
+      <w:pPr>
+        <w:pStyle w:val="ListParagraph"/>
+        <w:widowControl/>
+        <w:numPr>
+          <w:ilvl w:val="0"/>
+          <w:numId w:val="38"/>
+        </w:numPr>
+        <w:suppressAutoHyphens w:val="0"/>
+        <w:overflowPunct/>
+        <w:spacing w:line="276" w:lineRule="auto"/>
+      </w:pPr>
+      <w:r>
+        <w:rPr>
+          <w:b/>
+          <w:bCs/>
+        </w:rPr>
+        <w:t>@POST</w:t>
+      </w:r>
+      <w:r>
+        <w:t>:</w:t>
+      </w:r>
+      <w:r>
+        <w:t xml:space="preserve"> Http request type for receiving data by the server side.</w:t>
+      </w:r>
+    </w:p>
+    <w:p>
+      <w:pPr>
+        <w:pStyle w:val="ListParagraph"/>
+        <w:widowControl/>
+        <w:numPr>
+          <w:ilvl w:val="0"/>
+          <w:numId w:val="38"/>
+        </w:numPr>
+        <w:suppressAutoHyphens w:val="0"/>
+        <w:overflowPunct/>
+        <w:spacing w:line="276" w:lineRule="auto"/>
+      </w:pPr>
+      <w:r>
+        <w:rPr>
+          <w:b/>
+          <w:bCs/>
+        </w:rPr>
+        <w:t>@DELETE</w:t>
+      </w:r>
+      <w:r>
+        <w:t>:</w:t>
+      </w:r>
+      <w:r>
+        <w:t xml:space="preserve"> Http request type for deleting data stored in the server side.</w:t>
+      </w:r>
+    </w:p>
+    <w:p>
+      <w:pPr>
+        <w:pStyle w:val="ListParagraph"/>
+        <w:widowControl/>
+        <w:numPr>
+          <w:ilvl w:val="0"/>
+          <w:numId w:val="38"/>
+        </w:numPr>
+        <w:suppressAutoHyphens w:val="0"/>
+        <w:overflowPunct/>
+        <w:spacing w:line="276" w:lineRule="auto"/>
+      </w:pPr>
+      <w:r>
+        <w:rPr>
+          <w:b/>
+          <w:bCs/>
+        </w:rPr>
+        <w:t>@Path</w:t>
+      </w:r>
+      <w:r>
+        <w:t>:</w:t>
+      </w:r>
+      <w:r>
+        <w:t xml:space="preserve"> Used for identifying the service endpoint of the desired method.</w:t>
+      </w:r>
+    </w:p>
+    <w:p>
+      <w:pPr>
+        <w:pStyle w:val="ListParagraph"/>
+        <w:widowControl/>
+        <w:numPr>
+          <w:ilvl w:val="0"/>
+          <w:numId w:val="38"/>
+        </w:numPr>
+        <w:suppressAutoHyphens w:val="0"/>
+        <w:overflowPunct/>
+        <w:spacing w:line="276" w:lineRule="auto"/>
+      </w:pPr>
+      <w:r>
+        <w:rPr>
+          <w:b/>
+          <w:bCs/>
+        </w:rPr>
+        <w:t>@Produces</w:t>
+      </w:r>
+      <w:r>
+        <w:t>:</w:t>
+      </w:r>
+      <w:r>
+        <w:t xml:space="preserve"> Format of the response sent from the server side.</w:t>
+      </w:r>
+    </w:p>
+    <w:p>
+      <w:pPr>
+        <w:pStyle w:val="ListParagraph"/>
+        <w:widowControl/>
+        <w:numPr>
+          <w:ilvl w:val="0"/>
+          <w:numId w:val="38"/>
+        </w:numPr>
+        <w:suppressAutoHyphens w:val="0"/>
+        <w:overflowPunct/>
+        <w:spacing w:line="276" w:lineRule="auto"/>
+      </w:pPr>
+      <w:r>
+        <w:rPr>
+          <w:b/>
+          <w:bCs/>
+        </w:rPr>
+        <w:t>@Consumes</w:t>
+      </w:r>
+      <w:r>
+        <w:t>:</w:t>
+      </w:r>
+      <w:r>
+        <w:t xml:space="preserve"> Format of the request expected by the server side.</w:t>
+      </w:r>
+    </w:p>
+    <w:p>
+      <w:pPr>
+        <w:pStyle w:val="ListParagraph"/>
+        <w:widowControl/>
+        <w:numPr>
+          <w:ilvl w:val="0"/>
+          <w:numId w:val="38"/>
+        </w:numPr>
+        <w:suppressAutoHyphens w:val="0"/>
+        <w:overflowPunct/>
+        <w:spacing w:line="276" w:lineRule="auto"/>
+      </w:pPr>
+      <w:r>
+        <w:rPr>
+          <w:b/>
+          <w:bCs/>
+        </w:rPr>
+        <w:t>@PathParam</w:t>
+      </w:r>
+      <w:r>
+        <w:t>:</w:t>
+      </w:r>
+      <w:r>
+        <w:t xml:space="preserve"> Used for extracting method parameters from the service URL</w:t>
+      </w:r>
+    </w:p>
+    <w:p>
+      <w:pPr>
+        <w:widowControl/>
+        <w:suppressAutoHyphens w:val="0"/>
+        <w:overflowPunct/>
+        <w:rPr>
+          <w:b/>
+          <w:bCs/>
+        </w:rPr>
+      </w:pPr>
+    </w:p>
+    <w:p>
+      <w:pPr>
+        <w:widowControl/>
+        <w:suppressAutoHyphens w:val="0"/>
+        <w:overflowPunct/>
+      </w:pPr>
+      <w:r>
+        <w:t xml:space="preserve">The latter two annotations are used to decide the content type among </w:t>
+      </w:r>
+      <w:r>
+        <w:t xml:space="preserve">the </w:t>
+      </w:r>
+      <w:r>
+        <w:t xml:space="preserve">three possibilities, </w:t>
+      </w:r>
+      <w:r>
+        <w:rPr>
+          <w:i/>
+          <w:iCs/>
+        </w:rPr>
+        <w:t>application/json</w:t>
+      </w:r>
+      <w:r>
+        <w:t xml:space="preserve">, </w:t>
+      </w:r>
+      <w:r>
+        <w:rPr>
+          <w:i/>
+          <w:iCs/>
+        </w:rPr>
+        <w:t>application/xml</w:t>
+      </w:r>
+      <w:r>
+        <w:t xml:space="preserve"> and </w:t>
+      </w:r>
+      <w:r>
+        <w:rPr>
+          <w:i/>
+          <w:iCs/>
+        </w:rPr>
+        <w:t>plain/text</w:t>
+      </w:r>
+      <w:r>
+        <w:t>.</w:t>
+      </w:r>
+    </w:p>
+    <w:p>
+      <w:pPr>
+        <w:widowControl/>
+        <w:suppressAutoHyphens w:val="0"/>
+        <w:overflowPunct/>
+      </w:pPr>
+    </w:p>
+    <w:p>
+      <w:pPr>
+        <w:widowControl/>
+        <w:suppressAutoHyphens w:val="0"/>
+        <w:overflowPunct/>
+      </w:pPr>
+    </w:p>
+    <w:p>
+      <w:pPr>
+        <w:widowControl/>
+        <w:suppressAutoHyphens w:val="0"/>
+        <w:overflowPunct/>
+        <w:rPr>
+          <w:b/>
+          <w:bCs/>
+        </w:rPr>
+      </w:pPr>
+      <w:r>
+        <w:rPr>
+          <w:b/>
+          <w:bCs/>
+        </w:rPr>
+        <w:t>Important service methods</w:t>
+      </w:r>
+    </w:p>
+    <w:p>
+      <w:pPr>
+        <w:widowControl/>
+        <w:suppressAutoHyphens w:val="0"/>
+        <w:overflowPunct/>
+      </w:pPr>
+    </w:p>
+    <w:p>
+      <w:pPr>
+        <w:widowControl/>
+        <w:suppressAutoHyphens w:val="0"/>
+        <w:overflowPunct/>
+        <w:rPr>
+          <w:noProof/>
+          <w:lang w:eastAsia="en-US" w:bidi="si-LK"/>
+        </w:rPr>
+      </w:pPr>
+      <w:r>
+        <w:rPr>
+          <w:noProof/>
+          <w:lang w:eastAsia="en-US" w:bidi="si-LK"/>
+        </w:rPr>
+        <w:t>I wrote the following method for sending an instance of the pageMetaBean to the frontend client as a response with a json string as the response body. The content type is set to application/json.</w:t>
+      </w:r>
+    </w:p>
+    <w:p>
+      <w:pPr>
+        <w:widowControl/>
+        <w:suppressAutoHyphens w:val="0"/>
+        <w:overflowPunct/>
+        <w:rPr>
+          <w:noProof/>
+          <w:lang w:eastAsia="en-US" w:bidi="si-LK"/>
+        </w:rPr>
+      </w:pPr>
+      <w:r>
+        <w:rPr>
+          <w:noProof/>
+          <w:lang w:eastAsia="en-US" w:bidi="si-LK"/>
+        </w:rPr>
+        <w:drawing>
+          <wp:anchor distT="0" distB="0" distL="114300" distR="114300" simplePos="0" relativeHeight="251746304" behindDoc="1" locked="0" layoutInCell="1" allowOverlap="1">
+            <wp:simplePos x="0" y="0"/>
+            <wp:positionH relativeFrom="column">
+              <wp:posOffset>397510</wp:posOffset>
+            </wp:positionH>
+            <wp:positionV relativeFrom="paragraph">
+              <wp:posOffset>143510</wp:posOffset>
+            </wp:positionV>
+            <wp:extent cx="4809490" cy="2278380"/>
+            <wp:effectExtent l="19050" t="0" r="0" b="0"/>
+            <wp:wrapTight wrapText="bothSides">
+              <wp:wrapPolygon edited="0">
+                <wp:start x="-86" y="0"/>
+                <wp:lineTo x="-86" y="21492"/>
+                <wp:lineTo x="21560" y="21492"/>
+                <wp:lineTo x="21560" y="0"/>
+                <wp:lineTo x="-86" y="0"/>
+              </wp:wrapPolygon>
+            </wp:wrapTight>
+            <wp:docPr id="91" name="Picture 91" descr="D:\Academic\Internship Aca\Training-Report\Selection_009.png"/>
+            <wp:cNvGraphicFramePr>
+              <a:graphicFrameLocks xmlns:a="http://schemas.openxmlformats.org/drawingml/2006/main" noChangeAspect="1"/>
+            </wp:cNvGraphicFramePr>
+            <a:graphic xmlns:a="http://schemas.openxmlformats.org/drawingml/2006/main">
+              <a:graphicData uri="http://schemas.openxmlformats.org/drawingml/2006/picture">
+                <pic:pic xmlns:pic="http://schemas.openxmlformats.org/drawingml/2006/picture">
+                  <pic:nvPicPr>
+                    <pic:cNvPr id="0" name="Picture 91" descr="D:\Academic\Internship Aca\Training-Report\Selection_009.png"/>
+                    <pic:cNvPicPr>
+                      <a:picLocks noChangeAspect="1" noChangeArrowheads="1"/>
+                    </pic:cNvPicPr>
+                  </pic:nvPicPr>
+                  <pic:blipFill>
+                    <a:blip r:embed="rId62"/>
+                    <a:srcRect/>
+                    <a:stretch>
+                      <a:fillRect/>
+                    </a:stretch>
+                  </pic:blipFill>
+                  <pic:spPr bwMode="auto">
+                    <a:xfrm>
+                      <a:off x="0" y="0"/>
+                      <a:ext cx="4809490" cy="2278380"/>
+                    </a:xfrm>
+                    <a:prstGeom prst="rect">
+                      <a:avLst/>
+                    </a:prstGeom>
+                    <a:noFill/>
+                    <a:ln w="9525">
+                      <a:noFill/>
+                      <a:miter lim="800000"/>
+                      <a:headEnd/>
+                      <a:tailEnd/>
+                    </a:ln>
+                  </pic:spPr>
+                </pic:pic>
+              </a:graphicData>
+            </a:graphic>
+          </wp:anchor>
+        </w:drawing>
+      </w:r>
+    </w:p>
+    <w:p>
+      <w:pPr>
+        <w:widowControl/>
+        <w:suppressAutoHyphens w:val="0"/>
+        <w:overflowPunct/>
+        <w:rPr>
+          <w:noProof/>
+          <w:lang w:eastAsia="en-US" w:bidi="si-LK"/>
+        </w:rPr>
+      </w:pPr>
+    </w:p>
+    <w:p>
+      <w:pPr>
+        <w:widowControl/>
+        <w:suppressAutoHyphens w:val="0"/>
+        <w:overflowPunct/>
+        <w:rPr>
+          <w:noProof/>
+          <w:lang w:eastAsia="en-US" w:bidi="si-LK"/>
+        </w:rPr>
+      </w:pPr>
+    </w:p>
+    <w:p>
+      <w:pPr>
+        <w:widowControl/>
+        <w:suppressAutoHyphens w:val="0"/>
+        <w:overflowPunct/>
+        <w:rPr>
+          <w:noProof/>
+          <w:lang w:eastAsia="en-US" w:bidi="si-LK"/>
+        </w:rPr>
+      </w:pPr>
+    </w:p>
+    <w:p>
+      <w:pPr>
+        <w:widowControl/>
+        <w:suppressAutoHyphens w:val="0"/>
+        <w:overflowPunct/>
+        <w:rPr>
+          <w:noProof/>
+          <w:lang w:eastAsia="en-US" w:bidi="si-LK"/>
+        </w:rPr>
+      </w:pPr>
+    </w:p>
+    <w:p>
+      <w:pPr>
+        <w:widowControl/>
+        <w:suppressAutoHyphens w:val="0"/>
+        <w:overflowPunct/>
+        <w:rPr>
+          <w:noProof/>
+          <w:lang w:eastAsia="en-US" w:bidi="si-LK"/>
+        </w:rPr>
+      </w:pPr>
+    </w:p>
+    <w:p>
+      <w:pPr>
+        <w:widowControl/>
+        <w:suppressAutoHyphens w:val="0"/>
+        <w:overflowPunct/>
+        <w:rPr>
+          <w:noProof/>
+          <w:lang w:eastAsia="en-US" w:bidi="si-LK"/>
+        </w:rPr>
+      </w:pPr>
+    </w:p>
+    <w:p>
+      <w:pPr>
+        <w:widowControl/>
+        <w:suppressAutoHyphens w:val="0"/>
+        <w:overflowPunct/>
+        <w:rPr>
+          <w:noProof/>
+          <w:lang w:eastAsia="en-US" w:bidi="si-LK"/>
+        </w:rPr>
+      </w:pPr>
+    </w:p>
+    <w:p>
+      <w:pPr>
+        <w:widowControl/>
+        <w:suppressAutoHyphens w:val="0"/>
+        <w:overflowPunct/>
+        <w:rPr>
+          <w:noProof/>
+          <w:lang w:eastAsia="en-US" w:bidi="si-LK"/>
+        </w:rPr>
+      </w:pPr>
+    </w:p>
+    <w:p>
+      <w:pPr>
+        <w:widowControl/>
+        <w:suppressAutoHyphens w:val="0"/>
+        <w:overflowPunct/>
+        <w:rPr>
+          <w:noProof/>
+          <w:lang w:eastAsia="en-US" w:bidi="si-LK"/>
+        </w:rPr>
+      </w:pPr>
+    </w:p>
+    <w:p>
+      <w:pPr>
+        <w:widowControl/>
+        <w:suppressAutoHyphens w:val="0"/>
+        <w:overflowPunct/>
+        <w:rPr>
+          <w:noProof/>
+          <w:lang w:eastAsia="en-US" w:bidi="si-LK"/>
+        </w:rPr>
+      </w:pPr>
+    </w:p>
+    <w:p>
+      <w:pPr>
+        <w:widowControl/>
+        <w:suppressAutoHyphens w:val="0"/>
+        <w:overflowPunct/>
+        <w:rPr>
+          <w:noProof/>
+          <w:lang w:eastAsia="en-US" w:bidi="si-LK"/>
+        </w:rPr>
+      </w:pPr>
+    </w:p>
+    <w:p>
+      <w:pPr>
+        <w:widowControl/>
+        <w:suppressAutoHyphens w:val="0"/>
+        <w:overflowPunct/>
+        <w:rPr>
+          <w:noProof/>
+          <w:lang w:eastAsia="en-US" w:bidi="si-LK"/>
+        </w:rPr>
+      </w:pPr>
+    </w:p>
+    <w:p>
+      <w:pPr>
+        <w:widowControl/>
+        <w:suppressAutoHyphens w:val="0"/>
+        <w:overflowPunct/>
+        <w:rPr>
+          <w:noProof/>
+          <w:lang w:eastAsia="en-US" w:bidi="si-LK"/>
+        </w:rPr>
+      </w:pPr>
+    </w:p>
+    <w:p>
+      <w:pPr>
+        <w:widowControl/>
+        <w:suppressAutoHyphens w:val="0"/>
+        <w:overflowPunct/>
+        <w:rPr>
+          <w:noProof/>
+          <w:lang w:eastAsia="en-US" w:bidi="si-LK"/>
+        </w:rPr>
+      </w:pPr>
+      <w:r>
+        <w:rPr>
+          <w:noProof/>
+        </w:rPr>
+        <w:pict>
+          <v:shape id="_x0000_s1077" type="#_x0000_t202" style="position:absolute;margin-left:40.15pt;margin-top:1.25pt;width:405.2pt;height:11.5pt;z-index:251748352" wrapcoords="-40 0 -40 20400 21600 20400 21600 0 -40 0" stroked="f">
+            <v:textbox style="mso-fit-shape-to-text:t" inset="0,0,0,0">
+              <w:txbxContent>
+                <w:p>
+                  <w:pPr>
+                    <w:pStyle w:val="Heading5"/>
+                    <w:rPr>
+                      <w:noProof/>
+                      <w:sz w:val="24"/>
+                      <w:szCs w:val="24"/>
+                    </w:rPr>
+                  </w:pPr>
+                  <w:r>
+                    <w:t xml:space="preserve">Figure </w:t>
+                  </w:r>
+                  <w:fldSimple w:instr=" STYLEREF 1 \s ">
+                    <w:r>
+                      <w:rPr>
+                        <w:noProof/>
+                      </w:rPr>
+                      <w:t>2</w:t>
+                    </w:r>
+                  </w:fldSimple>
+                  <w:r>
+                    <w:t>.28 - Method for sending an instance of pageMetaBean as a json response</w:t>
+                  </w:r>
+                </w:p>
+              </w:txbxContent>
+            </v:textbox>
+            <w10:wrap type="tight"/>
+          </v:shape>
+        </w:pict>
+      </w:r>
+    </w:p>
+    <w:p>
+      <w:pPr>
+        <w:widowControl/>
+        <w:suppressAutoHyphens w:val="0"/>
+        <w:overflowPunct/>
+        <w:rPr>
+          <w:noProof/>
+          <w:lang w:eastAsia="en-US" w:bidi="si-LK"/>
+        </w:rPr>
+      </w:pPr>
+    </w:p>
+    <w:p>
+      <w:pPr>
+        <w:widowControl/>
+        <w:suppressAutoHyphens w:val="0"/>
+        <w:overflowPunct/>
+        <w:rPr>
+          <w:noProof/>
+          <w:lang w:eastAsia="en-US" w:bidi="si-LK"/>
+        </w:rPr>
+      </w:pPr>
+    </w:p>
+    <w:p>
+      <w:pPr>
+        <w:widowControl/>
+        <w:suppressAutoHyphens w:val="0"/>
+        <w:overflowPunct/>
+      </w:pPr>
+      <w:r>
+        <w:t xml:space="preserve">If examined carefully, it can be seen that there are response codes which will be sent along with the response.  I have used standard response codes for the ease of use from the frontend. Some of the well known response codes which I used </w:t>
+      </w:r>
+      <w:r>
+        <w:t xml:space="preserve">and encountered </w:t>
+      </w:r>
+      <w:r>
+        <w:t>are,</w:t>
+      </w:r>
+    </w:p>
+    <w:p>
+      <w:pPr>
+        <w:widowControl/>
+        <w:suppressAutoHyphens w:val="0"/>
+        <w:overflowPunct/>
+      </w:pPr>
+    </w:p>
+    <w:p>
+      <w:pPr>
+        <w:pStyle w:val="ListParagraph"/>
+        <w:widowControl/>
+        <w:numPr>
+          <w:ilvl w:val="0"/>
+          <w:numId w:val="39"/>
+        </w:numPr>
+        <w:suppressAutoHyphens w:val="0"/>
+        <w:overflowPunct/>
+        <w:spacing w:line="276" w:lineRule="auto"/>
+        <w:rPr>
+          <w:noProof/>
+          <w:lang w:eastAsia="en-US" w:bidi="si-LK"/>
+        </w:rPr>
+      </w:pPr>
+      <w:r>
+        <w:rPr>
+          <w:noProof/>
+          <w:lang w:eastAsia="en-US" w:bidi="si-LK"/>
+        </w:rPr>
+        <w:t>200 – OK</w:t>
+      </w:r>
+    </w:p>
+    <w:p>
+      <w:pPr>
+        <w:pStyle w:val="ListParagraph"/>
+        <w:widowControl/>
+        <w:numPr>
+          <w:ilvl w:val="0"/>
+          <w:numId w:val="39"/>
+        </w:numPr>
+        <w:suppressAutoHyphens w:val="0"/>
+        <w:overflowPunct/>
+        <w:spacing w:line="276" w:lineRule="auto"/>
+        <w:rPr>
+          <w:noProof/>
+          <w:lang w:eastAsia="en-US" w:bidi="si-LK"/>
+        </w:rPr>
+      </w:pPr>
+      <w:r>
+        <w:rPr>
+          <w:noProof/>
+          <w:lang w:eastAsia="en-US" w:bidi="si-LK"/>
+        </w:rPr>
+        <w:t>204 – No Content</w:t>
+      </w:r>
+    </w:p>
+    <w:p>
+      <w:pPr>
+        <w:pStyle w:val="ListParagraph"/>
+        <w:widowControl/>
+        <w:numPr>
+          <w:ilvl w:val="0"/>
+          <w:numId w:val="39"/>
+        </w:numPr>
+        <w:suppressAutoHyphens w:val="0"/>
+        <w:overflowPunct/>
+        <w:spacing w:line="276" w:lineRule="auto"/>
+        <w:rPr>
+          <w:noProof/>
+          <w:lang w:eastAsia="en-US" w:bidi="si-LK"/>
+        </w:rPr>
+      </w:pPr>
+      <w:r>
+        <w:rPr>
+          <w:noProof/>
+          <w:lang w:eastAsia="en-US" w:bidi="si-LK"/>
+        </w:rPr>
+        <w:t>304 – Not Modified</w:t>
+      </w:r>
+    </w:p>
+    <w:p>
+      <w:pPr>
+        <w:pStyle w:val="ListParagraph"/>
+        <w:widowControl/>
+        <w:numPr>
+          <w:ilvl w:val="0"/>
+          <w:numId w:val="39"/>
+        </w:numPr>
+        <w:suppressAutoHyphens w:val="0"/>
+        <w:overflowPunct/>
+        <w:spacing w:line="276" w:lineRule="auto"/>
+        <w:rPr>
+          <w:noProof/>
+          <w:lang w:eastAsia="en-US" w:bidi="si-LK"/>
+        </w:rPr>
+      </w:pPr>
+      <w:r>
+        <w:rPr>
+          <w:noProof/>
+          <w:lang w:eastAsia="en-US" w:bidi="si-LK"/>
+        </w:rPr>
+        <w:t xml:space="preserve">403 – Forbidden </w:t>
+      </w:r>
+    </w:p>
+    <w:p>
+      <w:pPr>
+        <w:pStyle w:val="ListParagraph"/>
+        <w:widowControl/>
+        <w:numPr>
+          <w:ilvl w:val="0"/>
+          <w:numId w:val="39"/>
+        </w:numPr>
+        <w:suppressAutoHyphens w:val="0"/>
+        <w:overflowPunct/>
+        <w:spacing w:line="276" w:lineRule="auto"/>
+        <w:rPr>
+          <w:noProof/>
+          <w:lang w:eastAsia="en-US" w:bidi="si-LK"/>
+        </w:rPr>
+      </w:pPr>
+      <w:r>
+        <w:rPr>
+          <w:noProof/>
+          <w:lang w:eastAsia="en-US" w:bidi="si-LK"/>
+        </w:rPr>
+        <w:t>404 – End Point Not Found</w:t>
+      </w:r>
+    </w:p>
+    <w:p>
+      <w:pPr>
+        <w:pStyle w:val="ListParagraph"/>
+        <w:widowControl/>
+        <w:numPr>
+          <w:ilvl w:val="0"/>
+          <w:numId w:val="39"/>
+        </w:numPr>
+        <w:suppressAutoHyphens w:val="0"/>
+        <w:overflowPunct/>
+        <w:spacing w:line="276" w:lineRule="auto"/>
+        <w:rPr>
+          <w:noProof/>
+          <w:lang w:eastAsia="en-US" w:bidi="si-LK"/>
+        </w:rPr>
+      </w:pPr>
+      <w:r>
+        <w:rPr>
+          <w:noProof/>
+          <w:lang w:eastAsia="en-US" w:bidi="si-LK"/>
+        </w:rPr>
+        <w:t xml:space="preserve">415 – Media Type Unsupported </w:t>
+      </w:r>
+    </w:p>
+    <w:p>
+      <w:pPr>
+        <w:pStyle w:val="ListParagraph"/>
+        <w:widowControl/>
+        <w:numPr>
+          <w:ilvl w:val="0"/>
+          <w:numId w:val="39"/>
+        </w:numPr>
+        <w:suppressAutoHyphens w:val="0"/>
+        <w:overflowPunct/>
+        <w:spacing w:line="276" w:lineRule="auto"/>
+        <w:rPr>
+          <w:noProof/>
+          <w:lang w:eastAsia="en-US" w:bidi="si-LK"/>
+        </w:rPr>
+      </w:pPr>
+      <w:r>
+        <w:rPr>
+          <w:noProof/>
+          <w:lang w:eastAsia="en-US" w:bidi="si-LK"/>
+        </w:rPr>
+        <w:t>500 – Internal server error</w:t>
+      </w:r>
+    </w:p>
+    <w:p>
+      <w:pPr>
+        <w:widowControl/>
+        <w:suppressAutoHyphens w:val="0"/>
+        <w:overflowPunct/>
+      </w:pPr>
+      <w:r>
+        <w:lastRenderedPageBreak/>
+        <w:t xml:space="preserve">The code segment of a method used for handling POST requests is similar to this. However the accepting request content type should be </w:t>
+      </w:r>
+      <w:r>
+        <w:t>defined exquisitely using the @Consumes annotation.</w:t>
+      </w:r>
+    </w:p>
+    <w:p>
+      <w:pPr>
+        <w:widowControl/>
+        <w:suppressAutoHyphens w:val="0"/>
+        <w:overflowPunct/>
+      </w:pPr>
+    </w:p>
+    <w:p>
+      <w:pPr>
+        <w:widowControl/>
+        <w:suppressAutoHyphens w:val="0"/>
+        <w:overflowPunct/>
+      </w:pPr>
+      <w:r>
+        <w:rPr>
+          <w:noProof/>
+          <w:lang w:eastAsia="en-US" w:bidi="si-LK"/>
+        </w:rPr>
+        <w:drawing>
+          <wp:anchor distT="0" distB="0" distL="114300" distR="114300" simplePos="0" relativeHeight="251749376" behindDoc="1" locked="0" layoutInCell="1" allowOverlap="1">
+            <wp:simplePos x="0" y="0"/>
+            <wp:positionH relativeFrom="column">
+              <wp:posOffset>629920</wp:posOffset>
+            </wp:positionH>
+            <wp:positionV relativeFrom="paragraph">
+              <wp:posOffset>13335</wp:posOffset>
+            </wp:positionV>
+            <wp:extent cx="4865370" cy="2766695"/>
+            <wp:effectExtent l="19050" t="0" r="0" b="0"/>
+            <wp:wrapTight wrapText="bothSides">
+              <wp:wrapPolygon edited="0">
+                <wp:start x="-85" y="0"/>
+                <wp:lineTo x="-85" y="21417"/>
+                <wp:lineTo x="21566" y="21417"/>
+                <wp:lineTo x="21566" y="0"/>
+                <wp:lineTo x="-85" y="0"/>
+              </wp:wrapPolygon>
+            </wp:wrapTight>
+            <wp:docPr id="93" name="Picture 93" descr="D:\Academic\Internship Aca\Training-Report\Selection_011.png"/>
+            <wp:cNvGraphicFramePr>
+              <a:graphicFrameLocks xmlns:a="http://schemas.openxmlformats.org/drawingml/2006/main" noChangeAspect="1"/>
+            </wp:cNvGraphicFramePr>
+            <a:graphic xmlns:a="http://schemas.openxmlformats.org/drawingml/2006/main">
+              <a:graphicData uri="http://schemas.openxmlformats.org/drawingml/2006/picture">
+                <pic:pic xmlns:pic="http://schemas.openxmlformats.org/drawingml/2006/picture">
+                  <pic:nvPicPr>
+                    <pic:cNvPr id="0" name="Picture 93" descr="D:\Academic\Internship Aca\Training-Report\Selection_011.png"/>
+                    <pic:cNvPicPr>
+                      <a:picLocks noChangeAspect="1" noChangeArrowheads="1"/>
+                    </pic:cNvPicPr>
+                  </pic:nvPicPr>
+                  <pic:blipFill>
+                    <a:blip r:embed="rId63"/>
+                    <a:srcRect/>
+                    <a:stretch>
+                      <a:fillRect/>
+                    </a:stretch>
+                  </pic:blipFill>
+                  <pic:spPr bwMode="auto">
+                    <a:xfrm>
+                      <a:off x="0" y="0"/>
+                      <a:ext cx="4865370" cy="2766695"/>
+                    </a:xfrm>
+                    <a:prstGeom prst="rect">
+                      <a:avLst/>
+                    </a:prstGeom>
+                    <a:noFill/>
+                    <a:ln w="9525">
+                      <a:noFill/>
+                      <a:miter lim="800000"/>
+                      <a:headEnd/>
+                      <a:tailEnd/>
+                    </a:ln>
+                  </pic:spPr>
+                </pic:pic>
+              </a:graphicData>
+            </a:graphic>
+          </wp:anchor>
+        </w:drawing>
+      </w:r>
+    </w:p>
+    <w:p>
+      <w:pPr>
+        <w:widowControl/>
+        <w:suppressAutoHyphens w:val="0"/>
+        <w:overflowPunct/>
+      </w:pPr>
+    </w:p>
+    <w:p>
+      <w:pPr>
+        <w:widowControl/>
+        <w:suppressAutoHyphens w:val="0"/>
+        <w:overflowPunct/>
+      </w:pPr>
+    </w:p>
+    <w:p>
+      <w:pPr>
+        <w:widowControl/>
+        <w:suppressAutoHyphens w:val="0"/>
+        <w:overflowPunct/>
+      </w:pPr>
+    </w:p>
+    <w:p>
+      <w:pPr>
+        <w:widowControl/>
+        <w:suppressAutoHyphens w:val="0"/>
+        <w:overflowPunct/>
+      </w:pPr>
+    </w:p>
+    <w:p>
+      <w:pPr>
+        <w:widowControl/>
+        <w:suppressAutoHyphens w:val="0"/>
+        <w:overflowPunct/>
+      </w:pPr>
+    </w:p>
+    <w:p>
+      <w:pPr>
+        <w:widowControl/>
+        <w:suppressAutoHyphens w:val="0"/>
+        <w:overflowPunct/>
+      </w:pPr>
+    </w:p>
+    <w:p>
+      <w:pPr>
+        <w:widowControl/>
+        <w:suppressAutoHyphens w:val="0"/>
+        <w:overflowPunct/>
+      </w:pPr>
+    </w:p>
+    <w:p>
+      <w:pPr>
+        <w:widowControl/>
+        <w:suppressAutoHyphens w:val="0"/>
+        <w:overflowPunct/>
+      </w:pPr>
+    </w:p>
+    <w:p>
+      <w:pPr>
+        <w:widowControl/>
+        <w:suppressAutoHyphens w:val="0"/>
+        <w:overflowPunct/>
+      </w:pPr>
+    </w:p>
+    <w:p>
+      <w:pPr>
+        <w:widowControl/>
+        <w:suppressAutoHyphens w:val="0"/>
+        <w:overflowPunct/>
+      </w:pPr>
+    </w:p>
+    <w:p>
+      <w:pPr>
+        <w:widowControl/>
+        <w:suppressAutoHyphens w:val="0"/>
+        <w:overflowPunct/>
+      </w:pPr>
+    </w:p>
+    <w:p>
+      <w:pPr>
+        <w:widowControl/>
+        <w:suppressAutoHyphens w:val="0"/>
+        <w:overflowPunct/>
+      </w:pPr>
+    </w:p>
+    <w:p>
+      <w:pPr>
+        <w:widowControl/>
+        <w:suppressAutoHyphens w:val="0"/>
+        <w:overflowPunct/>
+      </w:pPr>
+    </w:p>
+    <w:p>
+      <w:pPr>
+        <w:widowControl/>
+        <w:suppressAutoHyphens w:val="0"/>
+        <w:overflowPunct/>
+      </w:pPr>
+    </w:p>
+    <w:p>
+      <w:pPr>
+        <w:widowControl/>
+        <w:suppressAutoHyphens w:val="0"/>
+        <w:overflowPunct/>
+      </w:pPr>
+    </w:p>
+    <w:p>
+      <w:pPr>
+        <w:widowControl/>
+        <w:suppressAutoHyphens w:val="0"/>
+        <w:overflowPunct/>
+      </w:pPr>
+      <w:r>
+        <w:rPr>
+          <w:noProof/>
+        </w:rPr>
+        <w:pict>
+          <v:shape id="_x0000_s1078" type="#_x0000_t202" style="position:absolute;margin-left:54.65pt;margin-top:3.2pt;width:383.1pt;height:11.5pt;z-index:251751424" wrapcoords="-42 0 -42 20400 21600 20400 21600 0 -42 0" stroked="f">
+            <v:textbox style="mso-fit-shape-to-text:t" inset="0,0,0,0">
+              <w:txbxContent>
+                <w:p>
+                  <w:pPr>
+                    <w:pStyle w:val="Heading5"/>
+                    <w:rPr>
+                      <w:noProof/>
+                      <w:sz w:val="24"/>
+                      <w:szCs w:val="24"/>
+                      <w:u w:val="single"/>
+                    </w:rPr>
+                  </w:pPr>
+                  <w:r>
+                    <w:t xml:space="preserve">Figure </w:t>
+                  </w:r>
+                  <w:fldSimple w:instr=" STYLEREF 1 \s ">
+                    <w:r>
+                      <w:rPr>
+                        <w:noProof/>
+                      </w:rPr>
+                      <w:t>2</w:t>
+                    </w:r>
+                  </w:fldSimple>
+                  <w:r>
+                    <w:t xml:space="preserve">.29 – Method </w:t>
+                  </w:r>
+                  <w:r>
+                    <w:t xml:space="preserve">for </w:t>
+                  </w:r>
+                  <w:r>
+                    <w:t>receiving a pageMetaBean instance from a POST request</w:t>
+                  </w:r>
+                </w:p>
+              </w:txbxContent>
+            </v:textbox>
+            <w10:wrap type="tight"/>
+          </v:shape>
+        </w:pict>
+      </w:r>
+    </w:p>
+    <w:p>
+      <w:pPr>
+        <w:widowControl/>
+        <w:suppressAutoHyphens w:val="0"/>
+        <w:overflowPunct/>
+      </w:pPr>
+    </w:p>
+    <w:p>
+      <w:pPr>
+        <w:widowControl/>
+        <w:suppressAutoHyphens w:val="0"/>
+        <w:overflowPunct/>
+      </w:pPr>
+    </w:p>
+    <w:p>
+      <w:pPr>
+        <w:widowControl/>
+        <w:suppressAutoHyphens w:val="0"/>
+        <w:overflowPunct/>
+      </w:pPr>
+      <w:r>
+        <w:t xml:space="preserve">For the registry access purposes, I created two methods, writeToRegistry and readFromRegistry respectively for writing to and reading from the WSO2 registry. The most straight forward solution for registry access would have been implementing a separate method for each class. But that approach would be a hindrance to the code extensibility. </w:t>
+      </w:r>
+    </w:p>
+    <w:p>
+      <w:pPr>
+        <w:widowControl/>
+        <w:suppressAutoHyphens w:val="0"/>
+        <w:overflowPunct/>
+      </w:pPr>
+    </w:p>
+    <w:p>
+      <w:pPr>
+        <w:widowControl/>
+        <w:suppressAutoHyphens w:val="0"/>
+        <w:overflowPunct/>
+      </w:pPr>
+      <w:r>
+        <w:t>Therefore after a long effort, I found a mechanism to do these two tasks using two generic methods. I have also added code segments in these methods for the type conversion between bean objects and json strings.</w:t>
+      </w:r>
+    </w:p>
+    <w:p>
+      <w:pPr>
+        <w:widowControl/>
+        <w:suppressAutoHyphens w:val="0"/>
+        <w:overflowPunct/>
+      </w:pPr>
+    </w:p>
+    <w:p>
+      <w:pPr>
+        <w:widowControl/>
+        <w:suppressAutoHyphens w:val="0"/>
+        <w:overflowPunct/>
+      </w:pPr>
+    </w:p>
+    <w:p>
+      <w:pPr>
+        <w:widowControl/>
+        <w:suppressAutoHyphens w:val="0"/>
+        <w:overflowPunct/>
+      </w:pPr>
+      <w:r>
+        <w:t xml:space="preserve"> </w:t>
+      </w:r>
+    </w:p>
+    <w:p>
+      <w:pPr>
+        <w:widowControl/>
+        <w:suppressAutoHyphens w:val="0"/>
+        <w:overflowPunct/>
+      </w:pPr>
+    </w:p>
+    <w:p>
+      <w:pPr>
+        <w:widowControl/>
+        <w:suppressAutoHyphens w:val="0"/>
+        <w:overflowPunct/>
+      </w:pPr>
+    </w:p>
+    <w:p>
+      <w:pPr>
+        <w:widowControl/>
+        <w:suppressAutoHyphens w:val="0"/>
+        <w:overflowPunct/>
+      </w:pPr>
+    </w:p>
+    <w:p>
+      <w:pPr>
+        <w:widowControl/>
+        <w:suppressAutoHyphens w:val="0"/>
+        <w:overflowPunct/>
+      </w:pPr>
+    </w:p>
+    <w:p>
+      <w:pPr>
+        <w:widowControl/>
+        <w:suppressAutoHyphens w:val="0"/>
+        <w:overflowPunct/>
+      </w:pPr>
+    </w:p>
+    <w:p>
+      <w:pPr>
+        <w:widowControl/>
+        <w:suppressAutoHyphens w:val="0"/>
+        <w:overflowPunct/>
+      </w:pPr>
     </w:p>
     <w:p>
       <w:pPr>
@@ -21247,8 +22758,33 @@
           <w:color w:val="auto"/>
           <w:sz w:val="32"/>
           <w:szCs w:val="25"/>
-        </w:rPr>
-      </w:pPr>
+          <w:u w:val="single"/>
+        </w:rPr>
+      </w:pPr>
+      <w:r>
+        <w:rPr>
+          <w:b/>
+          <w:bCs/>
+          <w:u w:val="single"/>
+        </w:rPr>
+        <w:br w:type="page"/>
+      </w:r>
+    </w:p>
+    <w:p>
+      <w:pPr>
+        <w:widowControl/>
+        <w:suppressAutoHyphens w:val="0"/>
+        <w:overflowPunct/>
+        <w:rPr>
+          <w:rFonts w:ascii="Times New Roman" w:eastAsiaTheme="majorEastAsia" w:hAnsi="Times New Roman" w:cs="Mangal"/>
+          <w:b/>
+          <w:bCs/>
+          <w:color w:val="auto"/>
+          <w:sz w:val="32"/>
+          <w:szCs w:val="25"/>
+        </w:rPr>
+      </w:pPr>
+      <w:bookmarkStart w:id="63" w:name="_Toc417232919"/>
       <w:r>
         <w:lastRenderedPageBreak/>
         <w:br w:type="page"/>
@@ -21258,7 +22794,6 @@
       <w:pPr>
         <w:pStyle w:val="Heading1"/>
       </w:pPr>
-      <w:bookmarkStart w:id="63" w:name="_Toc417232919"/>
       <w:r>
         <w:lastRenderedPageBreak/>
         <w:t>Annexes</w:t>
@@ -21308,7 +22843,7 @@
                     </pic:cNvPicPr>
                   </pic:nvPicPr>
                   <pic:blipFill>
-                    <a:blip r:embed="rId61"/>
+                    <a:blip r:embed="rId64"/>
                     <a:srcRect/>
                     <a:stretch>
                       <a:fillRect/>
@@ -21497,7 +23032,7 @@
                     </pic:cNvPicPr>
                   </pic:nvPicPr>
                   <pic:blipFill>
-                    <a:blip r:embed="rId62"/>
+                    <a:blip r:embed="rId65"/>
                     <a:srcRect/>
                     <a:stretch>
                       <a:fillRect/>
@@ -21627,7 +23162,7 @@
                     </pic:cNvPicPr>
                   </pic:nvPicPr>
                   <pic:blipFill>
-                    <a:blip r:embed="rId63"/>
+                    <a:blip r:embed="rId66"/>
                     <a:srcRect/>
                     <a:stretch>
                       <a:fillRect/>
@@ -21786,6 +23321,12 @@
         </w:rPr>
         <w:t xml:space="preserve"> jira</w:t>
       </w:r>
+      <w:r>
+        <w:rPr>
+          <w:rFonts w:ascii="Times New Roman" w:hAnsi="Times New Roman" w:cs="Times New Roman"/>
+        </w:rPr>
+        <w:t xml:space="preserve">, annotate, </w:t>
+      </w:r>
     </w:p>
     <w:p>
       <w:pPr>
@@ -25148,6 +26689,119 @@
     </w:lvl>
   </w:abstractNum>
   <w:abstractNum w:abstractNumId="28">
+    <w:nsid w:val="597B7E58"/>
+    <w:multiLevelType w:val="multilevel"/>
+    <w:tmpl w:val="ED9649C2"/>
+    <w:lvl w:ilvl="0">
+      <w:start w:val="1"/>
+      <w:numFmt w:val="bullet"/>
+      <w:lvlText w:val=""/>
+      <w:lvlJc w:val="left"/>
+      <w:pPr>
+        <w:ind w:left="720" w:hanging="360"/>
+      </w:pPr>
+      <w:rPr>
+        <w:rFonts w:ascii="Symbol" w:hAnsi="Symbol" w:hint="default"/>
+      </w:rPr>
+    </w:lvl>
+    <w:lvl w:ilvl="1">
+      <w:start w:val="1"/>
+      <w:numFmt w:val="none"/>
+      <w:lvlText w:val="2.1"/>
+      <w:lvlJc w:val="left"/>
+      <w:pPr>
+        <w:ind w:left="1062" w:hanging="432"/>
+      </w:pPr>
+      <w:rPr>
+        <w:rFonts w:hint="default"/>
+      </w:rPr>
+    </w:lvl>
+    <w:lvl w:ilvl="2">
+      <w:start w:val="1"/>
+      <w:numFmt w:val="decimal"/>
+      <w:lvlText w:val="%1.%2.%3."/>
+      <w:lvlJc w:val="left"/>
+      <w:pPr>
+        <w:ind w:left="1584" w:hanging="504"/>
+      </w:pPr>
+      <w:rPr>
+        <w:rFonts w:hint="default"/>
+      </w:rPr>
+    </w:lvl>
+    <w:lvl w:ilvl="3">
+      <w:start w:val="1"/>
+      <w:numFmt w:val="decimal"/>
+      <w:lvlText w:val="%1.%2.%3.%4."/>
+      <w:lvlJc w:val="left"/>
+      <w:pPr>
+        <w:ind w:left="2088" w:hanging="648"/>
+      </w:pPr>
+      <w:rPr>
+        <w:rFonts w:hint="default"/>
+      </w:rPr>
+    </w:lvl>
+    <w:lvl w:ilvl="4">
+      <w:start w:val="1"/>
+      <w:numFmt w:val="decimal"/>
+      <w:lvlText w:val="%1.%2.%3.%4.%5."/>
+      <w:lvlJc w:val="left"/>
+      <w:pPr>
+        <w:ind w:left="2592" w:hanging="792"/>
+      </w:pPr>
+      <w:rPr>
+        <w:rFonts w:hint="default"/>
+      </w:rPr>
+    </w:lvl>
+    <w:lvl w:ilvl="5">
+      <w:start w:val="1"/>
+      <w:numFmt w:val="decimal"/>
+      <w:lvlText w:val="%1.%2.%3.%4.%5.%6."/>
+      <w:lvlJc w:val="left"/>
+      <w:pPr>
+        <w:ind w:left="3096" w:hanging="936"/>
+      </w:pPr>
+      <w:rPr>
+        <w:rFonts w:hint="default"/>
+      </w:rPr>
+    </w:lvl>
+    <w:lvl w:ilvl="6">
+      <w:start w:val="1"/>
+      <w:numFmt w:val="decimal"/>
+      <w:lvlText w:val="%1.%2.%3.%4.%5.%6.%7."/>
+      <w:lvlJc w:val="left"/>
+      <w:pPr>
+        <w:ind w:left="3600" w:hanging="1080"/>
+      </w:pPr>
+      <w:rPr>
+        <w:rFonts w:hint="default"/>
+      </w:rPr>
+    </w:lvl>
+    <w:lvl w:ilvl="7">
+      <w:start w:val="1"/>
+      <w:numFmt w:val="decimal"/>
+      <w:lvlText w:val="%1.%2.%3.%4.%5.%6.%7.%8."/>
+      <w:lvlJc w:val="left"/>
+      <w:pPr>
+        <w:ind w:left="4104" w:hanging="1224"/>
+      </w:pPr>
+      <w:rPr>
+        <w:rFonts w:hint="default"/>
+      </w:rPr>
+    </w:lvl>
+    <w:lvl w:ilvl="8">
+      <w:start w:val="1"/>
+      <w:numFmt w:val="decimal"/>
+      <w:lvlText w:val="%1.%2.%3.%4.%5.%6.%7.%8.%9."/>
+      <w:lvlJc w:val="left"/>
+      <w:pPr>
+        <w:ind w:left="4680" w:hanging="1440"/>
+      </w:pPr>
+      <w:rPr>
+        <w:rFonts w:hint="default"/>
+      </w:rPr>
+    </w:lvl>
+  </w:abstractNum>
+  <w:abstractNum w:abstractNumId="29">
     <w:nsid w:val="59920754"/>
     <w:multiLevelType w:val="hybridMultilevel"/>
     <w:tmpl w:val="C53ADB96"/>
@@ -25260,7 +26914,7 @@
       </w:rPr>
     </w:lvl>
   </w:abstractNum>
-  <w:abstractNum w:abstractNumId="29">
+  <w:abstractNum w:abstractNumId="30">
     <w:nsid w:val="5D9A161A"/>
     <w:multiLevelType w:val="hybridMultilevel"/>
     <w:tmpl w:val="3342EF6A"/>
@@ -25373,7 +27027,120 @@
       </w:rPr>
     </w:lvl>
   </w:abstractNum>
-  <w:abstractNum w:abstractNumId="30">
+  <w:abstractNum w:abstractNumId="31">
+    <w:nsid w:val="664C4395"/>
+    <w:multiLevelType w:val="multilevel"/>
+    <w:tmpl w:val="ED9649C2"/>
+    <w:lvl w:ilvl="0">
+      <w:start w:val="1"/>
+      <w:numFmt w:val="bullet"/>
+      <w:lvlText w:val=""/>
+      <w:lvlJc w:val="left"/>
+      <w:pPr>
+        <w:ind w:left="720" w:hanging="360"/>
+      </w:pPr>
+      <w:rPr>
+        <w:rFonts w:ascii="Symbol" w:hAnsi="Symbol" w:hint="default"/>
+      </w:rPr>
+    </w:lvl>
+    <w:lvl w:ilvl="1">
+      <w:start w:val="1"/>
+      <w:numFmt w:val="none"/>
+      <w:lvlText w:val="2.1"/>
+      <w:lvlJc w:val="left"/>
+      <w:pPr>
+        <w:ind w:left="1062" w:hanging="432"/>
+      </w:pPr>
+      <w:rPr>
+        <w:rFonts w:hint="default"/>
+      </w:rPr>
+    </w:lvl>
+    <w:lvl w:ilvl="2">
+      <w:start w:val="1"/>
+      <w:numFmt w:val="decimal"/>
+      <w:lvlText w:val="%1.%2.%3."/>
+      <w:lvlJc w:val="left"/>
+      <w:pPr>
+        <w:ind w:left="1584" w:hanging="504"/>
+      </w:pPr>
+      <w:rPr>
+        <w:rFonts w:hint="default"/>
+      </w:rPr>
+    </w:lvl>
+    <w:lvl w:ilvl="3">
+      <w:start w:val="1"/>
+      <w:numFmt w:val="decimal"/>
+      <w:lvlText w:val="%1.%2.%3.%4."/>
+      <w:lvlJc w:val="left"/>
+      <w:pPr>
+        <w:ind w:left="2088" w:hanging="648"/>
+      </w:pPr>
+      <w:rPr>
+        <w:rFonts w:hint="default"/>
+      </w:rPr>
+    </w:lvl>
+    <w:lvl w:ilvl="4">
+      <w:start w:val="1"/>
+      <w:numFmt w:val="decimal"/>
+      <w:lvlText w:val="%1.%2.%3.%4.%5."/>
+      <w:lvlJc w:val="left"/>
+      <w:pPr>
+        <w:ind w:left="2592" w:hanging="792"/>
+      </w:pPr>
+      <w:rPr>
+        <w:rFonts w:hint="default"/>
+      </w:rPr>
+    </w:lvl>
+    <w:lvl w:ilvl="5">
+      <w:start w:val="1"/>
+      <w:numFmt w:val="decimal"/>
+      <w:lvlText w:val="%1.%2.%3.%4.%5.%6."/>
+      <w:lvlJc w:val="left"/>
+      <w:pPr>
+        <w:ind w:left="3096" w:hanging="936"/>
+      </w:pPr>
+      <w:rPr>
+        <w:rFonts w:hint="default"/>
+      </w:rPr>
+    </w:lvl>
+    <w:lvl w:ilvl="6">
+      <w:start w:val="1"/>
+      <w:numFmt w:val="decimal"/>
+      <w:lvlText w:val="%1.%2.%3.%4.%5.%6.%7."/>
+      <w:lvlJc w:val="left"/>
+      <w:pPr>
+        <w:ind w:left="3600" w:hanging="1080"/>
+      </w:pPr>
+      <w:rPr>
+        <w:rFonts w:hint="default"/>
+      </w:rPr>
+    </w:lvl>
+    <w:lvl w:ilvl="7">
+      <w:start w:val="1"/>
+      <w:numFmt w:val="decimal"/>
+      <w:lvlText w:val="%1.%2.%3.%4.%5.%6.%7.%8."/>
+      <w:lvlJc w:val="left"/>
+      <w:pPr>
+        <w:ind w:left="4104" w:hanging="1224"/>
+      </w:pPr>
+      <w:rPr>
+        <w:rFonts w:hint="default"/>
+      </w:rPr>
+    </w:lvl>
+    <w:lvl w:ilvl="8">
+      <w:start w:val="1"/>
+      <w:numFmt w:val="decimal"/>
+      <w:lvlText w:val="%1.%2.%3.%4.%5.%6.%7.%8.%9."/>
+      <w:lvlJc w:val="left"/>
+      <w:pPr>
+        <w:ind w:left="4680" w:hanging="1440"/>
+      </w:pPr>
+      <w:rPr>
+        <w:rFonts w:hint="default"/>
+      </w:rPr>
+    </w:lvl>
+  </w:abstractNum>
+  <w:abstractNum w:abstractNumId="32">
     <w:nsid w:val="68C769EE"/>
     <w:multiLevelType w:val="multilevel"/>
     <w:tmpl w:val="49E43842"/>
@@ -25486,7 +27253,7 @@
       </w:rPr>
     </w:lvl>
   </w:abstractNum>
-  <w:abstractNum w:abstractNumId="31">
+  <w:abstractNum w:abstractNumId="33">
     <w:nsid w:val="6B3C332A"/>
     <w:multiLevelType w:val="hybridMultilevel"/>
     <w:tmpl w:val="AF3895FC"/>
@@ -25572,7 +27339,7 @@
       </w:pPr>
     </w:lvl>
   </w:abstractNum>
-  <w:abstractNum w:abstractNumId="32">
+  <w:abstractNum w:abstractNumId="34">
     <w:nsid w:val="6F600FBC"/>
     <w:multiLevelType w:val="hybridMultilevel"/>
     <w:tmpl w:val="9C563404"/>
@@ -25685,7 +27452,7 @@
       </w:rPr>
     </w:lvl>
   </w:abstractNum>
-  <w:abstractNum w:abstractNumId="33">
+  <w:abstractNum w:abstractNumId="35">
     <w:nsid w:val="75504D58"/>
     <w:multiLevelType w:val="multilevel"/>
     <w:tmpl w:val="ED9649C2"/>
@@ -25798,7 +27565,7 @@
       </w:rPr>
     </w:lvl>
   </w:abstractNum>
-  <w:abstractNum w:abstractNumId="34">
+  <w:abstractNum w:abstractNumId="36">
     <w:nsid w:val="7A2C4229"/>
     <w:multiLevelType w:val="multilevel"/>
     <w:tmpl w:val="C010D0E4"/>
@@ -25920,7 +27687,7 @@
       </w:pPr>
     </w:lvl>
   </w:abstractNum>
-  <w:abstractNum w:abstractNumId="35">
+  <w:abstractNum w:abstractNumId="37">
     <w:nsid w:val="7F217730"/>
     <w:multiLevelType w:val="hybridMultilevel"/>
     <w:tmpl w:val="63680AA0"/>
@@ -26043,13 +27810,13 @@
     <w:abstractNumId w:val="13"/>
   </w:num>
   <w:num w:numId="4">
+    <w:abstractNumId w:val="36"/>
+  </w:num>
+  <w:num w:numId="5">
     <w:abstractNumId w:val="34"/>
   </w:num>
-  <w:num w:numId="5">
+  <w:num w:numId="6">
     <w:abstractNumId w:val="32"/>
-  </w:num>
-  <w:num w:numId="6">
-    <w:abstractNumId w:val="30"/>
   </w:num>
   <w:num w:numId="7">
     <w:abstractNumId w:val="0"/>
@@ -26058,19 +27825,19 @@
     <w:abstractNumId w:val="15"/>
   </w:num>
   <w:num w:numId="9">
-    <w:abstractNumId w:val="28"/>
+    <w:abstractNumId w:val="29"/>
   </w:num>
   <w:num w:numId="10">
     <w:abstractNumId w:val="22"/>
   </w:num>
   <w:num w:numId="11">
-    <w:abstractNumId w:val="35"/>
+    <w:abstractNumId w:val="37"/>
   </w:num>
   <w:num w:numId="12">
     <w:abstractNumId w:val="23"/>
   </w:num>
   <w:num w:numId="13">
-    <w:abstractNumId w:val="29"/>
+    <w:abstractNumId w:val="30"/>
   </w:num>
   <w:num w:numId="14">
     <w:abstractNumId w:val="4"/>
@@ -26112,7 +27879,7 @@
     <w:abstractNumId w:val="10"/>
   </w:num>
   <w:num w:numId="27">
-    <w:abstractNumId w:val="33"/>
+    <w:abstractNumId w:val="35"/>
   </w:num>
   <w:num w:numId="28">
     <w:abstractNumId w:val="25"/>
@@ -26139,7 +27906,7 @@
     <w:abstractNumId w:val="21"/>
   </w:num>
   <w:num w:numId="36">
-    <w:abstractNumId w:val="31"/>
+    <w:abstractNumId w:val="33"/>
   </w:num>
   <w:num w:numId="37">
     <w:abstractNumId w:val="0"/>
@@ -26170,6 +27937,12 @@
     <w:lvlOverride w:ilvl="8">
       <w:startOverride w:val="1"/>
     </w:lvlOverride>
+  </w:num>
+  <w:num w:numId="38">
+    <w:abstractNumId w:val="28"/>
+  </w:num>
+  <w:num w:numId="39">
+    <w:abstractNumId w:val="31"/>
   </w:num>
 </w:numbering>
 </file>
@@ -27716,7 +29489,7 @@
 </file>
 
 <file path=customXml/itemProps1.xml><?xml version="1.0" encoding="utf-8"?>
-<ds:datastoreItem xmlns:ds="http://schemas.openxmlformats.org/officeDocument/2006/customXml" ds:itemID="{29DEFD65-9061-49E6-AECB-B9201E765BE2}">
+<ds:datastoreItem xmlns:ds="http://schemas.openxmlformats.org/officeDocument/2006/customXml" ds:itemID="{8331B8C0-5057-4EA5-9577-FD2F01CAC818}">
   <ds:schemaRefs>
     <ds:schemaRef ds:uri="http://schemas.openxmlformats.org/officeDocument/2006/bibliography"/>
   </ds:schemaRefs>

</xml_diff>

<commit_message>
service class implementation done
</commit_message>
<xml_diff>
--- a/Untitled 1.docx
+++ b/Untitled 1.docx
@@ -11440,7 +11440,7 @@
           <v:shape id="_x0000_i1025" type="#_x0000_t75" style="width:480pt;height:454.1pt" o:ole="">
             <v:imagedata r:id="rId42" o:title=""/>
           </v:shape>
-          <o:OLEObject Type="Embed" ProgID="Excel.Sheet.12" ShapeID="_x0000_i1025" DrawAspect="Content" ObjectID="_1490982976" r:id="rId43"/>
+          <o:OLEObject Type="Embed" ProgID="Excel.Sheet.12" ShapeID="_x0000_i1025" DrawAspect="Content" ObjectID="_1490985796" r:id="rId43"/>
         </w:object>
       </w:r>
     </w:p>
@@ -20024,19 +20024,13 @@
                     <w:t xml:space="preserve">Figure </w:t>
                   </w:r>
                   <w:r>
-                    <w:t>2.2</w:t>
-                  </w:r>
-                  <w:r>
-                    <w:t>2</w:t>
+                    <w:t>2.22</w:t>
                   </w:r>
                   <w:r>
                     <w:t xml:space="preserve"> </w:t>
                   </w:r>
                   <w:r>
-                    <w:t xml:space="preserve">– </w:t>
-                  </w:r>
-                  <w:r>
-                    <w:t>Properly configured beans.xml file</w:t>
+                    <w:t>– Properly configured beans.xml file</w:t>
                   </w:r>
                   <w:bookmarkEnd w:id="57"/>
                 </w:p>
@@ -20094,22 +20088,13 @@
                     <w:t xml:space="preserve">Figure </w:t>
                   </w:r>
                   <w:r>
-                    <w:t>2.2</w:t>
-                  </w:r>
-                  <w:r>
-                    <w:t>3</w:t>
+                    <w:t>2.23</w:t>
                   </w:r>
                   <w:r>
                     <w:t xml:space="preserve"> </w:t>
                   </w:r>
                   <w:r>
-                    <w:t>–</w:t>
-                  </w:r>
-                  <w:r>
-                    <w:t xml:space="preserve"> </w:t>
-                  </w:r>
-                  <w:r>
-                    <w:t>Properly configured web.xml file</w:t>
+                    <w:t>– Properly configured web.xml file</w:t>
                   </w:r>
                   <w:bookmarkEnd w:id="58"/>
                 </w:p>
@@ -21484,19 +21469,7 @@
                     </w:r>
                   </w:fldSimple>
                   <w:r>
-                    <w:t>.</w:t>
-                  </w:r>
-                  <w:r>
-                    <w:t>27</w:t>
-                  </w:r>
-                  <w:r>
-                    <w:t xml:space="preserve"> – High level</w:t>
-                  </w:r>
-                  <w:r>
-                    <w:t xml:space="preserve"> view of the dashboard service class</w:t>
-                  </w:r>
-                  <w:r>
-                    <w:t xml:space="preserve"> implementation</w:t>
+                    <w:t>.27 – High level view of the dashboard service class implementation</w:t>
                   </w:r>
                 </w:p>
               </w:txbxContent>
@@ -22660,39 +22633,177 @@
         <w:overflowPunct/>
       </w:pPr>
       <w:r>
-        <w:t xml:space="preserve">For the registry access purposes, I created two methods, writeToRegistry and readFromRegistry respectively for writing to and reading from the WSO2 registry. The most straight forward solution for registry access would have been implementing a separate method for each class. But that approach would be a hindrance to the code extensibility. </w:t>
-      </w:r>
-    </w:p>
-    <w:p>
-      <w:pPr>
-        <w:widowControl/>
-        <w:suppressAutoHyphens w:val="0"/>
-        <w:overflowPunct/>
-      </w:pPr>
-    </w:p>
-    <w:p>
-      <w:pPr>
-        <w:widowControl/>
-        <w:suppressAutoHyphens w:val="0"/>
-        <w:overflowPunct/>
-      </w:pPr>
-      <w:r>
-        <w:t>Therefore after a long effort, I found a mechanism to do these two tasks using two generic methods. I have also added code segments in these methods for the type conversion between bean objects and json strings.</w:t>
-      </w:r>
-    </w:p>
-    <w:p>
-      <w:pPr>
-        <w:widowControl/>
-        <w:suppressAutoHyphens w:val="0"/>
-        <w:overflowPunct/>
-      </w:pPr>
-    </w:p>
-    <w:p>
-      <w:pPr>
-        <w:widowControl/>
-        <w:suppressAutoHyphens w:val="0"/>
-        <w:overflowPunct/>
-      </w:pPr>
+        <w:t xml:space="preserve">For the registry access purposes, I created two methods, </w:t>
+      </w:r>
+      <w:r>
+        <w:rPr>
+          <w:i/>
+          <w:iCs/>
+        </w:rPr>
+        <w:t>writeToRegistry</w:t>
+      </w:r>
+      <w:r>
+        <w:t xml:space="preserve"> and </w:t>
+      </w:r>
+      <w:r>
+        <w:rPr>
+          <w:i/>
+          <w:iCs/>
+        </w:rPr>
+        <w:t>readFromRegistry</w:t>
+      </w:r>
+      <w:r>
+        <w:t xml:space="preserve"> respectively for writing to and reading from the WSO2 registry. The most straight forward solution for registry access would have been implementing a separate method for each class. But that approach would be a hindrance to the code extensibility. </w:t>
+      </w:r>
+    </w:p>
+    <w:p>
+      <w:pPr>
+        <w:widowControl/>
+        <w:suppressAutoHyphens w:val="0"/>
+        <w:overflowPunct/>
+      </w:pPr>
+    </w:p>
+    <w:p>
+      <w:pPr>
+        <w:widowControl/>
+        <w:suppressAutoHyphens w:val="0"/>
+        <w:overflowPunct/>
+      </w:pPr>
+      <w:r>
+        <w:t>A</w:t>
+      </w:r>
+      <w:r>
+        <w:t>fter a long effort, I found a mechanism to do these two tasks using two generic methods. I have also added code segments in these methods for the type conversion between bean objects and json strings.</w:t>
+      </w:r>
+    </w:p>
+    <w:p>
+      <w:pPr>
+        <w:widowControl/>
+        <w:suppressAutoHyphens w:val="0"/>
+        <w:overflowPunct/>
+      </w:pPr>
+    </w:p>
+    <w:p>
+      <w:pPr>
+        <w:keepNext/>
+        <w:widowControl/>
+        <w:suppressAutoHyphens w:val="0"/>
+        <w:overflowPunct/>
+      </w:pPr>
+      <w:r>
+        <w:rPr>
+          <w:noProof/>
+        </w:rPr>
+        <w:pict>
+          <v:shape id="_x0000_s1079" type="#_x0000_t202" style="position:absolute;margin-left:37.6pt;margin-top:194.6pt;width:367pt;height:.05pt;z-index:251754496" wrapcoords="-44 0 -44 20400 21600 20400 21600 0 -44 0" stroked="f">
+            <v:textbox style="mso-fit-shape-to-text:t" inset="0,0,0,0">
+              <w:txbxContent>
+                <w:p>
+                  <w:pPr>
+                    <w:pStyle w:val="Heading5"/>
+                    <w:rPr>
+                      <w:noProof/>
+                      <w:sz w:val="24"/>
+                      <w:szCs w:val="24"/>
+                    </w:rPr>
+                  </w:pPr>
+                  <w:r>
+                    <w:t xml:space="preserve">Figure </w:t>
+                  </w:r>
+                  <w:fldSimple w:instr=" STYLEREF 1 \s ">
+                    <w:r>
+                      <w:rPr>
+                        <w:noProof/>
+                      </w:rPr>
+                      <w:t>2</w:t>
+                    </w:r>
+                  </w:fldSimple>
+                  <w:r>
+                    <w:t xml:space="preserve">.30 – </w:t>
+                  </w:r>
+                  <w:r>
+                    <w:t xml:space="preserve">Method for writing objects to the registry in </w:t>
+                  </w:r>
+                  <w:r>
+                    <w:t>application/</w:t>
+                  </w:r>
+                  <w:r>
+                    <w:t>json format</w:t>
+                  </w:r>
+                </w:p>
+              </w:txbxContent>
+            </v:textbox>
+            <w10:wrap type="tight"/>
+          </v:shape>
+        </w:pict>
+      </w:r>
+      <w:r>
+        <w:rPr>
+          <w:noProof/>
+          <w:lang w:eastAsia="en-US" w:bidi="si-LK"/>
+        </w:rPr>
+        <w:drawing>
+          <wp:anchor distT="0" distB="0" distL="114300" distR="114300" simplePos="0" relativeHeight="251752448" behindDoc="1" locked="0" layoutInCell="1" allowOverlap="1">
+            <wp:simplePos x="0" y="0"/>
+            <wp:positionH relativeFrom="column">
+              <wp:posOffset>477520</wp:posOffset>
+            </wp:positionH>
+            <wp:positionV relativeFrom="paragraph">
+              <wp:posOffset>0</wp:posOffset>
+            </wp:positionV>
+            <wp:extent cx="4660900" cy="2414270"/>
+            <wp:effectExtent l="19050" t="0" r="6350" b="0"/>
+            <wp:wrapTight wrapText="bothSides">
+              <wp:wrapPolygon edited="0">
+                <wp:start x="-88" y="0"/>
+                <wp:lineTo x="-88" y="21475"/>
+                <wp:lineTo x="21629" y="21475"/>
+                <wp:lineTo x="21629" y="0"/>
+                <wp:lineTo x="-88" y="0"/>
+              </wp:wrapPolygon>
+            </wp:wrapTight>
+            <wp:docPr id="94" name="Picture 94" descr="D:\Academic\Internship Aca\Training-Report\Selection_014.png"/>
+            <wp:cNvGraphicFramePr>
+              <a:graphicFrameLocks xmlns:a="http://schemas.openxmlformats.org/drawingml/2006/main" noChangeAspect="1"/>
+            </wp:cNvGraphicFramePr>
+            <a:graphic xmlns:a="http://schemas.openxmlformats.org/drawingml/2006/main">
+              <a:graphicData uri="http://schemas.openxmlformats.org/drawingml/2006/picture">
+                <pic:pic xmlns:pic="http://schemas.openxmlformats.org/drawingml/2006/picture">
+                  <pic:nvPicPr>
+                    <pic:cNvPr id="0" name="Picture 94" descr="D:\Academic\Internship Aca\Training-Report\Selection_014.png"/>
+                    <pic:cNvPicPr>
+                      <a:picLocks noChangeAspect="1" noChangeArrowheads="1"/>
+                    </pic:cNvPicPr>
+                  </pic:nvPicPr>
+                  <pic:blipFill>
+                    <a:blip r:embed="rId64"/>
+                    <a:srcRect/>
+                    <a:stretch>
+                      <a:fillRect/>
+                    </a:stretch>
+                  </pic:blipFill>
+                  <pic:spPr bwMode="auto">
+                    <a:xfrm>
+                      <a:off x="0" y="0"/>
+                      <a:ext cx="4660900" cy="2414270"/>
+                    </a:xfrm>
+                    <a:prstGeom prst="rect">
+                      <a:avLst/>
+                    </a:prstGeom>
+                    <a:noFill/>
+                    <a:ln w="9525">
+                      <a:noFill/>
+                      <a:miter lim="800000"/>
+                      <a:headEnd/>
+                      <a:tailEnd/>
+                    </a:ln>
+                  </pic:spPr>
+                </pic:pic>
+              </a:graphicData>
+            </a:graphic>
+          </wp:anchor>
+        </w:drawing>
+      </w:r>
     </w:p>
     <w:p>
       <w:pPr>
@@ -22744,6 +22855,102 @@
         <w:widowControl/>
         <w:suppressAutoHyphens w:val="0"/>
         <w:overflowPunct/>
+      </w:pPr>
+    </w:p>
+    <w:p>
+      <w:pPr>
+        <w:widowControl/>
+        <w:suppressAutoHyphens w:val="0"/>
+        <w:overflowPunct/>
+        <w:rPr>
+          <w:b/>
+          <w:bCs/>
+          <w:u w:val="single"/>
+        </w:rPr>
+      </w:pPr>
+    </w:p>
+    <w:p>
+      <w:pPr>
+        <w:widowControl/>
+        <w:suppressAutoHyphens w:val="0"/>
+        <w:overflowPunct/>
+        <w:rPr>
+          <w:b/>
+          <w:bCs/>
+          <w:u w:val="single"/>
+        </w:rPr>
+      </w:pPr>
+    </w:p>
+    <w:p>
+      <w:pPr>
+        <w:widowControl/>
+        <w:suppressAutoHyphens w:val="0"/>
+        <w:overflowPunct/>
+        <w:rPr>
+          <w:b/>
+          <w:bCs/>
+          <w:u w:val="single"/>
+        </w:rPr>
+      </w:pPr>
+    </w:p>
+    <w:p>
+      <w:pPr>
+        <w:widowControl/>
+        <w:suppressAutoHyphens w:val="0"/>
+        <w:overflowPunct/>
+        <w:rPr>
+          <w:b/>
+          <w:bCs/>
+          <w:u w:val="single"/>
+        </w:rPr>
+      </w:pPr>
+    </w:p>
+    <w:p>
+      <w:pPr>
+        <w:widowControl/>
+        <w:suppressAutoHyphens w:val="0"/>
+        <w:overflowPunct/>
+        <w:rPr>
+          <w:b/>
+          <w:bCs/>
+          <w:u w:val="single"/>
+        </w:rPr>
+      </w:pPr>
+    </w:p>
+    <w:p>
+      <w:pPr>
+        <w:widowControl/>
+        <w:suppressAutoHyphens w:val="0"/>
+        <w:overflowPunct/>
+        <w:rPr>
+          <w:b/>
+          <w:bCs/>
+          <w:u w:val="single"/>
+        </w:rPr>
+      </w:pPr>
+    </w:p>
+    <w:p>
+      <w:pPr>
+        <w:widowControl/>
+        <w:suppressAutoHyphens w:val="0"/>
+        <w:overflowPunct/>
+        <w:rPr>
+          <w:b/>
+          <w:bCs/>
+          <w:u w:val="single"/>
+        </w:rPr>
+      </w:pPr>
+    </w:p>
+    <w:p>
+      <w:pPr>
+        <w:widowControl/>
+        <w:suppressAutoHyphens w:val="0"/>
+        <w:overflowPunct/>
+        <w:rPr>
+          <w:b/>
+          <w:bCs/>
+          <w:u w:val="single"/>
+        </w:rPr>
       </w:pPr>
     </w:p>
     <w:p>
@@ -22762,6 +22969,19 @@
         </w:rPr>
       </w:pPr>
       <w:r>
+        <w:t xml:space="preserve">There are several external libraries which can be used for the conversion between beans and json strings. For this REST service I used the </w:t>
+      </w:r>
+      <w:r>
+        <w:rPr>
+          <w:i/>
+          <w:iCs/>
+        </w:rPr>
+        <w:t>MappingJsonFactory</w:t>
+      </w:r>
+      <w:r>
+        <w:t xml:space="preserve"> provided by the Jackson dependency to do the parsing. However, it is to be noticed that there are other similar libraries such as google gson which can be used for the same purpose. </w:t>
+      </w:r>
+      <w:r>
         <w:rPr>
           <w:b/>
           <w:bCs/>
@@ -22769,6 +22989,714 @@
         </w:rPr>
         <w:br w:type="page"/>
       </w:r>
+    </w:p>
+    <w:p>
+      <w:pPr>
+        <w:widowControl/>
+        <w:suppressAutoHyphens w:val="0"/>
+        <w:overflowPunct/>
+      </w:pPr>
+      <w:bookmarkStart w:id="63" w:name="_Toc417232919"/>
+      <w:r>
+        <w:rPr>
+          <w:noProof/>
+          <w:lang w:eastAsia="en-US" w:bidi="si-LK"/>
+        </w:rPr>
+        <w:lastRenderedPageBreak/>
+        <w:drawing>
+          <wp:anchor distT="0" distB="0" distL="114300" distR="114300" simplePos="0" relativeHeight="251755520" behindDoc="1" locked="0" layoutInCell="1" allowOverlap="1">
+            <wp:simplePos x="0" y="0"/>
+            <wp:positionH relativeFrom="column">
+              <wp:posOffset>710565</wp:posOffset>
+            </wp:positionH>
+            <wp:positionV relativeFrom="paragraph">
+              <wp:posOffset>89535</wp:posOffset>
+            </wp:positionV>
+            <wp:extent cx="4648835" cy="1371600"/>
+            <wp:effectExtent l="19050" t="0" r="0" b="0"/>
+            <wp:wrapTight wrapText="bothSides">
+              <wp:wrapPolygon edited="0">
+                <wp:start x="-89" y="0"/>
+                <wp:lineTo x="-89" y="21300"/>
+                <wp:lineTo x="21597" y="21300"/>
+                <wp:lineTo x="21597" y="0"/>
+                <wp:lineTo x="-89" y="0"/>
+              </wp:wrapPolygon>
+            </wp:wrapTight>
+            <wp:docPr id="95" name="Picture 95" descr="D:\Academic\Internship Aca\Training-Report\Selection_016.png"/>
+            <wp:cNvGraphicFramePr>
+              <a:graphicFrameLocks xmlns:a="http://schemas.openxmlformats.org/drawingml/2006/main" noChangeAspect="1"/>
+            </wp:cNvGraphicFramePr>
+            <a:graphic xmlns:a="http://schemas.openxmlformats.org/drawingml/2006/main">
+              <a:graphicData uri="http://schemas.openxmlformats.org/drawingml/2006/picture">
+                <pic:pic xmlns:pic="http://schemas.openxmlformats.org/drawingml/2006/picture">
+                  <pic:nvPicPr>
+                    <pic:cNvPr id="0" name="Picture 95" descr="D:\Academic\Internship Aca\Training-Report\Selection_016.png"/>
+                    <pic:cNvPicPr>
+                      <a:picLocks noChangeAspect="1" noChangeArrowheads="1"/>
+                    </pic:cNvPicPr>
+                  </pic:nvPicPr>
+                  <pic:blipFill>
+                    <a:blip r:embed="rId65"/>
+                    <a:srcRect/>
+                    <a:stretch>
+                      <a:fillRect/>
+                    </a:stretch>
+                  </pic:blipFill>
+                  <pic:spPr bwMode="auto">
+                    <a:xfrm>
+                      <a:off x="0" y="0"/>
+                      <a:ext cx="4648835" cy="1371600"/>
+                    </a:xfrm>
+                    <a:prstGeom prst="rect">
+                      <a:avLst/>
+                    </a:prstGeom>
+                    <a:noFill/>
+                    <a:ln w="9525">
+                      <a:noFill/>
+                      <a:miter lim="800000"/>
+                      <a:headEnd/>
+                      <a:tailEnd/>
+                    </a:ln>
+                  </pic:spPr>
+                </pic:pic>
+              </a:graphicData>
+            </a:graphic>
+          </wp:anchor>
+        </w:drawing>
+      </w:r>
+      <w:r>
+        <w:rPr>
+          <w:noProof/>
+        </w:rPr>
+        <w:pict>
+          <v:shape id="_x0000_s1080" type="#_x0000_t202" style="position:absolute;margin-left:81.2pt;margin-top:119.55pt;width:297.7pt;height:11.5pt;z-index:251757568;mso-position-horizontal-relative:text;mso-position-vertical-relative:text" wrapcoords="-44 0 -44 20400 21600 20400 21600 0 -44 0" stroked="f">
+            <v:textbox style="mso-fit-shape-to-text:t" inset="0,0,0,0">
+              <w:txbxContent>
+                <w:p>
+                  <w:pPr>
+                    <w:pStyle w:val="Heading5"/>
+                    <w:rPr>
+                      <w:noProof/>
+                      <w:sz w:val="24"/>
+                      <w:szCs w:val="24"/>
+                    </w:rPr>
+                  </w:pPr>
+                  <w:r>
+                    <w:t xml:space="preserve">Figure </w:t>
+                  </w:r>
+                  <w:fldSimple w:instr=" STYLEREF 1 \s ">
+                    <w:r>
+                      <w:rPr>
+                        <w:noProof/>
+                      </w:rPr>
+                      <w:t>2</w:t>
+                    </w:r>
+                  </w:fldSimple>
+                  <w:r>
+                    <w:t>.31 –</w:t>
+                  </w:r>
+                  <w:r>
+                    <w:t xml:space="preserve"> Method for </w:t>
+                  </w:r>
+                  <w:r>
+                    <w:t>reading</w:t>
+                  </w:r>
+                  <w:r>
+                    <w:t xml:space="preserve"> </w:t>
+                  </w:r>
+                  <w:r>
+                    <w:t>beans from the registry</w:t>
+                  </w:r>
+                </w:p>
+              </w:txbxContent>
+            </v:textbox>
+            <w10:wrap type="tight"/>
+          </v:shape>
+        </w:pict>
+      </w:r>
+    </w:p>
+    <w:p>
+      <w:pPr>
+        <w:widowControl/>
+        <w:suppressAutoHyphens w:val="0"/>
+        <w:overflowPunct/>
+      </w:pPr>
+    </w:p>
+    <w:p>
+      <w:pPr>
+        <w:widowControl/>
+        <w:suppressAutoHyphens w:val="0"/>
+        <w:overflowPunct/>
+      </w:pPr>
+    </w:p>
+    <w:p>
+      <w:pPr>
+        <w:widowControl/>
+        <w:suppressAutoHyphens w:val="0"/>
+        <w:overflowPunct/>
+      </w:pPr>
+    </w:p>
+    <w:p>
+      <w:pPr>
+        <w:widowControl/>
+        <w:suppressAutoHyphens w:val="0"/>
+        <w:overflowPunct/>
+      </w:pPr>
+    </w:p>
+    <w:p>
+      <w:pPr>
+        <w:widowControl/>
+        <w:suppressAutoHyphens w:val="0"/>
+        <w:overflowPunct/>
+      </w:pPr>
+    </w:p>
+    <w:p>
+      <w:pPr>
+        <w:widowControl/>
+        <w:suppressAutoHyphens w:val="0"/>
+        <w:overflowPunct/>
+      </w:pPr>
+    </w:p>
+    <w:p>
+      <w:pPr>
+        <w:widowControl/>
+        <w:suppressAutoHyphens w:val="0"/>
+        <w:overflowPunct/>
+      </w:pPr>
+    </w:p>
+    <w:p>
+      <w:pPr>
+        <w:widowControl/>
+        <w:suppressAutoHyphens w:val="0"/>
+        <w:overflowPunct/>
+      </w:pPr>
+    </w:p>
+    <w:p>
+      <w:pPr>
+        <w:widowControl/>
+        <w:suppressAutoHyphens w:val="0"/>
+        <w:overflowPunct/>
+      </w:pPr>
+    </w:p>
+    <w:p>
+      <w:pPr>
+        <w:widowControl/>
+        <w:suppressAutoHyphens w:val="0"/>
+        <w:overflowPunct/>
+      </w:pPr>
+      <w:r>
+        <w:t xml:space="preserve">Apart from the ones similar to the above described methods, one other important method was implemented in the service class. I wrote this method for the purpose of authenticating a valid user. </w:t>
+      </w:r>
+      <w:r>
+        <w:t xml:space="preserve">The method written in the service class does not do any major tasks. The authentication is done by actually done by the </w:t>
+      </w:r>
+      <w:r>
+        <w:rPr>
+          <w:i/>
+          <w:iCs/>
+        </w:rPr>
+        <w:t>UserAdminClient</w:t>
+      </w:r>
+      <w:r>
+        <w:t xml:space="preserve"> class. Nevertheless, the method calls must be organized correctly in order to accomplish the authentication correctly.</w:t>
+      </w:r>
+    </w:p>
+    <w:p>
+      <w:pPr>
+        <w:widowControl/>
+        <w:suppressAutoHyphens w:val="0"/>
+        <w:overflowPunct/>
+      </w:pPr>
+      <w:r>
+        <w:rPr>
+          <w:noProof/>
+          <w:lang w:eastAsia="en-US" w:bidi="si-LK"/>
+        </w:rPr>
+        <w:drawing>
+          <wp:anchor distT="0" distB="0" distL="114300" distR="114300" simplePos="0" relativeHeight="251758592" behindDoc="1" locked="0" layoutInCell="1" allowOverlap="1">
+            <wp:simplePos x="0" y="0"/>
+            <wp:positionH relativeFrom="column">
+              <wp:posOffset>790575</wp:posOffset>
+            </wp:positionH>
+            <wp:positionV relativeFrom="paragraph">
+              <wp:posOffset>170180</wp:posOffset>
+            </wp:positionV>
+            <wp:extent cx="4312285" cy="3625215"/>
+            <wp:effectExtent l="19050" t="0" r="0" b="0"/>
+            <wp:wrapTight wrapText="bothSides">
+              <wp:wrapPolygon edited="0">
+                <wp:start x="-95" y="0"/>
+                <wp:lineTo x="-95" y="21452"/>
+                <wp:lineTo x="21565" y="21452"/>
+                <wp:lineTo x="21565" y="0"/>
+                <wp:lineTo x="-95" y="0"/>
+              </wp:wrapPolygon>
+            </wp:wrapTight>
+            <wp:docPr id="98" name="Picture 98" descr="D:\Academic\Internship Aca\Training-Report\Selection_013.png"/>
+            <wp:cNvGraphicFramePr>
+              <a:graphicFrameLocks xmlns:a="http://schemas.openxmlformats.org/drawingml/2006/main" noChangeAspect="1"/>
+            </wp:cNvGraphicFramePr>
+            <a:graphic xmlns:a="http://schemas.openxmlformats.org/drawingml/2006/main">
+              <a:graphicData uri="http://schemas.openxmlformats.org/drawingml/2006/picture">
+                <pic:pic xmlns:pic="http://schemas.openxmlformats.org/drawingml/2006/picture">
+                  <pic:nvPicPr>
+                    <pic:cNvPr id="0" name="Picture 98" descr="D:\Academic\Internship Aca\Training-Report\Selection_013.png"/>
+                    <pic:cNvPicPr>
+                      <a:picLocks noChangeAspect="1" noChangeArrowheads="1"/>
+                    </pic:cNvPicPr>
+                  </pic:nvPicPr>
+                  <pic:blipFill>
+                    <a:blip r:embed="rId66"/>
+                    <a:srcRect/>
+                    <a:stretch>
+                      <a:fillRect/>
+                    </a:stretch>
+                  </pic:blipFill>
+                  <pic:spPr bwMode="auto">
+                    <a:xfrm>
+                      <a:off x="0" y="0"/>
+                      <a:ext cx="4312285" cy="3625215"/>
+                    </a:xfrm>
+                    <a:prstGeom prst="rect">
+                      <a:avLst/>
+                    </a:prstGeom>
+                    <a:noFill/>
+                    <a:ln w="9525">
+                      <a:noFill/>
+                      <a:miter lim="800000"/>
+                      <a:headEnd/>
+                      <a:tailEnd/>
+                    </a:ln>
+                  </pic:spPr>
+                </pic:pic>
+              </a:graphicData>
+            </a:graphic>
+          </wp:anchor>
+        </w:drawing>
+      </w:r>
+    </w:p>
+    <w:p>
+      <w:pPr>
+        <w:widowControl/>
+        <w:suppressAutoHyphens w:val="0"/>
+        <w:overflowPunct/>
+      </w:pPr>
+    </w:p>
+    <w:p>
+      <w:pPr>
+        <w:widowControl/>
+        <w:suppressAutoHyphens w:val="0"/>
+        <w:overflowPunct/>
+      </w:pPr>
+    </w:p>
+    <w:p>
+      <w:pPr>
+        <w:widowControl/>
+        <w:suppressAutoHyphens w:val="0"/>
+        <w:overflowPunct/>
+      </w:pPr>
+    </w:p>
+    <w:p>
+      <w:pPr>
+        <w:widowControl/>
+        <w:suppressAutoHyphens w:val="0"/>
+        <w:overflowPunct/>
+      </w:pPr>
+    </w:p>
+    <w:p>
+      <w:pPr>
+        <w:widowControl/>
+        <w:suppressAutoHyphens w:val="0"/>
+        <w:overflowPunct/>
+      </w:pPr>
+    </w:p>
+    <w:p>
+      <w:pPr>
+        <w:widowControl/>
+        <w:suppressAutoHyphens w:val="0"/>
+        <w:overflowPunct/>
+      </w:pPr>
+    </w:p>
+    <w:p>
+      <w:pPr>
+        <w:widowControl/>
+        <w:suppressAutoHyphens w:val="0"/>
+        <w:overflowPunct/>
+      </w:pPr>
+    </w:p>
+    <w:p>
+      <w:pPr>
+        <w:widowControl/>
+        <w:suppressAutoHyphens w:val="0"/>
+        <w:overflowPunct/>
+      </w:pPr>
+    </w:p>
+    <w:p>
+      <w:pPr>
+        <w:widowControl/>
+        <w:suppressAutoHyphens w:val="0"/>
+        <w:overflowPunct/>
+      </w:pPr>
+    </w:p>
+    <w:p>
+      <w:pPr>
+        <w:widowControl/>
+        <w:suppressAutoHyphens w:val="0"/>
+        <w:overflowPunct/>
+      </w:pPr>
+    </w:p>
+    <w:p>
+      <w:pPr>
+        <w:widowControl/>
+        <w:suppressAutoHyphens w:val="0"/>
+        <w:overflowPunct/>
+      </w:pPr>
+    </w:p>
+    <w:p>
+      <w:pPr>
+        <w:widowControl/>
+        <w:suppressAutoHyphens w:val="0"/>
+        <w:overflowPunct/>
+      </w:pPr>
+    </w:p>
+    <w:p>
+      <w:pPr>
+        <w:widowControl/>
+        <w:suppressAutoHyphens w:val="0"/>
+        <w:overflowPunct/>
+      </w:pPr>
+    </w:p>
+    <w:p>
+      <w:pPr>
+        <w:widowControl/>
+        <w:suppressAutoHyphens w:val="0"/>
+        <w:overflowPunct/>
+      </w:pPr>
+    </w:p>
+    <w:p>
+      <w:pPr>
+        <w:widowControl/>
+        <w:suppressAutoHyphens w:val="0"/>
+        <w:overflowPunct/>
+      </w:pPr>
+    </w:p>
+    <w:p>
+      <w:pPr>
+        <w:widowControl/>
+        <w:suppressAutoHyphens w:val="0"/>
+        <w:overflowPunct/>
+      </w:pPr>
+    </w:p>
+    <w:p>
+      <w:pPr>
+        <w:widowControl/>
+        <w:suppressAutoHyphens w:val="0"/>
+        <w:overflowPunct/>
+      </w:pPr>
+    </w:p>
+    <w:p>
+      <w:pPr>
+        <w:widowControl/>
+        <w:suppressAutoHyphens w:val="0"/>
+        <w:overflowPunct/>
+      </w:pPr>
+    </w:p>
+    <w:p>
+      <w:pPr>
+        <w:widowControl/>
+        <w:suppressAutoHyphens w:val="0"/>
+        <w:overflowPunct/>
+      </w:pPr>
+    </w:p>
+    <w:p>
+      <w:pPr>
+        <w:widowControl/>
+        <w:suppressAutoHyphens w:val="0"/>
+        <w:overflowPunct/>
+      </w:pPr>
+    </w:p>
+    <w:p>
+      <w:pPr>
+        <w:widowControl/>
+        <w:suppressAutoHyphens w:val="0"/>
+        <w:overflowPunct/>
+      </w:pPr>
+    </w:p>
+    <w:p>
+      <w:pPr>
+        <w:widowControl/>
+        <w:suppressAutoHyphens w:val="0"/>
+        <w:overflowPunct/>
+      </w:pPr>
+      <w:r>
+        <w:rPr>
+          <w:noProof/>
+        </w:rPr>
+        <w:pict>
+          <v:shape id="_x0000_s1081" type="#_x0000_t202" style="position:absolute;margin-left:91.3pt;margin-top:1.55pt;width:339.65pt;height:11.5pt;z-index:251760640" wrapcoords="-48 0 -48 20400 21600 20400 21600 0 -48 0" stroked="f">
+            <v:textbox style="mso-fit-shape-to-text:t" inset="0,0,0,0">
+              <w:txbxContent>
+                <w:p>
+                  <w:pPr>
+                    <w:pStyle w:val="Heading5"/>
+                    <w:rPr>
+                      <w:noProof/>
+                      <w:sz w:val="24"/>
+                      <w:szCs w:val="24"/>
+                    </w:rPr>
+                  </w:pPr>
+                  <w:r>
+                    <w:t xml:space="preserve">Figure </w:t>
+                  </w:r>
+                  <w:fldSimple w:instr=" STYLEREF 1 \s ">
+                    <w:r>
+                      <w:rPr>
+                        <w:noProof/>
+                      </w:rPr>
+                      <w:t>2</w:t>
+                    </w:r>
+                  </w:fldSimple>
+                  <w:r>
+                    <w:t>.32 – Authentication method in the service class</w:t>
+                  </w:r>
+                </w:p>
+              </w:txbxContent>
+            </v:textbox>
+            <w10:wrap type="tight"/>
+          </v:shape>
+        </w:pict>
+      </w:r>
+    </w:p>
+    <w:p>
+      <w:pPr>
+        <w:widowControl/>
+        <w:suppressAutoHyphens w:val="0"/>
+        <w:overflowPunct/>
+      </w:pPr>
+    </w:p>
+    <w:p>
+      <w:pPr>
+        <w:widowControl/>
+        <w:suppressAutoHyphens w:val="0"/>
+        <w:overflowPunct/>
+      </w:pPr>
+      <w:r>
+        <w:t>I wrote the code segment responsible for the actual authentication inside the UserAdminClient Class. The method containing the specific code segment is shown below.</w:t>
+      </w:r>
+    </w:p>
+    <w:p>
+      <w:pPr>
+        <w:widowControl/>
+        <w:suppressAutoHyphens w:val="0"/>
+        <w:overflowPunct/>
+      </w:pPr>
+      <w:r>
+        <w:rPr>
+          <w:noProof/>
+          <w:lang w:eastAsia="en-US" w:bidi="si-LK"/>
+        </w:rPr>
+        <w:drawing>
+          <wp:anchor distT="0" distB="0" distL="114300" distR="114300" simplePos="0" relativeHeight="251761664" behindDoc="1" locked="0" layoutInCell="1" allowOverlap="1">
+            <wp:simplePos x="0" y="0"/>
+            <wp:positionH relativeFrom="column">
+              <wp:posOffset>710565</wp:posOffset>
+            </wp:positionH>
+            <wp:positionV relativeFrom="paragraph">
+              <wp:posOffset>137160</wp:posOffset>
+            </wp:positionV>
+            <wp:extent cx="4368165" cy="1644015"/>
+            <wp:effectExtent l="19050" t="0" r="0" b="0"/>
+            <wp:wrapTight wrapText="bothSides">
+              <wp:wrapPolygon edited="0">
+                <wp:start x="-94" y="0"/>
+                <wp:lineTo x="-94" y="21275"/>
+                <wp:lineTo x="21572" y="21275"/>
+                <wp:lineTo x="21572" y="0"/>
+                <wp:lineTo x="-94" y="0"/>
+              </wp:wrapPolygon>
+            </wp:wrapTight>
+            <wp:docPr id="25" name="Picture 99" descr="D:\Academic\Internship Aca\Training-Report\Selection_019.png"/>
+            <wp:cNvGraphicFramePr>
+              <a:graphicFrameLocks xmlns:a="http://schemas.openxmlformats.org/drawingml/2006/main" noChangeAspect="1"/>
+            </wp:cNvGraphicFramePr>
+            <a:graphic xmlns:a="http://schemas.openxmlformats.org/drawingml/2006/main">
+              <a:graphicData uri="http://schemas.openxmlformats.org/drawingml/2006/picture">
+                <pic:pic xmlns:pic="http://schemas.openxmlformats.org/drawingml/2006/picture">
+                  <pic:nvPicPr>
+                    <pic:cNvPr id="0" name="Picture 99" descr="D:\Academic\Internship Aca\Training-Report\Selection_019.png"/>
+                    <pic:cNvPicPr>
+                      <a:picLocks noChangeAspect="1" noChangeArrowheads="1"/>
+                    </pic:cNvPicPr>
+                  </pic:nvPicPr>
+                  <pic:blipFill>
+                    <a:blip r:embed="rId67"/>
+                    <a:srcRect t="29553"/>
+                    <a:stretch>
+                      <a:fillRect/>
+                    </a:stretch>
+                  </pic:blipFill>
+                  <pic:spPr bwMode="auto">
+                    <a:xfrm>
+                      <a:off x="0" y="0"/>
+                      <a:ext cx="4368165" cy="1644015"/>
+                    </a:xfrm>
+                    <a:prstGeom prst="rect">
+                      <a:avLst/>
+                    </a:prstGeom>
+                    <a:noFill/>
+                    <a:ln w="9525">
+                      <a:noFill/>
+                      <a:miter lim="800000"/>
+                      <a:headEnd/>
+                      <a:tailEnd/>
+                    </a:ln>
+                  </pic:spPr>
+                </pic:pic>
+              </a:graphicData>
+            </a:graphic>
+          </wp:anchor>
+        </w:drawing>
+      </w:r>
+    </w:p>
+    <w:p>
+      <w:pPr>
+        <w:widowControl/>
+        <w:suppressAutoHyphens w:val="0"/>
+        <w:overflowPunct/>
+      </w:pPr>
+    </w:p>
+    <w:p>
+      <w:pPr>
+        <w:widowControl/>
+        <w:suppressAutoHyphens w:val="0"/>
+        <w:overflowPunct/>
+      </w:pPr>
+    </w:p>
+    <w:p>
+      <w:pPr>
+        <w:widowControl/>
+        <w:suppressAutoHyphens w:val="0"/>
+        <w:overflowPunct/>
+      </w:pPr>
+    </w:p>
+    <w:p>
+      <w:pPr>
+        <w:widowControl/>
+        <w:suppressAutoHyphens w:val="0"/>
+        <w:overflowPunct/>
+      </w:pPr>
+    </w:p>
+    <w:p>
+      <w:pPr>
+        <w:widowControl/>
+        <w:suppressAutoHyphens w:val="0"/>
+        <w:overflowPunct/>
+      </w:pPr>
+    </w:p>
+    <w:p>
+      <w:pPr>
+        <w:widowControl/>
+        <w:suppressAutoHyphens w:val="0"/>
+        <w:overflowPunct/>
+      </w:pPr>
+    </w:p>
+    <w:p>
+      <w:pPr>
+        <w:widowControl/>
+        <w:suppressAutoHyphens w:val="0"/>
+        <w:overflowPunct/>
+      </w:pPr>
+    </w:p>
+    <w:p>
+      <w:pPr>
+        <w:widowControl/>
+        <w:suppressAutoHyphens w:val="0"/>
+        <w:overflowPunct/>
+      </w:pPr>
+    </w:p>
+    <w:p>
+      <w:pPr>
+        <w:widowControl/>
+        <w:suppressAutoHyphens w:val="0"/>
+        <w:overflowPunct/>
+      </w:pPr>
+    </w:p>
+    <w:p>
+      <w:pPr>
+        <w:widowControl/>
+        <w:suppressAutoHyphens w:val="0"/>
+        <w:overflowPunct/>
+      </w:pPr>
+      <w:r>
+        <w:rPr>
+          <w:noProof/>
+        </w:rPr>
+        <w:pict>
+          <v:shape id="_x0000_s1082" type="#_x0000_t202" style="position:absolute;margin-left:72.35pt;margin-top:6.7pt;width:301.65pt;height:11.5pt;z-index:251763712" wrapcoords="-47 0 -47 20400 21600 20400 21600 0 -47 0" stroked="f">
+            <v:textbox style="mso-fit-shape-to-text:t" inset="0,0,0,0">
+              <w:txbxContent>
+                <w:p>
+                  <w:pPr>
+                    <w:pStyle w:val="Heading5"/>
+                    <w:rPr>
+                      <w:noProof/>
+                      <w:sz w:val="24"/>
+                      <w:szCs w:val="24"/>
+                    </w:rPr>
+                  </w:pPr>
+                  <w:r>
+                    <w:t xml:space="preserve">Figure </w:t>
+                  </w:r>
+                  <w:fldSimple w:instr=" STYLEREF 1 \s ">
+                    <w:r>
+                      <w:rPr>
+                        <w:noProof/>
+                      </w:rPr>
+                      <w:t>2</w:t>
+                    </w:r>
+                  </w:fldSimple>
+                  <w:r>
+                    <w:t>.33 – Actual implementation of the authentication function</w:t>
+                  </w:r>
+                </w:p>
+              </w:txbxContent>
+            </v:textbox>
+            <w10:wrap type="tight"/>
+          </v:shape>
+        </w:pict>
+      </w:r>
+    </w:p>
+    <w:p>
+      <w:pPr>
+        <w:widowControl/>
+        <w:suppressAutoHyphens w:val="0"/>
+        <w:overflowPunct/>
+      </w:pPr>
+    </w:p>
+    <w:p>
+      <w:pPr>
+        <w:widowControl/>
+        <w:suppressAutoHyphens w:val="0"/>
+        <w:overflowPunct/>
+      </w:pPr>
+    </w:p>
+    <w:p>
+      <w:pPr>
+        <w:widowControl/>
+        <w:suppressAutoHyphens w:val="0"/>
+        <w:overflowPunct/>
+      </w:pPr>
+      <w:r>
+        <w:br w:type="page"/>
+      </w:r>
+    </w:p>
+    <w:p>
+      <w:pPr>
+        <w:widowControl/>
+        <w:suppressAutoHyphens w:val="0"/>
+        <w:overflowPunct/>
+      </w:pPr>
     </w:p>
     <w:p>
       <w:pPr>
@@ -22784,7 +23712,138 @@
           <w:szCs w:val="25"/>
         </w:rPr>
       </w:pPr>
-      <w:bookmarkStart w:id="63" w:name="_Toc417232919"/>
+      <w:r>
+        <w:br w:type="page"/>
+      </w:r>
+    </w:p>
+    <w:p>
+      <w:pPr>
+        <w:widowControl/>
+        <w:suppressAutoHyphens w:val="0"/>
+        <w:overflowPunct/>
+        <w:rPr>
+          <w:rFonts w:ascii="Times New Roman" w:eastAsiaTheme="majorEastAsia" w:hAnsi="Times New Roman" w:cs="Mangal"/>
+          <w:b/>
+          <w:bCs/>
+          <w:color w:val="auto"/>
+          <w:sz w:val="32"/>
+          <w:szCs w:val="25"/>
+        </w:rPr>
+      </w:pPr>
+      <w:r>
+        <w:lastRenderedPageBreak/>
+        <w:br w:type="page"/>
+      </w:r>
+    </w:p>
+    <w:p>
+      <w:pPr>
+        <w:widowControl/>
+        <w:suppressAutoHyphens w:val="0"/>
+        <w:overflowPunct/>
+        <w:rPr>
+          <w:rFonts w:ascii="Times New Roman" w:eastAsiaTheme="majorEastAsia" w:hAnsi="Times New Roman" w:cs="Mangal"/>
+          <w:b/>
+          <w:bCs/>
+          <w:color w:val="auto"/>
+          <w:sz w:val="32"/>
+          <w:szCs w:val="25"/>
+        </w:rPr>
+      </w:pPr>
+      <w:r>
+        <w:lastRenderedPageBreak/>
+        <w:br w:type="page"/>
+      </w:r>
+    </w:p>
+    <w:p>
+      <w:pPr>
+        <w:widowControl/>
+        <w:suppressAutoHyphens w:val="0"/>
+        <w:overflowPunct/>
+        <w:rPr>
+          <w:rFonts w:ascii="Times New Roman" w:eastAsiaTheme="majorEastAsia" w:hAnsi="Times New Roman" w:cs="Mangal"/>
+          <w:b/>
+          <w:bCs/>
+          <w:color w:val="auto"/>
+          <w:sz w:val="32"/>
+          <w:szCs w:val="25"/>
+        </w:rPr>
+      </w:pPr>
+      <w:r>
+        <w:lastRenderedPageBreak/>
+        <w:br w:type="page"/>
+      </w:r>
+    </w:p>
+    <w:p>
+      <w:pPr>
+        <w:widowControl/>
+        <w:suppressAutoHyphens w:val="0"/>
+        <w:overflowPunct/>
+        <w:rPr>
+          <w:rFonts w:ascii="Times New Roman" w:eastAsiaTheme="majorEastAsia" w:hAnsi="Times New Roman" w:cs="Mangal"/>
+          <w:b/>
+          <w:bCs/>
+          <w:color w:val="auto"/>
+          <w:sz w:val="32"/>
+          <w:szCs w:val="25"/>
+        </w:rPr>
+      </w:pPr>
+      <w:r>
+        <w:lastRenderedPageBreak/>
+        <w:br w:type="page"/>
+      </w:r>
+    </w:p>
+    <w:p>
+      <w:pPr>
+        <w:widowControl/>
+        <w:suppressAutoHyphens w:val="0"/>
+        <w:overflowPunct/>
+        <w:rPr>
+          <w:rFonts w:ascii="Times New Roman" w:eastAsiaTheme="majorEastAsia" w:hAnsi="Times New Roman" w:cs="Mangal"/>
+          <w:b/>
+          <w:bCs/>
+          <w:color w:val="auto"/>
+          <w:sz w:val="32"/>
+          <w:szCs w:val="25"/>
+        </w:rPr>
+      </w:pPr>
+      <w:r>
+        <w:lastRenderedPageBreak/>
+        <w:br w:type="page"/>
+      </w:r>
+    </w:p>
+    <w:p>
+      <w:pPr>
+        <w:widowControl/>
+        <w:suppressAutoHyphens w:val="0"/>
+        <w:overflowPunct/>
+        <w:rPr>
+          <w:rFonts w:ascii="Times New Roman" w:eastAsiaTheme="majorEastAsia" w:hAnsi="Times New Roman" w:cs="Mangal"/>
+          <w:b/>
+          <w:bCs/>
+          <w:color w:val="auto"/>
+          <w:sz w:val="32"/>
+          <w:szCs w:val="25"/>
+        </w:rPr>
+      </w:pPr>
+      <w:r>
+        <w:lastRenderedPageBreak/>
+        <w:br w:type="page"/>
+      </w:r>
+    </w:p>
+    <w:p>
+      <w:pPr>
+        <w:widowControl/>
+        <w:suppressAutoHyphens w:val="0"/>
+        <w:overflowPunct/>
+        <w:rPr>
+          <w:rFonts w:ascii="Times New Roman" w:eastAsiaTheme="majorEastAsia" w:hAnsi="Times New Roman" w:cs="Mangal"/>
+          <w:b/>
+          <w:bCs/>
+          <w:color w:val="auto"/>
+          <w:sz w:val="32"/>
+          <w:szCs w:val="25"/>
+        </w:rPr>
+      </w:pPr>
       <w:r>
         <w:lastRenderedPageBreak/>
         <w:br w:type="page"/>
@@ -22843,7 +23902,7 @@
                     </pic:cNvPicPr>
                   </pic:nvPicPr>
                   <pic:blipFill>
-                    <a:blip r:embed="rId64"/>
+                    <a:blip r:embed="rId68"/>
                     <a:srcRect/>
                     <a:stretch>
                       <a:fillRect/>
@@ -23032,7 +24091,7 @@
                     </pic:cNvPicPr>
                   </pic:nvPicPr>
                   <pic:blipFill>
-                    <a:blip r:embed="rId65"/>
+                    <a:blip r:embed="rId69"/>
                     <a:srcRect/>
                     <a:stretch>
                       <a:fillRect/>
@@ -23162,7 +24221,7 @@
                     </pic:cNvPicPr>
                   </pic:nvPicPr>
                   <pic:blipFill>
-                    <a:blip r:embed="rId66"/>
+                    <a:blip r:embed="rId70"/>
                     <a:srcRect/>
                     <a:stretch>
                       <a:fillRect/>
@@ -29489,7 +30548,7 @@
 </file>
 
 <file path=customXml/itemProps1.xml><?xml version="1.0" encoding="utf-8"?>
-<ds:datastoreItem xmlns:ds="http://schemas.openxmlformats.org/officeDocument/2006/customXml" ds:itemID="{8331B8C0-5057-4EA5-9577-FD2F01CAC818}">
+<ds:datastoreItem xmlns:ds="http://schemas.openxmlformats.org/officeDocument/2006/customXml" ds:itemID="{70705685-CE8A-4602-8B75-88EE77364723}">
   <ds:schemaRefs>
     <ds:schemaRef ds:uri="http://schemas.openxmlformats.org/officeDocument/2006/bibliography"/>
   </ds:schemaRefs>

</xml_diff>

<commit_message>
builing from maven added
</commit_message>
<xml_diff>
--- a/Untitled 1.docx
+++ b/Untitled 1.docx
@@ -3675,7 +3675,7 @@
       <w:r>
         <w:fldChar w:fldCharType="separate"/>
       </w:r>
-      <w:hyperlink r:id="rId8" w:anchor="_Toc417233293" w:history="1">
+      <w:hyperlink r:id="rId8" w:anchor="_Toc417244975" w:history="1">
         <w:r>
           <w:rPr>
             <w:rStyle w:val="Hyperlink"/>
@@ -3702,7 +3702,7 @@
             <w:noProof/>
             <w:webHidden/>
           </w:rPr>
-          <w:instrText xml:space="preserve"> PAGEREF _Toc417233293 \h </w:instrText>
+          <w:instrText xml:space="preserve"> PAGEREF _Toc417244975 \h </w:instrText>
         </w:r>
         <w:r>
           <w:rPr>
@@ -3748,7 +3748,7 @@
           <w:lang w:eastAsia="en-US" w:bidi="si-LK"/>
         </w:rPr>
       </w:pPr>
-      <w:hyperlink r:id="rId9" w:anchor="_Toc417233294" w:history="1">
+      <w:hyperlink r:id="rId9" w:anchor="_Toc417244976" w:history="1">
         <w:r>
           <w:rPr>
             <w:rStyle w:val="Hyperlink"/>
@@ -3775,7 +3775,7 @@
             <w:noProof/>
             <w:webHidden/>
           </w:rPr>
-          <w:instrText xml:space="preserve"> PAGEREF _Toc417233294 \h </w:instrText>
+          <w:instrText xml:space="preserve"> PAGEREF _Toc417244976 \h </w:instrText>
         </w:r>
         <w:r>
           <w:rPr>
@@ -3821,7 +3821,7 @@
           <w:lang w:eastAsia="en-US" w:bidi="si-LK"/>
         </w:rPr>
       </w:pPr>
-      <w:hyperlink r:id="rId10" w:anchor="_Toc417233295" w:history="1">
+      <w:hyperlink r:id="rId10" w:anchor="_Toc417244977" w:history="1">
         <w:r>
           <w:rPr>
             <w:rStyle w:val="Hyperlink"/>
@@ -3848,7 +3848,7 @@
             <w:noProof/>
             <w:webHidden/>
           </w:rPr>
-          <w:instrText xml:space="preserve"> PAGEREF _Toc417233295 \h </w:instrText>
+          <w:instrText xml:space="preserve"> PAGEREF _Toc417244977 \h </w:instrText>
         </w:r>
         <w:r>
           <w:rPr>
@@ -3894,7 +3894,7 @@
           <w:lang w:eastAsia="en-US" w:bidi="si-LK"/>
         </w:rPr>
       </w:pPr>
-      <w:hyperlink r:id="rId11" w:anchor="_Toc417233296" w:history="1">
+      <w:hyperlink r:id="rId11" w:anchor="_Toc417244978" w:history="1">
         <w:r>
           <w:rPr>
             <w:rStyle w:val="Hyperlink"/>
@@ -3921,7 +3921,7 @@
             <w:noProof/>
             <w:webHidden/>
           </w:rPr>
-          <w:instrText xml:space="preserve"> PAGEREF _Toc417233296 \h </w:instrText>
+          <w:instrText xml:space="preserve"> PAGEREF _Toc417244978 \h </w:instrText>
         </w:r>
         <w:r>
           <w:rPr>
@@ -3967,7 +3967,7 @@
           <w:lang w:eastAsia="en-US" w:bidi="si-LK"/>
         </w:rPr>
       </w:pPr>
-      <w:hyperlink r:id="rId12" w:anchor="_Toc417233297" w:history="1">
+      <w:hyperlink r:id="rId12" w:anchor="_Toc417244979" w:history="1">
         <w:r>
           <w:rPr>
             <w:rStyle w:val="Hyperlink"/>
@@ -3994,7 +3994,7 @@
             <w:noProof/>
             <w:webHidden/>
           </w:rPr>
-          <w:instrText xml:space="preserve"> PAGEREF _Toc417233297 \h </w:instrText>
+          <w:instrText xml:space="preserve"> PAGEREF _Toc417244979 \h </w:instrText>
         </w:r>
         <w:r>
           <w:rPr>
@@ -4040,7 +4040,7 @@
           <w:lang w:eastAsia="en-US" w:bidi="si-LK"/>
         </w:rPr>
       </w:pPr>
-      <w:hyperlink r:id="rId13" w:anchor="_Toc417233298" w:history="1">
+      <w:hyperlink r:id="rId13" w:anchor="_Toc417244980" w:history="1">
         <w:r>
           <w:rPr>
             <w:rStyle w:val="Hyperlink"/>
@@ -4067,7 +4067,7 @@
             <w:noProof/>
             <w:webHidden/>
           </w:rPr>
-          <w:instrText xml:space="preserve"> PAGEREF _Toc417233298 \h </w:instrText>
+          <w:instrText xml:space="preserve"> PAGEREF _Toc417244980 \h </w:instrText>
         </w:r>
         <w:r>
           <w:rPr>
@@ -4113,7 +4113,7 @@
           <w:lang w:eastAsia="en-US" w:bidi="si-LK"/>
         </w:rPr>
       </w:pPr>
-      <w:hyperlink r:id="rId14" w:anchor="_Toc417233299" w:history="1">
+      <w:hyperlink r:id="rId14" w:anchor="_Toc417244981" w:history="1">
         <w:r>
           <w:rPr>
             <w:rStyle w:val="Hyperlink"/>
@@ -4156,7 +4156,7 @@
             <w:noProof/>
             <w:webHidden/>
           </w:rPr>
-          <w:instrText xml:space="preserve"> PAGEREF _Toc417233299 \h </w:instrText>
+          <w:instrText xml:space="preserve"> PAGEREF _Toc417244981 \h </w:instrText>
         </w:r>
         <w:r>
           <w:rPr>
@@ -4202,7 +4202,7 @@
           <w:lang w:eastAsia="en-US" w:bidi="si-LK"/>
         </w:rPr>
       </w:pPr>
-      <w:hyperlink r:id="rId15" w:anchor="_Toc417233300" w:history="1">
+      <w:hyperlink r:id="rId15" w:anchor="_Toc417244982" w:history="1">
         <w:r>
           <w:rPr>
             <w:rStyle w:val="Hyperlink"/>
@@ -4245,7 +4245,7 @@
             <w:noProof/>
             <w:webHidden/>
           </w:rPr>
-          <w:instrText xml:space="preserve"> PAGEREF _Toc417233300 \h </w:instrText>
+          <w:instrText xml:space="preserve"> PAGEREF _Toc417244982 \h </w:instrText>
         </w:r>
         <w:r>
           <w:rPr>
@@ -4291,7 +4291,7 @@
           <w:lang w:eastAsia="en-US" w:bidi="si-LK"/>
         </w:rPr>
       </w:pPr>
-      <w:hyperlink r:id="rId16" w:anchor="_Toc417233301" w:history="1">
+      <w:hyperlink r:id="rId16" w:anchor="_Toc417244983" w:history="1">
         <w:r>
           <w:rPr>
             <w:rStyle w:val="Hyperlink"/>
@@ -4318,7 +4318,7 @@
             <w:noProof/>
             <w:webHidden/>
           </w:rPr>
-          <w:instrText xml:space="preserve"> PAGEREF _Toc417233301 \h </w:instrText>
+          <w:instrText xml:space="preserve"> PAGEREF _Toc417244983 \h </w:instrText>
         </w:r>
         <w:r>
           <w:rPr>
@@ -4364,7 +4364,7 @@
           <w:lang w:eastAsia="en-US" w:bidi="si-LK"/>
         </w:rPr>
       </w:pPr>
-      <w:hyperlink r:id="rId17" w:anchor="_Toc417233302" w:history="1">
+      <w:hyperlink r:id="rId17" w:anchor="_Toc417244984" w:history="1">
         <w:r>
           <w:rPr>
             <w:rStyle w:val="Hyperlink"/>
@@ -4391,7 +4391,7 @@
             <w:noProof/>
             <w:webHidden/>
           </w:rPr>
-          <w:instrText xml:space="preserve"> PAGEREF _Toc417233302 \h </w:instrText>
+          <w:instrText xml:space="preserve"> PAGEREF _Toc417244984 \h </w:instrText>
         </w:r>
         <w:r>
           <w:rPr>
@@ -4437,7 +4437,7 @@
           <w:lang w:eastAsia="en-US" w:bidi="si-LK"/>
         </w:rPr>
       </w:pPr>
-      <w:hyperlink r:id="rId18" w:anchor="_Toc417233303" w:history="1">
+      <w:hyperlink r:id="rId18" w:anchor="_Toc417244985" w:history="1">
         <w:r>
           <w:rPr>
             <w:rStyle w:val="Hyperlink"/>
@@ -4464,7 +4464,7 @@
             <w:noProof/>
             <w:webHidden/>
           </w:rPr>
-          <w:instrText xml:space="preserve"> PAGEREF _Toc417233303 \h </w:instrText>
+          <w:instrText xml:space="preserve"> PAGEREF _Toc417244985 \h </w:instrText>
         </w:r>
         <w:r>
           <w:rPr>
@@ -4510,7 +4510,7 @@
           <w:lang w:eastAsia="en-US" w:bidi="si-LK"/>
         </w:rPr>
       </w:pPr>
-      <w:hyperlink r:id="rId19" w:anchor="_Toc417233304" w:history="1">
+      <w:hyperlink r:id="rId19" w:anchor="_Toc417244986" w:history="1">
         <w:r>
           <w:rPr>
             <w:rStyle w:val="Hyperlink"/>
@@ -4537,7 +4537,7 @@
             <w:noProof/>
             <w:webHidden/>
           </w:rPr>
-          <w:instrText xml:space="preserve"> PAGEREF _Toc417233304 \h </w:instrText>
+          <w:instrText xml:space="preserve"> PAGEREF _Toc417244986 \h </w:instrText>
         </w:r>
         <w:r>
           <w:rPr>
@@ -4583,7 +4583,7 @@
           <w:lang w:eastAsia="en-US" w:bidi="si-LK"/>
         </w:rPr>
       </w:pPr>
-      <w:hyperlink r:id="rId20" w:anchor="_Toc417233305" w:history="1">
+      <w:hyperlink r:id="rId20" w:anchor="_Toc417244987" w:history="1">
         <w:r>
           <w:rPr>
             <w:rStyle w:val="Hyperlink"/>
@@ -4610,7 +4610,7 @@
             <w:noProof/>
             <w:webHidden/>
           </w:rPr>
-          <w:instrText xml:space="preserve"> PAGEREF _Toc417233305 \h </w:instrText>
+          <w:instrText xml:space="preserve"> PAGEREF _Toc417244987 \h </w:instrText>
         </w:r>
         <w:r>
           <w:rPr>
@@ -4656,7 +4656,7 @@
           <w:lang w:eastAsia="en-US" w:bidi="si-LK"/>
         </w:rPr>
       </w:pPr>
-      <w:hyperlink r:id="rId21" w:anchor="_Toc417233306" w:history="1">
+      <w:hyperlink r:id="rId21" w:anchor="_Toc417244988" w:history="1">
         <w:r>
           <w:rPr>
             <w:rStyle w:val="Hyperlink"/>
@@ -4683,7 +4683,7 @@
             <w:noProof/>
             <w:webHidden/>
           </w:rPr>
-          <w:instrText xml:space="preserve"> PAGEREF _Toc417233306 \h </w:instrText>
+          <w:instrText xml:space="preserve"> PAGEREF _Toc417244988 \h </w:instrText>
         </w:r>
         <w:r>
           <w:rPr>
@@ -4729,7 +4729,7 @@
           <w:lang w:eastAsia="en-US" w:bidi="si-LK"/>
         </w:rPr>
       </w:pPr>
-      <w:hyperlink r:id="rId22" w:anchor="_Toc417233307" w:history="1">
+      <w:hyperlink r:id="rId22" w:anchor="_Toc417244989" w:history="1">
         <w:r>
           <w:rPr>
             <w:rStyle w:val="Hyperlink"/>
@@ -4756,7 +4756,7 @@
             <w:noProof/>
             <w:webHidden/>
           </w:rPr>
-          <w:instrText xml:space="preserve"> PAGEREF _Toc417233307 \h </w:instrText>
+          <w:instrText xml:space="preserve"> PAGEREF _Toc417244989 \h </w:instrText>
         </w:r>
         <w:r>
           <w:rPr>
@@ -4802,7 +4802,7 @@
           <w:lang w:eastAsia="en-US" w:bidi="si-LK"/>
         </w:rPr>
       </w:pPr>
-      <w:hyperlink r:id="rId23" w:anchor="_Toc417233308" w:history="1">
+      <w:hyperlink r:id="rId23" w:anchor="_Toc417244990" w:history="1">
         <w:r>
           <w:rPr>
             <w:rStyle w:val="Hyperlink"/>
@@ -4829,7 +4829,7 @@
             <w:noProof/>
             <w:webHidden/>
           </w:rPr>
-          <w:instrText xml:space="preserve"> PAGEREF _Toc417233308 \h </w:instrText>
+          <w:instrText xml:space="preserve"> PAGEREF _Toc417244990 \h </w:instrText>
         </w:r>
         <w:r>
           <w:rPr>
@@ -4875,7 +4875,7 @@
           <w:lang w:eastAsia="en-US" w:bidi="si-LK"/>
         </w:rPr>
       </w:pPr>
-      <w:hyperlink r:id="rId24" w:anchor="_Toc417233309" w:history="1">
+      <w:hyperlink r:id="rId24" w:anchor="_Toc417244991" w:history="1">
         <w:r>
           <w:rPr>
             <w:rStyle w:val="Hyperlink"/>
@@ -4902,7 +4902,7 @@
             <w:noProof/>
             <w:webHidden/>
           </w:rPr>
-          <w:instrText xml:space="preserve"> PAGEREF _Toc417233309 \h </w:instrText>
+          <w:instrText xml:space="preserve"> PAGEREF _Toc417244991 \h </w:instrText>
         </w:r>
         <w:r>
           <w:rPr>
@@ -4948,7 +4948,7 @@
           <w:lang w:eastAsia="en-US" w:bidi="si-LK"/>
         </w:rPr>
       </w:pPr>
-      <w:hyperlink r:id="rId25" w:anchor="_Toc417233310" w:history="1">
+      <w:hyperlink r:id="rId25" w:anchor="_Toc417244992" w:history="1">
         <w:r>
           <w:rPr>
             <w:rStyle w:val="Hyperlink"/>
@@ -4975,7 +4975,7 @@
             <w:noProof/>
             <w:webHidden/>
           </w:rPr>
-          <w:instrText xml:space="preserve"> PAGEREF _Toc417233310 \h </w:instrText>
+          <w:instrText xml:space="preserve"> PAGEREF _Toc417244992 \h </w:instrText>
         </w:r>
         <w:r>
           <w:rPr>
@@ -5021,7 +5021,7 @@
           <w:lang w:eastAsia="en-US" w:bidi="si-LK"/>
         </w:rPr>
       </w:pPr>
-      <w:hyperlink r:id="rId26" w:anchor="_Toc417233311" w:history="1">
+      <w:hyperlink r:id="rId26" w:anchor="_Toc417244993" w:history="1">
         <w:r>
           <w:rPr>
             <w:rStyle w:val="Hyperlink"/>
@@ -5048,7 +5048,7 @@
             <w:noProof/>
             <w:webHidden/>
           </w:rPr>
-          <w:instrText xml:space="preserve"> PAGEREF _Toc417233311 \h </w:instrText>
+          <w:instrText xml:space="preserve"> PAGEREF _Toc417244993 \h </w:instrText>
         </w:r>
         <w:r>
           <w:rPr>
@@ -5094,7 +5094,7 @@
           <w:lang w:eastAsia="en-US" w:bidi="si-LK"/>
         </w:rPr>
       </w:pPr>
-      <w:hyperlink r:id="rId27" w:anchor="_Toc417233312" w:history="1">
+      <w:hyperlink r:id="rId27" w:anchor="_Toc417244994" w:history="1">
         <w:r>
           <w:rPr>
             <w:rStyle w:val="Hyperlink"/>
@@ -5121,7 +5121,7 @@
             <w:noProof/>
             <w:webHidden/>
           </w:rPr>
-          <w:instrText xml:space="preserve"> PAGEREF _Toc417233312 \h </w:instrText>
+          <w:instrText xml:space="preserve"> PAGEREF _Toc417244994 \h </w:instrText>
         </w:r>
         <w:r>
           <w:rPr>
@@ -5167,7 +5167,7 @@
           <w:lang w:eastAsia="en-US" w:bidi="si-LK"/>
         </w:rPr>
       </w:pPr>
-      <w:hyperlink r:id="rId28" w:anchor="_Toc417233313" w:history="1">
+      <w:hyperlink r:id="rId28" w:anchor="_Toc417244995" w:history="1">
         <w:r>
           <w:rPr>
             <w:rStyle w:val="Hyperlink"/>
@@ -5194,7 +5194,7 @@
             <w:noProof/>
             <w:webHidden/>
           </w:rPr>
-          <w:instrText xml:space="preserve"> PAGEREF _Toc417233313 \h </w:instrText>
+          <w:instrText xml:space="preserve"> PAGEREF _Toc417244995 \h </w:instrText>
         </w:r>
         <w:r>
           <w:rPr>
@@ -5240,7 +5240,7 @@
           <w:lang w:eastAsia="en-US" w:bidi="si-LK"/>
         </w:rPr>
       </w:pPr>
-      <w:hyperlink r:id="rId29" w:anchor="_Toc417233314" w:history="1">
+      <w:hyperlink r:id="rId29" w:anchor="_Toc417244996" w:history="1">
         <w:r>
           <w:rPr>
             <w:rStyle w:val="Hyperlink"/>
@@ -5267,7 +5267,7 @@
             <w:noProof/>
             <w:webHidden/>
           </w:rPr>
-          <w:instrText xml:space="preserve"> PAGEREF _Toc417233314 \h </w:instrText>
+          <w:instrText xml:space="preserve"> PAGEREF _Toc417244996 \h </w:instrText>
         </w:r>
         <w:r>
           <w:rPr>
@@ -5313,7 +5313,7 @@
           <w:lang w:eastAsia="en-US" w:bidi="si-LK"/>
         </w:rPr>
       </w:pPr>
-      <w:hyperlink r:id="rId30" w:anchor="_Toc417233315" w:history="1">
+      <w:hyperlink r:id="rId30" w:anchor="_Toc417244997" w:history="1">
         <w:r>
           <w:rPr>
             <w:rStyle w:val="Hyperlink"/>
@@ -5340,7 +5340,7 @@
             <w:noProof/>
             <w:webHidden/>
           </w:rPr>
-          <w:instrText xml:space="preserve"> PAGEREF _Toc417233315 \h </w:instrText>
+          <w:instrText xml:space="preserve"> PAGEREF _Toc417244997 \h </w:instrText>
         </w:r>
         <w:r>
           <w:rPr>
@@ -5386,7 +5386,7 @@
           <w:lang w:eastAsia="en-US" w:bidi="si-LK"/>
         </w:rPr>
       </w:pPr>
-      <w:hyperlink r:id="rId31" w:anchor="_Toc417233316" w:history="1">
+      <w:hyperlink r:id="rId31" w:anchor="_Toc417244998" w:history="1">
         <w:r>
           <w:rPr>
             <w:rStyle w:val="Hyperlink"/>
@@ -5413,7 +5413,7 @@
             <w:noProof/>
             <w:webHidden/>
           </w:rPr>
-          <w:instrText xml:space="preserve"> PAGEREF _Toc417233316 \h </w:instrText>
+          <w:instrText xml:space="preserve"> PAGEREF _Toc417244998 \h </w:instrText>
         </w:r>
         <w:r>
           <w:rPr>
@@ -5459,13 +5459,13 @@
           <w:lang w:eastAsia="en-US" w:bidi="si-LK"/>
         </w:rPr>
       </w:pPr>
-      <w:hyperlink r:id="rId32" w:anchor="_Toc417233317" w:history="1">
+      <w:hyperlink r:id="rId32" w:anchor="_Toc417244999" w:history="1">
         <w:r>
           <w:rPr>
             <w:rStyle w:val="Hyperlink"/>
             <w:noProof/>
           </w:rPr>
-          <w:t>Figure 2.23 –Properly configured web.xml file</w:t>
+          <w:t>Figure 2.23 – Properly configured web.xml file</w:t>
         </w:r>
         <w:r>
           <w:rPr>
@@ -5486,7 +5486,7 @@
             <w:noProof/>
             <w:webHidden/>
           </w:rPr>
-          <w:instrText xml:space="preserve"> PAGEREF _Toc417233317 \h </w:instrText>
+          <w:instrText xml:space="preserve"> PAGEREF _Toc417244999 \h </w:instrText>
         </w:r>
         <w:r>
           <w:rPr>
@@ -5532,7 +5532,7 @@
           <w:lang w:eastAsia="en-US" w:bidi="si-LK"/>
         </w:rPr>
       </w:pPr>
-      <w:hyperlink r:id="rId33" w:anchor="_Toc417233318" w:history="1">
+      <w:hyperlink r:id="rId33" w:anchor="_Toc417245000" w:history="1">
         <w:r>
           <w:rPr>
             <w:rStyle w:val="Hyperlink"/>
@@ -5559,7 +5559,7 @@
             <w:noProof/>
             <w:webHidden/>
           </w:rPr>
-          <w:instrText xml:space="preserve"> PAGEREF _Toc417233318 \h </w:instrText>
+          <w:instrText xml:space="preserve"> PAGEREF _Toc417245000 \h </w:instrText>
         </w:r>
         <w:r>
           <w:rPr>
@@ -5605,7 +5605,7 @@
           <w:lang w:eastAsia="en-US" w:bidi="si-LK"/>
         </w:rPr>
       </w:pPr>
-      <w:hyperlink r:id="rId34" w:anchor="_Toc417233319" w:history="1">
+      <w:hyperlink r:id="rId34" w:anchor="_Toc417245001" w:history="1">
         <w:r>
           <w:rPr>
             <w:rStyle w:val="Hyperlink"/>
@@ -5632,7 +5632,7 @@
             <w:noProof/>
             <w:webHidden/>
           </w:rPr>
-          <w:instrText xml:space="preserve"> PAGEREF _Toc417233319 \h </w:instrText>
+          <w:instrText xml:space="preserve"> PAGEREF _Toc417245001 \h </w:instrText>
         </w:r>
         <w:r>
           <w:rPr>
@@ -5678,7 +5678,7 @@
           <w:lang w:eastAsia="en-US" w:bidi="si-LK"/>
         </w:rPr>
       </w:pPr>
-      <w:hyperlink r:id="rId35" w:anchor="_Toc417233320" w:history="1">
+      <w:hyperlink r:id="rId35" w:anchor="_Toc417245002" w:history="1">
         <w:r>
           <w:rPr>
             <w:rStyle w:val="Hyperlink"/>
@@ -5705,7 +5705,7 @@
             <w:noProof/>
             <w:webHidden/>
           </w:rPr>
-          <w:instrText xml:space="preserve"> PAGEREF _Toc417233320 \h </w:instrText>
+          <w:instrText xml:space="preserve"> PAGEREF _Toc417245002 \h </w:instrText>
         </w:r>
         <w:r>
           <w:rPr>
@@ -5738,6 +5738,517 @@
     </w:p>
     <w:p>
       <w:pPr>
+        <w:pStyle w:val="TableofFigures"/>
+        <w:tabs>
+          <w:tab w:val="right" w:leader="dot" w:pos="9628"/>
+        </w:tabs>
+        <w:rPr>
+          <w:rFonts w:asciiTheme="minorHAnsi" w:eastAsiaTheme="minorEastAsia" w:hAnsiTheme="minorHAnsi" w:cstheme="minorBidi"/>
+          <w:noProof/>
+          <w:color w:val="auto"/>
+          <w:sz w:val="22"/>
+          <w:szCs w:val="22"/>
+          <w:lang w:eastAsia="en-US" w:bidi="si-LK"/>
+        </w:rPr>
+      </w:pPr>
+      <w:hyperlink r:id="rId36" w:anchor="_Toc417245003" w:history="1">
+        <w:r>
+          <w:rPr>
+            <w:rStyle w:val="Hyperlink"/>
+            <w:noProof/>
+          </w:rPr>
+          <w:t>Figure 2.27 – High level view of the dashboard service class implementation</w:t>
+        </w:r>
+        <w:r>
+          <w:rPr>
+            <w:noProof/>
+            <w:webHidden/>
+          </w:rPr>
+          <w:tab/>
+        </w:r>
+        <w:r>
+          <w:rPr>
+            <w:noProof/>
+            <w:webHidden/>
+          </w:rPr>
+          <w:fldChar w:fldCharType="begin"/>
+        </w:r>
+        <w:r>
+          <w:rPr>
+            <w:noProof/>
+            <w:webHidden/>
+          </w:rPr>
+          <w:instrText xml:space="preserve"> PAGEREF _Toc417245003 \h </w:instrText>
+        </w:r>
+        <w:r>
+          <w:rPr>
+            <w:noProof/>
+            <w:webHidden/>
+          </w:rPr>
+        </w:r>
+        <w:r>
+          <w:rPr>
+            <w:noProof/>
+            <w:webHidden/>
+          </w:rPr>
+          <w:fldChar w:fldCharType="separate"/>
+        </w:r>
+        <w:r>
+          <w:rPr>
+            <w:noProof/>
+            <w:webHidden/>
+          </w:rPr>
+          <w:t>26</w:t>
+        </w:r>
+        <w:r>
+          <w:rPr>
+            <w:noProof/>
+            <w:webHidden/>
+          </w:rPr>
+          <w:fldChar w:fldCharType="end"/>
+        </w:r>
+      </w:hyperlink>
+    </w:p>
+    <w:p>
+      <w:pPr>
+        <w:pStyle w:val="TableofFigures"/>
+        <w:tabs>
+          <w:tab w:val="right" w:leader="dot" w:pos="9628"/>
+        </w:tabs>
+        <w:rPr>
+          <w:rFonts w:asciiTheme="minorHAnsi" w:eastAsiaTheme="minorEastAsia" w:hAnsiTheme="minorHAnsi" w:cstheme="minorBidi"/>
+          <w:noProof/>
+          <w:color w:val="auto"/>
+          <w:sz w:val="22"/>
+          <w:szCs w:val="22"/>
+          <w:lang w:eastAsia="en-US" w:bidi="si-LK"/>
+        </w:rPr>
+      </w:pPr>
+      <w:hyperlink r:id="rId37" w:anchor="_Toc417245004" w:history="1">
+        <w:r>
+          <w:rPr>
+            <w:rStyle w:val="Hyperlink"/>
+            <w:noProof/>
+          </w:rPr>
+          <w:t>Figure 2.28 - Method for sending an instance of pageMetaBean as a json response</w:t>
+        </w:r>
+        <w:r>
+          <w:rPr>
+            <w:noProof/>
+            <w:webHidden/>
+          </w:rPr>
+          <w:tab/>
+        </w:r>
+        <w:r>
+          <w:rPr>
+            <w:noProof/>
+            <w:webHidden/>
+          </w:rPr>
+          <w:fldChar w:fldCharType="begin"/>
+        </w:r>
+        <w:r>
+          <w:rPr>
+            <w:noProof/>
+            <w:webHidden/>
+          </w:rPr>
+          <w:instrText xml:space="preserve"> PAGEREF _Toc417245004 \h </w:instrText>
+        </w:r>
+        <w:r>
+          <w:rPr>
+            <w:noProof/>
+            <w:webHidden/>
+          </w:rPr>
+        </w:r>
+        <w:r>
+          <w:rPr>
+            <w:noProof/>
+            <w:webHidden/>
+          </w:rPr>
+          <w:fldChar w:fldCharType="separate"/>
+        </w:r>
+        <w:r>
+          <w:rPr>
+            <w:noProof/>
+            <w:webHidden/>
+          </w:rPr>
+          <w:t>27</w:t>
+        </w:r>
+        <w:r>
+          <w:rPr>
+            <w:noProof/>
+            <w:webHidden/>
+          </w:rPr>
+          <w:fldChar w:fldCharType="end"/>
+        </w:r>
+      </w:hyperlink>
+    </w:p>
+    <w:p>
+      <w:pPr>
+        <w:pStyle w:val="TableofFigures"/>
+        <w:tabs>
+          <w:tab w:val="right" w:leader="dot" w:pos="9628"/>
+        </w:tabs>
+        <w:rPr>
+          <w:rFonts w:asciiTheme="minorHAnsi" w:eastAsiaTheme="minorEastAsia" w:hAnsiTheme="minorHAnsi" w:cstheme="minorBidi"/>
+          <w:noProof/>
+          <w:color w:val="auto"/>
+          <w:sz w:val="22"/>
+          <w:szCs w:val="22"/>
+          <w:lang w:eastAsia="en-US" w:bidi="si-LK"/>
+        </w:rPr>
+      </w:pPr>
+      <w:hyperlink r:id="rId38" w:anchor="_Toc417245005" w:history="1">
+        <w:r>
+          <w:rPr>
+            <w:rStyle w:val="Hyperlink"/>
+            <w:noProof/>
+          </w:rPr>
+          <w:t>Figure 2.29 – Method for receiving a pageMetaBean instance from a POST request</w:t>
+        </w:r>
+        <w:r>
+          <w:rPr>
+            <w:noProof/>
+            <w:webHidden/>
+          </w:rPr>
+          <w:tab/>
+        </w:r>
+        <w:r>
+          <w:rPr>
+            <w:noProof/>
+            <w:webHidden/>
+          </w:rPr>
+          <w:fldChar w:fldCharType="begin"/>
+        </w:r>
+        <w:r>
+          <w:rPr>
+            <w:noProof/>
+            <w:webHidden/>
+          </w:rPr>
+          <w:instrText xml:space="preserve"> PAGEREF _Toc417245005 \h </w:instrText>
+        </w:r>
+        <w:r>
+          <w:rPr>
+            <w:noProof/>
+            <w:webHidden/>
+          </w:rPr>
+        </w:r>
+        <w:r>
+          <w:rPr>
+            <w:noProof/>
+            <w:webHidden/>
+          </w:rPr>
+          <w:fldChar w:fldCharType="separate"/>
+        </w:r>
+        <w:r>
+          <w:rPr>
+            <w:noProof/>
+            <w:webHidden/>
+          </w:rPr>
+          <w:t>28</w:t>
+        </w:r>
+        <w:r>
+          <w:rPr>
+            <w:noProof/>
+            <w:webHidden/>
+          </w:rPr>
+          <w:fldChar w:fldCharType="end"/>
+        </w:r>
+      </w:hyperlink>
+    </w:p>
+    <w:p>
+      <w:pPr>
+        <w:pStyle w:val="TableofFigures"/>
+        <w:tabs>
+          <w:tab w:val="right" w:leader="dot" w:pos="9628"/>
+        </w:tabs>
+        <w:rPr>
+          <w:rFonts w:asciiTheme="minorHAnsi" w:eastAsiaTheme="minorEastAsia" w:hAnsiTheme="minorHAnsi" w:cstheme="minorBidi"/>
+          <w:noProof/>
+          <w:color w:val="auto"/>
+          <w:sz w:val="22"/>
+          <w:szCs w:val="22"/>
+          <w:lang w:eastAsia="en-US" w:bidi="si-LK"/>
+        </w:rPr>
+      </w:pPr>
+      <w:hyperlink r:id="rId39" w:anchor="_Toc417245006" w:history="1">
+        <w:r>
+          <w:rPr>
+            <w:rStyle w:val="Hyperlink"/>
+            <w:noProof/>
+          </w:rPr>
+          <w:t>Figure 2.30 – Method for writing objects to the registry in application/json format</w:t>
+        </w:r>
+        <w:r>
+          <w:rPr>
+            <w:noProof/>
+            <w:webHidden/>
+          </w:rPr>
+          <w:tab/>
+        </w:r>
+        <w:r>
+          <w:rPr>
+            <w:noProof/>
+            <w:webHidden/>
+          </w:rPr>
+          <w:fldChar w:fldCharType="begin"/>
+        </w:r>
+        <w:r>
+          <w:rPr>
+            <w:noProof/>
+            <w:webHidden/>
+          </w:rPr>
+          <w:instrText xml:space="preserve"> PAGEREF _Toc417245006 \h </w:instrText>
+        </w:r>
+        <w:r>
+          <w:rPr>
+            <w:noProof/>
+            <w:webHidden/>
+          </w:rPr>
+        </w:r>
+        <w:r>
+          <w:rPr>
+            <w:noProof/>
+            <w:webHidden/>
+          </w:rPr>
+          <w:fldChar w:fldCharType="separate"/>
+        </w:r>
+        <w:r>
+          <w:rPr>
+            <w:noProof/>
+            <w:webHidden/>
+          </w:rPr>
+          <w:t>28</w:t>
+        </w:r>
+        <w:r>
+          <w:rPr>
+            <w:noProof/>
+            <w:webHidden/>
+          </w:rPr>
+          <w:fldChar w:fldCharType="end"/>
+        </w:r>
+      </w:hyperlink>
+    </w:p>
+    <w:p>
+      <w:pPr>
+        <w:pStyle w:val="TableofFigures"/>
+        <w:tabs>
+          <w:tab w:val="right" w:leader="dot" w:pos="9628"/>
+        </w:tabs>
+        <w:rPr>
+          <w:rFonts w:asciiTheme="minorHAnsi" w:eastAsiaTheme="minorEastAsia" w:hAnsiTheme="minorHAnsi" w:cstheme="minorBidi"/>
+          <w:noProof/>
+          <w:color w:val="auto"/>
+          <w:sz w:val="22"/>
+          <w:szCs w:val="22"/>
+          <w:lang w:eastAsia="en-US" w:bidi="si-LK"/>
+        </w:rPr>
+      </w:pPr>
+      <w:hyperlink r:id="rId40" w:anchor="_Toc417245007" w:history="1">
+        <w:r>
+          <w:rPr>
+            <w:rStyle w:val="Hyperlink"/>
+            <w:noProof/>
+          </w:rPr>
+          <w:t>Figure 2.31 – Method for reading beans from the registry</w:t>
+        </w:r>
+        <w:r>
+          <w:rPr>
+            <w:noProof/>
+            <w:webHidden/>
+          </w:rPr>
+          <w:tab/>
+        </w:r>
+        <w:r>
+          <w:rPr>
+            <w:noProof/>
+            <w:webHidden/>
+          </w:rPr>
+          <w:fldChar w:fldCharType="begin"/>
+        </w:r>
+        <w:r>
+          <w:rPr>
+            <w:noProof/>
+            <w:webHidden/>
+          </w:rPr>
+          <w:instrText xml:space="preserve"> PAGEREF _Toc417245007 \h </w:instrText>
+        </w:r>
+        <w:r>
+          <w:rPr>
+            <w:noProof/>
+            <w:webHidden/>
+          </w:rPr>
+        </w:r>
+        <w:r>
+          <w:rPr>
+            <w:noProof/>
+            <w:webHidden/>
+          </w:rPr>
+          <w:fldChar w:fldCharType="separate"/>
+        </w:r>
+        <w:r>
+          <w:rPr>
+            <w:noProof/>
+            <w:webHidden/>
+          </w:rPr>
+          <w:t>29</w:t>
+        </w:r>
+        <w:r>
+          <w:rPr>
+            <w:noProof/>
+            <w:webHidden/>
+          </w:rPr>
+          <w:fldChar w:fldCharType="end"/>
+        </w:r>
+      </w:hyperlink>
+    </w:p>
+    <w:p>
+      <w:pPr>
+        <w:pStyle w:val="TableofFigures"/>
+        <w:tabs>
+          <w:tab w:val="right" w:leader="dot" w:pos="9628"/>
+        </w:tabs>
+        <w:rPr>
+          <w:rFonts w:asciiTheme="minorHAnsi" w:eastAsiaTheme="minorEastAsia" w:hAnsiTheme="minorHAnsi" w:cstheme="minorBidi"/>
+          <w:noProof/>
+          <w:color w:val="auto"/>
+          <w:sz w:val="22"/>
+          <w:szCs w:val="22"/>
+          <w:lang w:eastAsia="en-US" w:bidi="si-LK"/>
+        </w:rPr>
+      </w:pPr>
+      <w:hyperlink r:id="rId41" w:anchor="_Toc417245008" w:history="1">
+        <w:r>
+          <w:rPr>
+            <w:rStyle w:val="Hyperlink"/>
+            <w:noProof/>
+          </w:rPr>
+          <w:t>Figure 2.32 – Authentication method in the service class</w:t>
+        </w:r>
+        <w:r>
+          <w:rPr>
+            <w:noProof/>
+            <w:webHidden/>
+          </w:rPr>
+          <w:tab/>
+        </w:r>
+        <w:r>
+          <w:rPr>
+            <w:noProof/>
+            <w:webHidden/>
+          </w:rPr>
+          <w:fldChar w:fldCharType="begin"/>
+        </w:r>
+        <w:r>
+          <w:rPr>
+            <w:noProof/>
+            <w:webHidden/>
+          </w:rPr>
+          <w:instrText xml:space="preserve"> PAGEREF _Toc417245008 \h </w:instrText>
+        </w:r>
+        <w:r>
+          <w:rPr>
+            <w:noProof/>
+            <w:webHidden/>
+          </w:rPr>
+        </w:r>
+        <w:r>
+          <w:rPr>
+            <w:noProof/>
+            <w:webHidden/>
+          </w:rPr>
+          <w:fldChar w:fldCharType="separate"/>
+        </w:r>
+        <w:r>
+          <w:rPr>
+            <w:noProof/>
+            <w:webHidden/>
+          </w:rPr>
+          <w:t>29</w:t>
+        </w:r>
+        <w:r>
+          <w:rPr>
+            <w:noProof/>
+            <w:webHidden/>
+          </w:rPr>
+          <w:fldChar w:fldCharType="end"/>
+        </w:r>
+      </w:hyperlink>
+    </w:p>
+    <w:p>
+      <w:pPr>
+        <w:pStyle w:val="TableofFigures"/>
+        <w:tabs>
+          <w:tab w:val="right" w:leader="dot" w:pos="9628"/>
+        </w:tabs>
+        <w:rPr>
+          <w:rFonts w:asciiTheme="minorHAnsi" w:eastAsiaTheme="minorEastAsia" w:hAnsiTheme="minorHAnsi" w:cstheme="minorBidi"/>
+          <w:noProof/>
+          <w:color w:val="auto"/>
+          <w:sz w:val="22"/>
+          <w:szCs w:val="22"/>
+          <w:lang w:eastAsia="en-US" w:bidi="si-LK"/>
+        </w:rPr>
+      </w:pPr>
+      <w:hyperlink r:id="rId42" w:anchor="_Toc417245009" w:history="1">
+        <w:r>
+          <w:rPr>
+            <w:rStyle w:val="Hyperlink"/>
+            <w:noProof/>
+          </w:rPr>
+          <w:t>Figure 2.33 – Actual implementation of the authentication function</w:t>
+        </w:r>
+        <w:r>
+          <w:rPr>
+            <w:noProof/>
+            <w:webHidden/>
+          </w:rPr>
+          <w:tab/>
+        </w:r>
+        <w:r>
+          <w:rPr>
+            <w:noProof/>
+            <w:webHidden/>
+          </w:rPr>
+          <w:fldChar w:fldCharType="begin"/>
+        </w:r>
+        <w:r>
+          <w:rPr>
+            <w:noProof/>
+            <w:webHidden/>
+          </w:rPr>
+          <w:instrText xml:space="preserve"> PAGEREF _Toc417245009 \h </w:instrText>
+        </w:r>
+        <w:r>
+          <w:rPr>
+            <w:noProof/>
+            <w:webHidden/>
+          </w:rPr>
+        </w:r>
+        <w:r>
+          <w:rPr>
+            <w:noProof/>
+            <w:webHidden/>
+          </w:rPr>
+          <w:fldChar w:fldCharType="separate"/>
+        </w:r>
+        <w:r>
+          <w:rPr>
+            <w:noProof/>
+            <w:webHidden/>
+          </w:rPr>
+          <w:t>29</w:t>
+        </w:r>
+        <w:r>
+          <w:rPr>
+            <w:noProof/>
+            <w:webHidden/>
+          </w:rPr>
+          <w:fldChar w:fldCharType="end"/>
+        </w:r>
+      </w:hyperlink>
+    </w:p>
+    <w:p>
+      <w:pPr>
         <w:rPr>
           <w:rFonts w:ascii="Times New Roman" w:eastAsiaTheme="majorEastAsia" w:hAnsi="Times New Roman" w:cs="Mangal"/>
           <w:color w:val="000000" w:themeColor="text1"/>
@@ -5873,7 +6384,7 @@
                     </pic:cNvPicPr>
                   </pic:nvPicPr>
                   <pic:blipFill>
-                    <a:blip r:embed="rId36"/>
+                    <a:blip r:embed="rId43"/>
                     <a:srcRect/>
                     <a:stretch>
                       <a:fillRect/>
@@ -5946,7 +6457,7 @@
                   <w:pPr>
                     <w:pStyle w:val="Heading5"/>
                   </w:pPr>
-                  <w:bookmarkStart w:id="3" w:name="_Toc417233293"/>
+                  <w:bookmarkStart w:id="3" w:name="_Toc417244975"/>
                   <w:r>
                     <w:t xml:space="preserve">Figure </w:t>
                   </w:r>
@@ -6183,7 +6694,7 @@
         </w:rPr>
         <w:t> </w:t>
       </w:r>
-      <w:hyperlink r:id="rId37" w:tooltip="Middleware" w:history="1">
+      <w:hyperlink r:id="rId44" w:tooltip="Middleware" w:history="1">
         <w:r>
           <w:rPr>
             <w:rStyle w:val="Hyperlink"/>
@@ -7529,7 +8040,7 @@
       <w:r>
         <w:t xml:space="preserve">WSO2 has several public mailing lists. Out of them the </w:t>
       </w:r>
-      <w:hyperlink r:id="rId38" w:history="1">
+      <w:hyperlink r:id="rId45" w:history="1">
         <w:r>
           <w:rPr>
             <w:rStyle w:val="Hyperlink"/>
@@ -7609,7 +8120,7 @@
                     </pic:cNvPicPr>
                   </pic:nvPicPr>
                   <pic:blipFill>
-                    <a:blip r:embed="rId39"/>
+                    <a:blip r:embed="rId46"/>
                     <a:srcRect/>
                     <a:stretch>
                       <a:fillRect/>
@@ -7812,7 +8323,7 @@
                   <w:pPr>
                     <w:pStyle w:val="Heading5"/>
                   </w:pPr>
-                  <w:bookmarkStart w:id="21" w:name="_Toc417233294"/>
+                  <w:bookmarkStart w:id="21" w:name="_Toc417244976"/>
                   <w:r>
                     <w:t xml:space="preserve">Figure </w:t>
                   </w:r>
@@ -8924,7 +9435,7 @@
                     </pic:cNvPicPr>
                   </pic:nvPicPr>
                   <pic:blipFill>
-                    <a:blip r:embed="rId40"/>
+                    <a:blip r:embed="rId47"/>
                     <a:srcRect/>
                     <a:stretch>
                       <a:fillRect/>
@@ -8988,7 +9499,7 @@
                       <w:szCs w:val="24"/>
                     </w:rPr>
                   </w:pPr>
-                  <w:bookmarkStart w:id="28" w:name="_Toc417233295"/>
+                  <w:bookmarkStart w:id="28" w:name="_Toc417244977"/>
                   <w:r>
                     <w:t xml:space="preserve">Figure </w:t>
                   </w:r>
@@ -9067,7 +9578,7 @@
                     </pic:cNvPicPr>
                   </pic:nvPicPr>
                   <pic:blipFill>
-                    <a:blip r:embed="rId41"/>
+                    <a:blip r:embed="rId48"/>
                     <a:srcRect/>
                     <a:stretch>
                       <a:fillRect/>
@@ -9145,7 +9656,7 @@
                       <w:szCs w:val="24"/>
                     </w:rPr>
                   </w:pPr>
-                  <w:bookmarkStart w:id="29" w:name="_Toc417233296"/>
+                  <w:bookmarkStart w:id="29" w:name="_Toc417244978"/>
                   <w:r>
                     <w:t xml:space="preserve">Figure </w:t>
                   </w:r>
@@ -11257,7 +11768,7 @@
                   <w:pPr>
                     <w:pStyle w:val="Heading5"/>
                   </w:pPr>
-                  <w:bookmarkStart w:id="31" w:name="_Toc417233297"/>
+                  <w:bookmarkStart w:id="31" w:name="_Toc417244979"/>
                   <w:r>
                     <w:t>Figure 2.</w:t>
                   </w:r>
@@ -11438,9 +11949,9 @@
             <o:lock v:ext="edit" aspectratio="t"/>
           </v:shapetype>
           <v:shape id="_x0000_i1025" type="#_x0000_t75" style="width:480pt;height:454.1pt" o:ole="">
-            <v:imagedata r:id="rId42" o:title=""/>
+            <v:imagedata r:id="rId49" o:title=""/>
           </v:shape>
-          <o:OLEObject Type="Embed" ProgID="Excel.Sheet.12" ShapeID="_x0000_i1025" DrawAspect="Content" ObjectID="_1490985796" r:id="rId43"/>
+          <o:OLEObject Type="Embed" ProgID="Excel.Sheet.12" ShapeID="_x0000_i1025" DrawAspect="Content" ObjectID="_1490988091" r:id="rId50"/>
         </w:object>
       </w:r>
     </w:p>
@@ -11467,7 +11978,7 @@
                   <w:pPr>
                     <w:pStyle w:val="Heading5"/>
                   </w:pPr>
-                  <w:bookmarkStart w:id="32" w:name="_Toc417233298"/>
+                  <w:bookmarkStart w:id="32" w:name="_Toc417244980"/>
                   <w:r>
                     <w:t>Figure 2.</w:t>
                   </w:r>
@@ -12497,7 +13008,7 @@
                   <w:pPr>
                     <w:pStyle w:val="Heading5"/>
                   </w:pPr>
-                  <w:bookmarkStart w:id="34" w:name="_Toc417233299"/>
+                  <w:bookmarkStart w:id="34" w:name="_Toc417244981"/>
                   <w:r>
                     <w:t>Figure 2.</w:t>
                   </w:r>
@@ -13389,7 +13900,7 @@
                   <w:pPr>
                     <w:pStyle w:val="Heading5"/>
                   </w:pPr>
-                  <w:bookmarkStart w:id="35" w:name="_Toc417233300"/>
+                  <w:bookmarkStart w:id="35" w:name="_Toc417244982"/>
                   <w:r>
                     <w:t>Figure 2.</w:t>
                   </w:r>
@@ -13675,7 +14186,7 @@
                     </pic:cNvPicPr>
                   </pic:nvPicPr>
                   <pic:blipFill>
-                    <a:blip r:embed="rId44"/>
+                    <a:blip r:embed="rId51"/>
                     <a:srcRect/>
                     <a:stretch>
                       <a:fillRect/>
@@ -13791,7 +14302,7 @@
                   <w:pPr>
                     <w:pStyle w:val="Heading5"/>
                   </w:pPr>
-                  <w:bookmarkStart w:id="36" w:name="_Toc417233301"/>
+                  <w:bookmarkStart w:id="36" w:name="_Toc417244983"/>
                   <w:r>
                     <w:t>Figure 2.</w:t>
                   </w:r>
@@ -14051,7 +14562,7 @@
                   <w:pPr>
                     <w:pStyle w:val="Heading5"/>
                   </w:pPr>
-                  <w:bookmarkStart w:id="37" w:name="_Toc417233302"/>
+                  <w:bookmarkStart w:id="37" w:name="_Toc417244984"/>
                   <w:r>
                     <w:t>Figure 2.</w:t>
                   </w:r>
@@ -14650,7 +15161,7 @@
                   <w:pPr>
                     <w:pStyle w:val="Heading5"/>
                   </w:pPr>
-                  <w:bookmarkStart w:id="38" w:name="_Toc417233303"/>
+                  <w:bookmarkStart w:id="38" w:name="_Toc417244985"/>
                   <w:r>
                     <w:t>Figure 2.</w:t>
                   </w:r>
@@ -14842,7 +15353,7 @@
                     </pic:cNvPicPr>
                   </pic:nvPicPr>
                   <pic:blipFill>
-                    <a:blip r:embed="rId45"/>
+                    <a:blip r:embed="rId52"/>
                     <a:srcRect/>
                     <a:stretch>
                       <a:fillRect/>
@@ -14906,7 +15417,7 @@
                     </pic:cNvPicPr>
                   </pic:nvPicPr>
                   <pic:blipFill>
-                    <a:blip r:embed="rId46"/>
+                    <a:blip r:embed="rId53"/>
                     <a:srcRect/>
                     <a:stretch>
                       <a:fillRect/>
@@ -15029,7 +15540,7 @@
                   <w:pPr>
                     <w:pStyle w:val="Heading5"/>
                   </w:pPr>
-                  <w:bookmarkStart w:id="39" w:name="_Toc417233304"/>
+                  <w:bookmarkStart w:id="39" w:name="_Toc417244986"/>
                   <w:r>
                     <w:t>Figure 2.</w:t>
                   </w:r>
@@ -15073,7 +15584,7 @@
                   <w:pPr>
                     <w:pStyle w:val="Heading5"/>
                   </w:pPr>
-                  <w:bookmarkStart w:id="40" w:name="_Toc417233305"/>
+                  <w:bookmarkStart w:id="40" w:name="_Toc417244987"/>
                   <w:r>
                     <w:t>Figure 2.</w:t>
                   </w:r>
@@ -15170,7 +15681,7 @@
                     </pic:cNvPicPr>
                   </pic:nvPicPr>
                   <pic:blipFill>
-                    <a:blip r:embed="rId47"/>
+                    <a:blip r:embed="rId54"/>
                     <a:srcRect/>
                     <a:stretch>
                       <a:fillRect/>
@@ -15293,7 +15804,7 @@
                   <w:pPr>
                     <w:pStyle w:val="Heading5"/>
                   </w:pPr>
-                  <w:bookmarkStart w:id="41" w:name="_Toc417233306"/>
+                  <w:bookmarkStart w:id="41" w:name="_Toc417244988"/>
                   <w:r>
                     <w:t>Figure 2.</w:t>
                   </w:r>
@@ -15410,7 +15921,7 @@
                     </pic:cNvPicPr>
                   </pic:nvPicPr>
                   <pic:blipFill>
-                    <a:blip r:embed="rId48"/>
+                    <a:blip r:embed="rId55"/>
                     <a:srcRect/>
                     <a:stretch>
                       <a:fillRect/>
@@ -15466,7 +15977,7 @@
                   <w:pPr>
                     <w:pStyle w:val="Heading5"/>
                   </w:pPr>
-                  <w:bookmarkStart w:id="42" w:name="_Toc417233307"/>
+                  <w:bookmarkStart w:id="42" w:name="_Toc417244989"/>
                   <w:r>
                     <w:t>Figure 2.</w:t>
                   </w:r>
@@ -16023,7 +16534,7 @@
                   <w:pPr>
                     <w:pStyle w:val="Heading5"/>
                   </w:pPr>
-                  <w:bookmarkStart w:id="44" w:name="_Toc417233308"/>
+                  <w:bookmarkStart w:id="44" w:name="_Toc417244990"/>
                   <w:r>
                     <w:t>Figure 2.</w:t>
                   </w:r>
@@ -16244,7 +16755,7 @@
                   <w:pPr>
                     <w:pStyle w:val="Heading5"/>
                   </w:pPr>
-                  <w:bookmarkStart w:id="45" w:name="_Toc417233309"/>
+                  <w:bookmarkStart w:id="45" w:name="_Toc417244991"/>
                   <w:r>
                     <w:t>Figure 2</w:t>
                   </w:r>
@@ -16630,7 +17141,7 @@
                   <w:pPr>
                     <w:pStyle w:val="Heading5"/>
                   </w:pPr>
-                  <w:bookmarkStart w:id="46" w:name="_Toc417233310"/>
+                  <w:bookmarkStart w:id="46" w:name="_Toc417244992"/>
                   <w:r>
                     <w:t>Figure 2</w:t>
                   </w:r>
@@ -16906,7 +17417,7 @@
                     </pic:cNvPicPr>
                   </pic:nvPicPr>
                   <pic:blipFill>
-                    <a:blip r:embed="rId49"/>
+                    <a:blip r:embed="rId56"/>
                     <a:srcRect/>
                     <a:stretch>
                       <a:fillRect/>
@@ -17108,7 +17619,7 @@
                   <w:pPr>
                     <w:pStyle w:val="Heading5"/>
                   </w:pPr>
-                  <w:bookmarkStart w:id="47" w:name="_Toc417233311"/>
+                  <w:bookmarkStart w:id="47" w:name="_Toc417244993"/>
                   <w:r>
                     <w:t>Figure 2</w:t>
                   </w:r>
@@ -17332,7 +17843,7 @@
                     </pic:cNvPicPr>
                   </pic:nvPicPr>
                   <pic:blipFill>
-                    <a:blip r:embed="rId50"/>
+                    <a:blip r:embed="rId57"/>
                     <a:srcRect/>
                     <a:stretch>
                       <a:fillRect/>
@@ -17434,7 +17945,7 @@
                   <w:pPr>
                     <w:pStyle w:val="Heading5"/>
                   </w:pPr>
-                  <w:bookmarkStart w:id="48" w:name="_Toc417233312"/>
+                  <w:bookmarkStart w:id="48" w:name="_Toc417244994"/>
                   <w:r>
                     <w:t>Figure 2</w:t>
                   </w:r>
@@ -17523,7 +18034,7 @@
                   <w:pPr>
                     <w:pStyle w:val="Heading5"/>
                   </w:pPr>
-                  <w:bookmarkStart w:id="49" w:name="_Toc417233313"/>
+                  <w:bookmarkStart w:id="49" w:name="_Toc417244995"/>
                   <w:r>
                     <w:t>Figure 2</w:t>
                   </w:r>
@@ -17585,7 +18096,7 @@
                     </pic:cNvPicPr>
                   </pic:nvPicPr>
                   <pic:blipFill>
-                    <a:blip r:embed="rId51"/>
+                    <a:blip r:embed="rId58"/>
                     <a:srcRect/>
                     <a:stretch>
                       <a:fillRect/>
@@ -17896,7 +18407,7 @@
                     </pic:cNvPicPr>
                   </pic:nvPicPr>
                   <pic:blipFill>
-                    <a:blip r:embed="rId52"/>
+                    <a:blip r:embed="rId59"/>
                     <a:srcRect/>
                     <a:stretch>
                       <a:fillRect/>
@@ -17957,7 +18468,7 @@
                     </pic:cNvPicPr>
                   </pic:nvPicPr>
                   <pic:blipFill>
-                    <a:blip r:embed="rId53"/>
+                    <a:blip r:embed="rId60"/>
                     <a:srcRect/>
                     <a:stretch>
                       <a:fillRect/>
@@ -18128,7 +18639,7 @@
                     </pic:cNvPicPr>
                   </pic:nvPicPr>
                   <pic:blipFill>
-                    <a:blip r:embed="rId54"/>
+                    <a:blip r:embed="rId61"/>
                     <a:srcRect/>
                     <a:stretch>
                       <a:fillRect/>
@@ -18200,7 +18711,7 @@
                     </pic:cNvPicPr>
                   </pic:nvPicPr>
                   <pic:blipFill>
-                    <a:blip r:embed="rId55"/>
+                    <a:blip r:embed="rId62"/>
                     <a:srcRect/>
                     <a:stretch>
                       <a:fillRect/>
@@ -18331,7 +18842,7 @@
                   <w:pPr>
                     <w:pStyle w:val="Heading5"/>
                   </w:pPr>
-                  <w:bookmarkStart w:id="51" w:name="_Toc417233314"/>
+                  <w:bookmarkStart w:id="51" w:name="_Toc417244996"/>
                   <w:r>
                     <w:t>Figure 2</w:t>
                   </w:r>
@@ -18662,7 +19173,7 @@
                   <w:pPr>
                     <w:pStyle w:val="Heading5"/>
                   </w:pPr>
-                  <w:bookmarkStart w:id="52" w:name="_Toc417233315"/>
+                  <w:bookmarkStart w:id="52" w:name="_Toc417244997"/>
                   <w:r>
                     <w:t>Figure 2</w:t>
                   </w:r>
@@ -19777,7 +20288,7 @@
                     </pic:cNvPicPr>
                   </pic:nvPicPr>
                   <pic:blipFill>
-                    <a:blip r:embed="rId56"/>
+                    <a:blip r:embed="rId63"/>
                     <a:srcRect/>
                     <a:stretch>
                       <a:fillRect/>
@@ -19937,7 +20448,7 @@
                     </pic:cNvPicPr>
                   </pic:nvPicPr>
                   <pic:blipFill>
-                    <a:blip r:embed="rId57"/>
+                    <a:blip r:embed="rId64"/>
                     <a:srcRect/>
                     <a:stretch>
                       <a:fillRect/>
@@ -20019,7 +20530,7 @@
                   <w:pPr>
                     <w:pStyle w:val="Heading5"/>
                   </w:pPr>
-                  <w:bookmarkStart w:id="57" w:name="_Toc417233316"/>
+                  <w:bookmarkStart w:id="57" w:name="_Toc417244998"/>
                   <w:r>
                     <w:t xml:space="preserve">Figure </w:t>
                   </w:r>
@@ -20083,7 +20594,7 @@
                   <w:pPr>
                     <w:pStyle w:val="Heading5"/>
                   </w:pPr>
-                  <w:bookmarkStart w:id="58" w:name="_Toc417233317"/>
+                  <w:bookmarkStart w:id="58" w:name="_Toc417244999"/>
                   <w:r>
                     <w:t xml:space="preserve">Figure </w:t>
                   </w:r>
@@ -20253,7 +20764,7 @@
                     </pic:cNvPicPr>
                   </pic:nvPicPr>
                   <pic:blipFill>
-                    <a:blip r:embed="rId58"/>
+                    <a:blip r:embed="rId65"/>
                     <a:srcRect/>
                     <a:stretch>
                       <a:fillRect/>
@@ -20393,7 +20904,7 @@
                   <w:pPr>
                     <w:pStyle w:val="Heading5"/>
                   </w:pPr>
-                  <w:bookmarkStart w:id="59" w:name="_Toc417233318"/>
+                  <w:bookmarkStart w:id="59" w:name="_Toc417245000"/>
                   <w:r>
                     <w:t xml:space="preserve">Figure </w:t>
                   </w:r>
@@ -20594,7 +21105,7 @@
                     </pic:cNvPicPr>
                   </pic:nvPicPr>
                   <pic:blipFill>
-                    <a:blip r:embed="rId59"/>
+                    <a:blip r:embed="rId66"/>
                     <a:srcRect/>
                     <a:stretch>
                       <a:fillRect/>
@@ -20672,7 +21183,7 @@
                     </pic:cNvPicPr>
                   </pic:nvPicPr>
                   <pic:blipFill>
-                    <a:blip r:embed="rId60"/>
+                    <a:blip r:embed="rId67"/>
                     <a:srcRect/>
                     <a:stretch>
                       <a:fillRect/>
@@ -20878,7 +21389,7 @@
                       <w:szCs w:val="24"/>
                     </w:rPr>
                   </w:pPr>
-                  <w:bookmarkStart w:id="61" w:name="_Toc417233319"/>
+                  <w:bookmarkStart w:id="61" w:name="_Toc417245001"/>
                   <w:r>
                     <w:t xml:space="preserve">Figure </w:t>
                   </w:r>
@@ -20932,7 +21443,7 @@
                       <w:szCs w:val="24"/>
                     </w:rPr>
                   </w:pPr>
-                  <w:bookmarkStart w:id="62" w:name="_Toc417233320"/>
+                  <w:bookmarkStart w:id="62" w:name="_Toc417245002"/>
                   <w:r>
                     <w:t xml:space="preserve">Figure </w:t>
                   </w:r>
@@ -21194,6 +21705,9 @@
     </w:p>
     <w:p/>
     <w:p>
+      <w:pPr>
+        <w:jc w:val="both"/>
+      </w:pPr>
       <w:r>
         <w:t>The figure below shows the h</w:t>
       </w:r>
@@ -21244,7 +21758,7 @@
                     </pic:cNvPicPr>
                   </pic:nvPicPr>
                   <pic:blipFill>
-                    <a:blip r:embed="rId61"/>
+                    <a:blip r:embed="rId68"/>
                     <a:srcRect/>
                     <a:stretch>
                       <a:fillRect/>
@@ -21457,6 +21971,7 @@
                       <w:szCs w:val="24"/>
                     </w:rPr>
                   </w:pPr>
+                  <w:bookmarkStart w:id="63" w:name="_Toc417245003"/>
                   <w:r>
                     <w:t xml:space="preserve">Figure </w:t>
                   </w:r>
@@ -21471,6 +21986,7 @@
                   <w:r>
                     <w:t>.27 – High level view of the dashboard service class implementation</w:t>
                   </w:r>
+                  <w:bookmarkEnd w:id="63"/>
                 </w:p>
               </w:txbxContent>
             </v:textbox>
@@ -21499,6 +22015,7 @@
         <w:suppressAutoHyphens w:val="0"/>
         <w:overflowPunct/>
         <w:ind w:left="810" w:hanging="810"/>
+        <w:jc w:val="both"/>
       </w:pPr>
       <w:r>
         <w:t xml:space="preserve">Logger: </w:t>
@@ -21512,20 +22029,23 @@
         <w:widowControl/>
         <w:suppressAutoHyphens w:val="0"/>
         <w:overflowPunct/>
-      </w:pPr>
-    </w:p>
-    <w:p>
-      <w:pPr>
-        <w:widowControl/>
-        <w:suppressAutoHyphens w:val="0"/>
-        <w:overflowPunct/>
-      </w:pPr>
-    </w:p>
-    <w:p>
-      <w:pPr>
-        <w:widowControl/>
-        <w:suppressAutoHyphens w:val="0"/>
-        <w:overflowPunct/>
+        <w:jc w:val="both"/>
+      </w:pPr>
+    </w:p>
+    <w:p>
+      <w:pPr>
+        <w:widowControl/>
+        <w:suppressAutoHyphens w:val="0"/>
+        <w:overflowPunct/>
+        <w:jc w:val="both"/>
+      </w:pPr>
+    </w:p>
+    <w:p>
+      <w:pPr>
+        <w:widowControl/>
+        <w:suppressAutoHyphens w:val="0"/>
+        <w:overflowPunct/>
+        <w:jc w:val="both"/>
       </w:pPr>
       <w:r>
         <w:t xml:space="preserve">All other fields are instances of the bean classes defined earlier which will be converted to and back from json/xml strings. </w:t>
@@ -21569,6 +22089,7 @@
         <w:widowControl/>
         <w:suppressAutoHyphens w:val="0"/>
         <w:overflowPunct/>
+        <w:jc w:val="both"/>
       </w:pPr>
       <w:r>
         <w:t xml:space="preserve">I have used 3 types of annotations in addition to the </w:t>
@@ -21595,6 +22116,7 @@
         <w:suppressAutoHyphens w:val="0"/>
         <w:overflowPunct/>
         <w:spacing w:line="276" w:lineRule="auto"/>
+        <w:jc w:val="both"/>
       </w:pPr>
       <w:r>
         <w:rPr>
@@ -21618,6 +22140,7 @@
         <w:suppressAutoHyphens w:val="0"/>
         <w:overflowPunct/>
         <w:spacing w:line="276" w:lineRule="auto"/>
+        <w:jc w:val="both"/>
       </w:pPr>
       <w:r>
         <w:rPr>
@@ -21644,6 +22167,7 @@
         <w:suppressAutoHyphens w:val="0"/>
         <w:overflowPunct/>
         <w:spacing w:line="276" w:lineRule="auto"/>
+        <w:jc w:val="both"/>
       </w:pPr>
       <w:r>
         <w:rPr>
@@ -21670,6 +22194,7 @@
         <w:suppressAutoHyphens w:val="0"/>
         <w:overflowPunct/>
         <w:spacing w:line="276" w:lineRule="auto"/>
+        <w:jc w:val="both"/>
       </w:pPr>
       <w:r>
         <w:rPr>
@@ -21696,6 +22221,7 @@
         <w:suppressAutoHyphens w:val="0"/>
         <w:overflowPunct/>
         <w:spacing w:line="276" w:lineRule="auto"/>
+        <w:jc w:val="both"/>
       </w:pPr>
       <w:r>
         <w:rPr>
@@ -21722,6 +22248,7 @@
         <w:suppressAutoHyphens w:val="0"/>
         <w:overflowPunct/>
         <w:spacing w:line="276" w:lineRule="auto"/>
+        <w:jc w:val="both"/>
       </w:pPr>
       <w:r>
         <w:rPr>
@@ -21748,6 +22275,7 @@
         <w:suppressAutoHyphens w:val="0"/>
         <w:overflowPunct/>
         <w:spacing w:line="276" w:lineRule="auto"/>
+        <w:jc w:val="both"/>
       </w:pPr>
       <w:r>
         <w:rPr>
@@ -21768,6 +22296,7 @@
         <w:widowControl/>
         <w:suppressAutoHyphens w:val="0"/>
         <w:overflowPunct/>
+        <w:jc w:val="both"/>
         <w:rPr>
           <w:b/>
           <w:bCs/>
@@ -21779,6 +22308,7 @@
         <w:widowControl/>
         <w:suppressAutoHyphens w:val="0"/>
         <w:overflowPunct/>
+        <w:jc w:val="both"/>
       </w:pPr>
       <w:r>
         <w:t xml:space="preserve">The latter two annotations are used to decide the content type among </w:t>
@@ -21825,20 +22355,23 @@
         <w:widowControl/>
         <w:suppressAutoHyphens w:val="0"/>
         <w:overflowPunct/>
-      </w:pPr>
-    </w:p>
-    <w:p>
-      <w:pPr>
-        <w:widowControl/>
-        <w:suppressAutoHyphens w:val="0"/>
-        <w:overflowPunct/>
-      </w:pPr>
-    </w:p>
-    <w:p>
-      <w:pPr>
-        <w:widowControl/>
-        <w:suppressAutoHyphens w:val="0"/>
-        <w:overflowPunct/>
+        <w:jc w:val="both"/>
+      </w:pPr>
+    </w:p>
+    <w:p>
+      <w:pPr>
+        <w:widowControl/>
+        <w:suppressAutoHyphens w:val="0"/>
+        <w:overflowPunct/>
+        <w:jc w:val="both"/>
+      </w:pPr>
+    </w:p>
+    <w:p>
+      <w:pPr>
+        <w:widowControl/>
+        <w:suppressAutoHyphens w:val="0"/>
+        <w:overflowPunct/>
+        <w:jc w:val="both"/>
         <w:rPr>
           <w:b/>
           <w:bCs/>
@@ -21857,13 +22390,15 @@
         <w:widowControl/>
         <w:suppressAutoHyphens w:val="0"/>
         <w:overflowPunct/>
-      </w:pPr>
-    </w:p>
-    <w:p>
-      <w:pPr>
-        <w:widowControl/>
-        <w:suppressAutoHyphens w:val="0"/>
-        <w:overflowPunct/>
+        <w:jc w:val="both"/>
+      </w:pPr>
+    </w:p>
+    <w:p>
+      <w:pPr>
+        <w:widowControl/>
+        <w:suppressAutoHyphens w:val="0"/>
+        <w:overflowPunct/>
+        <w:jc w:val="both"/>
         <w:rPr>
           <w:noProof/>
           <w:lang w:eastAsia="en-US" w:bidi="si-LK"/>
@@ -21926,7 +22461,7 @@
                     </pic:cNvPicPr>
                   </pic:nvPicPr>
                   <pic:blipFill>
-                    <a:blip r:embed="rId62"/>
+                    <a:blip r:embed="rId69"/>
                     <a:srcRect/>
                     <a:stretch>
                       <a:fillRect/>
@@ -22125,6 +22660,7 @@
                       <w:szCs w:val="24"/>
                     </w:rPr>
                   </w:pPr>
+                  <w:bookmarkStart w:id="64" w:name="_Toc417245004"/>
                   <w:r>
                     <w:t xml:space="preserve">Figure </w:t>
                   </w:r>
@@ -22139,6 +22675,7 @@
                   <w:r>
                     <w:t>.28 - Method for sending an instance of pageMetaBean as a json response</w:t>
                   </w:r>
+                  <w:bookmarkEnd w:id="64"/>
                 </w:p>
               </w:txbxContent>
             </v:textbox>
@@ -22174,6 +22711,7 @@
         <w:widowControl/>
         <w:suppressAutoHyphens w:val="0"/>
         <w:overflowPunct/>
+        <w:jc w:val="both"/>
       </w:pPr>
       <w:r>
         <w:t xml:space="preserve">If examined carefully, it can be seen that there are response codes which will be sent along with the response.  I have used standard response codes for the ease of use from the frontend. Some of the well known response codes which I used </w:t>
@@ -22426,7 +22964,7 @@
                     </pic:cNvPicPr>
                   </pic:nvPicPr>
                   <pic:blipFill>
-                    <a:blip r:embed="rId63"/>
+                    <a:blip r:embed="rId70"/>
                     <a:srcRect/>
                     <a:stretch>
                       <a:fillRect/>
@@ -22584,6 +23122,7 @@
                       <w:u w:val="single"/>
                     </w:rPr>
                   </w:pPr>
+                  <w:bookmarkStart w:id="65" w:name="_Toc417245005"/>
                   <w:r>
                     <w:t xml:space="preserve">Figure </w:t>
                   </w:r>
@@ -22604,6 +23143,7 @@
                   <w:r>
                     <w:t>receiving a pageMetaBean instance from a POST request</w:t>
                   </w:r>
+                  <w:bookmarkEnd w:id="65"/>
                 </w:p>
               </w:txbxContent>
             </v:textbox>
@@ -22631,6 +23171,7 @@
         <w:widowControl/>
         <w:suppressAutoHyphens w:val="0"/>
         <w:overflowPunct/>
+        <w:jc w:val="both"/>
       </w:pPr>
       <w:r>
         <w:t xml:space="preserve">For the registry access purposes, I created two methods, </w:t>
@@ -22661,13 +23202,15 @@
         <w:widowControl/>
         <w:suppressAutoHyphens w:val="0"/>
         <w:overflowPunct/>
-      </w:pPr>
-    </w:p>
-    <w:p>
-      <w:pPr>
-        <w:widowControl/>
-        <w:suppressAutoHyphens w:val="0"/>
-        <w:overflowPunct/>
+        <w:jc w:val="both"/>
+      </w:pPr>
+    </w:p>
+    <w:p>
+      <w:pPr>
+        <w:widowControl/>
+        <w:suppressAutoHyphens w:val="0"/>
+        <w:overflowPunct/>
+        <w:jc w:val="both"/>
       </w:pPr>
       <w:r>
         <w:t>A</w:t>
@@ -22707,6 +23250,7 @@
                       <w:szCs w:val="24"/>
                     </w:rPr>
                   </w:pPr>
+                  <w:bookmarkStart w:id="66" w:name="_Toc417245006"/>
                   <w:r>
                     <w:t xml:space="preserve">Figure </w:t>
                   </w:r>
@@ -22730,6 +23274,7 @@
                   <w:r>
                     <w:t>json format</w:t>
                   </w:r>
+                  <w:bookmarkEnd w:id="66"/>
                 </w:p>
               </w:txbxContent>
             </v:textbox>
@@ -22776,7 +23321,7 @@
                     </pic:cNvPicPr>
                   </pic:nvPicPr>
                   <pic:blipFill>
-                    <a:blip r:embed="rId64"/>
+                    <a:blip r:embed="rId71"/>
                     <a:srcRect/>
                     <a:stretch>
                       <a:fillRect/>
@@ -22958,6 +23503,7 @@
         <w:widowControl/>
         <w:suppressAutoHyphens w:val="0"/>
         <w:overflowPunct/>
+        <w:jc w:val="both"/>
         <w:rPr>
           <w:rFonts w:ascii="Times New Roman" w:eastAsiaTheme="majorEastAsia" w:hAnsi="Times New Roman" w:cs="Mangal"/>
           <w:b/>
@@ -22996,7 +23542,7 @@
         <w:suppressAutoHyphens w:val="0"/>
         <w:overflowPunct/>
       </w:pPr>
-      <w:bookmarkStart w:id="63" w:name="_Toc417232919"/>
+      <w:bookmarkStart w:id="67" w:name="_Toc417232919"/>
       <w:r>
         <w:rPr>
           <w:noProof/>
@@ -23037,7 +23583,7 @@
                     </pic:cNvPicPr>
                   </pic:nvPicPr>
                   <pic:blipFill>
-                    <a:blip r:embed="rId65"/>
+                    <a:blip r:embed="rId72"/>
                     <a:srcRect/>
                     <a:stretch>
                       <a:fillRect/>
@@ -23082,6 +23628,7 @@
                       <w:szCs w:val="24"/>
                     </w:rPr>
                   </w:pPr>
+                  <w:bookmarkStart w:id="68" w:name="_Toc417245007"/>
                   <w:r>
                     <w:t xml:space="preserve">Figure </w:t>
                   </w:r>
@@ -23108,6 +23655,7 @@
                   <w:r>
                     <w:t>beans from the registry</w:t>
                   </w:r>
+                  <w:bookmarkEnd w:id="68"/>
                 </w:p>
               </w:txbxContent>
             </v:textbox>
@@ -23184,6 +23732,7 @@
         <w:widowControl/>
         <w:suppressAutoHyphens w:val="0"/>
         <w:overflowPunct/>
+        <w:jc w:val="both"/>
       </w:pPr>
       <w:r>
         <w:t xml:space="preserve">Apart from the ones similar to the above described methods, one other important method was implemented in the service class. I wrote this method for the purpose of authenticating a valid user. </w:t>
@@ -23217,10 +23766,10 @@
           <wp:anchor distT="0" distB="0" distL="114300" distR="114300" simplePos="0" relativeHeight="251758592" behindDoc="1" locked="0" layoutInCell="1" allowOverlap="1">
             <wp:simplePos x="0" y="0"/>
             <wp:positionH relativeFrom="column">
-              <wp:posOffset>790575</wp:posOffset>
+              <wp:posOffset>806450</wp:posOffset>
             </wp:positionH>
             <wp:positionV relativeFrom="paragraph">
-              <wp:posOffset>170180</wp:posOffset>
+              <wp:posOffset>168910</wp:posOffset>
             </wp:positionV>
             <wp:extent cx="4312285" cy="3625215"/>
             <wp:effectExtent l="19050" t="0" r="0" b="0"/>
@@ -23247,7 +23796,7 @@
                     </pic:cNvPicPr>
                   </pic:nvPicPr>
                   <pic:blipFill>
-                    <a:blip r:embed="rId66"/>
+                    <a:blip r:embed="rId73"/>
                     <a:srcRect/>
                     <a:stretch>
                       <a:fillRect/>
@@ -23446,6 +23995,7 @@
                       <w:szCs w:val="24"/>
                     </w:rPr>
                   </w:pPr>
+                  <w:bookmarkStart w:id="69" w:name="_Toc417245008"/>
                   <w:r>
                     <w:t xml:space="preserve">Figure </w:t>
                   </w:r>
@@ -23460,6 +24010,7 @@
                   <w:r>
                     <w:t>.32 – Authentication method in the service class</w:t>
                   </w:r>
+                  <w:bookmarkEnd w:id="69"/>
                 </w:p>
               </w:txbxContent>
             </v:textbox>
@@ -23480,9 +24031,20 @@
         <w:widowControl/>
         <w:suppressAutoHyphens w:val="0"/>
         <w:overflowPunct/>
-      </w:pPr>
-      <w:r>
-        <w:t>I wrote the code segment responsible for the actual authentication inside the UserAdminClient Class. The method containing the specific code segment is shown below.</w:t>
+        <w:jc w:val="both"/>
+      </w:pPr>
+      <w:r>
+        <w:t xml:space="preserve">I wrote the code segment responsible for the actual authentication inside the </w:t>
+      </w:r>
+      <w:r>
+        <w:rPr>
+          <w:i/>
+          <w:iCs/>
+        </w:rPr>
+        <w:t>UserAdminClient</w:t>
+      </w:r>
+      <w:r>
+        <w:t xml:space="preserve"> Class. The method containing the specific code segment is shown below.</w:t>
       </w:r>
     </w:p>
     <w:p>
@@ -23530,7 +24092,7 @@
                     </pic:cNvPicPr>
                   </pic:nvPicPr>
                   <pic:blipFill>
-                    <a:blip r:embed="rId67"/>
+                    <a:blip r:embed="rId74"/>
                     <a:srcRect t="29553"/>
                     <a:stretch>
                       <a:fillRect/>
@@ -23645,6 +24207,7 @@
                       <w:szCs w:val="24"/>
                     </w:rPr>
                   </w:pPr>
+                  <w:bookmarkStart w:id="70" w:name="_Toc417245009"/>
                   <w:r>
                     <w:t xml:space="preserve">Figure </w:t>
                   </w:r>
@@ -23659,6 +24222,7 @@
                   <w:r>
                     <w:t>.33 – Actual implementation of the authentication function</w:t>
                   </w:r>
+                  <w:bookmarkEnd w:id="70"/>
                 </w:p>
               </w:txbxContent>
             </v:textbox>
@@ -23669,6 +24233,303 @@
     </w:p>
     <w:p>
       <w:pPr>
+        <w:pStyle w:val="Heading4"/>
+        <w:numPr>
+          <w:ilvl w:val="3"/>
+          <w:numId w:val="18"/>
+        </w:numPr>
+        <w:ind w:left="900" w:hanging="900"/>
+        <w:jc w:val="both"/>
+      </w:pPr>
+      <w:r>
+        <w:lastRenderedPageBreak/>
+        <w:t>Building the web archive for deployment</w:t>
+      </w:r>
+    </w:p>
+    <w:p/>
+    <w:p>
+      <w:pPr>
+        <w:jc w:val="both"/>
+      </w:pPr>
+      <w:r>
+        <w:t>I have used maven as the build tool for this service. A Project Object Model or POM is the fundamental unit of work in Maven. It is an XML file that contains information about the project and configuration details used by Maven to build the project. It contains default values for most projects.</w:t>
+      </w:r>
+    </w:p>
+    <w:p>
+      <w:pPr>
+        <w:jc w:val="both"/>
+      </w:pPr>
+    </w:p>
+    <w:p>
+      <w:pPr>
+        <w:jc w:val="both"/>
+      </w:pPr>
+      <w:r>
+        <w:t>Configurations</w:t>
+      </w:r>
+      <w:r>
+        <w:t xml:space="preserve"> that can be specified in the POM are the project dependencies, the plug-ins or goals that can be executed, the build profiles, and so on. Other information such as the project version, description, developers, mailing lists and such can also be specified</w:t>
+      </w:r>
+      <w:r>
+        <w:t>.</w:t>
+      </w:r>
+    </w:p>
+    <w:p/>
+    <w:p>
+      <w:pPr>
+        <w:jc w:val="both"/>
+      </w:pPr>
+      <w:r>
+        <w:t xml:space="preserve">The following xml code snippet was added to this project to import the libraries related to the apache-cxf artifact which is a fundamental requirement when writing a Jax-RS service. </w:t>
+      </w:r>
+    </w:p>
+    <w:p>
+      <w:pPr>
+        <w:widowControl/>
+        <w:suppressAutoHyphens w:val="0"/>
+        <w:overflowPunct/>
+        <w:jc w:val="both"/>
+      </w:pPr>
+    </w:p>
+    <w:p>
+      <w:pPr>
+        <w:widowControl/>
+        <w:suppressAutoHyphens w:val="0"/>
+        <w:overflowPunct/>
+        <w:jc w:val="both"/>
+      </w:pPr>
+      <w:r>
+        <w:rPr>
+          <w:noProof/>
+          <w:lang w:eastAsia="en-US" w:bidi="si-LK"/>
+        </w:rPr>
+        <w:drawing>
+          <wp:anchor distT="0" distB="0" distL="114300" distR="114300" simplePos="0" relativeHeight="251764736" behindDoc="1" locked="0" layoutInCell="1" allowOverlap="1">
+            <wp:simplePos x="0" y="0"/>
+            <wp:positionH relativeFrom="column">
+              <wp:posOffset>902970</wp:posOffset>
+            </wp:positionH>
+            <wp:positionV relativeFrom="paragraph">
+              <wp:posOffset>2540</wp:posOffset>
+            </wp:positionV>
+            <wp:extent cx="3486150" cy="753745"/>
+            <wp:effectExtent l="19050" t="0" r="0" b="0"/>
+            <wp:wrapTight wrapText="bothSides">
+              <wp:wrapPolygon edited="0">
+                <wp:start x="-118" y="0"/>
+                <wp:lineTo x="-118" y="21291"/>
+                <wp:lineTo x="21600" y="21291"/>
+                <wp:lineTo x="21600" y="0"/>
+                <wp:lineTo x="-118" y="0"/>
+              </wp:wrapPolygon>
+            </wp:wrapTight>
+            <wp:docPr id="100" name="Picture 100" descr="D:\Academic\Internship Aca\Training-Report\Selection_030.png"/>
+            <wp:cNvGraphicFramePr>
+              <a:graphicFrameLocks xmlns:a="http://schemas.openxmlformats.org/drawingml/2006/main" noChangeAspect="1"/>
+            </wp:cNvGraphicFramePr>
+            <a:graphic xmlns:a="http://schemas.openxmlformats.org/drawingml/2006/main">
+              <a:graphicData uri="http://schemas.openxmlformats.org/drawingml/2006/picture">
+                <pic:pic xmlns:pic="http://schemas.openxmlformats.org/drawingml/2006/picture">
+                  <pic:nvPicPr>
+                    <pic:cNvPr id="0" name="Picture 100" descr="D:\Academic\Internship Aca\Training-Report\Selection_030.png"/>
+                    <pic:cNvPicPr>
+                      <a:picLocks noChangeAspect="1" noChangeArrowheads="1"/>
+                    </pic:cNvPicPr>
+                  </pic:nvPicPr>
+                  <pic:blipFill>
+                    <a:blip r:embed="rId75"/>
+                    <a:srcRect/>
+                    <a:stretch>
+                      <a:fillRect/>
+                    </a:stretch>
+                  </pic:blipFill>
+                  <pic:spPr bwMode="auto">
+                    <a:xfrm>
+                      <a:off x="0" y="0"/>
+                      <a:ext cx="3486150" cy="753745"/>
+                    </a:xfrm>
+                    <a:prstGeom prst="rect">
+                      <a:avLst/>
+                    </a:prstGeom>
+                    <a:noFill/>
+                    <a:ln w="9525">
+                      <a:noFill/>
+                      <a:miter lim="800000"/>
+                      <a:headEnd/>
+                      <a:tailEnd/>
+                    </a:ln>
+                  </pic:spPr>
+                </pic:pic>
+              </a:graphicData>
+            </a:graphic>
+          </wp:anchor>
+        </w:drawing>
+      </w:r>
+    </w:p>
+    <w:p>
+      <w:pPr>
+        <w:widowControl/>
+        <w:suppressAutoHyphens w:val="0"/>
+        <w:overflowPunct/>
+        <w:jc w:val="both"/>
+      </w:pPr>
+    </w:p>
+    <w:p>
+      <w:pPr>
+        <w:widowControl/>
+        <w:suppressAutoHyphens w:val="0"/>
+        <w:overflowPunct/>
+        <w:jc w:val="both"/>
+      </w:pPr>
+    </w:p>
+    <w:p>
+      <w:pPr>
+        <w:widowControl/>
+        <w:suppressAutoHyphens w:val="0"/>
+        <w:overflowPunct/>
+        <w:jc w:val="both"/>
+      </w:pPr>
+    </w:p>
+    <w:p>
+      <w:pPr>
+        <w:widowControl/>
+        <w:suppressAutoHyphens w:val="0"/>
+        <w:overflowPunct/>
+        <w:jc w:val="both"/>
+      </w:pPr>
+      <w:r>
+        <w:rPr>
+          <w:noProof/>
+        </w:rPr>
+        <w:pict>
+          <v:shape id="_x0000_s1083" type="#_x0000_t202" style="position:absolute;left:0;text-align:left;margin-left:100.2pt;margin-top:7.65pt;width:274.5pt;height:11.5pt;z-index:251766784" wrapcoords="-59 0 -59 20400 21600 20400 21600 0 -59 0" stroked="f">
+            <v:textbox style="mso-fit-shape-to-text:t" inset="0,0,0,0">
+              <w:txbxContent>
+                <w:p>
+                  <w:pPr>
+                    <w:pStyle w:val="Heading5"/>
+                    <w:rPr>
+                      <w:noProof/>
+                      <w:sz w:val="24"/>
+                      <w:szCs w:val="24"/>
+                    </w:rPr>
+                  </w:pPr>
+                  <w:r>
+                    <w:t xml:space="preserve">Figure </w:t>
+                  </w:r>
+                  <w:fldSimple w:instr=" STYLEREF 1 \s ">
+                    <w:r>
+                      <w:rPr>
+                        <w:noProof/>
+                      </w:rPr>
+                      <w:t>2</w:t>
+                    </w:r>
+                  </w:fldSimple>
+                  <w:r>
+                    <w:t>.34 – Maven dependency for apache-cxf</w:t>
+                  </w:r>
+                </w:p>
+              </w:txbxContent>
+            </v:textbox>
+            <w10:wrap type="tight"/>
+          </v:shape>
+        </w:pict>
+      </w:r>
+    </w:p>
+    <w:p>
+      <w:pPr>
+        <w:widowControl/>
+        <w:suppressAutoHyphens w:val="0"/>
+        <w:overflowPunct/>
+        <w:jc w:val="both"/>
+      </w:pPr>
+    </w:p>
+    <w:p>
+      <w:pPr>
+        <w:widowControl/>
+        <w:suppressAutoHyphens w:val="0"/>
+        <w:overflowPunct/>
+        <w:jc w:val="both"/>
+      </w:pPr>
+    </w:p>
+    <w:p>
+      <w:pPr>
+        <w:widowControl/>
+        <w:suppressAutoHyphens w:val="0"/>
+        <w:overflowPunct/>
+        <w:jc w:val="both"/>
+      </w:pPr>
+      <w:r>
+        <w:t>All other dependencies and plug-ins which are required for the build were added to the POM in the same format.</w:t>
+      </w:r>
+    </w:p>
+    <w:p>
+      <w:pPr>
+        <w:widowControl/>
+        <w:suppressAutoHyphens w:val="0"/>
+        <w:overflowPunct/>
+      </w:pPr>
+    </w:p>
+    <w:p>
+      <w:pPr>
+        <w:widowControl/>
+        <w:suppressAutoHyphens w:val="0"/>
+        <w:overflowPunct/>
+      </w:pPr>
+      <w:r>
+        <w:t xml:space="preserve">Running “maven clean install” command, from either the terminal or via eclipse, downloads and installs all the specified dependencies and plug-ins to the development environment. </w:t>
+      </w:r>
+    </w:p>
+    <w:p>
+      <w:pPr>
+        <w:widowControl/>
+        <w:suppressAutoHyphens w:val="0"/>
+        <w:overflowPunct/>
+      </w:pPr>
+    </w:p>
+    <w:p>
+      <w:pPr>
+        <w:widowControl/>
+        <w:suppressAutoHyphens w:val="0"/>
+        <w:overflowPunct/>
+      </w:pPr>
+      <w:r>
+        <w:t xml:space="preserve">When the POM is configured properly, a web archive file can be exported directly from the Eclipse IDE. The “.war” file is saved inside the BAM product under the </w:t>
+      </w:r>
+      <w:r>
+        <w:rPr>
+          <w:i/>
+          <w:iCs/>
+        </w:rPr>
+        <w:t>web-apps</w:t>
+      </w:r>
+      <w:r>
+        <w:t xml:space="preserve"> directory.</w:t>
+      </w:r>
+    </w:p>
+    <w:p>
+      <w:pPr>
+        <w:widowControl/>
+        <w:suppressAutoHyphens w:val="0"/>
+        <w:overflowPunct/>
+      </w:pPr>
+    </w:p>
+    <w:p>
+      <w:pPr>
+        <w:pStyle w:val="Heading4"/>
+        <w:numPr>
+          <w:ilvl w:val="3"/>
+          <w:numId w:val="18"/>
+        </w:numPr>
+        <w:ind w:left="900" w:hanging="900"/>
+        <w:jc w:val="both"/>
+      </w:pPr>
+      <w:r>
+        <w:t xml:space="preserve">Jax-RS service deployment </w:t>
+      </w:r>
+    </w:p>
+    <w:p>
+      <w:pPr>
         <w:widowControl/>
         <w:suppressAutoHyphens w:val="0"/>
         <w:overflowPunct/>
@@ -23857,7 +24718,7 @@
         <w:lastRenderedPageBreak/>
         <w:t>Annexes</w:t>
       </w:r>
-      <w:bookmarkEnd w:id="63"/>
+      <w:bookmarkEnd w:id="67"/>
       <w:r>
         <w:t xml:space="preserve"> </w:t>
       </w:r>
@@ -23902,7 +24763,7 @@
                     </pic:cNvPicPr>
                   </pic:nvPicPr>
                   <pic:blipFill>
-                    <a:blip r:embed="rId68"/>
+                    <a:blip r:embed="rId76"/>
                     <a:srcRect/>
                     <a:stretch>
                       <a:fillRect/>
@@ -24091,7 +24952,7 @@
                     </pic:cNvPicPr>
                   </pic:nvPicPr>
                   <pic:blipFill>
-                    <a:blip r:embed="rId69"/>
+                    <a:blip r:embed="rId77"/>
                     <a:srcRect/>
                     <a:stretch>
                       <a:fillRect/>
@@ -24221,7 +25082,7 @@
                     </pic:cNvPicPr>
                   </pic:nvPicPr>
                   <pic:blipFill>
-                    <a:blip r:embed="rId70"/>
+                    <a:blip r:embed="rId78"/>
                     <a:srcRect/>
                     <a:stretch>
                       <a:fillRect/>
@@ -30548,7 +31409,7 @@
 </file>
 
 <file path=customXml/itemProps1.xml><?xml version="1.0" encoding="utf-8"?>
-<ds:datastoreItem xmlns:ds="http://schemas.openxmlformats.org/officeDocument/2006/customXml" ds:itemID="{70705685-CE8A-4602-8B75-88EE77364723}">
+<ds:datastoreItem xmlns:ds="http://schemas.openxmlformats.org/officeDocument/2006/customXml" ds:itemID="{24B4FE41-9240-4F3E-9343-FE4CD171B8CA}">
   <ds:schemaRefs>
     <ds:schemaRef ds:uri="http://schemas.openxmlformats.org/officeDocument/2006/bibliography"/>
   </ds:schemaRefs>

</xml_diff>

<commit_message>
deployment of REST done
</commit_message>
<xml_diff>
--- a/Untitled 1.docx
+++ b/Untitled 1.docx
@@ -11951,7 +11951,7 @@
           <v:shape id="_x0000_i1025" type="#_x0000_t75" style="width:480pt;height:454.1pt" o:ole="">
             <v:imagedata r:id="rId49" o:title=""/>
           </v:shape>
-          <o:OLEObject Type="Embed" ProgID="Excel.Sheet.12" ShapeID="_x0000_i1025" DrawAspect="Content" ObjectID="_1490988091" r:id="rId50"/>
+          <o:OLEObject Type="Embed" ProgID="Excel.Sheet.12" ShapeID="_x0000_i1025" DrawAspect="Content" ObjectID="_1490990911" r:id="rId50"/>
         </w:object>
       </w:r>
     </w:p>
@@ -24541,13 +24541,876 @@
         <w:suppressAutoHyphens w:val="0"/>
         <w:overflowPunct/>
       </w:pPr>
-    </w:p>
-    <w:p>
-      <w:pPr>
-        <w:widowControl/>
-        <w:suppressAutoHyphens w:val="0"/>
-        <w:overflowPunct/>
-      </w:pPr>
+      <w:r>
+        <w:t>After the web archive is placed inside the web-apps directory, I started the WSO2 BAM server. The server was up and running after few seconds.</w:t>
+      </w:r>
+    </w:p>
+    <w:p>
+      <w:pPr>
+        <w:widowControl/>
+        <w:suppressAutoHyphens w:val="0"/>
+        <w:overflowPunct/>
+      </w:pPr>
+    </w:p>
+    <w:p>
+      <w:pPr>
+        <w:keepNext/>
+        <w:widowControl/>
+        <w:suppressAutoHyphens w:val="0"/>
+        <w:overflowPunct/>
+      </w:pPr>
+      <w:r>
+        <w:rPr>
+          <w:noProof/>
+          <w:lang w:eastAsia="en-US" w:bidi="si-LK"/>
+        </w:rPr>
+        <w:drawing>
+          <wp:inline distT="0" distB="0" distL="0" distR="0">
+            <wp:extent cx="6120130" cy="489585"/>
+            <wp:effectExtent l="19050" t="0" r="0" b="0"/>
+            <wp:docPr id="101" name="Picture 101" descr="D:\Academic\Internship Aca\Training-Report\Selection_023.png"/>
+            <wp:cNvGraphicFramePr>
+              <a:graphicFrameLocks xmlns:a="http://schemas.openxmlformats.org/drawingml/2006/main" noChangeAspect="1"/>
+            </wp:cNvGraphicFramePr>
+            <a:graphic xmlns:a="http://schemas.openxmlformats.org/drawingml/2006/main">
+              <a:graphicData uri="http://schemas.openxmlformats.org/drawingml/2006/picture">
+                <pic:pic xmlns:pic="http://schemas.openxmlformats.org/drawingml/2006/picture">
+                  <pic:nvPicPr>
+                    <pic:cNvPr id="0" name="Picture 101" descr="D:\Academic\Internship Aca\Training-Report\Selection_023.png"/>
+                    <pic:cNvPicPr>
+                      <a:picLocks noChangeAspect="1" noChangeArrowheads="1"/>
+                    </pic:cNvPicPr>
+                  </pic:nvPicPr>
+                  <pic:blipFill>
+                    <a:blip r:embed="rId76"/>
+                    <a:srcRect/>
+                    <a:stretch>
+                      <a:fillRect/>
+                    </a:stretch>
+                  </pic:blipFill>
+                  <pic:spPr bwMode="auto">
+                    <a:xfrm>
+                      <a:off x="0" y="0"/>
+                      <a:ext cx="6120130" cy="489585"/>
+                    </a:xfrm>
+                    <a:prstGeom prst="rect">
+                      <a:avLst/>
+                    </a:prstGeom>
+                    <a:noFill/>
+                    <a:ln w="9525">
+                      <a:noFill/>
+                      <a:miter lim="800000"/>
+                      <a:headEnd/>
+                      <a:tailEnd/>
+                    </a:ln>
+                  </pic:spPr>
+                </pic:pic>
+              </a:graphicData>
+            </a:graphic>
+          </wp:inline>
+        </w:drawing>
+      </w:r>
+    </w:p>
+    <w:p>
+      <w:pPr>
+        <w:pStyle w:val="Heading5"/>
+      </w:pPr>
+      <w:r>
+        <w:t xml:space="preserve">                             </w:t>
+      </w:r>
+    </w:p>
+    <w:p>
+      <w:pPr>
+        <w:pStyle w:val="Heading5"/>
+      </w:pPr>
+      <w:r>
+        <w:t xml:space="preserve">                             Figure </w:t>
+      </w:r>
+      <w:fldSimple w:instr=" STYLEREF 1 \s ">
+        <w:r>
+          <w:rPr>
+            <w:noProof/>
+          </w:rPr>
+          <w:t>2</w:t>
+        </w:r>
+      </w:fldSimple>
+      <w:r>
+        <w:t>.35 – A snapshot of the terminal after the WSO2 BAM server starts</w:t>
+      </w:r>
+    </w:p>
+    <w:p>
+      <w:pPr>
+        <w:widowControl/>
+        <w:suppressAutoHyphens w:val="0"/>
+        <w:overflowPunct/>
+      </w:pPr>
+    </w:p>
+    <w:p>
+      <w:pPr>
+        <w:widowControl/>
+        <w:suppressAutoHyphens w:val="0"/>
+        <w:overflowPunct/>
+      </w:pPr>
+    </w:p>
+    <w:p>
+      <w:pPr>
+        <w:widowControl/>
+        <w:suppressAutoHyphens w:val="0"/>
+        <w:overflowPunct/>
+      </w:pPr>
+      <w:r>
+        <w:t>If there are any web archives inside the web-apps directory already, they will also be deployed. Moreover, even if a web archive is placed inside the directory after the server starts, they will also get deployed dynamically.</w:t>
+      </w:r>
+    </w:p>
+    <w:p>
+      <w:pPr>
+        <w:widowControl/>
+        <w:suppressAutoHyphens w:val="0"/>
+        <w:overflowPunct/>
+      </w:pPr>
+    </w:p>
+    <w:p>
+      <w:pPr>
+        <w:keepNext/>
+        <w:widowControl/>
+        <w:suppressAutoHyphens w:val="0"/>
+        <w:overflowPunct/>
+      </w:pPr>
+      <w:r>
+        <w:rPr>
+          <w:noProof/>
+          <w:lang w:eastAsia="en-US" w:bidi="si-LK"/>
+        </w:rPr>
+        <w:drawing>
+          <wp:inline distT="0" distB="0" distL="0" distR="0">
+            <wp:extent cx="6111875" cy="585470"/>
+            <wp:effectExtent l="19050" t="0" r="3175" b="0"/>
+            <wp:docPr id="102" name="Picture 102" descr="D:\Academic\Internship Aca\Training-Report\Selection_024.png"/>
+            <wp:cNvGraphicFramePr>
+              <a:graphicFrameLocks xmlns:a="http://schemas.openxmlformats.org/drawingml/2006/main" noChangeAspect="1"/>
+            </wp:cNvGraphicFramePr>
+            <a:graphic xmlns:a="http://schemas.openxmlformats.org/drawingml/2006/main">
+              <a:graphicData uri="http://schemas.openxmlformats.org/drawingml/2006/picture">
+                <pic:pic xmlns:pic="http://schemas.openxmlformats.org/drawingml/2006/picture">
+                  <pic:nvPicPr>
+                    <pic:cNvPr id="0" name="Picture 102" descr="D:\Academic\Internship Aca\Training-Report\Selection_024.png"/>
+                    <pic:cNvPicPr>
+                      <a:picLocks noChangeAspect="1" noChangeArrowheads="1"/>
+                    </pic:cNvPicPr>
+                  </pic:nvPicPr>
+                  <pic:blipFill>
+                    <a:blip r:embed="rId77"/>
+                    <a:srcRect/>
+                    <a:stretch>
+                      <a:fillRect/>
+                    </a:stretch>
+                  </pic:blipFill>
+                  <pic:spPr bwMode="auto">
+                    <a:xfrm>
+                      <a:off x="0" y="0"/>
+                      <a:ext cx="6111875" cy="585470"/>
+                    </a:xfrm>
+                    <a:prstGeom prst="rect">
+                      <a:avLst/>
+                    </a:prstGeom>
+                    <a:noFill/>
+                    <a:ln w="9525">
+                      <a:noFill/>
+                      <a:miter lim="800000"/>
+                      <a:headEnd/>
+                      <a:tailEnd/>
+                    </a:ln>
+                  </pic:spPr>
+                </pic:pic>
+              </a:graphicData>
+            </a:graphic>
+          </wp:inline>
+        </w:drawing>
+      </w:r>
+    </w:p>
+    <w:p>
+      <w:pPr>
+        <w:pStyle w:val="Heading5"/>
+        <w:ind w:left="706" w:firstLine="706"/>
+      </w:pPr>
+      <w:r>
+        <w:t xml:space="preserve">        </w:t>
+      </w:r>
+    </w:p>
+    <w:p>
+      <w:pPr>
+        <w:pStyle w:val="Heading5"/>
+        <w:ind w:left="706" w:firstLine="706"/>
+      </w:pPr>
+      <w:r>
+        <w:t xml:space="preserve">     Figure </w:t>
+      </w:r>
+      <w:fldSimple w:instr=" STYLEREF 1 \s ">
+        <w:r>
+          <w:rPr>
+            <w:noProof/>
+          </w:rPr>
+          <w:t>2</w:t>
+        </w:r>
+      </w:fldSimple>
+      <w:r>
+        <w:t>.36 – A snapshot of the terminal after the service gets deployed</w:t>
+      </w:r>
+    </w:p>
+    <w:p>
+      <w:pPr>
+        <w:widowControl/>
+        <w:suppressAutoHyphens w:val="0"/>
+        <w:overflowPunct/>
+      </w:pPr>
+      <w:r>
+        <w:t xml:space="preserve"> </w:t>
+      </w:r>
+    </w:p>
+    <w:p>
+      <w:pPr>
+        <w:widowControl/>
+        <w:suppressAutoHyphens w:val="0"/>
+        <w:overflowPunct/>
+      </w:pPr>
+      <w:r>
+        <w:lastRenderedPageBreak/>
+        <w:t>I used the chrome extension, Advanced-Rest-Client to for testing the service with mock requests. This extension is also free and open source.</w:t>
+      </w:r>
+    </w:p>
+    <w:p>
+      <w:pPr>
+        <w:widowControl/>
+        <w:suppressAutoHyphens w:val="0"/>
+        <w:overflowPunct/>
+      </w:pPr>
+    </w:p>
+    <w:p>
+      <w:pPr>
+        <w:widowControl/>
+        <w:suppressAutoHyphens w:val="0"/>
+        <w:overflowPunct/>
+      </w:pPr>
+      <w:r>
+        <w:rPr>
+          <w:noProof/>
+          <w:lang w:eastAsia="en-US" w:bidi="si-LK"/>
+        </w:rPr>
+        <w:drawing>
+          <wp:anchor distT="0" distB="0" distL="114300" distR="114300" simplePos="0" relativeHeight="251767808" behindDoc="1" locked="0" layoutInCell="1" allowOverlap="1">
+            <wp:simplePos x="0" y="0"/>
+            <wp:positionH relativeFrom="column">
+              <wp:posOffset>902970</wp:posOffset>
+            </wp:positionH>
+            <wp:positionV relativeFrom="paragraph">
+              <wp:posOffset>751205</wp:posOffset>
+            </wp:positionV>
+            <wp:extent cx="3838575" cy="625475"/>
+            <wp:effectExtent l="19050" t="0" r="9525" b="0"/>
+            <wp:wrapTight wrapText="bothSides">
+              <wp:wrapPolygon edited="0">
+                <wp:start x="-107" y="0"/>
+                <wp:lineTo x="-107" y="21052"/>
+                <wp:lineTo x="21654" y="21052"/>
+                <wp:lineTo x="21654" y="0"/>
+                <wp:lineTo x="-107" y="0"/>
+              </wp:wrapPolygon>
+            </wp:wrapTight>
+            <wp:docPr id="103" name="Picture 103" descr="D:\Academic\Internship Aca\Training-Report\Selection_020.png"/>
+            <wp:cNvGraphicFramePr>
+              <a:graphicFrameLocks xmlns:a="http://schemas.openxmlformats.org/drawingml/2006/main" noChangeAspect="1"/>
+            </wp:cNvGraphicFramePr>
+            <a:graphic xmlns:a="http://schemas.openxmlformats.org/drawingml/2006/main">
+              <a:graphicData uri="http://schemas.openxmlformats.org/drawingml/2006/picture">
+                <pic:pic xmlns:pic="http://schemas.openxmlformats.org/drawingml/2006/picture">
+                  <pic:nvPicPr>
+                    <pic:cNvPr id="0" name="Picture 103" descr="D:\Academic\Internship Aca\Training-Report\Selection_020.png"/>
+                    <pic:cNvPicPr>
+                      <a:picLocks noChangeAspect="1" noChangeArrowheads="1"/>
+                    </pic:cNvPicPr>
+                  </pic:nvPicPr>
+                  <pic:blipFill>
+                    <a:blip r:embed="rId78"/>
+                    <a:srcRect/>
+                    <a:stretch>
+                      <a:fillRect/>
+                    </a:stretch>
+                  </pic:blipFill>
+                  <pic:spPr bwMode="auto">
+                    <a:xfrm>
+                      <a:off x="0" y="0"/>
+                      <a:ext cx="3838575" cy="625475"/>
+                    </a:xfrm>
+                    <a:prstGeom prst="rect">
+                      <a:avLst/>
+                    </a:prstGeom>
+                    <a:noFill/>
+                    <a:ln w="9525">
+                      <a:noFill/>
+                      <a:miter lim="800000"/>
+                      <a:headEnd/>
+                      <a:tailEnd/>
+                    </a:ln>
+                  </pic:spPr>
+                </pic:pic>
+              </a:graphicData>
+            </a:graphic>
+          </wp:anchor>
+        </w:drawing>
+      </w:r>
+      <w:r>
+        <w:rPr>
+          <w:noProof/>
+        </w:rPr>
+        <w:pict>
+          <v:shape id="_x0000_s1084" type="#_x0000_t202" style="position:absolute;margin-left:71.1pt;margin-top:116.7pt;width:302.7pt;height:.05pt;z-index:251769856;mso-position-horizontal-relative:text;mso-position-vertical-relative:text" wrapcoords="-53 0 -53 20400 21600 20400 21600 0 -53 0" stroked="f">
+            <v:textbox style="mso-fit-shape-to-text:t" inset="0,0,0,0">
+              <w:txbxContent>
+                <w:p>
+                  <w:pPr>
+                    <w:pStyle w:val="Heading5"/>
+                    <w:rPr>
+                      <w:noProof/>
+                      <w:sz w:val="24"/>
+                      <w:szCs w:val="24"/>
+                    </w:rPr>
+                  </w:pPr>
+                  <w:r>
+                    <w:t xml:space="preserve">                Figure </w:t>
+                  </w:r>
+                  <w:fldSimple w:instr=" STYLEREF 1 \s ">
+                    <w:r>
+                      <w:rPr>
+                        <w:noProof/>
+                      </w:rPr>
+                      <w:t>2</w:t>
+                    </w:r>
+                  </w:fldSimple>
+                  <w:r>
+                    <w:t>.37 – A Snapshot of the Advanced Rest Client</w:t>
+                  </w:r>
+                </w:p>
+              </w:txbxContent>
+            </v:textbox>
+            <w10:wrap type="tight"/>
+          </v:shape>
+        </w:pict>
+      </w:r>
+      <w:r>
+        <w:t xml:space="preserve">Advanced-Rest-Client provides options to configure everything that is needed by an http request. The menu snippet for specifying the service endpoint and the request type is shown in the following figure. </w:t>
+      </w:r>
+    </w:p>
+    <w:p>
+      <w:pPr>
+        <w:widowControl/>
+        <w:suppressAutoHyphens w:val="0"/>
+        <w:overflowPunct/>
+      </w:pPr>
+    </w:p>
+    <w:p>
+      <w:pPr>
+        <w:widowControl/>
+        <w:suppressAutoHyphens w:val="0"/>
+        <w:overflowPunct/>
+      </w:pPr>
+    </w:p>
+    <w:p>
+      <w:pPr>
+        <w:widowControl/>
+        <w:suppressAutoHyphens w:val="0"/>
+        <w:overflowPunct/>
+      </w:pPr>
+    </w:p>
+    <w:p>
+      <w:pPr>
+        <w:widowControl/>
+        <w:suppressAutoHyphens w:val="0"/>
+        <w:overflowPunct/>
+      </w:pPr>
+    </w:p>
+    <w:p>
+      <w:pPr>
+        <w:widowControl/>
+        <w:suppressAutoHyphens w:val="0"/>
+        <w:overflowPunct/>
+      </w:pPr>
+    </w:p>
+    <w:p>
+      <w:pPr>
+        <w:widowControl/>
+        <w:suppressAutoHyphens w:val="0"/>
+        <w:overflowPunct/>
+      </w:pPr>
+    </w:p>
+    <w:p>
+      <w:pPr>
+        <w:widowControl/>
+        <w:suppressAutoHyphens w:val="0"/>
+        <w:overflowPunct/>
+      </w:pPr>
+    </w:p>
+    <w:p>
+      <w:pPr>
+        <w:widowControl/>
+        <w:suppressAutoHyphens w:val="0"/>
+        <w:overflowPunct/>
+      </w:pPr>
+    </w:p>
+    <w:p>
+      <w:pPr>
+        <w:widowControl/>
+        <w:suppressAutoHyphens w:val="0"/>
+        <w:overflowPunct/>
+      </w:pPr>
+      <w:r>
+        <w:t>When the request type is selected as POST, PUT or PATCH, the request body can be used to add the data to be sent. Content-Type of the body also can be specified before sending the request.</w:t>
+      </w:r>
+    </w:p>
+    <w:p>
+      <w:pPr>
+        <w:widowControl/>
+        <w:suppressAutoHyphens w:val="0"/>
+        <w:overflowPunct/>
+      </w:pPr>
+    </w:p>
+    <w:p>
+      <w:pPr>
+        <w:widowControl/>
+        <w:suppressAutoHyphens w:val="0"/>
+        <w:overflowPunct/>
+      </w:pPr>
+      <w:r>
+        <w:rPr>
+          <w:noProof/>
+          <w:lang w:eastAsia="en-US" w:bidi="si-LK"/>
+        </w:rPr>
+        <w:drawing>
+          <wp:anchor distT="0" distB="0" distL="114300" distR="114300" simplePos="0" relativeHeight="251770880" behindDoc="1" locked="0" layoutInCell="1" allowOverlap="1">
+            <wp:simplePos x="0" y="0"/>
+            <wp:positionH relativeFrom="column">
+              <wp:posOffset>958850</wp:posOffset>
+            </wp:positionH>
+            <wp:positionV relativeFrom="paragraph">
+              <wp:posOffset>22225</wp:posOffset>
+            </wp:positionV>
+            <wp:extent cx="3983355" cy="1515745"/>
+            <wp:effectExtent l="19050" t="0" r="0" b="0"/>
+            <wp:wrapTight wrapText="bothSides">
+              <wp:wrapPolygon edited="0">
+                <wp:start x="-103" y="0"/>
+                <wp:lineTo x="-103" y="21446"/>
+                <wp:lineTo x="21590" y="21446"/>
+                <wp:lineTo x="21590" y="0"/>
+                <wp:lineTo x="-103" y="0"/>
+              </wp:wrapPolygon>
+            </wp:wrapTight>
+            <wp:docPr id="104" name="Picture 104" descr="D:\Academic\Internship Aca\Training-Report\Selection_021.png"/>
+            <wp:cNvGraphicFramePr>
+              <a:graphicFrameLocks xmlns:a="http://schemas.openxmlformats.org/drawingml/2006/main" noChangeAspect="1"/>
+            </wp:cNvGraphicFramePr>
+            <a:graphic xmlns:a="http://schemas.openxmlformats.org/drawingml/2006/main">
+              <a:graphicData uri="http://schemas.openxmlformats.org/drawingml/2006/picture">
+                <pic:pic xmlns:pic="http://schemas.openxmlformats.org/drawingml/2006/picture">
+                  <pic:nvPicPr>
+                    <pic:cNvPr id="0" name="Picture 104" descr="D:\Academic\Internship Aca\Training-Report\Selection_021.png"/>
+                    <pic:cNvPicPr>
+                      <a:picLocks noChangeAspect="1" noChangeArrowheads="1"/>
+                    </pic:cNvPicPr>
+                  </pic:nvPicPr>
+                  <pic:blipFill>
+                    <a:blip r:embed="rId79"/>
+                    <a:srcRect/>
+                    <a:stretch>
+                      <a:fillRect/>
+                    </a:stretch>
+                  </pic:blipFill>
+                  <pic:spPr bwMode="auto">
+                    <a:xfrm>
+                      <a:off x="0" y="0"/>
+                      <a:ext cx="3983355" cy="1515745"/>
+                    </a:xfrm>
+                    <a:prstGeom prst="rect">
+                      <a:avLst/>
+                    </a:prstGeom>
+                    <a:noFill/>
+                    <a:ln w="9525">
+                      <a:noFill/>
+                      <a:miter lim="800000"/>
+                      <a:headEnd/>
+                      <a:tailEnd/>
+                    </a:ln>
+                  </pic:spPr>
+                </pic:pic>
+              </a:graphicData>
+            </a:graphic>
+          </wp:anchor>
+        </w:drawing>
+      </w:r>
+    </w:p>
+    <w:p>
+      <w:pPr>
+        <w:widowControl/>
+        <w:suppressAutoHyphens w:val="0"/>
+        <w:overflowPunct/>
+      </w:pPr>
+    </w:p>
+    <w:p>
+      <w:pPr>
+        <w:widowControl/>
+        <w:suppressAutoHyphens w:val="0"/>
+        <w:overflowPunct/>
+      </w:pPr>
+    </w:p>
+    <w:p>
+      <w:pPr>
+        <w:widowControl/>
+        <w:suppressAutoHyphens w:val="0"/>
+        <w:overflowPunct/>
+      </w:pPr>
+    </w:p>
+    <w:p>
+      <w:pPr>
+        <w:widowControl/>
+        <w:suppressAutoHyphens w:val="0"/>
+        <w:overflowPunct/>
+      </w:pPr>
+    </w:p>
+    <w:p>
+      <w:pPr>
+        <w:widowControl/>
+        <w:suppressAutoHyphens w:val="0"/>
+        <w:overflowPunct/>
+      </w:pPr>
+    </w:p>
+    <w:p>
+      <w:pPr>
+        <w:widowControl/>
+        <w:suppressAutoHyphens w:val="0"/>
+        <w:overflowPunct/>
+      </w:pPr>
+    </w:p>
+    <w:p>
+      <w:pPr>
+        <w:widowControl/>
+        <w:suppressAutoHyphens w:val="0"/>
+        <w:overflowPunct/>
+      </w:pPr>
+    </w:p>
+    <w:p>
+      <w:pPr>
+        <w:widowControl/>
+        <w:suppressAutoHyphens w:val="0"/>
+        <w:overflowPunct/>
+      </w:pPr>
+    </w:p>
+    <w:p>
+      <w:pPr>
+        <w:widowControl/>
+        <w:suppressAutoHyphens w:val="0"/>
+        <w:overflowPunct/>
+      </w:pPr>
+      <w:r>
+        <w:rPr>
+          <w:noProof/>
+        </w:rPr>
+        <w:pict>
+          <v:shape id="_x0000_s1085" type="#_x0000_t202" style="position:absolute;margin-left:126.6pt;margin-top:3.05pt;width:313.65pt;height:11.5pt;z-index:251772928" wrapcoords="-52 0 -52 20400 21600 20400 21600 0 -52 0" stroked="f">
+            <v:textbox style="mso-fit-shape-to-text:t" inset="0,0,0,0">
+              <w:txbxContent>
+                <w:p>
+                  <w:pPr>
+                    <w:pStyle w:val="Heading5"/>
+                    <w:rPr>
+                      <w:noProof/>
+                      <w:sz w:val="24"/>
+                      <w:szCs w:val="24"/>
+                    </w:rPr>
+                  </w:pPr>
+                  <w:r>
+                    <w:t xml:space="preserve">Figure </w:t>
+                  </w:r>
+                  <w:fldSimple w:instr=" STYLEREF 1 \s ">
+                    <w:r>
+                      <w:rPr>
+                        <w:noProof/>
+                      </w:rPr>
+                      <w:t>2</w:t>
+                    </w:r>
+                  </w:fldSimple>
+                  <w:r>
+                    <w:t>.3</w:t>
+                  </w:r>
+                  <w:r>
+                    <w:t>8 – Message body of a POST request</w:t>
+                  </w:r>
+                </w:p>
+              </w:txbxContent>
+            </v:textbox>
+            <w10:wrap type="tight"/>
+          </v:shape>
+        </w:pict>
+      </w:r>
+    </w:p>
+    <w:p>
+      <w:pPr>
+        <w:widowControl/>
+        <w:suppressAutoHyphens w:val="0"/>
+        <w:overflowPunct/>
+      </w:pPr>
+    </w:p>
+    <w:p>
+      <w:pPr>
+        <w:widowControl/>
+        <w:suppressAutoHyphens w:val="0"/>
+        <w:overflowPunct/>
+      </w:pPr>
+    </w:p>
+    <w:p>
+      <w:pPr>
+        <w:widowControl/>
+        <w:suppressAutoHyphens w:val="0"/>
+        <w:overflowPunct/>
+      </w:pPr>
+      <w:r>
+        <w:rPr>
+          <w:noProof/>
+        </w:rPr>
+        <w:pict>
+          <v:shape id="_x0000_s1086" type="#_x0000_t202" style="position:absolute;margin-left:123.8pt;margin-top:205.7pt;width:302.25pt;height:11.5pt;z-index:251776000" wrapcoords="-54 0 -54 20400 21600 20400 21600 0 -54 0" stroked="f">
+            <v:textbox style="mso-fit-shape-to-text:t" inset="0,0,0,0">
+              <w:txbxContent>
+                <w:p>
+                  <w:pPr>
+                    <w:pStyle w:val="Heading5"/>
+                    <w:rPr>
+                      <w:noProof/>
+                      <w:sz w:val="24"/>
+                      <w:szCs w:val="24"/>
+                    </w:rPr>
+                  </w:pPr>
+                  <w:r>
+                    <w:t xml:space="preserve">Figure </w:t>
+                  </w:r>
+                  <w:fldSimple w:instr=" STYLEREF 1 \s ">
+                    <w:r>
+                      <w:rPr>
+                        <w:noProof/>
+                      </w:rPr>
+                      <w:t>2</w:t>
+                    </w:r>
+                  </w:fldSimple>
+                  <w:r>
+                    <w:t>.39 – Response to a successful http request</w:t>
+                  </w:r>
+                </w:p>
+              </w:txbxContent>
+            </v:textbox>
+            <w10:wrap type="tight"/>
+          </v:shape>
+        </w:pict>
+      </w:r>
+      <w:r>
+        <w:rPr>
+          <w:noProof/>
+          <w:lang w:eastAsia="en-US" w:bidi="si-LK"/>
+        </w:rPr>
+        <w:drawing>
+          <wp:anchor distT="0" distB="0" distL="114300" distR="114300" simplePos="0" relativeHeight="251773952" behindDoc="1" locked="0" layoutInCell="1" allowOverlap="1">
+            <wp:simplePos x="0" y="0"/>
+            <wp:positionH relativeFrom="column">
+              <wp:posOffset>1151255</wp:posOffset>
+            </wp:positionH>
+            <wp:positionV relativeFrom="paragraph">
+              <wp:posOffset>694690</wp:posOffset>
+            </wp:positionV>
+            <wp:extent cx="3838575" cy="1860550"/>
+            <wp:effectExtent l="19050" t="0" r="9525" b="0"/>
+            <wp:wrapTight wrapText="bothSides">
+              <wp:wrapPolygon edited="0">
+                <wp:start x="-107" y="0"/>
+                <wp:lineTo x="-107" y="21453"/>
+                <wp:lineTo x="21654" y="21453"/>
+                <wp:lineTo x="21654" y="0"/>
+                <wp:lineTo x="-107" y="0"/>
+              </wp:wrapPolygon>
+            </wp:wrapTight>
+            <wp:docPr id="105" name="Picture 105" descr="D:\Academic\Internship Aca\Training-Report\Selection_025.png"/>
+            <wp:cNvGraphicFramePr>
+              <a:graphicFrameLocks xmlns:a="http://schemas.openxmlformats.org/drawingml/2006/main" noChangeAspect="1"/>
+            </wp:cNvGraphicFramePr>
+            <a:graphic xmlns:a="http://schemas.openxmlformats.org/drawingml/2006/main">
+              <a:graphicData uri="http://schemas.openxmlformats.org/drawingml/2006/picture">
+                <pic:pic xmlns:pic="http://schemas.openxmlformats.org/drawingml/2006/picture">
+                  <pic:nvPicPr>
+                    <pic:cNvPr id="0" name="Picture 105" descr="D:\Academic\Internship Aca\Training-Report\Selection_025.png"/>
+                    <pic:cNvPicPr>
+                      <a:picLocks noChangeAspect="1" noChangeArrowheads="1"/>
+                    </pic:cNvPicPr>
+                  </pic:nvPicPr>
+                  <pic:blipFill>
+                    <a:blip r:embed="rId80"/>
+                    <a:srcRect/>
+                    <a:stretch>
+                      <a:fillRect/>
+                    </a:stretch>
+                  </pic:blipFill>
+                  <pic:spPr bwMode="auto">
+                    <a:xfrm>
+                      <a:off x="0" y="0"/>
+                      <a:ext cx="3838575" cy="1860550"/>
+                    </a:xfrm>
+                    <a:prstGeom prst="rect">
+                      <a:avLst/>
+                    </a:prstGeom>
+                    <a:noFill/>
+                    <a:ln w="9525">
+                      <a:noFill/>
+                      <a:miter lim="800000"/>
+                      <a:headEnd/>
+                      <a:tailEnd/>
+                    </a:ln>
+                  </pic:spPr>
+                </pic:pic>
+              </a:graphicData>
+            </a:graphic>
+          </wp:anchor>
+        </w:drawing>
+      </w:r>
+      <w:r>
+        <w:t xml:space="preserve">If the service has no bugs and the request is configured properly and sent, a response will be received with a status code ‘200’. </w:t>
+      </w:r>
+    </w:p>
+    <w:p>
+      <w:pPr>
+        <w:widowControl/>
+        <w:suppressAutoHyphens w:val="0"/>
+        <w:overflowPunct/>
+      </w:pPr>
+    </w:p>
+    <w:p>
+      <w:pPr>
+        <w:widowControl/>
+        <w:suppressAutoHyphens w:val="0"/>
+        <w:overflowPunct/>
+      </w:pPr>
+    </w:p>
+    <w:p>
+      <w:pPr>
+        <w:widowControl/>
+        <w:suppressAutoHyphens w:val="0"/>
+        <w:overflowPunct/>
+      </w:pPr>
+    </w:p>
+    <w:p>
+      <w:pPr>
+        <w:widowControl/>
+        <w:suppressAutoHyphens w:val="0"/>
+        <w:overflowPunct/>
+      </w:pPr>
+    </w:p>
+    <w:p>
+      <w:pPr>
+        <w:widowControl/>
+        <w:suppressAutoHyphens w:val="0"/>
+        <w:overflowPunct/>
+      </w:pPr>
+    </w:p>
+    <w:p>
+      <w:pPr>
+        <w:widowControl/>
+        <w:suppressAutoHyphens w:val="0"/>
+        <w:overflowPunct/>
+      </w:pPr>
+    </w:p>
+    <w:p>
+      <w:pPr>
+        <w:widowControl/>
+        <w:suppressAutoHyphens w:val="0"/>
+        <w:overflowPunct/>
+      </w:pPr>
+    </w:p>
+    <w:p>
+      <w:pPr>
+        <w:widowControl/>
+        <w:suppressAutoHyphens w:val="0"/>
+        <w:overflowPunct/>
+      </w:pPr>
+    </w:p>
+    <w:p>
+      <w:pPr>
+        <w:widowControl/>
+        <w:suppressAutoHyphens w:val="0"/>
+        <w:overflowPunct/>
+      </w:pPr>
+    </w:p>
+    <w:p>
+      <w:pPr>
+        <w:widowControl/>
+        <w:suppressAutoHyphens w:val="0"/>
+        <w:overflowPunct/>
+      </w:pPr>
+    </w:p>
+    <w:p>
+      <w:pPr>
+        <w:widowControl/>
+        <w:suppressAutoHyphens w:val="0"/>
+        <w:overflowPunct/>
+      </w:pPr>
+    </w:p>
+    <w:p>
+      <w:pPr>
+        <w:widowControl/>
+        <w:suppressAutoHyphens w:val="0"/>
+        <w:overflowPunct/>
+      </w:pPr>
+    </w:p>
+    <w:p>
+      <w:pPr>
+        <w:widowControl/>
+        <w:suppressAutoHyphens w:val="0"/>
+        <w:overflowPunct/>
+      </w:pPr>
+    </w:p>
+    <w:p>
+      <w:pPr>
+        <w:widowControl/>
+        <w:suppressAutoHyphens w:val="0"/>
+        <w:overflowPunct/>
+      </w:pPr>
+    </w:p>
+    <w:p>
+      <w:pPr>
+        <w:widowControl/>
+        <w:suppressAutoHyphens w:val="0"/>
+        <w:overflowPunct/>
+      </w:pPr>
+    </w:p>
+    <w:p>
+      <w:pPr>
+        <w:widowControl/>
+        <w:suppressAutoHyphens w:val="0"/>
+        <w:overflowPunct/>
+      </w:pPr>
+      <w:r>
+        <w:t>However, I had to try numerous times to get this response. During this mock testing period, I received a lot of error messages, exceptions and logic errors etc, which were debugged and fixed to get this expected result.</w:t>
+      </w:r>
+    </w:p>
+    <w:p>
+      <w:pPr>
+        <w:widowControl/>
+        <w:suppressAutoHyphens w:val="0"/>
+        <w:overflowPunct/>
+      </w:pPr>
+    </w:p>
+    <w:p>
+      <w:pPr>
+        <w:widowControl/>
+        <w:suppressAutoHyphens w:val="0"/>
+        <w:overflowPunct/>
+      </w:pPr>
+      <w:r>
+        <w:t>Shown in the next diagram is one of such issues I faced, the Unsupported-Media-Type message.</w:t>
+      </w:r>
       <w:r>
         <w:br w:type="page"/>
       </w:r>
@@ -24558,7 +25421,247 @@
         <w:suppressAutoHyphens w:val="0"/>
         <w:overflowPunct/>
       </w:pPr>
-    </w:p>
+      <w:r>
+        <w:rPr>
+          <w:noProof/>
+          <w:lang w:eastAsia="en-US" w:bidi="si-LK"/>
+        </w:rPr>
+        <w:lastRenderedPageBreak/>
+        <w:drawing>
+          <wp:anchor distT="0" distB="0" distL="114300" distR="114300" simplePos="0" relativeHeight="251777024" behindDoc="1" locked="0" layoutInCell="1" allowOverlap="1">
+            <wp:simplePos x="0" y="0"/>
+            <wp:positionH relativeFrom="column">
+              <wp:posOffset>902970</wp:posOffset>
+            </wp:positionH>
+            <wp:positionV relativeFrom="paragraph">
+              <wp:posOffset>1270</wp:posOffset>
+            </wp:positionV>
+            <wp:extent cx="3814445" cy="1628140"/>
+            <wp:effectExtent l="19050" t="0" r="0" b="0"/>
+            <wp:wrapTight wrapText="bothSides">
+              <wp:wrapPolygon edited="0">
+                <wp:start x="-108" y="0"/>
+                <wp:lineTo x="-108" y="21229"/>
+                <wp:lineTo x="21575" y="21229"/>
+                <wp:lineTo x="21575" y="0"/>
+                <wp:lineTo x="-108" y="0"/>
+              </wp:wrapPolygon>
+            </wp:wrapTight>
+            <wp:docPr id="106" name="Picture 106" descr="D:\Academic\Internship Aca\Training-Report\Selection_026.png"/>
+            <wp:cNvGraphicFramePr>
+              <a:graphicFrameLocks xmlns:a="http://schemas.openxmlformats.org/drawingml/2006/main" noChangeAspect="1"/>
+            </wp:cNvGraphicFramePr>
+            <a:graphic xmlns:a="http://schemas.openxmlformats.org/drawingml/2006/main">
+              <a:graphicData uri="http://schemas.openxmlformats.org/drawingml/2006/picture">
+                <pic:pic xmlns:pic="http://schemas.openxmlformats.org/drawingml/2006/picture">
+                  <pic:nvPicPr>
+                    <pic:cNvPr id="0" name="Picture 106" descr="D:\Academic\Internship Aca\Training-Report\Selection_026.png"/>
+                    <pic:cNvPicPr>
+                      <a:picLocks noChangeAspect="1" noChangeArrowheads="1"/>
+                    </pic:cNvPicPr>
+                  </pic:nvPicPr>
+                  <pic:blipFill>
+                    <a:blip r:embed="rId81"/>
+                    <a:srcRect/>
+                    <a:stretch>
+                      <a:fillRect/>
+                    </a:stretch>
+                  </pic:blipFill>
+                  <pic:spPr bwMode="auto">
+                    <a:xfrm>
+                      <a:off x="0" y="0"/>
+                      <a:ext cx="3814445" cy="1628140"/>
+                    </a:xfrm>
+                    <a:prstGeom prst="rect">
+                      <a:avLst/>
+                    </a:prstGeom>
+                    <a:noFill/>
+                    <a:ln w="9525">
+                      <a:noFill/>
+                      <a:miter lim="800000"/>
+                      <a:headEnd/>
+                      <a:tailEnd/>
+                    </a:ln>
+                  </pic:spPr>
+                </pic:pic>
+              </a:graphicData>
+            </a:graphic>
+          </wp:anchor>
+        </w:drawing>
+      </w:r>
+    </w:p>
+    <w:p>
+      <w:pPr>
+        <w:widowControl/>
+        <w:suppressAutoHyphens w:val="0"/>
+        <w:overflowPunct/>
+      </w:pPr>
+    </w:p>
+    <w:p>
+      <w:pPr>
+        <w:widowControl/>
+        <w:suppressAutoHyphens w:val="0"/>
+        <w:overflowPunct/>
+      </w:pPr>
+    </w:p>
+    <w:p>
+      <w:pPr>
+        <w:widowControl/>
+        <w:suppressAutoHyphens w:val="0"/>
+        <w:overflowPunct/>
+      </w:pPr>
+    </w:p>
+    <w:p>
+      <w:pPr>
+        <w:widowControl/>
+        <w:suppressAutoHyphens w:val="0"/>
+        <w:overflowPunct/>
+      </w:pPr>
+    </w:p>
+    <w:p>
+      <w:pPr>
+        <w:widowControl/>
+        <w:suppressAutoHyphens w:val="0"/>
+        <w:overflowPunct/>
+      </w:pPr>
+    </w:p>
+    <w:p>
+      <w:pPr>
+        <w:widowControl/>
+        <w:suppressAutoHyphens w:val="0"/>
+        <w:overflowPunct/>
+      </w:pPr>
+    </w:p>
+    <w:p>
+      <w:pPr>
+        <w:widowControl/>
+        <w:suppressAutoHyphens w:val="0"/>
+        <w:overflowPunct/>
+      </w:pPr>
+    </w:p>
+    <w:p>
+      <w:pPr>
+        <w:widowControl/>
+        <w:suppressAutoHyphens w:val="0"/>
+        <w:overflowPunct/>
+      </w:pPr>
+    </w:p>
+    <w:p>
+      <w:pPr>
+        <w:widowControl/>
+        <w:suppressAutoHyphens w:val="0"/>
+        <w:overflowPunct/>
+      </w:pPr>
+      <w:r>
+        <w:rPr>
+          <w:noProof/>
+        </w:rPr>
+        <w:pict>
+          <v:shape id="_x0000_s1087" type="#_x0000_t202" style="position:absolute;margin-left:100.6pt;margin-top:8.05pt;width:300.35pt;height:11.5pt;z-index:251779072" wrapcoords="-54 0 -54 20400 21600 20400 21600 0 -54 0" stroked="f">
+            <v:textbox style="mso-fit-shape-to-text:t" inset="0,0,0,0">
+              <w:txbxContent>
+                <w:p>
+                  <w:pPr>
+                    <w:pStyle w:val="Heading5"/>
+                    <w:rPr>
+                      <w:noProof/>
+                      <w:sz w:val="24"/>
+                      <w:szCs w:val="24"/>
+                    </w:rPr>
+                  </w:pPr>
+                  <w:r>
+                    <w:t xml:space="preserve">Figure </w:t>
+                  </w:r>
+                  <w:fldSimple w:instr=" STYLEREF 1 \s ">
+                    <w:r>
+                      <w:rPr>
+                        <w:noProof/>
+                      </w:rPr>
+                      <w:t>2</w:t>
+                    </w:r>
+                  </w:fldSimple>
+                  <w:r>
+                    <w:t>.40 – Response for Unsupported Media Type error</w:t>
+                  </w:r>
+                </w:p>
+              </w:txbxContent>
+            </v:textbox>
+            <w10:wrap type="tight"/>
+          </v:shape>
+        </w:pict>
+      </w:r>
+    </w:p>
+    <w:p>
+      <w:pPr>
+        <w:widowControl/>
+        <w:suppressAutoHyphens w:val="0"/>
+        <w:overflowPunct/>
+      </w:pPr>
+    </w:p>
+    <w:p>
+      <w:pPr>
+        <w:widowControl/>
+        <w:suppressAutoHyphens w:val="0"/>
+        <w:overflowPunct/>
+      </w:pPr>
+    </w:p>
+    <w:p>
+      <w:pPr>
+        <w:widowControl/>
+        <w:suppressAutoHyphens w:val="0"/>
+        <w:overflowPunct/>
+      </w:pPr>
+      <w:r>
+        <w:t>This issue was caused due to a mistake I had done while annotating the bean classes. After annotating the beans correctly, this issue was fixed.</w:t>
+      </w:r>
+    </w:p>
+    <w:p>
+      <w:pPr>
+        <w:widowControl/>
+        <w:suppressAutoHyphens w:val="0"/>
+        <w:overflowPunct/>
+      </w:pPr>
+    </w:p>
+    <w:p>
+      <w:pPr>
+        <w:widowControl/>
+        <w:suppressAutoHyphens w:val="0"/>
+        <w:overflowPunct/>
+      </w:pPr>
+      <w:r>
+        <w:t>Another issue was found when trying to authenticate a valid user via the WSO2 user authentication stub. This SSL error was caused due to an issue in the path given for the java-key-store. Removing this key-store solved the problem. The concept behind the solution is that the service is deployed local to the BAM server. Therefore there was no need to define the key-store explicitly.</w:t>
+      </w:r>
+    </w:p>
+    <w:p>
+      <w:pPr>
+        <w:widowControl/>
+        <w:suppressAutoHyphens w:val="0"/>
+        <w:overflowPunct/>
+      </w:pPr>
+    </w:p>
+    <w:p>
+      <w:pPr>
+        <w:widowControl/>
+        <w:suppressAutoHyphens w:val="0"/>
+        <w:overflowPunct/>
+      </w:pPr>
+    </w:p>
+    <w:p>
+      <w:pPr>
+        <w:pStyle w:val="Heading4"/>
+        <w:numPr>
+          <w:ilvl w:val="3"/>
+          <w:numId w:val="18"/>
+        </w:numPr>
+        <w:ind w:left="900" w:hanging="900"/>
+        <w:jc w:val="both"/>
+      </w:pPr>
+      <w:r>
+        <w:t xml:space="preserve"> JUnit Testing for the service</w:t>
+      </w:r>
+    </w:p>
+    <w:p/>
+    <w:p/>
     <w:p>
       <w:pPr>
         <w:widowControl/>
@@ -24763,7 +25866,7 @@
                     </pic:cNvPicPr>
                   </pic:nvPicPr>
                   <pic:blipFill>
-                    <a:blip r:embed="rId76"/>
+                    <a:blip r:embed="rId82"/>
                     <a:srcRect/>
                     <a:stretch>
                       <a:fillRect/>
@@ -24952,7 +26055,7 @@
                     </pic:cNvPicPr>
                   </pic:nvPicPr>
                   <pic:blipFill>
-                    <a:blip r:embed="rId77"/>
+                    <a:blip r:embed="rId83"/>
                     <a:srcRect/>
                     <a:stretch>
                       <a:fillRect/>
@@ -25082,7 +26185,7 @@
                     </pic:cNvPicPr>
                   </pic:nvPicPr>
                   <pic:blipFill>
-                    <a:blip r:embed="rId78"/>
+                    <a:blip r:embed="rId84"/>
                     <a:srcRect/>
                     <a:stretch>
                       <a:fillRect/>
@@ -31409,7 +32512,7 @@
 </file>
 
 <file path=customXml/itemProps1.xml><?xml version="1.0" encoding="utf-8"?>
-<ds:datastoreItem xmlns:ds="http://schemas.openxmlformats.org/officeDocument/2006/customXml" ds:itemID="{24B4FE41-9240-4F3E-9343-FE4CD171B8CA}">
+<ds:datastoreItem xmlns:ds="http://schemas.openxmlformats.org/officeDocument/2006/customXml" ds:itemID="{D3A33B4F-18CD-4130-8F8D-97CD7744204A}">
   <ds:schemaRefs>
     <ds:schemaRef ds:uri="http://schemas.openxmlformats.org/officeDocument/2006/bibliography"/>
   </ds:schemaRefs>

</xml_diff>

<commit_message>
soap started.front page added
</commit_message>
<xml_diff>
--- a/Untitled 1.docx
+++ b/Untitled 1.docx
@@ -12774,7 +12774,7 @@
           <v:shape id="_x0000_i1025" type="#_x0000_t75" style="width:480pt;height:454.1pt" o:ole="">
             <v:imagedata r:id="rId57" o:title=""/>
           </v:shape>
-          <o:OLEObject Type="Embed" ProgID="Excel.Sheet.12" ShapeID="_x0000_i1025" DrawAspect="Content" ObjectID="_1490992192" r:id="rId58"/>
+          <o:OLEObject Type="Embed" ProgID="Excel.Sheet.12" ShapeID="_x0000_i1025" DrawAspect="Content" ObjectID="_1491005386" r:id="rId58"/>
         </w:object>
       </w:r>
     </w:p>
@@ -20904,6 +20904,9 @@
       </w:r>
       <w:bookmarkEnd w:id="56"/>
       <w:r>
+        <w:t xml:space="preserve"> as a REST API</w:t>
+      </w:r>
+      <w:r>
         <w:t xml:space="preserve"> </w:t>
       </w:r>
     </w:p>
@@ -21769,7 +21772,13 @@
       </w:pPr>
       <w:bookmarkStart w:id="60" w:name="_Toc417249273"/>
       <w:r>
-        <w:t>Dashboard Backend Implementation</w:t>
+        <w:t xml:space="preserve">Dashboard Backend </w:t>
+      </w:r>
+      <w:r>
+        <w:t xml:space="preserve">REST API </w:t>
+      </w:r>
+      <w:r>
+        <w:t>Implementation</w:t>
       </w:r>
       <w:bookmarkEnd w:id="60"/>
       <w:r>
@@ -26731,17 +26740,127 @@
         <w:widowControl/>
         <w:suppressAutoHyphens w:val="0"/>
         <w:overflowPunct/>
-        <w:rPr>
-          <w:rFonts w:ascii="Times New Roman" w:eastAsiaTheme="majorEastAsia" w:hAnsi="Times New Roman" w:cs="Mangal"/>
-          <w:b/>
-          <w:bCs/>
-          <w:color w:val="auto"/>
-          <w:sz w:val="32"/>
-          <w:szCs w:val="25"/>
-        </w:rPr>
       </w:pPr>
       <w:r>
         <w:lastRenderedPageBreak/>
+        <w:t>According to the current architecture, the frontend of the dashboard is hosted outside the BAM server. After a long discussion with the stakeholders and other related personnel, it was decided to change this architecture and move the frontend to inside of the server.</w:t>
+      </w:r>
+    </w:p>
+    <w:p>
+      <w:pPr>
+        <w:widowControl/>
+        <w:suppressAutoHyphens w:val="0"/>
+        <w:overflowPunct/>
+      </w:pPr>
+    </w:p>
+    <w:p>
+      <w:pPr>
+        <w:widowControl/>
+        <w:suppressAutoHyphens w:val="0"/>
+        <w:overflowPunct/>
+      </w:pPr>
+      <w:r>
+        <w:t xml:space="preserve">Then the dashboard will be viewed as a new component in the WSO2 BAM Admin Console. Therefore the REST API service had to be replaced by a new </w:t>
+      </w:r>
+      <w:r>
+        <w:rPr>
+          <w:i/>
+          <w:iCs/>
+        </w:rPr>
+        <w:t>SOAP Admin Service</w:t>
+      </w:r>
+      <w:r>
+        <w:t>.</w:t>
+      </w:r>
+    </w:p>
+    <w:p>
+      <w:pPr>
+        <w:widowControl/>
+        <w:suppressAutoHyphens w:val="0"/>
+        <w:overflowPunct/>
+      </w:pPr>
+    </w:p>
+    <w:p>
+      <w:pPr>
+        <w:widowControl/>
+        <w:suppressAutoHyphens w:val="0"/>
+        <w:overflowPunct/>
+      </w:pPr>
+      <w:r>
+        <w:t xml:space="preserve">The backend admin service, frontend </w:t>
+      </w:r>
+      <w:r>
+        <w:rPr>
+          <w:i/>
+          <w:iCs/>
+        </w:rPr>
+        <w:t>UI component</w:t>
+      </w:r>
+      <w:r>
+        <w:t xml:space="preserve"> and the </w:t>
+      </w:r>
+      <w:r>
+        <w:rPr>
+          <w:i/>
+          <w:iCs/>
+        </w:rPr>
+        <w:t>service stub</w:t>
+      </w:r>
+      <w:r>
+        <w:t xml:space="preserve"> can now be bundled as an </w:t>
+      </w:r>
+      <w:r>
+        <w:rPr>
+          <w:i/>
+          <w:iCs/>
+        </w:rPr>
+        <w:t>OSGI bundle</w:t>
+      </w:r>
+      <w:r>
+        <w:t xml:space="preserve"> which will eventually be deployed as </w:t>
+      </w:r>
+      <w:r>
+        <w:rPr>
+          <w:i/>
+          <w:iCs/>
+        </w:rPr>
+        <w:t>a Carbon Component</w:t>
+      </w:r>
+      <w:r>
+        <w:t>.</w:t>
+      </w:r>
+    </w:p>
+    <w:p>
+      <w:pPr>
+        <w:widowControl/>
+        <w:suppressAutoHyphens w:val="0"/>
+        <w:overflowPunct/>
+      </w:pPr>
+    </w:p>
+    <w:p>
+      <w:pPr>
+        <w:widowControl/>
+        <w:suppressAutoHyphens w:val="0"/>
+        <w:overflowPunct/>
+      </w:pPr>
+      <w:r>
+        <w:t xml:space="preserve">Therefore my next task was to implement the backend of the analytics dashboard as a SOAP Admin service component. </w:t>
+      </w:r>
+    </w:p>
+    <w:p>
+      <w:pPr>
+        <w:widowControl/>
+        <w:suppressAutoHyphens w:val="0"/>
+        <w:overflowPunct/>
+      </w:pPr>
+    </w:p>
+    <w:p>
+      <w:pPr>
+        <w:widowControl/>
+        <w:suppressAutoHyphens w:val="0"/>
+        <w:overflowPunct/>
+      </w:pPr>
+      <w:r>
         <w:br w:type="page"/>
       </w:r>
     </w:p>
@@ -33309,7 +33428,7 @@
 </file>
 
 <file path=customXml/itemProps1.xml><?xml version="1.0" encoding="utf-8"?>
-<ds:datastoreItem xmlns:ds="http://schemas.openxmlformats.org/officeDocument/2006/customXml" ds:itemID="{AAD35099-9F93-4866-84A7-54035192B78A}">
+<ds:datastoreItem xmlns:ds="http://schemas.openxmlformats.org/officeDocument/2006/customXml" ds:itemID="{018C33E2-B563-4C65-A84B-67A435CB5E15}">
   <ds:schemaRefs>
     <ds:schemaRef ds:uri="http://schemas.openxmlformats.org/officeDocument/2006/bibliography"/>
   </ds:schemaRefs>

</xml_diff>

<commit_message>
saop design done.implementation started
</commit_message>
<xml_diff>
--- a/Untitled 1.docx
+++ b/Untitled 1.docx
@@ -12774,7 +12774,7 @@
           <v:shape id="_x0000_i1025" type="#_x0000_t75" style="width:480pt;height:454.1pt" o:ole="">
             <v:imagedata r:id="rId57" o:title=""/>
           </v:shape>
-          <o:OLEObject Type="Embed" ProgID="Excel.Sheet.12" ShapeID="_x0000_i1025" DrawAspect="Content" ObjectID="_1491005386" r:id="rId58"/>
+          <o:OLEObject Type="Embed" ProgID="Excel.Sheet.12" ShapeID="_x0000_i1025" DrawAspect="Content" ObjectID="_1491007092" r:id="rId58"/>
         </w:object>
       </w:r>
     </w:p>
@@ -26856,6 +26856,259 @@
     </w:p>
     <w:p>
       <w:pPr>
+        <w:pStyle w:val="Heading3"/>
+        <w:numPr>
+          <w:ilvl w:val="2"/>
+          <w:numId w:val="18"/>
+        </w:numPr>
+        <w:ind w:left="720" w:hanging="720"/>
+      </w:pPr>
+      <w:r>
+        <w:t xml:space="preserve">Dashboard Backend Design as a SOAP Admin Service </w:t>
+      </w:r>
+    </w:p>
+    <w:p>
+      <w:pPr>
+        <w:widowControl/>
+        <w:suppressAutoHyphens w:val="0"/>
+        <w:overflowPunct/>
+      </w:pPr>
+    </w:p>
+    <w:p>
+      <w:pPr>
+        <w:widowControl/>
+        <w:suppressAutoHyphens w:val="0"/>
+        <w:overflowPunct/>
+      </w:pPr>
+      <w:r>
+        <w:t>High level architecture of the dashboard backend remains almost the same as the earlier case. Therefore what I had to do is porting the REST service into a SOAP Admin Service. I created a new project from IntelliJ IDEA IDE and did the fundamental configurations to make the project into an Admin service.</w:t>
+      </w:r>
+    </w:p>
+    <w:p>
+      <w:pPr>
+        <w:widowControl/>
+        <w:suppressAutoHyphens w:val="0"/>
+        <w:overflowPunct/>
+      </w:pPr>
+    </w:p>
+    <w:p>
+      <w:pPr>
+        <w:widowControl/>
+        <w:suppressAutoHyphens w:val="0"/>
+        <w:overflowPunct/>
+      </w:pPr>
+      <w:r>
+        <w:t xml:space="preserve">First I configured the </w:t>
+      </w:r>
+      <w:r>
+        <w:rPr>
+          <w:i/>
+          <w:iCs/>
+        </w:rPr>
+        <w:t>services.xml</w:t>
+      </w:r>
+      <w:r>
+        <w:t xml:space="preserve"> file as shown below. This is the place where the service class is specified. The name given inside the &lt;service&gt; tag will be displayed when the service is deployed on the carbon server.</w:t>
+      </w:r>
+    </w:p>
+    <w:p>
+      <w:pPr>
+        <w:widowControl/>
+        <w:suppressAutoHyphens w:val="0"/>
+        <w:overflowPunct/>
+      </w:pPr>
+    </w:p>
+    <w:p>
+      <w:pPr>
+        <w:widowControl/>
+        <w:suppressAutoHyphens w:val="0"/>
+        <w:overflowPunct/>
+      </w:pPr>
+      <w:r>
+        <w:rPr>
+          <w:noProof/>
+          <w:lang w:eastAsia="en-US" w:bidi="si-LK"/>
+        </w:rPr>
+        <w:drawing>
+          <wp:anchor distT="0" distB="0" distL="114300" distR="114300" simplePos="0" relativeHeight="251787264" behindDoc="1" locked="0" layoutInCell="1" allowOverlap="1">
+            <wp:simplePos x="0" y="0"/>
+            <wp:positionH relativeFrom="column">
+              <wp:posOffset>20320</wp:posOffset>
+            </wp:positionH>
+            <wp:positionV relativeFrom="paragraph">
+              <wp:posOffset>16510</wp:posOffset>
+            </wp:positionV>
+            <wp:extent cx="6116955" cy="2221230"/>
+            <wp:effectExtent l="19050" t="0" r="0" b="0"/>
+            <wp:wrapTight wrapText="bothSides">
+              <wp:wrapPolygon edited="0">
+                <wp:start x="-67" y="0"/>
+                <wp:lineTo x="-67" y="21489"/>
+                <wp:lineTo x="21593" y="21489"/>
+                <wp:lineTo x="21593" y="0"/>
+                <wp:lineTo x="-67" y="0"/>
+              </wp:wrapPolygon>
+            </wp:wrapTight>
+            <wp:docPr id="118" name="Picture 118" descr="D:\Academic\Internship Aca\Training-Report\Selection_033.png"/>
+            <wp:cNvGraphicFramePr>
+              <a:graphicFrameLocks xmlns:a="http://schemas.openxmlformats.org/drawingml/2006/main" noChangeAspect="1"/>
+            </wp:cNvGraphicFramePr>
+            <a:graphic xmlns:a="http://schemas.openxmlformats.org/drawingml/2006/main">
+              <a:graphicData uri="http://schemas.openxmlformats.org/drawingml/2006/picture">
+                <pic:pic xmlns:pic="http://schemas.openxmlformats.org/drawingml/2006/picture">
+                  <pic:nvPicPr>
+                    <pic:cNvPr id="0" name="Picture 118" descr="D:\Academic\Internship Aca\Training-Report\Selection_033.png"/>
+                    <pic:cNvPicPr>
+                      <a:picLocks noChangeAspect="1" noChangeArrowheads="1"/>
+                    </pic:cNvPicPr>
+                  </pic:nvPicPr>
+                  <pic:blipFill>
+                    <a:blip r:embed="rId92"/>
+                    <a:srcRect/>
+                    <a:stretch>
+                      <a:fillRect/>
+                    </a:stretch>
+                  </pic:blipFill>
+                  <pic:spPr bwMode="auto">
+                    <a:xfrm>
+                      <a:off x="0" y="0"/>
+                      <a:ext cx="6116955" cy="2221230"/>
+                    </a:xfrm>
+                    <a:prstGeom prst="rect">
+                      <a:avLst/>
+                    </a:prstGeom>
+                    <a:noFill/>
+                    <a:ln w="9525">
+                      <a:noFill/>
+                      <a:miter lim="800000"/>
+                      <a:headEnd/>
+                      <a:tailEnd/>
+                    </a:ln>
+                  </pic:spPr>
+                </pic:pic>
+              </a:graphicData>
+            </a:graphic>
+          </wp:anchor>
+        </w:drawing>
+      </w:r>
+    </w:p>
+    <w:p>
+      <w:pPr>
+        <w:widowControl/>
+        <w:suppressAutoHyphens w:val="0"/>
+        <w:overflowPunct/>
+      </w:pPr>
+    </w:p>
+    <w:p>
+      <w:pPr>
+        <w:widowControl/>
+        <w:suppressAutoHyphens w:val="0"/>
+        <w:overflowPunct/>
+      </w:pPr>
+    </w:p>
+    <w:p>
+      <w:pPr>
+        <w:widowControl/>
+        <w:suppressAutoHyphens w:val="0"/>
+        <w:overflowPunct/>
+      </w:pPr>
+      <w:r>
+        <w:t xml:space="preserve">Next I created a better package structure, allocating a separate </w:t>
+      </w:r>
+      <w:r>
+        <w:rPr>
+          <w:i/>
+          <w:iCs/>
+        </w:rPr>
+        <w:t>util-class</w:t>
+      </w:r>
+      <w:r>
+        <w:t xml:space="preserve"> for registry related operations. </w:t>
+      </w:r>
+    </w:p>
+    <w:p>
+      <w:pPr>
+        <w:widowControl/>
+        <w:suppressAutoHyphens w:val="0"/>
+        <w:overflowPunct/>
+      </w:pPr>
+    </w:p>
+    <w:p>
+      <w:pPr>
+        <w:widowControl/>
+        <w:suppressAutoHyphens w:val="0"/>
+        <w:overflowPunct/>
+      </w:pPr>
+      <w:r>
+        <w:t xml:space="preserve">Methods inside the util class are decorated with the </w:t>
+      </w:r>
+      <w:r>
+        <w:rPr>
+          <w:i/>
+          <w:iCs/>
+        </w:rPr>
+        <w:t>public</w:t>
+      </w:r>
+      <w:r>
+        <w:t xml:space="preserve"> access modifier. This is to enable the util class to be used by any outside or inside package. </w:t>
+      </w:r>
+    </w:p>
+    <w:p>
+      <w:pPr>
+        <w:widowControl/>
+        <w:suppressAutoHyphens w:val="0"/>
+        <w:overflowPunct/>
+      </w:pPr>
+    </w:p>
+    <w:p>
+      <w:pPr>
+        <w:widowControl/>
+        <w:suppressAutoHyphens w:val="0"/>
+        <w:overflowPunct/>
+      </w:pPr>
+      <w:r>
+        <w:t xml:space="preserve">Moreover those methods have the </w:t>
+      </w:r>
+      <w:r>
+        <w:rPr>
+          <w:i/>
+          <w:iCs/>
+        </w:rPr>
+        <w:t>static</w:t>
+      </w:r>
+      <w:r>
+        <w:t xml:space="preserve"> keyword in their method declarations. </w:t>
+      </w:r>
+      <w:r>
+        <w:t>This makes sure that the methods can be called without instantiating the RegistryUtils Class.</w:t>
+      </w:r>
+    </w:p>
+    <w:p>
+      <w:pPr>
+        <w:widowControl/>
+        <w:suppressAutoHyphens w:val="0"/>
+        <w:overflowPunct/>
+      </w:pPr>
+    </w:p>
+    <w:p>
+      <w:pPr>
+        <w:widowControl/>
+        <w:suppressAutoHyphens w:val="0"/>
+        <w:overflowPunct/>
+      </w:pPr>
+      <w:r>
+        <w:t xml:space="preserve">Method calls to a util class are in the format, </w:t>
+      </w:r>
+      <w:r>
+        <w:rPr>
+          <w:i/>
+          <w:iCs/>
+        </w:rPr>
+        <w:t>RegistryUtils.read( ).</w:t>
+      </w:r>
+    </w:p>
+    <w:p>
+      <w:pPr>
         <w:widowControl/>
         <w:suppressAutoHyphens w:val="0"/>
         <w:overflowPunct/>
@@ -26879,7 +27132,74 @@
         </w:rPr>
       </w:pPr>
       <w:r>
+        <w:rPr>
+          <w:noProof/>
+          <w:lang w:eastAsia="en-US" w:bidi="si-LK"/>
+        </w:rPr>
         <w:lastRenderedPageBreak/>
+        <w:drawing>
+          <wp:anchor distT="0" distB="0" distL="114300" distR="114300" simplePos="0" relativeHeight="251788288" behindDoc="1" locked="0" layoutInCell="1" allowOverlap="1">
+            <wp:simplePos x="0" y="0"/>
+            <wp:positionH relativeFrom="column">
+              <wp:posOffset>1207770</wp:posOffset>
+            </wp:positionH>
+            <wp:positionV relativeFrom="paragraph">
+              <wp:posOffset>121920</wp:posOffset>
+            </wp:positionV>
+            <wp:extent cx="3468370" cy="4724400"/>
+            <wp:effectExtent l="19050" t="0" r="0" b="0"/>
+            <wp:wrapTight wrapText="bothSides">
+              <wp:wrapPolygon edited="0">
+                <wp:start x="-119" y="0"/>
+                <wp:lineTo x="-119" y="21513"/>
+                <wp:lineTo x="21592" y="21513"/>
+                <wp:lineTo x="21592" y="0"/>
+                <wp:lineTo x="-119" y="0"/>
+              </wp:wrapPolygon>
+            </wp:wrapTight>
+            <wp:docPr id="119" name="Picture 119" descr="D:\Academic\Internship Aca\Training-Report\Selection_032.png"/>
+            <wp:cNvGraphicFramePr>
+              <a:graphicFrameLocks xmlns:a="http://schemas.openxmlformats.org/drawingml/2006/main" noChangeAspect="1"/>
+            </wp:cNvGraphicFramePr>
+            <a:graphic xmlns:a="http://schemas.openxmlformats.org/drawingml/2006/main">
+              <a:graphicData uri="http://schemas.openxmlformats.org/drawingml/2006/picture">
+                <pic:pic xmlns:pic="http://schemas.openxmlformats.org/drawingml/2006/picture">
+                  <pic:nvPicPr>
+                    <pic:cNvPr id="0" name="Picture 119" descr="D:\Academic\Internship Aca\Training-Report\Selection_032.png"/>
+                    <pic:cNvPicPr>
+                      <a:picLocks noChangeAspect="1" noChangeArrowheads="1"/>
+                    </pic:cNvPicPr>
+                  </pic:nvPicPr>
+                  <pic:blipFill>
+                    <a:blip r:embed="rId93"/>
+                    <a:srcRect/>
+                    <a:stretch>
+                      <a:fillRect/>
+                    </a:stretch>
+                  </pic:blipFill>
+                  <pic:spPr bwMode="auto">
+                    <a:xfrm>
+                      <a:off x="0" y="0"/>
+                      <a:ext cx="3468370" cy="4724400"/>
+                    </a:xfrm>
+                    <a:prstGeom prst="rect">
+                      <a:avLst/>
+                    </a:prstGeom>
+                    <a:noFill/>
+                    <a:ln w="9525">
+                      <a:noFill/>
+                      <a:miter lim="800000"/>
+                      <a:headEnd/>
+                      <a:tailEnd/>
+                    </a:ln>
+                  </pic:spPr>
+                </pic:pic>
+              </a:graphicData>
+            </a:graphic>
+          </wp:anchor>
+        </w:drawing>
+      </w:r>
+      <w:r>
         <w:br w:type="page"/>
       </w:r>
     </w:p>
@@ -26937,7 +27257,7 @@
                     </pic:cNvPicPr>
                   </pic:nvPicPr>
                   <pic:blipFill>
-                    <a:blip r:embed="rId92"/>
+                    <a:blip r:embed="rId94"/>
                     <a:srcRect/>
                     <a:stretch>
                       <a:fillRect/>
@@ -27126,7 +27446,7 @@
                     </pic:cNvPicPr>
                   </pic:nvPicPr>
                   <pic:blipFill>
-                    <a:blip r:embed="rId93"/>
+                    <a:blip r:embed="rId95"/>
                     <a:srcRect/>
                     <a:stretch>
                       <a:fillRect/>
@@ -27256,7 +27576,7 @@
                     </pic:cNvPicPr>
                   </pic:nvPicPr>
                   <pic:blipFill>
-                    <a:blip r:embed="rId94"/>
+                    <a:blip r:embed="rId96"/>
                     <a:srcRect/>
                     <a:stretch>
                       <a:fillRect/>
@@ -33428,7 +33748,7 @@
 </file>
 
 <file path=customXml/itemProps1.xml><?xml version="1.0" encoding="utf-8"?>
-<ds:datastoreItem xmlns:ds="http://schemas.openxmlformats.org/officeDocument/2006/customXml" ds:itemID="{018C33E2-B563-4C65-A84B-67A435CB5E15}">
+<ds:datastoreItem xmlns:ds="http://schemas.openxmlformats.org/officeDocument/2006/customXml" ds:itemID="{EDDAE1E4-0705-4742-BDC7-8B868446EFA1}">
   <ds:schemaRefs>
     <ds:schemaRef ds:uri="http://schemas.openxmlformats.org/officeDocument/2006/bibliography"/>
   </ds:schemaRefs>

</xml_diff>